<commit_message>
ex 21 + 22
</commit_message>
<xml_diff>
--- a/HW_1/HW_1_Edit_Version.docx
+++ b/HW_1/HW_1_Edit_Version.docx
@@ -156,7 +156,7 @@
                 <v:shape id="_x0000_i1025" type="#_x0000_t75" style="width:24.9pt;height:14.25pt" o:ole="">
                   <v:imagedata r:id="rId6" o:title=""/>
                 </v:shape>
-                <o:OLEObject Type="Embed" ProgID="Equation.DSMT4" ShapeID="_x0000_i1025" DrawAspect="Content" ObjectID="_1604143997" r:id="rId7"/>
+                <o:OLEObject Type="Embed" ProgID="Equation.DSMT4" ShapeID="_x0000_i1025" DrawAspect="Content" ObjectID="_1604162487" r:id="rId7"/>
               </w:object>
             </w:r>
             <w:r>
@@ -243,7 +243,7 @@
                 <v:shape id="_x0000_i1026" type="#_x0000_t75" style="width:10.3pt;height:14.25pt" o:ole="">
                   <v:imagedata r:id="rId8" o:title=""/>
                 </v:shape>
-                <o:OLEObject Type="Embed" ProgID="Equation.DSMT4" ShapeID="_x0000_i1026" DrawAspect="Content" ObjectID="_1604143998" r:id="rId9"/>
+                <o:OLEObject Type="Embed" ProgID="Equation.DSMT4" ShapeID="_x0000_i1026" DrawAspect="Content" ObjectID="_1604162488" r:id="rId9"/>
               </w:object>
             </w:r>
           </w:p>
@@ -1299,7 +1299,7 @@
           <v:shape id="_x0000_i1027" type="#_x0000_t75" style="width:24.9pt;height:14.25pt" o:ole="">
             <v:imagedata r:id="rId10" o:title=""/>
           </v:shape>
-          <o:OLEObject Type="Embed" ProgID="Equation.DSMT4" ShapeID="_x0000_i1027" DrawAspect="Content" ObjectID="_1604143999" r:id="rId11"/>
+          <o:OLEObject Type="Embed" ProgID="Equation.DSMT4" ShapeID="_x0000_i1027" DrawAspect="Content" ObjectID="_1604162489" r:id="rId11"/>
         </w:object>
       </w:r>
       <w:r>
@@ -1383,7 +1383,7 @@
           <v:shape id="_x0000_i1028" type="#_x0000_t75" style="width:14.25pt;height:19pt" o:ole="">
             <v:imagedata r:id="rId12" o:title=""/>
           </v:shape>
-          <o:OLEObject Type="Embed" ProgID="Equation.DSMT4" ShapeID="_x0000_i1028" DrawAspect="Content" ObjectID="_1604144000" r:id="rId13"/>
+          <o:OLEObject Type="Embed" ProgID="Equation.DSMT4" ShapeID="_x0000_i1028" DrawAspect="Content" ObjectID="_1604162490" r:id="rId13"/>
         </w:object>
       </w:r>
       <w:r>
@@ -1415,7 +1415,7 @@
           <v:shape id="_x0000_i1029" type="#_x0000_t75" style="width:41.15pt;height:18.2pt" o:ole="">
             <v:imagedata r:id="rId14" o:title=""/>
           </v:shape>
-          <o:OLEObject Type="Embed" ProgID="Equation.DSMT4" ShapeID="_x0000_i1029" DrawAspect="Content" ObjectID="_1604144001" r:id="rId15"/>
+          <o:OLEObject Type="Embed" ProgID="Equation.DSMT4" ShapeID="_x0000_i1029" DrawAspect="Content" ObjectID="_1604162491" r:id="rId15"/>
         </w:object>
       </w:r>
       <w:r>
@@ -1438,7 +1438,7 @@
           <v:shape id="_x0000_i1030" type="#_x0000_t75" style="width:14.25pt;height:19pt" o:ole="">
             <v:imagedata r:id="rId12" o:title=""/>
           </v:shape>
-          <o:OLEObject Type="Embed" ProgID="Equation.DSMT4" ShapeID="_x0000_i1030" DrawAspect="Content" ObjectID="_1604144002" r:id="rId16"/>
+          <o:OLEObject Type="Embed" ProgID="Equation.DSMT4" ShapeID="_x0000_i1030" DrawAspect="Content" ObjectID="_1604162492" r:id="rId16"/>
         </w:object>
       </w:r>
       <w:r>
@@ -1532,7 +1532,7 @@
           <v:shape id="_x0000_i1031" type="#_x0000_t75" style="width:11.1pt;height:14.25pt" o:ole="">
             <v:imagedata r:id="rId17" o:title=""/>
           </v:shape>
-          <o:OLEObject Type="Embed" ProgID="Equation.DSMT4" ShapeID="_x0000_i1031" DrawAspect="Content" ObjectID="_1604144003" r:id="rId18"/>
+          <o:OLEObject Type="Embed" ProgID="Equation.DSMT4" ShapeID="_x0000_i1031" DrawAspect="Content" ObjectID="_1604162493" r:id="rId18"/>
         </w:object>
       </w:r>
       <w:r>
@@ -1678,7 +1678,7 @@
           <v:shape id="_x0000_i1032" type="#_x0000_t75" style="width:163pt;height:18.2pt" o:ole="">
             <v:imagedata r:id="rId19" o:title=""/>
           </v:shape>
-          <o:OLEObject Type="Embed" ProgID="Equation.DSMT4" ShapeID="_x0000_i1032" DrawAspect="Content" ObjectID="_1604144004" r:id="rId20"/>
+          <o:OLEObject Type="Embed" ProgID="Equation.DSMT4" ShapeID="_x0000_i1032" DrawAspect="Content" ObjectID="_1604162494" r:id="rId20"/>
         </w:object>
       </w:r>
       <w:r>
@@ -1701,7 +1701,7 @@
           <v:shape id="_x0000_i1033" type="#_x0000_t75" style="width:106.8pt;height:18.2pt" o:ole="">
             <v:imagedata r:id="rId21" o:title=""/>
           </v:shape>
-          <o:OLEObject Type="Embed" ProgID="Equation.DSMT4" ShapeID="_x0000_i1033" DrawAspect="Content" ObjectID="_1604144005" r:id="rId22"/>
+          <o:OLEObject Type="Embed" ProgID="Equation.DSMT4" ShapeID="_x0000_i1033" DrawAspect="Content" ObjectID="_1604162495" r:id="rId22"/>
         </w:object>
       </w:r>
       <w:r>
@@ -1816,7 +1816,7 @@
           <v:shape id="_x0000_i1034" type="#_x0000_t75" style="width:473.95pt;height:82.3pt" o:ole="">
             <v:imagedata r:id="rId23" o:title=""/>
           </v:shape>
-          <o:OLEObject Type="Embed" ProgID="Equation.DSMT4" ShapeID="_x0000_i1034" DrawAspect="Content" ObjectID="_1604144006" r:id="rId24"/>
+          <o:OLEObject Type="Embed" ProgID="Equation.DSMT4" ShapeID="_x0000_i1034" DrawAspect="Content" ObjectID="_1604162496" r:id="rId24"/>
         </w:object>
       </w:r>
     </w:p>
@@ -1875,7 +1875,7 @@
           <v:shape id="_x0000_i1035" type="#_x0000_t75" style="width:10.3pt;height:14.25pt" o:ole="">
             <v:imagedata r:id="rId25" o:title=""/>
           </v:shape>
-          <o:OLEObject Type="Embed" ProgID="Equation.DSMT4" ShapeID="_x0000_i1035" DrawAspect="Content" ObjectID="_1604144007" r:id="rId26"/>
+          <o:OLEObject Type="Embed" ProgID="Equation.DSMT4" ShapeID="_x0000_i1035" DrawAspect="Content" ObjectID="_1604162497" r:id="rId26"/>
         </w:object>
       </w:r>
       <w:r>
@@ -1907,7 +1907,7 @@
           <v:shape id="_x0000_i1036" type="#_x0000_t75" style="width:10.3pt;height:14.25pt" o:ole="">
             <v:imagedata r:id="rId27" o:title=""/>
           </v:shape>
-          <o:OLEObject Type="Embed" ProgID="Equation.DSMT4" ShapeID="_x0000_i1036" DrawAspect="Content" ObjectID="_1604144008" r:id="rId28"/>
+          <o:OLEObject Type="Embed" ProgID="Equation.DSMT4" ShapeID="_x0000_i1036" DrawAspect="Content" ObjectID="_1604162498" r:id="rId28"/>
         </w:object>
       </w:r>
       <w:r>
@@ -1970,7 +1970,7 @@
           <v:shape id="_x0000_i1037" type="#_x0000_t75" style="width:10.3pt;height:14.25pt" o:ole="">
             <v:imagedata r:id="rId27" o:title=""/>
           </v:shape>
-          <o:OLEObject Type="Embed" ProgID="Equation.DSMT4" ShapeID="_x0000_i1037" DrawAspect="Content" ObjectID="_1604144009" r:id="rId29"/>
+          <o:OLEObject Type="Embed" ProgID="Equation.DSMT4" ShapeID="_x0000_i1037" DrawAspect="Content" ObjectID="_1604162499" r:id="rId29"/>
         </w:object>
       </w:r>
       <w:r>
@@ -12716,7 +12716,7 @@
           <v:shape id="_x0000_i1038" type="#_x0000_t75" style="width:8.7pt;height:11.1pt" o:ole="">
             <v:imagedata r:id="rId31" o:title=""/>
           </v:shape>
-          <o:OLEObject Type="Embed" ProgID="Equation.DSMT4" ShapeID="_x0000_i1038" DrawAspect="Content" ObjectID="_1604144010" r:id="rId32"/>
+          <o:OLEObject Type="Embed" ProgID="Equation.DSMT4" ShapeID="_x0000_i1038" DrawAspect="Content" ObjectID="_1604162500" r:id="rId32"/>
         </w:object>
       </w:r>
       <w:bookmarkEnd w:id="5"/>
@@ -12751,7 +12751,7 @@
           <v:shape id="_x0000_i1039" type="#_x0000_t75" style="width:19pt;height:14.25pt" o:ole="">
             <v:imagedata r:id="rId33" o:title=""/>
           </v:shape>
-          <o:OLEObject Type="Embed" ProgID="Equation.DSMT4" ShapeID="_x0000_i1039" DrawAspect="Content" ObjectID="_1604144011" r:id="rId34"/>
+          <o:OLEObject Type="Embed" ProgID="Equation.DSMT4" ShapeID="_x0000_i1039" DrawAspect="Content" ObjectID="_1604162501" r:id="rId34"/>
         </w:object>
       </w:r>
       <w:r>
@@ -12822,7 +12822,7 @@
           <v:shape id="_x0000_i1040" type="#_x0000_t75" style="width:8.7pt;height:11.1pt" o:ole="">
             <v:imagedata r:id="rId31" o:title=""/>
           </v:shape>
-          <o:OLEObject Type="Embed" ProgID="Equation.DSMT4" ShapeID="_x0000_i1040" DrawAspect="Content" ObjectID="_1604144012" r:id="rId35"/>
+          <o:OLEObject Type="Embed" ProgID="Equation.DSMT4" ShapeID="_x0000_i1040" DrawAspect="Content" ObjectID="_1604162502" r:id="rId35"/>
         </w:object>
       </w:r>
       <w:r>
@@ -14180,8 +14180,6 @@
         </w:rPr>
         <w:t>0.97</w:t>
       </w:r>
-      <w:bookmarkStart w:id="8" w:name="_GoBack"/>
-      <w:bookmarkEnd w:id="8"/>
     </w:p>
     <w:p>
       <w:pPr>
@@ -15175,6 +15173,85 @@
     </w:p>
     <w:p>
       <w:pPr>
+        <w:autoSpaceDE w:val="0"/>
+        <w:autoSpaceDN w:val="0"/>
+        <w:bidi w:val="0"/>
+        <w:adjustRightInd w:val="0"/>
+        <w:spacing w:after="0" w:line="240" w:lineRule="auto"/>
+        <w:jc w:val="right"/>
+        <w:rPr>
+          <w:rFonts w:ascii="Courier New" w:hAnsi="Courier New" w:cs="Courier New"/>
+          <w:color w:val="000000"/>
+          <w:sz w:val="20"/>
+          <w:szCs w:val="20"/>
+          <w:highlight w:val="white"/>
+          <w:rtl/>
+        </w:rPr>
+      </w:pPr>
+      <w:r>
+        <w:rPr>
+          <w:rFonts w:cstheme="minorHAnsi" w:hint="cs"/>
+          <w:b/>
+          <w:bCs/>
+          <w:sz w:val="28"/>
+          <w:szCs w:val="28"/>
+          <w:u w:val="single"/>
+          <w:rtl/>
+        </w:rPr>
+        <w:t>תרגיל 1</w:t>
+      </w:r>
+      <w:r>
+        <w:rPr>
+          <w:rFonts w:cstheme="minorHAnsi" w:hint="cs"/>
+          <w:b/>
+          <w:bCs/>
+          <w:sz w:val="28"/>
+          <w:szCs w:val="28"/>
+          <w:u w:val="single"/>
+          <w:rtl/>
+        </w:rPr>
+        <w:t>9</w:t>
+      </w:r>
+      <w:r>
+        <w:rPr>
+          <w:rFonts w:cstheme="minorHAnsi" w:hint="cs"/>
+          <w:b/>
+          <w:bCs/>
+          <w:sz w:val="28"/>
+          <w:szCs w:val="28"/>
+          <w:u w:val="single"/>
+          <w:rtl/>
+        </w:rPr>
+        <w:t>-</w:t>
+      </w:r>
+      <w:r>
+        <w:rPr>
+          <w:rFonts w:cstheme="minorHAnsi" w:hint="cs"/>
+          <w:b/>
+          <w:bCs/>
+          <w:sz w:val="28"/>
+          <w:szCs w:val="28"/>
+          <w:u w:val="single"/>
+          <w:rtl/>
+        </w:rPr>
+        <w:t xml:space="preserve"> הוכחה כי שינוי הסקאלה אינו משפיע על פונקציית התפלגות</w:t>
+      </w:r>
+      <w:r>
+        <w:rPr>
+          <w:rFonts w:cstheme="minorHAnsi"/>
+          <w:b/>
+          <w:bCs/>
+          <w:sz w:val="28"/>
+          <w:szCs w:val="28"/>
+          <w:u w:val="single"/>
+          <w:rtl/>
+        </w:rPr>
+        <w:br/>
+      </w:r>
+    </w:p>
+    <w:p>
+      <w:pPr>
+        <w:jc w:val="right"/>
         <w:rPr>
           <w:rFonts w:cstheme="minorHAnsi"/>
           <w:b/>
@@ -15185,9 +15262,594 @@
           <w:rtl/>
         </w:rPr>
       </w:pPr>
+      <w:r>
+        <w:rPr>
+          <w:position w:val="-166"/>
+        </w:rPr>
+        <w:object w:dxaOrig="5539" w:dyaOrig="3440">
+          <v:shape id="_x0000_i1041" type="#_x0000_t75" style="width:276.9pt;height:172.1pt" o:ole="">
+            <v:imagedata r:id="rId37" o:title=""/>
+          </v:shape>
+          <o:OLEObject Type="Embed" ProgID="Equation.DSMT4" ShapeID="_x0000_i1041" DrawAspect="Content" ObjectID="_1604162503" r:id="rId38"/>
+        </w:object>
+      </w:r>
+    </w:p>
+    <w:p>
+      <w:pPr>
+        <w:autoSpaceDE w:val="0"/>
+        <w:autoSpaceDN w:val="0"/>
+        <w:bidi w:val="0"/>
+        <w:adjustRightInd w:val="0"/>
+        <w:spacing w:after="0" w:line="240" w:lineRule="auto"/>
+        <w:jc w:val="right"/>
+        <w:rPr>
+          <w:rFonts w:cstheme="minorHAnsi"/>
+          <w:b/>
+          <w:bCs/>
+          <w:sz w:val="28"/>
+          <w:szCs w:val="28"/>
+          <w:u w:val="single"/>
+          <w:rtl/>
+        </w:rPr>
+      </w:pPr>
+      <w:r>
+        <w:rPr>
+          <w:rFonts w:cstheme="minorHAnsi" w:hint="cs"/>
+          <w:b/>
+          <w:bCs/>
+          <w:sz w:val="28"/>
+          <w:szCs w:val="28"/>
+          <w:u w:val="single"/>
+          <w:rtl/>
+        </w:rPr>
+        <w:t>תרגיל 20-</w:t>
+      </w:r>
+    </w:p>
+    <w:p>
+      <w:pPr>
+        <w:autoSpaceDE w:val="0"/>
+        <w:autoSpaceDN w:val="0"/>
+        <w:adjustRightInd w:val="0"/>
+        <w:spacing w:after="0" w:line="240" w:lineRule="auto"/>
+        <w:jc w:val="center"/>
+        <w:rPr>
+          <w:rFonts w:ascii="Courier New" w:hAnsi="Courier New" w:cs="Courier New"/>
+          <w:color w:val="000000"/>
+          <w:sz w:val="20"/>
+          <w:szCs w:val="20"/>
+          <w:highlight w:val="white"/>
+        </w:rPr>
+      </w:pPr>
+      <w:r>
+        <w:rPr>
+          <w:rFonts w:cstheme="minorHAnsi"/>
+          <w:sz w:val="28"/>
+          <w:szCs w:val="28"/>
+        </w:rPr>
+        <w:drawing>
+          <wp:anchor distT="0" distB="0" distL="114300" distR="114300" simplePos="0" relativeHeight="251659264" behindDoc="0" locked="0" layoutInCell="1" allowOverlap="1" wp14:anchorId="53BC1CA3">
+            <wp:simplePos x="0" y="0"/>
+            <wp:positionH relativeFrom="margin">
+              <wp:align>center</wp:align>
+            </wp:positionH>
+            <wp:positionV relativeFrom="paragraph">
+              <wp:posOffset>178435</wp:posOffset>
+            </wp:positionV>
+            <wp:extent cx="4192905" cy="3144520"/>
+            <wp:effectExtent l="0" t="0" r="0" b="0"/>
+            <wp:wrapSquare wrapText="bothSides"/>
+            <wp:docPr id="3" name="תמונה 3"/>
+            <wp:cNvGraphicFramePr>
+              <a:graphicFrameLocks xmlns:a="http://schemas.openxmlformats.org/drawingml/2006/main" noChangeAspect="1"/>
+            </wp:cNvGraphicFramePr>
+            <a:graphic xmlns:a="http://schemas.openxmlformats.org/drawingml/2006/main">
+              <a:graphicData uri="http://schemas.openxmlformats.org/drawingml/2006/picture">
+                <pic:pic xmlns:pic="http://schemas.openxmlformats.org/drawingml/2006/picture">
+                  <pic:nvPicPr>
+                    <pic:cNvPr id="1" name=""/>
+                    <pic:cNvPicPr/>
+                  </pic:nvPicPr>
+                  <pic:blipFill>
+                    <a:blip r:embed="rId39">
+                      <a:extLst>
+                        <a:ext uri="{28A0092B-C50C-407E-A947-70E740481C1C}">
+                          <a14:useLocalDpi xmlns:a14="http://schemas.microsoft.com/office/drawing/2010/main" val="0"/>
+                        </a:ext>
+                      </a:extLst>
+                    </a:blip>
+                    <a:stretch>
+                      <a:fillRect/>
+                    </a:stretch>
+                  </pic:blipFill>
+                  <pic:spPr>
+                    <a:xfrm>
+                      <a:off x="0" y="0"/>
+                      <a:ext cx="4192905" cy="3144520"/>
+                    </a:xfrm>
+                    <a:prstGeom prst="rect">
+                      <a:avLst/>
+                    </a:prstGeom>
+                  </pic:spPr>
+                </pic:pic>
+              </a:graphicData>
+            </a:graphic>
+            <wp14:sizeRelH relativeFrom="page">
+              <wp14:pctWidth>0</wp14:pctWidth>
+            </wp14:sizeRelH>
+            <wp14:sizeRelV relativeFrom="page">
+              <wp14:pctHeight>0</wp14:pctHeight>
+            </wp14:sizeRelV>
+          </wp:anchor>
+        </w:drawing>
+      </w:r>
+      <w:r>
+        <w:rPr>
+          <w:rFonts w:cstheme="minorHAnsi"/>
+          <w:b/>
+          <w:bCs/>
+          <w:sz w:val="28"/>
+          <w:szCs w:val="28"/>
+          <w:u w:val="single"/>
+          <w:rtl/>
+        </w:rPr>
+        <w:br/>
+      </w:r>
+    </w:p>
+    <w:p>
+      <w:pPr>
+        <w:rPr>
+          <w:rFonts w:cstheme="minorHAnsi"/>
+          <w:b/>
+          <w:bCs/>
+          <w:sz w:val="32"/>
+          <w:szCs w:val="32"/>
+          <w:u w:val="single"/>
+          <w:rtl/>
+        </w:rPr>
+      </w:pPr>
+    </w:p>
+    <w:p>
+      <w:pPr>
+        <w:rPr>
+          <w:rFonts w:cstheme="minorHAnsi"/>
+          <w:b/>
+          <w:bCs/>
+          <w:sz w:val="32"/>
+          <w:szCs w:val="32"/>
+          <w:u w:val="single"/>
+          <w:rtl/>
+        </w:rPr>
+      </w:pPr>
+    </w:p>
+    <w:p>
+      <w:pPr>
+        <w:rPr>
+          <w:rFonts w:cstheme="minorHAnsi"/>
+          <w:b/>
+          <w:bCs/>
+          <w:sz w:val="32"/>
+          <w:szCs w:val="32"/>
+          <w:u w:val="single"/>
+          <w:rtl/>
+        </w:rPr>
+      </w:pPr>
+    </w:p>
+    <w:p>
+      <w:pPr>
+        <w:rPr>
+          <w:rFonts w:cstheme="minorHAnsi"/>
+          <w:b/>
+          <w:bCs/>
+          <w:sz w:val="32"/>
+          <w:szCs w:val="32"/>
+          <w:u w:val="single"/>
+          <w:rtl/>
+        </w:rPr>
+      </w:pPr>
+    </w:p>
+    <w:p>
+      <w:pPr>
+        <w:rPr>
+          <w:rFonts w:cstheme="minorHAnsi"/>
+          <w:b/>
+          <w:bCs/>
+          <w:sz w:val="32"/>
+          <w:szCs w:val="32"/>
+          <w:u w:val="single"/>
+          <w:rtl/>
+        </w:rPr>
+      </w:pPr>
+    </w:p>
+    <w:p>
+      <w:pPr>
+        <w:rPr>
+          <w:rFonts w:cstheme="minorHAnsi"/>
+          <w:b/>
+          <w:bCs/>
+          <w:sz w:val="32"/>
+          <w:szCs w:val="32"/>
+          <w:u w:val="single"/>
+          <w:rtl/>
+        </w:rPr>
+      </w:pPr>
+    </w:p>
+    <w:p>
+      <w:pPr>
+        <w:rPr>
+          <w:rFonts w:cstheme="minorHAnsi"/>
+          <w:b/>
+          <w:bCs/>
+          <w:sz w:val="32"/>
+          <w:szCs w:val="32"/>
+          <w:u w:val="single"/>
+          <w:rtl/>
+        </w:rPr>
+      </w:pPr>
+    </w:p>
+    <w:p>
+      <w:pPr>
+        <w:rPr>
+          <w:rFonts w:cstheme="minorHAnsi"/>
+          <w:b/>
+          <w:bCs/>
+          <w:sz w:val="32"/>
+          <w:szCs w:val="32"/>
+          <w:u w:val="single"/>
+          <w:rtl/>
+        </w:rPr>
+      </w:pPr>
+    </w:p>
+    <w:p>
+      <w:pPr>
+        <w:autoSpaceDE w:val="0"/>
+        <w:autoSpaceDN w:val="0"/>
+        <w:bidi w:val="0"/>
+        <w:adjustRightInd w:val="0"/>
+        <w:spacing w:after="0" w:line="240" w:lineRule="auto"/>
+        <w:jc w:val="right"/>
+        <w:rPr>
+          <w:rFonts w:cstheme="minorHAnsi"/>
+          <w:b/>
+          <w:bCs/>
+          <w:sz w:val="28"/>
+          <w:szCs w:val="28"/>
+          <w:u w:val="single"/>
+          <w:rtl/>
+        </w:rPr>
+      </w:pPr>
+    </w:p>
+    <w:p>
+      <w:pPr>
+        <w:autoSpaceDE w:val="0"/>
+        <w:autoSpaceDN w:val="0"/>
+        <w:bidi w:val="0"/>
+        <w:adjustRightInd w:val="0"/>
+        <w:spacing w:after="0" w:line="240" w:lineRule="auto"/>
+        <w:jc w:val="right"/>
+        <w:rPr>
+          <w:rFonts w:cstheme="minorHAnsi"/>
+          <w:sz w:val="28"/>
+          <w:szCs w:val="28"/>
+          <w:rtl/>
+        </w:rPr>
+      </w:pPr>
+      <w:r>
+        <w:rPr>
+          <w:rFonts w:cstheme="minorHAnsi" w:hint="cs"/>
+          <w:b/>
+          <w:bCs/>
+          <w:sz w:val="28"/>
+          <w:szCs w:val="28"/>
+          <w:u w:val="single"/>
+          <w:rtl/>
+        </w:rPr>
+        <w:t>תרגיל 2</w:t>
+      </w:r>
+      <w:r>
+        <w:rPr>
+          <w:rFonts w:cstheme="minorHAnsi" w:hint="cs"/>
+          <w:b/>
+          <w:bCs/>
+          <w:sz w:val="28"/>
+          <w:szCs w:val="28"/>
+          <w:u w:val="single"/>
+          <w:rtl/>
+        </w:rPr>
+        <w:t>1</w:t>
+      </w:r>
+      <w:r>
+        <w:rPr>
+          <w:rFonts w:cstheme="minorHAnsi" w:hint="cs"/>
+          <w:b/>
+          <w:bCs/>
+          <w:sz w:val="28"/>
+          <w:szCs w:val="28"/>
+          <w:u w:val="single"/>
+          <w:rtl/>
+        </w:rPr>
+        <w:t>-</w:t>
+      </w:r>
+      <w:r>
+        <w:rPr>
+          <w:rFonts w:cstheme="minorHAnsi"/>
+          <w:sz w:val="28"/>
+          <w:szCs w:val="28"/>
+          <w:rtl/>
+        </w:rPr>
+        <w:br/>
+      </w:r>
+      <w:r>
+        <w:rPr>
+          <w:rFonts w:cstheme="minorHAnsi" w:hint="cs"/>
+          <w:sz w:val="28"/>
+          <w:szCs w:val="28"/>
+          <w:rtl/>
+        </w:rPr>
+        <w:t xml:space="preserve">עבור </w:t>
+      </w:r>
+      <w:r>
+        <w:rPr>
+          <w:position w:val="-6"/>
+        </w:rPr>
+        <w:object w:dxaOrig="680" w:dyaOrig="279">
+          <v:shape id="_x0000_i1044" type="#_x0000_t75" style="width:34pt;height:13.85pt" o:ole="">
+            <v:imagedata r:id="rId40" o:title=""/>
+          </v:shape>
+          <o:OLEObject Type="Embed" ProgID="Equation.DSMT4" ShapeID="_x0000_i1044" DrawAspect="Content" ObjectID="_1604162504" r:id="rId41"/>
+        </w:object>
+      </w:r>
+      <w:r>
+        <w:rPr>
+          <w:rFonts w:cstheme="minorHAnsi"/>
+          <w:sz w:val="28"/>
+          <w:szCs w:val="28"/>
+        </w:rPr>
+        <w:t xml:space="preserve"> </w:t>
+      </w:r>
+      <w:r>
+        <w:rPr>
+          <w:rFonts w:cstheme="minorHAnsi" w:hint="cs"/>
+          <w:sz w:val="28"/>
+          <w:szCs w:val="28"/>
+          <w:rtl/>
+        </w:rPr>
+        <w:t>האלגוריתם "ילך על בטוח" ויבחר במצב עם הערך היוריסטי הכי נמוך וזאת גם על ידי הסתכלות על הגרף וגם על ידי ניתוח נומרי.</w:t>
+      </w:r>
+    </w:p>
+    <w:p>
+      <w:pPr>
+        <w:autoSpaceDE w:val="0"/>
+        <w:autoSpaceDN w:val="0"/>
+        <w:bidi w:val="0"/>
+        <w:adjustRightInd w:val="0"/>
+        <w:spacing w:after="0" w:line="240" w:lineRule="auto"/>
+        <w:jc w:val="right"/>
+        <w:rPr>
+          <w:rFonts w:cstheme="minorHAnsi"/>
+          <w:sz w:val="28"/>
+          <w:szCs w:val="28"/>
+          <w:rtl/>
+        </w:rPr>
+      </w:pPr>
+      <w:r>
+        <w:rPr>
+          <w:rFonts w:cstheme="minorHAnsi" w:hint="cs"/>
+          <w:b/>
+          <w:bCs/>
+          <w:sz w:val="28"/>
+          <w:szCs w:val="28"/>
+          <w:u w:val="single"/>
+          <w:rtl/>
+        </w:rPr>
+        <w:t xml:space="preserve">תרגיל </w:t>
+      </w:r>
+      <w:r>
+        <w:rPr>
+          <w:rFonts w:cstheme="minorHAnsi" w:hint="cs"/>
+          <w:b/>
+          <w:bCs/>
+          <w:sz w:val="28"/>
+          <w:szCs w:val="28"/>
+          <w:u w:val="single"/>
+          <w:rtl/>
+        </w:rPr>
+        <w:t>22-</w:t>
+      </w:r>
+      <w:r>
+        <w:rPr>
+          <w:rFonts w:cstheme="minorHAnsi"/>
+          <w:sz w:val="28"/>
+          <w:szCs w:val="28"/>
+          <w:rtl/>
+        </w:rPr>
+        <w:br/>
+      </w:r>
+      <w:r>
+        <w:rPr>
+          <w:rFonts w:cstheme="minorHAnsi" w:hint="cs"/>
+          <w:sz w:val="28"/>
+          <w:szCs w:val="28"/>
+          <w:rtl/>
+        </w:rPr>
+        <w:t xml:space="preserve">עבור </w:t>
+      </w:r>
+      <w:r>
+        <w:rPr>
+          <w:position w:val="-6"/>
+        </w:rPr>
+        <w:object w:dxaOrig="740" w:dyaOrig="279">
+          <v:shape id="_x0000_i1049" type="#_x0000_t75" style="width:37.2pt;height:13.85pt" o:ole="">
+            <v:imagedata r:id="rId42" o:title=""/>
+          </v:shape>
+          <o:OLEObject Type="Embed" ProgID="Equation.DSMT4" ShapeID="_x0000_i1049" DrawAspect="Content" ObjectID="_1604162505" r:id="rId43"/>
+        </w:object>
+      </w:r>
+      <w:r>
+        <w:rPr>
+          <w:rFonts w:cstheme="minorHAnsi"/>
+          <w:sz w:val="28"/>
+          <w:szCs w:val="28"/>
+        </w:rPr>
+        <w:t xml:space="preserve"> </w:t>
+      </w:r>
+      <w:r>
+        <w:rPr>
+          <w:rFonts w:cstheme="minorHAnsi" w:hint="cs"/>
+          <w:sz w:val="28"/>
+          <w:szCs w:val="28"/>
+          <w:rtl/>
+        </w:rPr>
+        <w:t xml:space="preserve">פונקציית ההסתברות הופכת להיות בעלת הסתברות אחידה (במקרה שלנו עבור </w:t>
+      </w:r>
+      <w:r>
+        <w:rPr>
+          <w:position w:val="-6"/>
+        </w:rPr>
+        <w:object w:dxaOrig="620" w:dyaOrig="279">
+          <v:shape id="_x0000_i1052" type="#_x0000_t75" style="width:30.85pt;height:13.85pt" o:ole="">
+            <v:imagedata r:id="rId44" o:title=""/>
+          </v:shape>
+          <o:OLEObject Type="Embed" ProgID="Equation.DSMT4" ShapeID="_x0000_i1052" DrawAspect="Content" ObjectID="_1604162506" r:id="rId45"/>
+        </w:object>
+      </w:r>
+      <w:r>
+        <w:rPr>
+          <w:rFonts w:cstheme="minorHAnsi" w:hint="cs"/>
+          <w:sz w:val="28"/>
+          <w:szCs w:val="28"/>
+          <w:rtl/>
+        </w:rPr>
+        <w:t xml:space="preserve"> ערך פונקציית ההסתברות יהיה </w:t>
+      </w:r>
+      <w:r>
+        <w:rPr>
+          <w:position w:val="-24"/>
+        </w:rPr>
+        <w:object w:dxaOrig="760" w:dyaOrig="620">
+          <v:shape id="_x0000_i1055" type="#_x0000_t75" style="width:38pt;height:30.85pt" o:ole="">
+            <v:imagedata r:id="rId46" o:title=""/>
+          </v:shape>
+          <o:OLEObject Type="Embed" ProgID="Equation.DSMT4" ShapeID="_x0000_i1055" DrawAspect="Content" ObjectID="_1604162507" r:id="rId47"/>
+        </w:object>
+      </w:r>
+      <w:r>
+        <w:rPr>
+          <w:rFonts w:cstheme="minorHAnsi" w:hint="cs"/>
+          <w:sz w:val="28"/>
+          <w:szCs w:val="28"/>
+          <w:rtl/>
+        </w:rPr>
+        <w:t xml:space="preserve"> כפי שרואים בגרף) לכן לכל אחד מהמצבים יש הסתברות שווה להיבח</w:t>
+      </w:r>
+      <w:r>
+        <w:rPr>
+          <w:rFonts w:cstheme="minorHAnsi" w:hint="eastAsia"/>
+          <w:sz w:val="28"/>
+          <w:szCs w:val="28"/>
+          <w:rtl/>
+        </w:rPr>
+        <w:t>ר</w:t>
+      </w:r>
+      <w:r>
+        <w:rPr>
+          <w:rFonts w:cstheme="minorHAnsi" w:hint="cs"/>
+          <w:sz w:val="28"/>
+          <w:szCs w:val="28"/>
+          <w:rtl/>
+        </w:rPr>
+        <w:t>.</w:t>
+      </w:r>
+    </w:p>
+    <w:p>
+      <w:pPr>
+        <w:bidi w:val="0"/>
+        <w:rPr>
+          <w:rFonts w:cstheme="minorHAnsi"/>
+          <w:sz w:val="28"/>
+          <w:szCs w:val="28"/>
+          <w:rtl/>
+        </w:rPr>
+      </w:pPr>
+      <w:r>
+        <w:rPr>
+          <w:rFonts w:cstheme="minorHAnsi"/>
+          <w:sz w:val="28"/>
+          <w:szCs w:val="28"/>
+          <w:rtl/>
+        </w:rPr>
+        <w:br w:type="page"/>
+      </w:r>
+    </w:p>
+    <w:p>
+      <w:pPr>
+        <w:autoSpaceDE w:val="0"/>
+        <w:autoSpaceDN w:val="0"/>
+        <w:bidi w:val="0"/>
+        <w:adjustRightInd w:val="0"/>
+        <w:spacing w:after="0" w:line="240" w:lineRule="auto"/>
+        <w:jc w:val="right"/>
+        <w:rPr>
+          <w:rFonts w:cstheme="minorHAnsi" w:hint="cs"/>
+          <w:sz w:val="28"/>
+          <w:szCs w:val="28"/>
+          <w:rtl/>
+        </w:rPr>
+      </w:pPr>
+      <w:r>
+        <w:rPr>
+          <w:rFonts w:cstheme="minorHAnsi" w:hint="cs"/>
+          <w:b/>
+          <w:bCs/>
+          <w:sz w:val="28"/>
+          <w:szCs w:val="28"/>
+          <w:u w:val="single"/>
+          <w:rtl/>
+        </w:rPr>
+        <w:lastRenderedPageBreak/>
+        <w:t>תרגיל 2</w:t>
+      </w:r>
+      <w:r>
+        <w:rPr>
+          <w:rFonts w:cstheme="minorHAnsi" w:hint="cs"/>
+          <w:b/>
+          <w:bCs/>
+          <w:sz w:val="28"/>
+          <w:szCs w:val="28"/>
+          <w:u w:val="single"/>
+          <w:rtl/>
+        </w:rPr>
+        <w:t>3</w:t>
+      </w:r>
+      <w:bookmarkStart w:id="8" w:name="_GoBack"/>
+      <w:bookmarkEnd w:id="8"/>
+      <w:r>
+        <w:rPr>
+          <w:rFonts w:cstheme="minorHAnsi" w:hint="cs"/>
+          <w:b/>
+          <w:bCs/>
+          <w:sz w:val="28"/>
+          <w:szCs w:val="28"/>
+          <w:u w:val="single"/>
+          <w:rtl/>
+        </w:rPr>
+        <w:t>-</w:t>
+      </w:r>
+    </w:p>
+    <w:p>
+      <w:pPr>
+        <w:rPr>
+          <w:rFonts w:cstheme="minorHAnsi" w:hint="cs"/>
+          <w:b/>
+          <w:bCs/>
+          <w:sz w:val="32"/>
+          <w:szCs w:val="32"/>
+          <w:u w:val="single"/>
+          <w:rtl/>
+        </w:rPr>
+      </w:pPr>
     </w:p>
     <w:sectPr>
-      <w:footerReference w:type="default" r:id="rId37"/>
+      <w:footerReference w:type="default" r:id="rId48"/>
       <w:pgSz w:w="11906" w:h="16838" w:code="9"/>
       <w:pgMar w:top="1440" w:right="1800" w:bottom="1440" w:left="1800" w:header="708" w:footer="708" w:gutter="0"/>
       <w:cols w:space="708"/>

</xml_diff>

<commit_message>
ex 26 and 27  28 - partly
</commit_message>
<xml_diff>
--- a/HW_1/HW_1_Edit_Version.docx
+++ b/HW_1/HW_1_Edit_Version.docx
@@ -157,7 +157,7 @@
                 <v:shape id="_x0000_i1045" type="#_x0000_t75" alt="" style="width:25.2pt;height:13.8pt;mso-width-percent:0;mso-height-percent:0;mso-width-percent:0;mso-height-percent:0" o:ole="">
                   <v:imagedata r:id="rId6" o:title=""/>
                 </v:shape>
-                <o:OLEObject Type="Embed" ProgID="Equation.DSMT4" ShapeID="_x0000_i1045" DrawAspect="Content" ObjectID="_1604238095" r:id="rId7"/>
+                <o:OLEObject Type="Embed" ProgID="Equation.DSMT4" ShapeID="_x0000_i1045" DrawAspect="Content" ObjectID="_1604240184" r:id="rId7"/>
               </w:object>
             </w:r>
             <w:r>
@@ -245,7 +245,7 @@
                 <v:shape id="_x0000_i1044" type="#_x0000_t75" alt="" style="width:10.2pt;height:13.8pt;mso-width-percent:0;mso-height-percent:0;mso-width-percent:0;mso-height-percent:0" o:ole="">
                   <v:imagedata r:id="rId8" o:title=""/>
                 </v:shape>
-                <o:OLEObject Type="Embed" ProgID="Equation.DSMT4" ShapeID="_x0000_i1044" DrawAspect="Content" ObjectID="_1604238096" r:id="rId9"/>
+                <o:OLEObject Type="Embed" ProgID="Equation.DSMT4" ShapeID="_x0000_i1044" DrawAspect="Content" ObjectID="_1604240185" r:id="rId9"/>
               </w:object>
             </w:r>
           </w:p>
@@ -1302,7 +1302,7 @@
           <v:shape id="_x0000_i1043" type="#_x0000_t75" alt="" style="width:25.2pt;height:13.8pt;mso-width-percent:0;mso-height-percent:0;mso-width-percent:0;mso-height-percent:0" o:ole="">
             <v:imagedata r:id="rId10" o:title=""/>
           </v:shape>
-          <o:OLEObject Type="Embed" ProgID="Equation.DSMT4" ShapeID="_x0000_i1043" DrawAspect="Content" ObjectID="_1604238097" r:id="rId11"/>
+          <o:OLEObject Type="Embed" ProgID="Equation.DSMT4" ShapeID="_x0000_i1043" DrawAspect="Content" ObjectID="_1604240186" r:id="rId11"/>
         </w:object>
       </w:r>
       <w:r>
@@ -1387,7 +1387,7 @@
           <v:shape id="_x0000_i1042" type="#_x0000_t75" alt="" style="width:13.8pt;height:19.2pt;mso-width-percent:0;mso-height-percent:0;mso-width-percent:0;mso-height-percent:0" o:ole="">
             <v:imagedata r:id="rId12" o:title=""/>
           </v:shape>
-          <o:OLEObject Type="Embed" ProgID="Equation.DSMT4" ShapeID="_x0000_i1042" DrawAspect="Content" ObjectID="_1604238098" r:id="rId13"/>
+          <o:OLEObject Type="Embed" ProgID="Equation.DSMT4" ShapeID="_x0000_i1042" DrawAspect="Content" ObjectID="_1604240187" r:id="rId13"/>
         </w:object>
       </w:r>
       <w:r>
@@ -1420,7 +1420,7 @@
           <v:shape id="_x0000_i1041" type="#_x0000_t75" alt="" style="width:40.8pt;height:18pt;mso-width-percent:0;mso-height-percent:0;mso-width-percent:0;mso-height-percent:0" o:ole="">
             <v:imagedata r:id="rId14" o:title=""/>
           </v:shape>
-          <o:OLEObject Type="Embed" ProgID="Equation.DSMT4" ShapeID="_x0000_i1041" DrawAspect="Content" ObjectID="_1604238099" r:id="rId15"/>
+          <o:OLEObject Type="Embed" ProgID="Equation.DSMT4" ShapeID="_x0000_i1041" DrawAspect="Content" ObjectID="_1604240188" r:id="rId15"/>
         </w:object>
       </w:r>
       <w:r>
@@ -1444,7 +1444,7 @@
           <v:shape id="_x0000_i1040" type="#_x0000_t75" alt="" style="width:13.8pt;height:19.2pt;mso-width-percent:0;mso-height-percent:0;mso-width-percent:0;mso-height-percent:0" o:ole="">
             <v:imagedata r:id="rId12" o:title=""/>
           </v:shape>
-          <o:OLEObject Type="Embed" ProgID="Equation.DSMT4" ShapeID="_x0000_i1040" DrawAspect="Content" ObjectID="_1604238100" r:id="rId16"/>
+          <o:OLEObject Type="Embed" ProgID="Equation.DSMT4" ShapeID="_x0000_i1040" DrawAspect="Content" ObjectID="_1604240189" r:id="rId16"/>
         </w:object>
       </w:r>
       <w:r>
@@ -1539,7 +1539,7 @@
           <v:shape id="_x0000_i1039" type="#_x0000_t75" alt="" style="width:10.8pt;height:13.8pt;mso-width-percent:0;mso-height-percent:0;mso-width-percent:0;mso-height-percent:0" o:ole="">
             <v:imagedata r:id="rId17" o:title=""/>
           </v:shape>
-          <o:OLEObject Type="Embed" ProgID="Equation.DSMT4" ShapeID="_x0000_i1039" DrawAspect="Content" ObjectID="_1604238101" r:id="rId18"/>
+          <o:OLEObject Type="Embed" ProgID="Equation.DSMT4" ShapeID="_x0000_i1039" DrawAspect="Content" ObjectID="_1604240190" r:id="rId18"/>
         </w:object>
       </w:r>
       <w:r>
@@ -1686,7 +1686,7 @@
           <v:shape id="_x0000_i1038" type="#_x0000_t75" alt="" style="width:163.2pt;height:18pt;mso-width-percent:0;mso-height-percent:0;mso-width-percent:0;mso-height-percent:0" o:ole="">
             <v:imagedata r:id="rId19" o:title=""/>
           </v:shape>
-          <o:OLEObject Type="Embed" ProgID="Equation.DSMT4" ShapeID="_x0000_i1038" DrawAspect="Content" ObjectID="_1604238102" r:id="rId20"/>
+          <o:OLEObject Type="Embed" ProgID="Equation.DSMT4" ShapeID="_x0000_i1038" DrawAspect="Content" ObjectID="_1604240191" r:id="rId20"/>
         </w:object>
       </w:r>
       <w:r>
@@ -1710,7 +1710,7 @@
           <v:shape id="_x0000_i1037" type="#_x0000_t75" alt="" style="width:106.8pt;height:18pt;mso-width-percent:0;mso-height-percent:0;mso-width-percent:0;mso-height-percent:0" o:ole="">
             <v:imagedata r:id="rId21" o:title=""/>
           </v:shape>
-          <o:OLEObject Type="Embed" ProgID="Equation.DSMT4" ShapeID="_x0000_i1037" DrawAspect="Content" ObjectID="_1604238103" r:id="rId22"/>
+          <o:OLEObject Type="Embed" ProgID="Equation.DSMT4" ShapeID="_x0000_i1037" DrawAspect="Content" ObjectID="_1604240192" r:id="rId22"/>
         </w:object>
       </w:r>
       <w:r>
@@ -1826,7 +1826,7 @@
           <v:shape id="_x0000_i1036" type="#_x0000_t75" alt="" style="width:474pt;height:82.2pt;mso-width-percent:0;mso-height-percent:0;mso-width-percent:0;mso-height-percent:0" o:ole="">
             <v:imagedata r:id="rId23" o:title=""/>
           </v:shape>
-          <o:OLEObject Type="Embed" ProgID="Equation.DSMT4" ShapeID="_x0000_i1036" DrawAspect="Content" ObjectID="_1604238104" r:id="rId24"/>
+          <o:OLEObject Type="Embed" ProgID="Equation.DSMT4" ShapeID="_x0000_i1036" DrawAspect="Content" ObjectID="_1604240193" r:id="rId24"/>
         </w:object>
       </w:r>
     </w:p>
@@ -1886,7 +1886,7 @@
           <v:shape id="_x0000_i1035" type="#_x0000_t75" alt="" style="width:10.2pt;height:13.8pt;mso-width-percent:0;mso-height-percent:0;mso-width-percent:0;mso-height-percent:0" o:ole="">
             <v:imagedata r:id="rId25" o:title=""/>
           </v:shape>
-          <o:OLEObject Type="Embed" ProgID="Equation.DSMT4" ShapeID="_x0000_i1035" DrawAspect="Content" ObjectID="_1604238105" r:id="rId26"/>
+          <o:OLEObject Type="Embed" ProgID="Equation.DSMT4" ShapeID="_x0000_i1035" DrawAspect="Content" ObjectID="_1604240194" r:id="rId26"/>
         </w:object>
       </w:r>
       <w:r>
@@ -1919,7 +1919,7 @@
           <v:shape id="_x0000_i1034" type="#_x0000_t75" alt="" style="width:10.2pt;height:13.8pt;mso-width-percent:0;mso-height-percent:0;mso-width-percent:0;mso-height-percent:0" o:ole="">
             <v:imagedata r:id="rId27" o:title=""/>
           </v:shape>
-          <o:OLEObject Type="Embed" ProgID="Equation.DSMT4" ShapeID="_x0000_i1034" DrawAspect="Content" ObjectID="_1604238106" r:id="rId28"/>
+          <o:OLEObject Type="Embed" ProgID="Equation.DSMT4" ShapeID="_x0000_i1034" DrawAspect="Content" ObjectID="_1604240195" r:id="rId28"/>
         </w:object>
       </w:r>
       <w:r>
@@ -1983,7 +1983,7 @@
           <v:shape id="_x0000_i1033" type="#_x0000_t75" alt="" style="width:10.2pt;height:13.8pt;mso-width-percent:0;mso-height-percent:0;mso-width-percent:0;mso-height-percent:0" o:ole="">
             <v:imagedata r:id="rId27" o:title=""/>
           </v:shape>
-          <o:OLEObject Type="Embed" ProgID="Equation.DSMT4" ShapeID="_x0000_i1033" DrawAspect="Content" ObjectID="_1604238107" r:id="rId29"/>
+          <o:OLEObject Type="Embed" ProgID="Equation.DSMT4" ShapeID="_x0000_i1033" DrawAspect="Content" ObjectID="_1604240196" r:id="rId29"/>
         </w:object>
       </w:r>
       <w:r>
@@ -12730,7 +12730,7 @@
           <v:shape id="_x0000_i1032" type="#_x0000_t75" alt="" style="width:9pt;height:10.8pt;mso-width-percent:0;mso-height-percent:0;mso-width-percent:0;mso-height-percent:0" o:ole="">
             <v:imagedata r:id="rId31" o:title=""/>
           </v:shape>
-          <o:OLEObject Type="Embed" ProgID="Equation.DSMT4" ShapeID="_x0000_i1032" DrawAspect="Content" ObjectID="_1604238108" r:id="rId32"/>
+          <o:OLEObject Type="Embed" ProgID="Equation.DSMT4" ShapeID="_x0000_i1032" DrawAspect="Content" ObjectID="_1604240197" r:id="rId32"/>
         </w:object>
       </w:r>
       <w:bookmarkEnd w:id="5"/>
@@ -12766,7 +12766,7 @@
           <v:shape id="_x0000_i1031" type="#_x0000_t75" alt="" style="width:19.2pt;height:13.8pt;mso-width-percent:0;mso-height-percent:0;mso-width-percent:0;mso-height-percent:0" o:ole="">
             <v:imagedata r:id="rId33" o:title=""/>
           </v:shape>
-          <o:OLEObject Type="Embed" ProgID="Equation.DSMT4" ShapeID="_x0000_i1031" DrawAspect="Content" ObjectID="_1604238109" r:id="rId34"/>
+          <o:OLEObject Type="Embed" ProgID="Equation.DSMT4" ShapeID="_x0000_i1031" DrawAspect="Content" ObjectID="_1604240198" r:id="rId34"/>
         </w:object>
       </w:r>
       <w:r>
@@ -12838,7 +12838,7 @@
           <v:shape id="_x0000_i1030" type="#_x0000_t75" alt="" style="width:9pt;height:10.8pt;mso-width-percent:0;mso-height-percent:0;mso-width-percent:0;mso-height-percent:0" o:ole="">
             <v:imagedata r:id="rId31" o:title=""/>
           </v:shape>
-          <o:OLEObject Type="Embed" ProgID="Equation.DSMT4" ShapeID="_x0000_i1030" DrawAspect="Content" ObjectID="_1604238110" r:id="rId35"/>
+          <o:OLEObject Type="Embed" ProgID="Equation.DSMT4" ShapeID="_x0000_i1030" DrawAspect="Content" ObjectID="_1604240199" r:id="rId35"/>
         </w:object>
       </w:r>
       <w:r>
@@ -15254,7 +15254,7 @@
           <v:shape id="_x0000_i1029" type="#_x0000_t75" alt="" style="width:277.2pt;height:172.2pt;mso-width-percent:0;mso-height-percent:0;mso-width-percent:0;mso-height-percent:0" o:ole="">
             <v:imagedata r:id="rId37" o:title=""/>
           </v:shape>
-          <o:OLEObject Type="Embed" ProgID="Equation.DSMT4" ShapeID="_x0000_i1029" DrawAspect="Content" ObjectID="_1604238111" r:id="rId38"/>
+          <o:OLEObject Type="Embed" ProgID="Equation.DSMT4" ShapeID="_x0000_i1029" DrawAspect="Content" ObjectID="_1604240200" r:id="rId38"/>
         </w:object>
       </w:r>
     </w:p>
@@ -15557,7 +15557,7 @@
           <v:shape id="_x0000_i1028" type="#_x0000_t75" alt="" style="width:34.2pt;height:13.8pt;mso-width-percent:0;mso-height-percent:0;mso-width-percent:0;mso-height-percent:0" o:ole="">
             <v:imagedata r:id="rId40" o:title=""/>
           </v:shape>
-          <o:OLEObject Type="Embed" ProgID="Equation.DSMT4" ShapeID="_x0000_i1028" DrawAspect="Content" ObjectID="_1604238112" r:id="rId41"/>
+          <o:OLEObject Type="Embed" ProgID="Equation.DSMT4" ShapeID="_x0000_i1028" DrawAspect="Content" ObjectID="_1604240201" r:id="rId41"/>
         </w:object>
       </w:r>
       <w:r>
@@ -15632,7 +15632,7 @@
           <v:shape id="_x0000_i1027" type="#_x0000_t75" alt="" style="width:37.2pt;height:13.8pt;mso-width-percent:0;mso-height-percent:0;mso-width-percent:0;mso-height-percent:0" o:ole="">
             <v:imagedata r:id="rId42" o:title=""/>
           </v:shape>
-          <o:OLEObject Type="Embed" ProgID="Equation.DSMT4" ShapeID="_x0000_i1027" DrawAspect="Content" ObjectID="_1604238113" r:id="rId43"/>
+          <o:OLEObject Type="Embed" ProgID="Equation.DSMT4" ShapeID="_x0000_i1027" DrawAspect="Content" ObjectID="_1604240202" r:id="rId43"/>
         </w:object>
       </w:r>
       <w:r>
@@ -15661,7 +15661,7 @@
           <v:shape id="_x0000_i1026" type="#_x0000_t75" alt="" style="width:31.2pt;height:13.8pt;mso-width-percent:0;mso-height-percent:0;mso-width-percent:0;mso-height-percent:0" o:ole="">
             <v:imagedata r:id="rId44" o:title=""/>
           </v:shape>
-          <o:OLEObject Type="Embed" ProgID="Equation.DSMT4" ShapeID="_x0000_i1026" DrawAspect="Content" ObjectID="_1604238114" r:id="rId45"/>
+          <o:OLEObject Type="Embed" ProgID="Equation.DSMT4" ShapeID="_x0000_i1026" DrawAspect="Content" ObjectID="_1604240203" r:id="rId45"/>
         </w:object>
       </w:r>
       <w:r>
@@ -15682,7 +15682,7 @@
           <v:shape id="_x0000_i1025" type="#_x0000_t75" alt="" style="width:37.8pt;height:31.2pt;mso-width-percent:0;mso-height-percent:0;mso-width-percent:0;mso-height-percent:0" o:ole="">
             <v:imagedata r:id="rId46" o:title=""/>
           </v:shape>
-          <o:OLEObject Type="Embed" ProgID="Equation.DSMT4" ShapeID="_x0000_i1025" DrawAspect="Content" ObjectID="_1604238115" r:id="rId47"/>
+          <o:OLEObject Type="Embed" ProgID="Equation.DSMT4" ShapeID="_x0000_i1025" DrawAspect="Content" ObjectID="_1604240204" r:id="rId47"/>
         </w:object>
       </w:r>
       <w:r>
@@ -16034,6 +16034,73 @@
       </w:pPr>
       <w:r>
         <w:rPr>
+          <w:rFonts w:cstheme="minorHAnsi"/>
+          <w:b/>
+          <w:bCs/>
+          <w:noProof/>
+          <w:sz w:val="32"/>
+          <w:szCs w:val="32"/>
+          <w:rtl/>
+          <w:lang w:val="he-IL"/>
+        </w:rPr>
+        <w:drawing>
+          <wp:anchor distT="0" distB="0" distL="114300" distR="114300" simplePos="0" relativeHeight="251660288" behindDoc="0" locked="0" layoutInCell="1" allowOverlap="1" wp14:anchorId="69B0D223" wp14:editId="290028BF">
+            <wp:simplePos x="0" y="0"/>
+            <wp:positionH relativeFrom="column">
+              <wp:posOffset>0</wp:posOffset>
+            </wp:positionH>
+            <wp:positionV relativeFrom="paragraph">
+              <wp:posOffset>270510</wp:posOffset>
+            </wp:positionV>
+            <wp:extent cx="5274310" cy="3935095"/>
+            <wp:effectExtent l="0" t="0" r="0" b="1905"/>
+            <wp:wrapSquare wrapText="bothSides"/>
+            <wp:docPr id="26" name="Picture 26"/>
+            <wp:cNvGraphicFramePr>
+              <a:graphicFrameLocks xmlns:a="http://schemas.openxmlformats.org/drawingml/2006/main" noChangeAspect="1"/>
+            </wp:cNvGraphicFramePr>
+            <a:graphic xmlns:a="http://schemas.openxmlformats.org/drawingml/2006/main">
+              <a:graphicData uri="http://schemas.openxmlformats.org/drawingml/2006/picture">
+                <pic:pic xmlns:pic="http://schemas.openxmlformats.org/drawingml/2006/picture">
+                  <pic:nvPicPr>
+                    <pic:cNvPr id="26" name="Screen Shot 2018-11-20 at 5.27.52 PM.png"/>
+                    <pic:cNvPicPr/>
+                  </pic:nvPicPr>
+                  <pic:blipFill>
+                    <a:blip r:embed="rId49">
+                      <a:extLst>
+                        <a:ext uri="{28A0092B-C50C-407E-A947-70E740481C1C}">
+                          <a14:useLocalDpi xmlns:a14="http://schemas.microsoft.com/office/drawing/2010/main" val="0"/>
+                        </a:ext>
+                      </a:extLst>
+                    </a:blip>
+                    <a:stretch>
+                      <a:fillRect/>
+                    </a:stretch>
+                  </pic:blipFill>
+                  <pic:spPr>
+                    <a:xfrm>
+                      <a:off x="0" y="0"/>
+                      <a:ext cx="5274310" cy="3935095"/>
+                    </a:xfrm>
+                    <a:prstGeom prst="rect">
+                      <a:avLst/>
+                    </a:prstGeom>
+                  </pic:spPr>
+                </pic:pic>
+              </a:graphicData>
+            </a:graphic>
+            <wp14:sizeRelH relativeFrom="page">
+              <wp14:pctWidth>0</wp14:pctWidth>
+            </wp14:sizeRelH>
+            <wp14:sizeRelV relativeFrom="page">
+              <wp14:pctHeight>0</wp14:pctHeight>
+            </wp14:sizeRelV>
+          </wp:anchor>
+        </w:drawing>
+      </w:r>
+      <w:r>
+        <w:rPr>
           <w:rFonts w:cstheme="minorHAnsi" w:hint="cs"/>
           <w:b/>
           <w:bCs/>
@@ -16054,7 +16121,31 @@
           <w:u w:val="single"/>
           <w:rtl/>
         </w:rPr>
-        <w:t>25-</w:t>
+        <w:t>2</w:t>
+      </w:r>
+      <w:r>
+        <w:rPr>
+          <w:rFonts w:cstheme="minorHAnsi" w:hint="cs"/>
+          <w:b/>
+          <w:bCs/>
+          <w:sz w:val="28"/>
+          <w:szCs w:val="28"/>
+          <w:u w:val="single"/>
+          <w:rtl/>
+        </w:rPr>
+        <w:t>6</w:t>
+      </w:r>
+      <w:r>
+        <w:rPr>
+          <w:rFonts w:cstheme="minorHAnsi" w:hint="cs"/>
+          <w:b/>
+          <w:bCs/>
+          <w:sz w:val="28"/>
+          <w:szCs w:val="28"/>
+          <w:u w:val="single"/>
+          <w:rtl/>
+        </w:rPr>
+        <w:t>-</w:t>
       </w:r>
     </w:p>
     <w:p>
@@ -16078,8 +16169,65 @@
       <w:bookmarkStart w:id="8" w:name="_GoBack"/>
       <w:bookmarkEnd w:id="8"/>
     </w:p>
+    <w:p>
+      <w:pPr>
+        <w:autoSpaceDE w:val="0"/>
+        <w:autoSpaceDN w:val="0"/>
+        <w:bidi w:val="0"/>
+        <w:adjustRightInd w:val="0"/>
+        <w:spacing w:after="0" w:line="240" w:lineRule="auto"/>
+        <w:jc w:val="right"/>
+        <w:rPr>
+          <w:rFonts w:cstheme="minorHAnsi"/>
+          <w:b/>
+          <w:bCs/>
+          <w:sz w:val="32"/>
+          <w:szCs w:val="32"/>
+          <w:u w:val="single"/>
+          <w:rtl/>
+        </w:rPr>
+      </w:pPr>
+    </w:p>
+    <w:p>
+      <w:pPr>
+        <w:autoSpaceDE w:val="0"/>
+        <w:autoSpaceDN w:val="0"/>
+        <w:bidi w:val="0"/>
+        <w:adjustRightInd w:val="0"/>
+        <w:spacing w:after="0" w:line="240" w:lineRule="auto"/>
+        <w:jc w:val="right"/>
+        <w:rPr>
+          <w:rFonts w:cstheme="minorHAnsi"/>
+          <w:b/>
+          <w:bCs/>
+          <w:sz w:val="32"/>
+          <w:szCs w:val="32"/>
+          <w:u w:val="single"/>
+          <w:rtl/>
+        </w:rPr>
+      </w:pPr>
+    </w:p>
+    <w:p>
+      <w:pPr>
+        <w:autoSpaceDE w:val="0"/>
+        <w:autoSpaceDN w:val="0"/>
+        <w:bidi w:val="0"/>
+        <w:adjustRightInd w:val="0"/>
+        <w:spacing w:after="0" w:line="240" w:lineRule="auto"/>
+        <w:jc w:val="right"/>
+        <w:rPr>
+          <w:rFonts w:cstheme="minorHAnsi"/>
+          <w:b/>
+          <w:bCs/>
+          <w:sz w:val="32"/>
+          <w:szCs w:val="32"/>
+          <w:u w:val="single"/>
+          <w:rtl/>
+        </w:rPr>
+      </w:pPr>
+    </w:p>
     <w:sectPr>
-      <w:footerReference w:type="default" r:id="rId49"/>
+      <w:footerReference w:type="default" r:id="rId50"/>
       <w:pgSz w:w="11906" w:h="16838" w:code="9"/>
       <w:pgMar w:top="1440" w:right="1800" w:bottom="1440" w:left="1800" w:header="708" w:footer="708" w:gutter="0"/>
       <w:cols w:space="708"/>

</xml_diff>

<commit_message>
fix probability with alaph min
</commit_message>
<xml_diff>
--- a/HW_1/HW_1_Edit_Version.docx
+++ b/HW_1/HW_1_Edit_Version.docx
@@ -74,7 +74,7 @@
     </w:p>
     <w:tbl>
       <w:tblPr>
-        <w:tblStyle w:val="TableGrid"/>
+        <w:tblStyle w:val="a3"/>
         <w:tblpPr w:leftFromText="180" w:rightFromText="180" w:vertAnchor="text" w:horzAnchor="margin" w:tblpXSpec="center" w:tblpY="435"/>
         <w:bidiVisual/>
         <w:tblW w:w="9749" w:type="dxa"/>
@@ -154,10 +154,10 @@
                   <v:path o:extrusionok="f" gradientshapeok="t" o:connecttype="rect"/>
                   <o:lock v:ext="edit" aspectratio="t"/>
                 </v:shapetype>
-                <v:shape id="_x0000_i1045" type="#_x0000_t75" alt="" style="width:25.2pt;height:13.8pt;mso-width-percent:0;mso-height-percent:0;mso-width-percent:0;mso-height-percent:0" o:ole="">
+                <v:shape id="_x0000_i1025" type="#_x0000_t75" alt="" style="width:25.5pt;height:13.5pt;mso-width-percent:0;mso-height-percent:0;mso-width-percent:0;mso-height-percent:0" o:ole="">
                   <v:imagedata r:id="rId6" o:title=""/>
                 </v:shape>
-                <o:OLEObject Type="Embed" ProgID="Equation.DSMT4" ShapeID="_x0000_i1045" DrawAspect="Content" ObjectID="_1604240184" r:id="rId7"/>
+                <o:OLEObject Type="Embed" ProgID="Equation.DSMT4" ShapeID="_x0000_i1025" DrawAspect="Content" ObjectID="_1604247623" r:id="rId7"/>
               </w:object>
             </w:r>
             <w:r>
@@ -242,10 +242,10 @@
                 <w:u w:val="single"/>
               </w:rPr>
               <w:object w:dxaOrig="200" w:dyaOrig="279" w14:anchorId="2ADF73BC">
-                <v:shape id="_x0000_i1044" type="#_x0000_t75" alt="" style="width:10.2pt;height:13.8pt;mso-width-percent:0;mso-height-percent:0;mso-width-percent:0;mso-height-percent:0" o:ole="">
+                <v:shape id="_x0000_i1026" type="#_x0000_t75" alt="" style="width:10.5pt;height:13.5pt;mso-width-percent:0;mso-height-percent:0;mso-width-percent:0;mso-height-percent:0" o:ole="">
                   <v:imagedata r:id="rId8" o:title=""/>
                 </v:shape>
-                <o:OLEObject Type="Embed" ProgID="Equation.DSMT4" ShapeID="_x0000_i1044" DrawAspect="Content" ObjectID="_1604240185" r:id="rId9"/>
+                <o:OLEObject Type="Embed" ProgID="Equation.DSMT4" ShapeID="_x0000_i1026" DrawAspect="Content" ObjectID="_1604247624" r:id="rId9"/>
               </w:object>
             </w:r>
           </w:p>
@@ -1299,10 +1299,10 @@
           <w:position w:val="-6"/>
         </w:rPr>
         <w:object w:dxaOrig="499" w:dyaOrig="279" w14:anchorId="7D4CB3DC">
-          <v:shape id="_x0000_i1043" type="#_x0000_t75" alt="" style="width:25.2pt;height:13.8pt;mso-width-percent:0;mso-height-percent:0;mso-width-percent:0;mso-height-percent:0" o:ole="">
+          <v:shape id="_x0000_i1027" type="#_x0000_t75" alt="" style="width:25.5pt;height:13.5pt;mso-width-percent:0;mso-height-percent:0;mso-width-percent:0;mso-height-percent:0" o:ole="">
             <v:imagedata r:id="rId10" o:title=""/>
           </v:shape>
-          <o:OLEObject Type="Embed" ProgID="Equation.DSMT4" ShapeID="_x0000_i1043" DrawAspect="Content" ObjectID="_1604240186" r:id="rId11"/>
+          <o:OLEObject Type="Embed" ProgID="Equation.DSMT4" ShapeID="_x0000_i1027" DrawAspect="Content" ObjectID="_1604247625" r:id="rId11"/>
         </w:object>
       </w:r>
       <w:r>
@@ -1384,10 +1384,10 @@
           <w:szCs w:val="28"/>
         </w:rPr>
         <w:object w:dxaOrig="279" w:dyaOrig="380" w14:anchorId="5A2B34DC">
-          <v:shape id="_x0000_i1042" type="#_x0000_t75" alt="" style="width:13.8pt;height:19.2pt;mso-width-percent:0;mso-height-percent:0;mso-width-percent:0;mso-height-percent:0" o:ole="">
+          <v:shape id="_x0000_i1028" type="#_x0000_t75" alt="" style="width:13.5pt;height:19.5pt;mso-width-percent:0;mso-height-percent:0;mso-width-percent:0;mso-height-percent:0" o:ole="">
             <v:imagedata r:id="rId12" o:title=""/>
           </v:shape>
-          <o:OLEObject Type="Embed" ProgID="Equation.DSMT4" ShapeID="_x0000_i1042" DrawAspect="Content" ObjectID="_1604240187" r:id="rId13"/>
+          <o:OLEObject Type="Embed" ProgID="Equation.DSMT4" ShapeID="_x0000_i1028" DrawAspect="Content" ObjectID="_1604247626" r:id="rId13"/>
         </w:object>
       </w:r>
       <w:r>
@@ -1417,10 +1417,10 @@
           <w:szCs w:val="28"/>
         </w:rPr>
         <w:object w:dxaOrig="820" w:dyaOrig="360" w14:anchorId="45897DFD">
-          <v:shape id="_x0000_i1041" type="#_x0000_t75" alt="" style="width:40.8pt;height:18pt;mso-width-percent:0;mso-height-percent:0;mso-width-percent:0;mso-height-percent:0" o:ole="">
+          <v:shape id="_x0000_i1029" type="#_x0000_t75" alt="" style="width:40.5pt;height:18pt;mso-width-percent:0;mso-height-percent:0;mso-width-percent:0;mso-height-percent:0" o:ole="">
             <v:imagedata r:id="rId14" o:title=""/>
           </v:shape>
-          <o:OLEObject Type="Embed" ProgID="Equation.DSMT4" ShapeID="_x0000_i1041" DrawAspect="Content" ObjectID="_1604240188" r:id="rId15"/>
+          <o:OLEObject Type="Embed" ProgID="Equation.DSMT4" ShapeID="_x0000_i1029" DrawAspect="Content" ObjectID="_1604247627" r:id="rId15"/>
         </w:object>
       </w:r>
       <w:r>
@@ -1441,10 +1441,10 @@
           <w:szCs w:val="28"/>
         </w:rPr>
         <w:object w:dxaOrig="279" w:dyaOrig="380" w14:anchorId="62BD13F0">
-          <v:shape id="_x0000_i1040" type="#_x0000_t75" alt="" style="width:13.8pt;height:19.2pt;mso-width-percent:0;mso-height-percent:0;mso-width-percent:0;mso-height-percent:0" o:ole="">
+          <v:shape id="_x0000_i1030" type="#_x0000_t75" alt="" style="width:13.5pt;height:19.5pt;mso-width-percent:0;mso-height-percent:0;mso-width-percent:0;mso-height-percent:0" o:ole="">
             <v:imagedata r:id="rId12" o:title=""/>
           </v:shape>
-          <o:OLEObject Type="Embed" ProgID="Equation.DSMT4" ShapeID="_x0000_i1040" DrawAspect="Content" ObjectID="_1604240189" r:id="rId16"/>
+          <o:OLEObject Type="Embed" ProgID="Equation.DSMT4" ShapeID="_x0000_i1030" DrawAspect="Content" ObjectID="_1604247628" r:id="rId16"/>
         </w:object>
       </w:r>
       <w:r>
@@ -1536,10 +1536,10 @@
           <w:szCs w:val="28"/>
         </w:rPr>
         <w:object w:dxaOrig="220" w:dyaOrig="279" w14:anchorId="07B1DA8B">
-          <v:shape id="_x0000_i1039" type="#_x0000_t75" alt="" style="width:10.8pt;height:13.8pt;mso-width-percent:0;mso-height-percent:0;mso-width-percent:0;mso-height-percent:0" o:ole="">
+          <v:shape id="_x0000_i1031" type="#_x0000_t75" alt="" style="width:10.5pt;height:13.5pt;mso-width-percent:0;mso-height-percent:0;mso-width-percent:0;mso-height-percent:0" o:ole="">
             <v:imagedata r:id="rId17" o:title=""/>
           </v:shape>
-          <o:OLEObject Type="Embed" ProgID="Equation.DSMT4" ShapeID="_x0000_i1039" DrawAspect="Content" ObjectID="_1604240190" r:id="rId18"/>
+          <o:OLEObject Type="Embed" ProgID="Equation.DSMT4" ShapeID="_x0000_i1031" DrawAspect="Content" ObjectID="_1604247629" r:id="rId18"/>
         </w:object>
       </w:r>
       <w:r>
@@ -1683,10 +1683,10 @@
           <w:szCs w:val="28"/>
         </w:rPr>
         <w:object w:dxaOrig="3260" w:dyaOrig="360" w14:anchorId="6F005720">
-          <v:shape id="_x0000_i1038" type="#_x0000_t75" alt="" style="width:163.2pt;height:18pt;mso-width-percent:0;mso-height-percent:0;mso-width-percent:0;mso-height-percent:0" o:ole="">
+          <v:shape id="_x0000_i1032" type="#_x0000_t75" alt="" style="width:163.5pt;height:18pt;mso-width-percent:0;mso-height-percent:0;mso-width-percent:0;mso-height-percent:0" o:ole="">
             <v:imagedata r:id="rId19" o:title=""/>
           </v:shape>
-          <o:OLEObject Type="Embed" ProgID="Equation.DSMT4" ShapeID="_x0000_i1038" DrawAspect="Content" ObjectID="_1604240191" r:id="rId20"/>
+          <o:OLEObject Type="Embed" ProgID="Equation.DSMT4" ShapeID="_x0000_i1032" DrawAspect="Content" ObjectID="_1604247630" r:id="rId20"/>
         </w:object>
       </w:r>
       <w:r>
@@ -1707,10 +1707,10 @@
           <w:szCs w:val="28"/>
         </w:rPr>
         <w:object w:dxaOrig="2140" w:dyaOrig="360" w14:anchorId="65336589">
-          <v:shape id="_x0000_i1037" type="#_x0000_t75" alt="" style="width:106.8pt;height:18pt;mso-width-percent:0;mso-height-percent:0;mso-width-percent:0;mso-height-percent:0" o:ole="">
+          <v:shape id="_x0000_i1033" type="#_x0000_t75" alt="" style="width:106.5pt;height:18pt;mso-width-percent:0;mso-height-percent:0;mso-width-percent:0;mso-height-percent:0" o:ole="">
             <v:imagedata r:id="rId21" o:title=""/>
           </v:shape>
-          <o:OLEObject Type="Embed" ProgID="Equation.DSMT4" ShapeID="_x0000_i1037" DrawAspect="Content" ObjectID="_1604240192" r:id="rId22"/>
+          <o:OLEObject Type="Embed" ProgID="Equation.DSMT4" ShapeID="_x0000_i1033" DrawAspect="Content" ObjectID="_1604247631" r:id="rId22"/>
         </w:object>
       </w:r>
       <w:r>
@@ -1823,10 +1823,10 @@
           <w:szCs w:val="20"/>
         </w:rPr>
         <w:object w:dxaOrig="10640" w:dyaOrig="1640" w14:anchorId="31474649">
-          <v:shape id="_x0000_i1036" type="#_x0000_t75" alt="" style="width:474pt;height:82.2pt;mso-width-percent:0;mso-height-percent:0;mso-width-percent:0;mso-height-percent:0" o:ole="">
+          <v:shape id="_x0000_i1034" type="#_x0000_t75" alt="" style="width:474pt;height:82.5pt;mso-width-percent:0;mso-height-percent:0;mso-width-percent:0;mso-height-percent:0" o:ole="">
             <v:imagedata r:id="rId23" o:title=""/>
           </v:shape>
-          <o:OLEObject Type="Embed" ProgID="Equation.DSMT4" ShapeID="_x0000_i1036" DrawAspect="Content" ObjectID="_1604240193" r:id="rId24"/>
+          <o:OLEObject Type="Embed" ProgID="Equation.DSMT4" ShapeID="_x0000_i1034" DrawAspect="Content" ObjectID="_1604247632" r:id="rId24"/>
         </w:object>
       </w:r>
     </w:p>
@@ -1883,10 +1883,10 @@
           <w:szCs w:val="28"/>
         </w:rPr>
         <w:object w:dxaOrig="200" w:dyaOrig="279" w14:anchorId="04DD6D68">
-          <v:shape id="_x0000_i1035" type="#_x0000_t75" alt="" style="width:10.2pt;height:13.8pt;mso-width-percent:0;mso-height-percent:0;mso-width-percent:0;mso-height-percent:0" o:ole="">
+          <v:shape id="_x0000_i1035" type="#_x0000_t75" alt="" style="width:10.5pt;height:13.5pt;mso-width-percent:0;mso-height-percent:0;mso-width-percent:0;mso-height-percent:0" o:ole="">
             <v:imagedata r:id="rId25" o:title=""/>
           </v:shape>
-          <o:OLEObject Type="Embed" ProgID="Equation.DSMT4" ShapeID="_x0000_i1035" DrawAspect="Content" ObjectID="_1604240194" r:id="rId26"/>
+          <o:OLEObject Type="Embed" ProgID="Equation.DSMT4" ShapeID="_x0000_i1035" DrawAspect="Content" ObjectID="_1604247633" r:id="rId26"/>
         </w:object>
       </w:r>
       <w:r>
@@ -1916,10 +1916,10 @@
           <w:szCs w:val="28"/>
         </w:rPr>
         <w:object w:dxaOrig="200" w:dyaOrig="279" w14:anchorId="4707FE52">
-          <v:shape id="_x0000_i1034" type="#_x0000_t75" alt="" style="width:10.2pt;height:13.8pt;mso-width-percent:0;mso-height-percent:0;mso-width-percent:0;mso-height-percent:0" o:ole="">
+          <v:shape id="_x0000_i1036" type="#_x0000_t75" alt="" style="width:10.5pt;height:13.5pt;mso-width-percent:0;mso-height-percent:0;mso-width-percent:0;mso-height-percent:0" o:ole="">
             <v:imagedata r:id="rId27" o:title=""/>
           </v:shape>
-          <o:OLEObject Type="Embed" ProgID="Equation.DSMT4" ShapeID="_x0000_i1034" DrawAspect="Content" ObjectID="_1604240195" r:id="rId28"/>
+          <o:OLEObject Type="Embed" ProgID="Equation.DSMT4" ShapeID="_x0000_i1036" DrawAspect="Content" ObjectID="_1604247634" r:id="rId28"/>
         </w:object>
       </w:r>
       <w:r>
@@ -1980,10 +1980,10 @@
           <w:szCs w:val="28"/>
         </w:rPr>
         <w:object w:dxaOrig="200" w:dyaOrig="279" w14:anchorId="59EF320F">
-          <v:shape id="_x0000_i1033" type="#_x0000_t75" alt="" style="width:10.2pt;height:13.8pt;mso-width-percent:0;mso-height-percent:0;mso-width-percent:0;mso-height-percent:0" o:ole="">
+          <v:shape id="_x0000_i1037" type="#_x0000_t75" alt="" style="width:10.5pt;height:13.5pt;mso-width-percent:0;mso-height-percent:0;mso-width-percent:0;mso-height-percent:0" o:ole="">
             <v:imagedata r:id="rId27" o:title=""/>
           </v:shape>
-          <o:OLEObject Type="Embed" ProgID="Equation.DSMT4" ShapeID="_x0000_i1033" DrawAspect="Content" ObjectID="_1604240196" r:id="rId29"/>
+          <o:OLEObject Type="Embed" ProgID="Equation.DSMT4" ShapeID="_x0000_i1037" DrawAspect="Content" ObjectID="_1604247635" r:id="rId29"/>
         </w:object>
       </w:r>
       <w:r>
@@ -12727,10 +12727,10 @@
           <w:szCs w:val="28"/>
         </w:rPr>
         <w:object w:dxaOrig="180" w:dyaOrig="220" w14:anchorId="134B9E85">
-          <v:shape id="_x0000_i1032" type="#_x0000_t75" alt="" style="width:9pt;height:10.8pt;mso-width-percent:0;mso-height-percent:0;mso-width-percent:0;mso-height-percent:0" o:ole="">
+          <v:shape id="_x0000_i1038" type="#_x0000_t75" alt="" style="width:9pt;height:10.5pt;mso-width-percent:0;mso-height-percent:0;mso-width-percent:0;mso-height-percent:0" o:ole="">
             <v:imagedata r:id="rId31" o:title=""/>
           </v:shape>
-          <o:OLEObject Type="Embed" ProgID="Equation.DSMT4" ShapeID="_x0000_i1032" DrawAspect="Content" ObjectID="_1604240197" r:id="rId32"/>
+          <o:OLEObject Type="Embed" ProgID="Equation.DSMT4" ShapeID="_x0000_i1038" DrawAspect="Content" ObjectID="_1604247636" r:id="rId32"/>
         </w:object>
       </w:r>
       <w:bookmarkEnd w:id="5"/>
@@ -12763,10 +12763,10 @@
           <w:szCs w:val="28"/>
         </w:rPr>
         <w:object w:dxaOrig="380" w:dyaOrig="279" w14:anchorId="2A19069C">
-          <v:shape id="_x0000_i1031" type="#_x0000_t75" alt="" style="width:19.2pt;height:13.8pt;mso-width-percent:0;mso-height-percent:0;mso-width-percent:0;mso-height-percent:0" o:ole="">
+          <v:shape id="_x0000_i1039" type="#_x0000_t75" alt="" style="width:19.5pt;height:13.5pt;mso-width-percent:0;mso-height-percent:0;mso-width-percent:0;mso-height-percent:0" o:ole="">
             <v:imagedata r:id="rId33" o:title=""/>
           </v:shape>
-          <o:OLEObject Type="Embed" ProgID="Equation.DSMT4" ShapeID="_x0000_i1031" DrawAspect="Content" ObjectID="_1604240198" r:id="rId34"/>
+          <o:OLEObject Type="Embed" ProgID="Equation.DSMT4" ShapeID="_x0000_i1039" DrawAspect="Content" ObjectID="_1604247637" r:id="rId34"/>
         </w:object>
       </w:r>
       <w:r>
@@ -12835,10 +12835,10 @@
           <w:szCs w:val="28"/>
         </w:rPr>
         <w:object w:dxaOrig="180" w:dyaOrig="220" w14:anchorId="56025D67">
-          <v:shape id="_x0000_i1030" type="#_x0000_t75" alt="" style="width:9pt;height:10.8pt;mso-width-percent:0;mso-height-percent:0;mso-width-percent:0;mso-height-percent:0" o:ole="">
+          <v:shape id="_x0000_i1040" type="#_x0000_t75" alt="" style="width:9pt;height:10.5pt;mso-width-percent:0;mso-height-percent:0;mso-width-percent:0;mso-height-percent:0" o:ole="">
             <v:imagedata r:id="rId31" o:title=""/>
           </v:shape>
-          <o:OLEObject Type="Embed" ProgID="Equation.DSMT4" ShapeID="_x0000_i1030" DrawAspect="Content" ObjectID="_1604240199" r:id="rId35"/>
+          <o:OLEObject Type="Embed" ProgID="Equation.DSMT4" ShapeID="_x0000_i1040" DrawAspect="Content" ObjectID="_1604247638" r:id="rId35"/>
         </w:object>
       </w:r>
       <w:r>
@@ -15251,10 +15251,10 @@
           <w:position w:val="-166"/>
         </w:rPr>
         <w:object w:dxaOrig="5539" w:dyaOrig="3440" w14:anchorId="06C4EAFC">
-          <v:shape id="_x0000_i1029" type="#_x0000_t75" alt="" style="width:277.2pt;height:172.2pt;mso-width-percent:0;mso-height-percent:0;mso-width-percent:0;mso-height-percent:0" o:ole="">
+          <v:shape id="_x0000_i1041" type="#_x0000_t75" alt="" style="width:277.5pt;height:172.5pt;mso-width-percent:0;mso-height-percent:0;mso-width-percent:0;mso-height-percent:0" o:ole="">
             <v:imagedata r:id="rId37" o:title=""/>
           </v:shape>
-          <o:OLEObject Type="Embed" ProgID="Equation.DSMT4" ShapeID="_x0000_i1029" DrawAspect="Content" ObjectID="_1604240200" r:id="rId38"/>
+          <o:OLEObject Type="Embed" ProgID="Equation.DSMT4" ShapeID="_x0000_i1041" DrawAspect="Content" ObjectID="_1604247639" r:id="rId38"/>
         </w:object>
       </w:r>
     </w:p>
@@ -15554,10 +15554,10 @@
           <w:position w:val="-6"/>
         </w:rPr>
         <w:object w:dxaOrig="680" w:dyaOrig="279" w14:anchorId="1CB84723">
-          <v:shape id="_x0000_i1028" type="#_x0000_t75" alt="" style="width:34.2pt;height:13.8pt;mso-width-percent:0;mso-height-percent:0;mso-width-percent:0;mso-height-percent:0" o:ole="">
+          <v:shape id="_x0000_i1042" type="#_x0000_t75" alt="" style="width:34.5pt;height:13.5pt;mso-width-percent:0;mso-height-percent:0;mso-width-percent:0;mso-height-percent:0" o:ole="">
             <v:imagedata r:id="rId40" o:title=""/>
           </v:shape>
-          <o:OLEObject Type="Embed" ProgID="Equation.DSMT4" ShapeID="_x0000_i1028" DrawAspect="Content" ObjectID="_1604240201" r:id="rId41"/>
+          <o:OLEObject Type="Embed" ProgID="Equation.DSMT4" ShapeID="_x0000_i1042" DrawAspect="Content" ObjectID="_1604247640" r:id="rId41"/>
         </w:object>
       </w:r>
       <w:r>
@@ -15629,10 +15629,10 @@
           <w:position w:val="-6"/>
         </w:rPr>
         <w:object w:dxaOrig="740" w:dyaOrig="279" w14:anchorId="2BD69B87">
-          <v:shape id="_x0000_i1027" type="#_x0000_t75" alt="" style="width:37.2pt;height:13.8pt;mso-width-percent:0;mso-height-percent:0;mso-width-percent:0;mso-height-percent:0" o:ole="">
+          <v:shape id="_x0000_i1043" type="#_x0000_t75" alt="" style="width:37.5pt;height:13.5pt;mso-width-percent:0;mso-height-percent:0;mso-width-percent:0;mso-height-percent:0" o:ole="">
             <v:imagedata r:id="rId42" o:title=""/>
           </v:shape>
-          <o:OLEObject Type="Embed" ProgID="Equation.DSMT4" ShapeID="_x0000_i1027" DrawAspect="Content" ObjectID="_1604240202" r:id="rId43"/>
+          <o:OLEObject Type="Embed" ProgID="Equation.DSMT4" ShapeID="_x0000_i1043" DrawAspect="Content" ObjectID="_1604247641" r:id="rId43"/>
         </w:object>
       </w:r>
       <w:r>
@@ -15658,10 +15658,10 @@
           <w:position w:val="-6"/>
         </w:rPr>
         <w:object w:dxaOrig="620" w:dyaOrig="279" w14:anchorId="5D45475D">
-          <v:shape id="_x0000_i1026" type="#_x0000_t75" alt="" style="width:31.2pt;height:13.8pt;mso-width-percent:0;mso-height-percent:0;mso-width-percent:0;mso-height-percent:0" o:ole="">
+          <v:shape id="_x0000_i1044" type="#_x0000_t75" alt="" style="width:31.5pt;height:13.5pt;mso-width-percent:0;mso-height-percent:0;mso-width-percent:0;mso-height-percent:0" o:ole="">
             <v:imagedata r:id="rId44" o:title=""/>
           </v:shape>
-          <o:OLEObject Type="Embed" ProgID="Equation.DSMT4" ShapeID="_x0000_i1026" DrawAspect="Content" ObjectID="_1604240203" r:id="rId45"/>
+          <o:OLEObject Type="Embed" ProgID="Equation.DSMT4" ShapeID="_x0000_i1044" DrawAspect="Content" ObjectID="_1604247642" r:id="rId45"/>
         </w:object>
       </w:r>
       <w:r>
@@ -15679,10 +15679,10 @@
           <w:position w:val="-24"/>
         </w:rPr>
         <w:object w:dxaOrig="760" w:dyaOrig="620" w14:anchorId="47DBCBEB">
-          <v:shape id="_x0000_i1025" type="#_x0000_t75" alt="" style="width:37.8pt;height:31.2pt;mso-width-percent:0;mso-height-percent:0;mso-width-percent:0;mso-height-percent:0" o:ole="">
+          <v:shape id="_x0000_i1045" type="#_x0000_t75" alt="" style="width:37.5pt;height:31.5pt;mso-width-percent:0;mso-height-percent:0;mso-width-percent:0;mso-height-percent:0" o:ole="">
             <v:imagedata r:id="rId46" o:title=""/>
           </v:shape>
-          <o:OLEObject Type="Embed" ProgID="Equation.DSMT4" ShapeID="_x0000_i1025" DrawAspect="Content" ObjectID="_1604240204" r:id="rId47"/>
+          <o:OLEObject Type="Embed" ProgID="Equation.DSMT4" ShapeID="_x0000_i1045" DrawAspect="Content" ObjectID="_1604247643" r:id="rId47"/>
         </w:object>
       </w:r>
       <w:r>
@@ -15797,20 +15797,16 @@
           <w:rtl/>
         </w:rPr>
       </w:pPr>
-      <w:r>
-        <w:rPr>
-          <w:rFonts w:cstheme="minorHAnsi"/>
+      <w:bookmarkStart w:id="8" w:name="_GoBack"/>
+      <w:r>
+        <w:rPr>
           <w:noProof/>
-          <w:sz w:val="32"/>
-          <w:szCs w:val="32"/>
-          <w:rtl/>
-          <w:lang w:val="he-IL"/>
         </w:rPr>
         <w:drawing>
-          <wp:inline distT="0" distB="0" distL="0" distR="0" wp14:anchorId="3C1CFC12" wp14:editId="3F0FEF6F">
-            <wp:extent cx="5716270" cy="4275847"/>
-            <wp:effectExtent l="0" t="0" r="0" b="4445"/>
-            <wp:docPr id="25" name="Picture 25"/>
+          <wp:inline distT="0" distB="0" distL="0" distR="0" wp14:anchorId="0BB7DC4D" wp14:editId="7EA9ABBA">
+            <wp:extent cx="5698290" cy="4267200"/>
+            <wp:effectExtent l="0" t="0" r="0" b="0"/>
+            <wp:docPr id="5" name="תמונה 5"/>
             <wp:cNvGraphicFramePr>
               <a:graphicFrameLocks xmlns:a="http://schemas.openxmlformats.org/drawingml/2006/main" noChangeAspect="1"/>
             </wp:cNvGraphicFramePr>
@@ -15818,17 +15814,11 @@
               <a:graphicData uri="http://schemas.openxmlformats.org/drawingml/2006/picture">
                 <pic:pic xmlns:pic="http://schemas.openxmlformats.org/drawingml/2006/picture">
                   <pic:nvPicPr>
-                    <pic:cNvPr id="25" name="Screen Shot 2018-11-20 at 4.17.36 PM.png"/>
+                    <pic:cNvPr id="1" name=""/>
                     <pic:cNvPicPr/>
                   </pic:nvPicPr>
                   <pic:blipFill>
-                    <a:blip r:embed="rId48">
-                      <a:extLst>
-                        <a:ext uri="{28A0092B-C50C-407E-A947-70E740481C1C}">
-                          <a14:useLocalDpi xmlns:a14="http://schemas.microsoft.com/office/drawing/2010/main" val="0"/>
-                        </a:ext>
-                      </a:extLst>
-                    </a:blip>
+                    <a:blip r:embed="rId48"/>
                     <a:stretch>
                       <a:fillRect/>
                     </a:stretch>
@@ -15836,7 +15826,7 @@
                   <pic:spPr>
                     <a:xfrm>
                       <a:off x="0" y="0"/>
-                      <a:ext cx="5729081" cy="4285430"/>
+                      <a:ext cx="5705990" cy="4272966"/>
                     </a:xfrm>
                     <a:prstGeom prst="rect">
                       <a:avLst/>
@@ -15848,6 +15838,7 @@
           </wp:inline>
         </w:drawing>
       </w:r>
+      <w:bookmarkEnd w:id="8"/>
     </w:p>
     <w:p>
       <w:pPr>
@@ -16166,8 +16157,6 @@
           <w:rtl/>
         </w:rPr>
       </w:pPr>
-      <w:bookmarkStart w:id="8" w:name="_GoBack"/>
-      <w:bookmarkEnd w:id="8"/>
     </w:p>
     <w:p>
       <w:pPr>
@@ -16268,7 +16257,7 @@
 <w:ftr xmlns:wpc="http://schemas.microsoft.com/office/word/2010/wordprocessingCanvas" xmlns:cx="http://schemas.microsoft.com/office/drawing/2014/chartex" xmlns:cx1="http://schemas.microsoft.com/office/drawing/2015/9/8/chartex" xmlns:cx2="http://schemas.microsoft.com/office/drawing/2015/10/21/chartex" xmlns:cx3="http://schemas.microsoft.com/office/drawing/2016/5/9/chartex" xmlns:cx4="http://schemas.microsoft.com/office/drawing/2016/5/10/chartex" xmlns:cx5="http://schemas.microsoft.com/office/drawing/2016/5/11/chartex" xmlns:cx6="http://schemas.microsoft.com/office/drawing/2016/5/12/chartex" xmlns:cx7="http://schemas.microsoft.com/office/drawing/2016/5/13/chartex" xmlns:cx8="http://schemas.microsoft.com/office/drawing/2016/5/14/chartex" xmlns:mc="http://schemas.openxmlformats.org/markup-compatibility/2006" xmlns:aink="http://schemas.microsoft.com/office/drawing/2016/ink" xmlns:am3d="http://schemas.microsoft.com/office/drawing/2017/model3d" xmlns:o="urn:schemas-microsoft-com:office:office" xmlns:r="http://schemas.openxmlformats.org/officeDocument/2006/relationships" xmlns:m="http://schemas.openxmlformats.org/officeDocument/2006/math" xmlns:v="urn:schemas-microsoft-com:vml" xmlns:wp14="http://schemas.microsoft.com/office/word/2010/wordprocessingDrawing" xmlns:wp="http://schemas.openxmlformats.org/drawingml/2006/wordprocessingDrawing" xmlns:w10="urn:schemas-microsoft-com:office:word" xmlns:w="http://schemas.openxmlformats.org/wordprocessingml/2006/main" xmlns:w14="http://schemas.microsoft.com/office/word/2010/wordml" xmlns:w15="http://schemas.microsoft.com/office/word/2012/wordml" xmlns:w16cid="http://schemas.microsoft.com/office/word/2016/wordml/cid" xmlns:w16se="http://schemas.microsoft.com/office/word/2015/wordml/symex" xmlns:wpg="http://schemas.microsoft.com/office/word/2010/wordprocessingGroup" xmlns:wpi="http://schemas.microsoft.com/office/word/2010/wordprocessingInk" xmlns:wne="http://schemas.microsoft.com/office/word/2006/wordml" xmlns:wps="http://schemas.microsoft.com/office/word/2010/wordprocessingShape" mc:Ignorable="w14 w15 w16se w16cid wp14">
   <w:p>
     <w:pPr>
-      <w:pStyle w:val="Footer"/>
+      <w:pStyle w:val="a6"/>
       <w:bidi w:val="0"/>
       <w:rPr>
         <w:rtl/>
@@ -16284,7 +16273,7 @@
   </w:p>
   <w:p>
     <w:pPr>
-      <w:pStyle w:val="Footer"/>
+      <w:pStyle w:val="a6"/>
     </w:pPr>
   </w:p>
 </w:ftr>
@@ -16709,7 +16698,7 @@
     <w:lsdException w:name="Hashtag" w:semiHidden="1" w:unhideWhenUsed="1"/>
     <w:lsdException w:name="Unresolved Mention" w:semiHidden="1" w:unhideWhenUsed="1"/>
   </w:latentStyles>
-  <w:style w:type="paragraph" w:default="1" w:styleId="Normal">
+  <w:style w:type="paragraph" w:default="1" w:styleId="a">
     <w:name w:val="Normal"/>
     <w:qFormat/>
     <w:rsid w:val="00C06F00"/>
@@ -16717,13 +16706,13 @@
       <w:bidi/>
     </w:pPr>
   </w:style>
-  <w:style w:type="character" w:default="1" w:styleId="DefaultParagraphFont">
+  <w:style w:type="character" w:default="1" w:styleId="a0">
     <w:name w:val="Default Paragraph Font"/>
     <w:uiPriority w:val="1"/>
     <w:semiHidden/>
     <w:unhideWhenUsed/>
   </w:style>
-  <w:style w:type="table" w:default="1" w:styleId="TableNormal">
+  <w:style w:type="table" w:default="1" w:styleId="a1">
     <w:name w:val="Normal Table"/>
     <w:uiPriority w:val="99"/>
     <w:semiHidden/>
@@ -16738,15 +16727,15 @@
       </w:tblCellMar>
     </w:tblPr>
   </w:style>
-  <w:style w:type="numbering" w:default="1" w:styleId="NoList">
+  <w:style w:type="numbering" w:default="1" w:styleId="a2">
     <w:name w:val="No List"/>
     <w:uiPriority w:val="99"/>
     <w:semiHidden/>
     <w:unhideWhenUsed/>
   </w:style>
-  <w:style w:type="table" w:styleId="TableGrid">
+  <w:style w:type="table" w:styleId="a3">
     <w:name w:val="Table Grid"/>
-    <w:basedOn w:val="TableNormal"/>
+    <w:basedOn w:val="a1"/>
     <w:uiPriority w:val="39"/>
     <w:rsid w:val="007D5A1F"/>
     <w:pPr>
@@ -16763,10 +16752,10 @@
       </w:tblBorders>
     </w:tblPr>
   </w:style>
-  <w:style w:type="paragraph" w:styleId="Header">
+  <w:style w:type="paragraph" w:styleId="a4">
     <w:name w:val="header"/>
-    <w:basedOn w:val="Normal"/>
-    <w:link w:val="HeaderChar"/>
+    <w:basedOn w:val="a"/>
+    <w:link w:val="a5"/>
     <w:uiPriority w:val="99"/>
     <w:unhideWhenUsed/>
     <w:rsid w:val="00235AA5"/>
@@ -16778,17 +16767,17 @@
       <w:spacing w:after="0" w:line="240" w:lineRule="auto"/>
     </w:pPr>
   </w:style>
-  <w:style w:type="character" w:customStyle="1" w:styleId="HeaderChar">
-    <w:name w:val="Header Char"/>
-    <w:basedOn w:val="DefaultParagraphFont"/>
-    <w:link w:val="Header"/>
+  <w:style w:type="character" w:customStyle="1" w:styleId="a5">
+    <w:name w:val="כותרת עליונה תו"/>
+    <w:basedOn w:val="a0"/>
+    <w:link w:val="a4"/>
     <w:uiPriority w:val="99"/>
     <w:rsid w:val="00235AA5"/>
   </w:style>
-  <w:style w:type="paragraph" w:styleId="Footer">
+  <w:style w:type="paragraph" w:styleId="a6">
     <w:name w:val="footer"/>
-    <w:basedOn w:val="Normal"/>
-    <w:link w:val="FooterChar"/>
+    <w:basedOn w:val="a"/>
+    <w:link w:val="a7"/>
     <w:uiPriority w:val="99"/>
     <w:unhideWhenUsed/>
     <w:rsid w:val="00235AA5"/>
@@ -16800,10 +16789,10 @@
       <w:spacing w:after="0" w:line="240" w:lineRule="auto"/>
     </w:pPr>
   </w:style>
-  <w:style w:type="character" w:customStyle="1" w:styleId="FooterChar">
-    <w:name w:val="Footer Char"/>
-    <w:basedOn w:val="DefaultParagraphFont"/>
-    <w:link w:val="Footer"/>
+  <w:style w:type="character" w:customStyle="1" w:styleId="a7">
+    <w:name w:val="כותרת תחתונה תו"/>
+    <w:basedOn w:val="a0"/>
+    <w:link w:val="a6"/>
     <w:uiPriority w:val="99"/>
     <w:rsid w:val="00235AA5"/>
   </w:style>

</xml_diff>

<commit_message>
fix init fuel in sub problem
</commit_message>
<xml_diff>
--- a/HW_1/HW_1_Edit_Version.docx
+++ b/HW_1/HW_1_Edit_Version.docx
@@ -157,7 +157,7 @@
                 <v:shape id="_x0000_i1025" type="#_x0000_t75" alt="" style="width:25.25pt;height:14.05pt;mso-width-percent:0;mso-height-percent:0;mso-width-percent:0;mso-height-percent:0" o:ole="">
                   <v:imagedata r:id="rId6" o:title=""/>
                 </v:shape>
-                <o:OLEObject Type="Embed" ProgID="Equation.DSMT4" ShapeID="_x0000_i1025" DrawAspect="Content" ObjectID="_1604268474" r:id="rId7"/>
+                <o:OLEObject Type="Embed" ProgID="Equation.DSMT4" ShapeID="_x0000_i1025" DrawAspect="Content" ObjectID="_1604270868" r:id="rId7"/>
               </w:object>
             </w:r>
             <w:r>
@@ -245,7 +245,7 @@
                 <v:shape id="_x0000_i1026" type="#_x0000_t75" alt="" style="width:10.3pt;height:14.05pt;mso-width-percent:0;mso-height-percent:0;mso-width-percent:0;mso-height-percent:0" o:ole="">
                   <v:imagedata r:id="rId8" o:title=""/>
                 </v:shape>
-                <o:OLEObject Type="Embed" ProgID="Equation.DSMT4" ShapeID="_x0000_i1026" DrawAspect="Content" ObjectID="_1604268475" r:id="rId9"/>
+                <o:OLEObject Type="Embed" ProgID="Equation.DSMT4" ShapeID="_x0000_i1026" DrawAspect="Content" ObjectID="_1604270869" r:id="rId9"/>
               </w:object>
             </w:r>
           </w:p>
@@ -1214,7 +1214,7 @@
     <w:p>
       <w:pPr>
         <w:rPr>
-          <w:rFonts w:cstheme="minorHAnsi" w:hint="cs"/>
+          <w:rFonts w:cstheme="minorHAnsi"/>
           <w:sz w:val="28"/>
           <w:szCs w:val="28"/>
           <w:rtl/>
@@ -1338,7 +1338,7 @@
           <v:shape id="_x0000_i1027" type="#_x0000_t75" alt="" style="width:25.25pt;height:14.05pt;mso-width-percent:0;mso-height-percent:0;mso-width-percent:0;mso-height-percent:0" o:ole="">
             <v:imagedata r:id="rId10" o:title=""/>
           </v:shape>
-          <o:OLEObject Type="Embed" ProgID="Equation.DSMT4" ShapeID="_x0000_i1027" DrawAspect="Content" ObjectID="_1604268476" r:id="rId11"/>
+          <o:OLEObject Type="Embed" ProgID="Equation.DSMT4" ShapeID="_x0000_i1027" DrawAspect="Content" ObjectID="_1604270870" r:id="rId11"/>
         </w:object>
       </w:r>
       <w:r>
@@ -1423,7 +1423,7 @@
           <v:shape id="_x0000_i1028" type="#_x0000_t75" alt="" style="width:14.05pt;height:19.15pt;mso-width-percent:0;mso-height-percent:0;mso-width-percent:0;mso-height-percent:0" o:ole="">
             <v:imagedata r:id="rId12" o:title=""/>
           </v:shape>
-          <o:OLEObject Type="Embed" ProgID="Equation.DSMT4" ShapeID="_x0000_i1028" DrawAspect="Content" ObjectID="_1604268477" r:id="rId13"/>
+          <o:OLEObject Type="Embed" ProgID="Equation.DSMT4" ShapeID="_x0000_i1028" DrawAspect="Content" ObjectID="_1604270871" r:id="rId13"/>
         </w:object>
       </w:r>
       <w:r>
@@ -1456,7 +1456,7 @@
           <v:shape id="_x0000_i1029" type="#_x0000_t75" alt="" style="width:40.7pt;height:18.25pt;mso-width-percent:0;mso-height-percent:0;mso-width-percent:0;mso-height-percent:0" o:ole="">
             <v:imagedata r:id="rId14" o:title=""/>
           </v:shape>
-          <o:OLEObject Type="Embed" ProgID="Equation.DSMT4" ShapeID="_x0000_i1029" DrawAspect="Content" ObjectID="_1604268478" r:id="rId15"/>
+          <o:OLEObject Type="Embed" ProgID="Equation.DSMT4" ShapeID="_x0000_i1029" DrawAspect="Content" ObjectID="_1604270872" r:id="rId15"/>
         </w:object>
       </w:r>
       <w:r>
@@ -1480,7 +1480,7 @@
           <v:shape id="_x0000_i1030" type="#_x0000_t75" alt="" style="width:14.05pt;height:19.15pt;mso-width-percent:0;mso-height-percent:0;mso-width-percent:0;mso-height-percent:0" o:ole="">
             <v:imagedata r:id="rId12" o:title=""/>
           </v:shape>
-          <o:OLEObject Type="Embed" ProgID="Equation.DSMT4" ShapeID="_x0000_i1030" DrawAspect="Content" ObjectID="_1604268479" r:id="rId16"/>
+          <o:OLEObject Type="Embed" ProgID="Equation.DSMT4" ShapeID="_x0000_i1030" DrawAspect="Content" ObjectID="_1604270873" r:id="rId16"/>
         </w:object>
       </w:r>
       <w:r>
@@ -1575,7 +1575,7 @@
           <v:shape id="_x0000_i1031" type="#_x0000_t75" alt="" style="width:10.75pt;height:14.05pt;mso-width-percent:0;mso-height-percent:0;mso-width-percent:0;mso-height-percent:0" o:ole="">
             <v:imagedata r:id="rId17" o:title=""/>
           </v:shape>
-          <o:OLEObject Type="Embed" ProgID="Equation.DSMT4" ShapeID="_x0000_i1031" DrawAspect="Content" ObjectID="_1604268480" r:id="rId18"/>
+          <o:OLEObject Type="Embed" ProgID="Equation.DSMT4" ShapeID="_x0000_i1031" DrawAspect="Content" ObjectID="_1604270874" r:id="rId18"/>
         </w:object>
       </w:r>
       <w:r>
@@ -1722,7 +1722,7 @@
           <v:shape id="_x0000_i1032" type="#_x0000_t75" alt="" style="width:163.15pt;height:18.25pt;mso-width-percent:0;mso-height-percent:0;mso-width-percent:0;mso-height-percent:0" o:ole="">
             <v:imagedata r:id="rId19" o:title=""/>
           </v:shape>
-          <o:OLEObject Type="Embed" ProgID="Equation.DSMT4" ShapeID="_x0000_i1032" DrawAspect="Content" ObjectID="_1604268481" r:id="rId20"/>
+          <o:OLEObject Type="Embed" ProgID="Equation.DSMT4" ShapeID="_x0000_i1032" DrawAspect="Content" ObjectID="_1604270875" r:id="rId20"/>
         </w:object>
       </w:r>
       <w:r>
@@ -1746,7 +1746,7 @@
           <v:shape id="_x0000_i1033" type="#_x0000_t75" alt="" style="width:106.6pt;height:18.25pt;mso-width-percent:0;mso-height-percent:0;mso-width-percent:0;mso-height-percent:0" o:ole="">
             <v:imagedata r:id="rId21" o:title=""/>
           </v:shape>
-          <o:OLEObject Type="Embed" ProgID="Equation.DSMT4" ShapeID="_x0000_i1033" DrawAspect="Content" ObjectID="_1604268482" r:id="rId22"/>
+          <o:OLEObject Type="Embed" ProgID="Equation.DSMT4" ShapeID="_x0000_i1033" DrawAspect="Content" ObjectID="_1604270876" r:id="rId22"/>
         </w:object>
       </w:r>
       <w:r>
@@ -1862,7 +1862,7 @@
           <v:shape id="_x0000_i1034" type="#_x0000_t75" alt="" style="width:474.1pt;height:82.3pt;mso-width-percent:0;mso-height-percent:0;mso-width-percent:0;mso-height-percent:0" o:ole="">
             <v:imagedata r:id="rId23" o:title=""/>
           </v:shape>
-          <o:OLEObject Type="Embed" ProgID="Equation.DSMT4" ShapeID="_x0000_i1034" DrawAspect="Content" ObjectID="_1604268483" r:id="rId24"/>
+          <o:OLEObject Type="Embed" ProgID="Equation.DSMT4" ShapeID="_x0000_i1034" DrawAspect="Content" ObjectID="_1604270877" r:id="rId24"/>
         </w:object>
       </w:r>
     </w:p>
@@ -1922,7 +1922,7 @@
           <v:shape id="_x0000_i1035" type="#_x0000_t75" alt="" style="width:10.3pt;height:14.05pt;mso-width-percent:0;mso-height-percent:0;mso-width-percent:0;mso-height-percent:0" o:ole="">
             <v:imagedata r:id="rId25" o:title=""/>
           </v:shape>
-          <o:OLEObject Type="Embed" ProgID="Equation.DSMT4" ShapeID="_x0000_i1035" DrawAspect="Content" ObjectID="_1604268484" r:id="rId26"/>
+          <o:OLEObject Type="Embed" ProgID="Equation.DSMT4" ShapeID="_x0000_i1035" DrawAspect="Content" ObjectID="_1604270878" r:id="rId26"/>
         </w:object>
       </w:r>
       <w:r>
@@ -1955,7 +1955,7 @@
           <v:shape id="_x0000_i1036" type="#_x0000_t75" alt="" style="width:10.3pt;height:14.05pt;mso-width-percent:0;mso-height-percent:0;mso-width-percent:0;mso-height-percent:0" o:ole="">
             <v:imagedata r:id="rId27" o:title=""/>
           </v:shape>
-          <o:OLEObject Type="Embed" ProgID="Equation.DSMT4" ShapeID="_x0000_i1036" DrawAspect="Content" ObjectID="_1604268485" r:id="rId28"/>
+          <o:OLEObject Type="Embed" ProgID="Equation.DSMT4" ShapeID="_x0000_i1036" DrawAspect="Content" ObjectID="_1604270879" r:id="rId28"/>
         </w:object>
       </w:r>
       <w:r>
@@ -2019,7 +2019,7 @@
           <v:shape id="_x0000_i1037" type="#_x0000_t75" alt="" style="width:10.3pt;height:14.05pt;mso-width-percent:0;mso-height-percent:0;mso-width-percent:0;mso-height-percent:0" o:ole="">
             <v:imagedata r:id="rId27" o:title=""/>
           </v:shape>
-          <o:OLEObject Type="Embed" ProgID="Equation.DSMT4" ShapeID="_x0000_i1037" DrawAspect="Content" ObjectID="_1604268486" r:id="rId29"/>
+          <o:OLEObject Type="Embed" ProgID="Equation.DSMT4" ShapeID="_x0000_i1037" DrawAspect="Content" ObjectID="_1604270880" r:id="rId29"/>
         </w:object>
       </w:r>
       <w:r>
@@ -12766,7 +12766,7 @@
           <v:shape id="_x0000_i1038" type="#_x0000_t75" alt="" style="width:8.9pt;height:10.75pt;mso-width-percent:0;mso-height-percent:0;mso-width-percent:0;mso-height-percent:0" o:ole="">
             <v:imagedata r:id="rId31" o:title=""/>
           </v:shape>
-          <o:OLEObject Type="Embed" ProgID="Equation.DSMT4" ShapeID="_x0000_i1038" DrawAspect="Content" ObjectID="_1604268487" r:id="rId32"/>
+          <o:OLEObject Type="Embed" ProgID="Equation.DSMT4" ShapeID="_x0000_i1038" DrawAspect="Content" ObjectID="_1604270881" r:id="rId32"/>
         </w:object>
       </w:r>
       <w:bookmarkEnd w:id="5"/>
@@ -12802,7 +12802,7 @@
           <v:shape id="_x0000_i1039" type="#_x0000_t75" alt="" style="width:19.15pt;height:14.05pt;mso-width-percent:0;mso-height-percent:0;mso-width-percent:0;mso-height-percent:0" o:ole="">
             <v:imagedata r:id="rId33" o:title=""/>
           </v:shape>
-          <o:OLEObject Type="Embed" ProgID="Equation.DSMT4" ShapeID="_x0000_i1039" DrawAspect="Content" ObjectID="_1604268488" r:id="rId34"/>
+          <o:OLEObject Type="Embed" ProgID="Equation.DSMT4" ShapeID="_x0000_i1039" DrawAspect="Content" ObjectID="_1604270882" r:id="rId34"/>
         </w:object>
       </w:r>
       <w:r>
@@ -12874,7 +12874,7 @@
           <v:shape id="_x0000_i1040" type="#_x0000_t75" alt="" style="width:8.9pt;height:10.75pt;mso-width-percent:0;mso-height-percent:0;mso-width-percent:0;mso-height-percent:0" o:ole="">
             <v:imagedata r:id="rId31" o:title=""/>
           </v:shape>
-          <o:OLEObject Type="Embed" ProgID="Equation.DSMT4" ShapeID="_x0000_i1040" DrawAspect="Content" ObjectID="_1604268489" r:id="rId35"/>
+          <o:OLEObject Type="Embed" ProgID="Equation.DSMT4" ShapeID="_x0000_i1040" DrawAspect="Content" ObjectID="_1604270883" r:id="rId35"/>
         </w:object>
       </w:r>
       <w:r>
@@ -15290,7 +15290,7 @@
           <v:shape id="_x0000_i1041" type="#_x0000_t75" alt="" style="width:277.25pt;height:172.05pt;mso-width-percent:0;mso-height-percent:0;mso-width-percent:0;mso-height-percent:0" o:ole="">
             <v:imagedata r:id="rId37" o:title=""/>
           </v:shape>
-          <o:OLEObject Type="Embed" ProgID="Equation.DSMT4" ShapeID="_x0000_i1041" DrawAspect="Content" ObjectID="_1604268490" r:id="rId38"/>
+          <o:OLEObject Type="Embed" ProgID="Equation.DSMT4" ShapeID="_x0000_i1041" DrawAspect="Content" ObjectID="_1604270884" r:id="rId38"/>
         </w:object>
       </w:r>
     </w:p>
@@ -15593,7 +15593,7 @@
           <v:shape id="_x0000_i1042" type="#_x0000_t75" alt="" style="width:34.15pt;height:14.05pt;mso-width-percent:0;mso-height-percent:0;mso-width-percent:0;mso-height-percent:0" o:ole="">
             <v:imagedata r:id="rId40" o:title=""/>
           </v:shape>
-          <o:OLEObject Type="Embed" ProgID="Equation.DSMT4" ShapeID="_x0000_i1042" DrawAspect="Content" ObjectID="_1604268491" r:id="rId41"/>
+          <o:OLEObject Type="Embed" ProgID="Equation.DSMT4" ShapeID="_x0000_i1042" DrawAspect="Content" ObjectID="_1604270885" r:id="rId41"/>
         </w:object>
       </w:r>
       <w:r>
@@ -15668,7 +15668,7 @@
           <v:shape id="_x0000_i1043" type="#_x0000_t75" alt="" style="width:37.4pt;height:14.05pt;mso-width-percent:0;mso-height-percent:0;mso-width-percent:0;mso-height-percent:0" o:ole="">
             <v:imagedata r:id="rId42" o:title=""/>
           </v:shape>
-          <o:OLEObject Type="Embed" ProgID="Equation.DSMT4" ShapeID="_x0000_i1043" DrawAspect="Content" ObjectID="_1604268492" r:id="rId43"/>
+          <o:OLEObject Type="Embed" ProgID="Equation.DSMT4" ShapeID="_x0000_i1043" DrawAspect="Content" ObjectID="_1604270886" r:id="rId43"/>
         </w:object>
       </w:r>
       <w:r>
@@ -15697,7 +15697,7 @@
           <v:shape id="_x0000_i1044" type="#_x0000_t75" alt="" style="width:31.3pt;height:14.05pt;mso-width-percent:0;mso-height-percent:0;mso-width-percent:0;mso-height-percent:0" o:ole="">
             <v:imagedata r:id="rId44" o:title=""/>
           </v:shape>
-          <o:OLEObject Type="Embed" ProgID="Equation.DSMT4" ShapeID="_x0000_i1044" DrawAspect="Content" ObjectID="_1604268493" r:id="rId45"/>
+          <o:OLEObject Type="Embed" ProgID="Equation.DSMT4" ShapeID="_x0000_i1044" DrawAspect="Content" ObjectID="_1604270887" r:id="rId45"/>
         </w:object>
       </w:r>
       <w:r>
@@ -15718,7 +15718,7 @@
           <v:shape id="_x0000_i1045" type="#_x0000_t75" alt="" style="width:37.85pt;height:31.3pt;mso-width-percent:0;mso-height-percent:0;mso-width-percent:0;mso-height-percent:0" o:ole="">
             <v:imagedata r:id="rId46" o:title=""/>
           </v:shape>
-          <o:OLEObject Type="Embed" ProgID="Equation.DSMT4" ShapeID="_x0000_i1045" DrawAspect="Content" ObjectID="_1604268494" r:id="rId47"/>
+          <o:OLEObject Type="Embed" ProgID="Equation.DSMT4" ShapeID="_x0000_i1045" DrawAspect="Content" ObjectID="_1604270888" r:id="rId47"/>
         </w:object>
       </w:r>
       <w:r>
@@ -15824,7 +15824,7 @@
     <w:p>
       <w:pPr>
         <w:rPr>
-          <w:rFonts w:cstheme="minorHAnsi" w:hint="cs"/>
+          <w:rFonts w:cstheme="minorHAnsi"/>
           <w:b/>
           <w:bCs/>
           <w:sz w:val="32"/>
@@ -15833,7 +15833,6 @@
           <w:rtl/>
         </w:rPr>
       </w:pPr>
-      <w:bookmarkStart w:id="8" w:name="_GoBack"/>
       <w:r>
         <w:rPr>
           <w:noProof/>
@@ -15874,7 +15873,6 @@
           </wp:inline>
         </w:drawing>
       </w:r>
-      <w:bookmarkEnd w:id="8"/>
     </w:p>
     <w:p>
       <w:pPr>
@@ -16222,7 +16220,7 @@
         <w:spacing w:after="0" w:line="240" w:lineRule="auto"/>
         <w:jc w:val="right"/>
         <w:rPr>
-          <w:rFonts w:cstheme="minorHAnsi" w:hint="cs"/>
+          <w:rFonts w:cstheme="minorHAnsi"/>
           <w:b/>
           <w:bCs/>
           <w:sz w:val="32"/>
@@ -16339,10 +16337,10 @@
           <w:position w:val="-10"/>
         </w:rPr>
         <w:object w:dxaOrig="6800" w:dyaOrig="320" w14:anchorId="0F34E88A">
-          <v:shape id="_x0000_i1050" type="#_x0000_t75" style="width:339.9pt;height:15.9pt" o:ole="">
+          <v:shape id="_x0000_i1046" type="#_x0000_t75" style="width:339.9pt;height:15.9pt" o:ole="">
             <v:imagedata r:id="rId50" o:title=""/>
           </v:shape>
-          <o:OLEObject Type="Embed" ProgID="Equation.DSMT4" ShapeID="_x0000_i1050" DrawAspect="Content" ObjectID="_1604268495" r:id="rId51"/>
+          <o:OLEObject Type="Embed" ProgID="Equation.DSMT4" ShapeID="_x0000_i1046" DrawAspect="Content" ObjectID="_1604270889" r:id="rId51"/>
         </w:object>
       </w:r>
     </w:p>
@@ -16374,7 +16372,7 @@
         <w:spacing w:after="0" w:line="240" w:lineRule="auto"/>
         <w:jc w:val="right"/>
         <w:rPr>
-          <w:rFonts w:cstheme="minorHAnsi" w:hint="cs"/>
+          <w:rFonts w:cstheme="minorHAnsi"/>
           <w:b/>
           <w:bCs/>
           <w:sz w:val="32"/>
@@ -16393,31 +16391,7 @@
           <w:u w:val="single"/>
           <w:rtl/>
         </w:rPr>
-        <w:t>תרגיל 2</w:t>
-      </w:r>
-      <w:r>
-        <w:rPr>
-          <w:rFonts w:cstheme="minorHAnsi" w:hint="cs"/>
-          <w:b/>
-          <w:bCs/>
-          <w:sz w:val="32"/>
-          <w:szCs w:val="32"/>
-          <w:u w:val="single"/>
-          <w:rtl/>
-        </w:rPr>
-        <w:t>8</w:t>
-      </w:r>
-      <w:r>
-        <w:rPr>
-          <w:rFonts w:cstheme="minorHAnsi" w:hint="cs"/>
-          <w:b/>
-          <w:bCs/>
-          <w:sz w:val="32"/>
-          <w:szCs w:val="32"/>
-          <w:u w:val="single"/>
-          <w:rtl/>
-        </w:rPr>
-        <w:t>-</w:t>
+        <w:t>תרגיל 28-</w:t>
       </w:r>
     </w:p>
     <w:p>
@@ -16434,6 +16408,7 @@
           <w:bCs/>
           <w:sz w:val="32"/>
           <w:szCs w:val="32"/>
+          <w:rtl/>
         </w:rPr>
       </w:pPr>
       <w:r>
@@ -16445,40 +16420,917 @@
           <w:szCs w:val="32"/>
           <w:rtl/>
         </w:rPr>
-        <w:t>היוריסטיק</w:t>
-      </w:r>
-      <w:r>
-        <w:rPr>
-          <w:rFonts w:cstheme="minorHAnsi" w:hint="eastAsia"/>
-          <w:b/>
-          <w:bCs/>
-          <w:sz w:val="32"/>
-          <w:szCs w:val="32"/>
-          <w:rtl/>
-        </w:rPr>
-        <w:t>ה</w:t>
-      </w:r>
-      <w:r>
-        <w:rPr>
-          <w:rFonts w:cstheme="minorHAnsi"/>
-          <w:b/>
-          <w:bCs/>
-          <w:sz w:val="32"/>
-          <w:szCs w:val="32"/>
-          <w:rtl/>
-        </w:rPr>
-        <w:t xml:space="preserve"> </w:t>
-      </w:r>
-      <w:r>
-        <w:rPr>
-          <w:rFonts w:cstheme="minorHAnsi" w:hint="cs"/>
-          <w:b/>
-          <w:bCs/>
-          <w:sz w:val="32"/>
-          <w:szCs w:val="32"/>
-          <w:rtl/>
-        </w:rPr>
-        <w:t>בה נשתמש היא :</w:t>
+        <w:t>פלט הריצה:</w:t>
+      </w:r>
+    </w:p>
+    <w:p>
+      <w:pPr>
+        <w:autoSpaceDE w:val="0"/>
+        <w:autoSpaceDN w:val="0"/>
+        <w:bidi w:val="0"/>
+        <w:adjustRightInd w:val="0"/>
+        <w:spacing w:after="0" w:line="240" w:lineRule="auto"/>
+        <w:rPr>
+          <w:rFonts w:ascii="Courier New" w:hAnsi="Courier New" w:cs="Courier New"/>
+          <w:color w:val="000000"/>
+          <w:sz w:val="20"/>
+          <w:szCs w:val="20"/>
+          <w:highlight w:val="white"/>
+        </w:rPr>
+      </w:pPr>
+      <w:proofErr w:type="spellStart"/>
+      <w:r>
+        <w:rPr>
+          <w:rFonts w:ascii="Courier New" w:hAnsi="Courier New" w:cs="Courier New"/>
+          <w:color w:val="000000"/>
+          <w:sz w:val="20"/>
+          <w:szCs w:val="20"/>
+          <w:highlight w:val="white"/>
+        </w:rPr>
+        <w:t>StrictDeliveries</w:t>
+      </w:r>
+      <w:proofErr w:type="spellEnd"/>
+      <w:r>
+        <w:rPr>
+          <w:rFonts w:ascii="Courier New" w:hAnsi="Courier New" w:cs="Courier New"/>
+          <w:b/>
+          <w:bCs/>
+          <w:color w:val="000080"/>
+          <w:sz w:val="20"/>
+          <w:szCs w:val="20"/>
+          <w:highlight w:val="white"/>
+        </w:rPr>
+        <w:t>(</w:t>
+      </w:r>
+      <w:proofErr w:type="spellStart"/>
+      <w:r>
+        <w:rPr>
+          <w:rFonts w:ascii="Courier New" w:hAnsi="Courier New" w:cs="Courier New"/>
+          <w:color w:val="000000"/>
+          <w:sz w:val="20"/>
+          <w:szCs w:val="20"/>
+          <w:highlight w:val="white"/>
+        </w:rPr>
+        <w:t>small_delivery</w:t>
+      </w:r>
+      <w:proofErr w:type="spellEnd"/>
+      <w:r>
+        <w:rPr>
+          <w:rFonts w:ascii="Courier New" w:hAnsi="Courier New" w:cs="Courier New"/>
+          <w:b/>
+          <w:bCs/>
+          <w:color w:val="000080"/>
+          <w:sz w:val="20"/>
+          <w:szCs w:val="20"/>
+          <w:highlight w:val="white"/>
+        </w:rPr>
+        <w:t>)</w:t>
+      </w:r>
+    </w:p>
+    <w:p>
+      <w:pPr>
+        <w:autoSpaceDE w:val="0"/>
+        <w:autoSpaceDN w:val="0"/>
+        <w:bidi w:val="0"/>
+        <w:adjustRightInd w:val="0"/>
+        <w:spacing w:after="0" w:line="240" w:lineRule="auto"/>
+        <w:rPr>
+          <w:rFonts w:ascii="Courier New" w:hAnsi="Courier New" w:cs="Courier New"/>
+          <w:color w:val="000000"/>
+          <w:sz w:val="20"/>
+          <w:szCs w:val="20"/>
+          <w:highlight w:val="white"/>
+        </w:rPr>
+      </w:pPr>
+      <w:r>
+        <w:rPr>
+          <w:rFonts w:ascii="Courier New" w:hAnsi="Courier New" w:cs="Courier New"/>
+          <w:color w:val="000000"/>
+          <w:sz w:val="20"/>
+          <w:szCs w:val="20"/>
+          <w:highlight w:val="white"/>
+        </w:rPr>
+        <w:t>A</w:t>
+      </w:r>
+      <w:r>
+        <w:rPr>
+          <w:rFonts w:ascii="Courier New" w:hAnsi="Courier New" w:cs="Courier New"/>
+          <w:b/>
+          <w:bCs/>
+          <w:color w:val="000080"/>
+          <w:sz w:val="20"/>
+          <w:szCs w:val="20"/>
+          <w:highlight w:val="white"/>
+        </w:rPr>
+        <w:t>*</w:t>
+      </w:r>
+      <w:r>
+        <w:rPr>
+          <w:rFonts w:ascii="Courier New" w:hAnsi="Courier New" w:cs="Courier New"/>
+          <w:color w:val="000000"/>
+          <w:sz w:val="20"/>
+          <w:szCs w:val="20"/>
+          <w:highlight w:val="white"/>
+        </w:rPr>
+        <w:t xml:space="preserve"> </w:t>
+      </w:r>
+      <w:r>
+        <w:rPr>
+          <w:rFonts w:ascii="Courier New" w:hAnsi="Courier New" w:cs="Courier New"/>
+          <w:b/>
+          <w:bCs/>
+          <w:color w:val="000080"/>
+          <w:sz w:val="20"/>
+          <w:szCs w:val="20"/>
+          <w:highlight w:val="white"/>
+        </w:rPr>
+        <w:t>(</w:t>
+      </w:r>
+      <w:r>
+        <w:rPr>
+          <w:rFonts w:ascii="Courier New" w:hAnsi="Courier New" w:cs="Courier New"/>
+          <w:color w:val="000000"/>
+          <w:sz w:val="20"/>
+          <w:szCs w:val="20"/>
+          <w:highlight w:val="white"/>
+        </w:rPr>
+        <w:t>h</w:t>
+      </w:r>
+      <w:r>
+        <w:rPr>
+          <w:rFonts w:ascii="Courier New" w:hAnsi="Courier New" w:cs="Courier New"/>
+          <w:b/>
+          <w:bCs/>
+          <w:color w:val="000080"/>
+          <w:sz w:val="20"/>
+          <w:szCs w:val="20"/>
+          <w:highlight w:val="white"/>
+        </w:rPr>
+        <w:t>=</w:t>
+      </w:r>
+      <w:proofErr w:type="spellStart"/>
+      <w:r>
+        <w:rPr>
+          <w:rFonts w:ascii="Courier New" w:hAnsi="Courier New" w:cs="Courier New"/>
+          <w:color w:val="000000"/>
+          <w:sz w:val="20"/>
+          <w:szCs w:val="20"/>
+          <w:highlight w:val="white"/>
+        </w:rPr>
+        <w:t>RelaxedProb</w:t>
+      </w:r>
+      <w:proofErr w:type="spellEnd"/>
+      <w:r>
+        <w:rPr>
+          <w:rFonts w:ascii="Courier New" w:hAnsi="Courier New" w:cs="Courier New"/>
+          <w:b/>
+          <w:bCs/>
+          <w:color w:val="000080"/>
+          <w:sz w:val="20"/>
+          <w:szCs w:val="20"/>
+          <w:highlight w:val="white"/>
+        </w:rPr>
+        <w:t>,</w:t>
+      </w:r>
+      <w:r>
+        <w:rPr>
+          <w:rFonts w:ascii="Courier New" w:hAnsi="Courier New" w:cs="Courier New"/>
+          <w:color w:val="000000"/>
+          <w:sz w:val="20"/>
+          <w:szCs w:val="20"/>
+          <w:highlight w:val="white"/>
+        </w:rPr>
+        <w:t xml:space="preserve"> w</w:t>
+      </w:r>
+      <w:r>
+        <w:rPr>
+          <w:rFonts w:ascii="Courier New" w:hAnsi="Courier New" w:cs="Courier New"/>
+          <w:b/>
+          <w:bCs/>
+          <w:color w:val="000080"/>
+          <w:sz w:val="20"/>
+          <w:szCs w:val="20"/>
+          <w:highlight w:val="white"/>
+        </w:rPr>
+        <w:t>=</w:t>
+      </w:r>
+      <w:r>
+        <w:rPr>
+          <w:rFonts w:ascii="Courier New" w:hAnsi="Courier New" w:cs="Courier New"/>
+          <w:color w:val="FF0000"/>
+          <w:sz w:val="20"/>
+          <w:szCs w:val="20"/>
+          <w:highlight w:val="white"/>
+        </w:rPr>
+        <w:t>0.500</w:t>
+      </w:r>
+      <w:r>
+        <w:rPr>
+          <w:rFonts w:ascii="Courier New" w:hAnsi="Courier New" w:cs="Courier New"/>
+          <w:b/>
+          <w:bCs/>
+          <w:color w:val="000080"/>
+          <w:sz w:val="20"/>
+          <w:szCs w:val="20"/>
+          <w:highlight w:val="white"/>
+        </w:rPr>
+        <w:t>)</w:t>
+      </w:r>
+    </w:p>
+    <w:p>
+      <w:pPr>
+        <w:autoSpaceDE w:val="0"/>
+        <w:autoSpaceDN w:val="0"/>
+        <w:bidi w:val="0"/>
+        <w:adjustRightInd w:val="0"/>
+        <w:spacing w:after="0" w:line="240" w:lineRule="auto"/>
+        <w:rPr>
+          <w:rFonts w:ascii="Courier New" w:hAnsi="Courier New" w:cs="Courier New"/>
+          <w:color w:val="000000"/>
+          <w:sz w:val="20"/>
+          <w:szCs w:val="20"/>
+          <w:highlight w:val="white"/>
+        </w:rPr>
+      </w:pPr>
+      <w:r>
+        <w:rPr>
+          <w:rFonts w:ascii="Courier New" w:hAnsi="Courier New" w:cs="Courier New"/>
+          <w:color w:val="000000"/>
+          <w:sz w:val="20"/>
+          <w:szCs w:val="20"/>
+          <w:highlight w:val="white"/>
+        </w:rPr>
+        <w:t>time</w:t>
+      </w:r>
+      <w:r>
+        <w:rPr>
+          <w:rFonts w:ascii="Courier New" w:hAnsi="Courier New" w:cs="Courier New"/>
+          <w:b/>
+          <w:bCs/>
+          <w:color w:val="000080"/>
+          <w:sz w:val="20"/>
+          <w:szCs w:val="20"/>
+          <w:highlight w:val="white"/>
+        </w:rPr>
+        <w:t>:</w:t>
+      </w:r>
+      <w:r>
+        <w:rPr>
+          <w:rFonts w:ascii="Courier New" w:hAnsi="Courier New" w:cs="Courier New"/>
+          <w:color w:val="000000"/>
+          <w:sz w:val="20"/>
+          <w:szCs w:val="20"/>
+          <w:highlight w:val="white"/>
+        </w:rPr>
+        <w:t xml:space="preserve">  </w:t>
+      </w:r>
+      <w:r>
+        <w:rPr>
+          <w:rFonts w:ascii="Courier New" w:hAnsi="Courier New" w:cs="Courier New"/>
+          <w:color w:val="FF0000"/>
+          <w:sz w:val="20"/>
+          <w:szCs w:val="20"/>
+          <w:highlight w:val="white"/>
+        </w:rPr>
+        <w:t>12.44</w:t>
+      </w:r>
+    </w:p>
+    <w:p>
+      <w:pPr>
+        <w:autoSpaceDE w:val="0"/>
+        <w:autoSpaceDN w:val="0"/>
+        <w:bidi w:val="0"/>
+        <w:adjustRightInd w:val="0"/>
+        <w:spacing w:after="0" w:line="240" w:lineRule="auto"/>
+        <w:rPr>
+          <w:rFonts w:ascii="Courier New" w:hAnsi="Courier New" w:cs="Courier New"/>
+          <w:color w:val="000000"/>
+          <w:sz w:val="20"/>
+          <w:szCs w:val="20"/>
+          <w:highlight w:val="white"/>
+        </w:rPr>
+      </w:pPr>
+      <w:r>
+        <w:rPr>
+          <w:rFonts w:ascii="Courier New" w:hAnsi="Courier New" w:cs="Courier New"/>
+          <w:sz w:val="20"/>
+          <w:szCs w:val="20"/>
+          <w:highlight w:val="white"/>
+        </w:rPr>
+        <w:t>#</w:t>
+      </w:r>
+      <w:r>
+        <w:rPr>
+          <w:rFonts w:ascii="Courier New" w:hAnsi="Courier New" w:cs="Courier New"/>
+          <w:sz w:val="20"/>
+          <w:szCs w:val="20"/>
+          <w:highlight w:val="white"/>
+        </w:rPr>
+        <w:t>dev</w:t>
+      </w:r>
+      <w:r>
+        <w:rPr>
+          <w:rFonts w:ascii="Courier New" w:hAnsi="Courier New" w:cs="Courier New"/>
+          <w:b/>
+          <w:bCs/>
+          <w:color w:val="000080"/>
+          <w:sz w:val="20"/>
+          <w:szCs w:val="20"/>
+          <w:highlight w:val="white"/>
+        </w:rPr>
+        <w:t>:</w:t>
+      </w:r>
+      <w:r>
+        <w:rPr>
+          <w:rFonts w:ascii="Courier New" w:hAnsi="Courier New" w:cs="Courier New"/>
+          <w:color w:val="008000"/>
+          <w:sz w:val="20"/>
+          <w:szCs w:val="20"/>
+          <w:highlight w:val="white"/>
+        </w:rPr>
+        <w:t xml:space="preserve"> </w:t>
+      </w:r>
+      <w:r>
+        <w:rPr>
+          <w:rFonts w:ascii="Courier New" w:hAnsi="Courier New" w:cs="Courier New"/>
+          <w:color w:val="FF0000"/>
+          <w:sz w:val="20"/>
+          <w:szCs w:val="20"/>
+          <w:highlight w:val="white"/>
+        </w:rPr>
+        <w:t>80</w:t>
+      </w:r>
+    </w:p>
+    <w:p>
+      <w:pPr>
+        <w:autoSpaceDE w:val="0"/>
+        <w:autoSpaceDN w:val="0"/>
+        <w:bidi w:val="0"/>
+        <w:adjustRightInd w:val="0"/>
+        <w:spacing w:after="0" w:line="240" w:lineRule="auto"/>
+        <w:rPr>
+          <w:rFonts w:ascii="Courier New" w:hAnsi="Courier New" w:cs="Courier New"/>
+          <w:color w:val="000000"/>
+          <w:sz w:val="20"/>
+          <w:szCs w:val="20"/>
+          <w:highlight w:val="white"/>
+        </w:rPr>
+      </w:pPr>
+      <w:proofErr w:type="spellStart"/>
+      <w:r>
+        <w:rPr>
+          <w:rFonts w:ascii="Courier New" w:hAnsi="Courier New" w:cs="Courier New"/>
+          <w:color w:val="000000"/>
+          <w:sz w:val="20"/>
+          <w:szCs w:val="20"/>
+          <w:highlight w:val="white"/>
+        </w:rPr>
+        <w:t>total_cost</w:t>
+      </w:r>
+      <w:proofErr w:type="spellEnd"/>
+      <w:r>
+        <w:rPr>
+          <w:rFonts w:ascii="Courier New" w:hAnsi="Courier New" w:cs="Courier New"/>
+          <w:b/>
+          <w:bCs/>
+          <w:color w:val="000080"/>
+          <w:sz w:val="20"/>
+          <w:szCs w:val="20"/>
+          <w:highlight w:val="white"/>
+        </w:rPr>
+        <w:t>:</w:t>
+      </w:r>
+      <w:r>
+        <w:rPr>
+          <w:rFonts w:ascii="Courier New" w:hAnsi="Courier New" w:cs="Courier New"/>
+          <w:color w:val="000000"/>
+          <w:sz w:val="20"/>
+          <w:szCs w:val="20"/>
+          <w:highlight w:val="white"/>
+        </w:rPr>
+        <w:t xml:space="preserve"> </w:t>
+      </w:r>
+      <w:r>
+        <w:rPr>
+          <w:rFonts w:ascii="Courier New" w:hAnsi="Courier New" w:cs="Courier New"/>
+          <w:color w:val="FF0000"/>
+          <w:sz w:val="20"/>
+          <w:szCs w:val="20"/>
+          <w:highlight w:val="white"/>
+        </w:rPr>
+        <w:t>14254.79234</w:t>
+      </w:r>
+    </w:p>
+    <w:p>
+      <w:pPr>
+        <w:autoSpaceDE w:val="0"/>
+        <w:autoSpaceDN w:val="0"/>
+        <w:bidi w:val="0"/>
+        <w:adjustRightInd w:val="0"/>
+        <w:spacing w:after="0" w:line="240" w:lineRule="auto"/>
+        <w:rPr>
+          <w:rFonts w:ascii="Courier New" w:hAnsi="Courier New" w:cs="Courier New"/>
+          <w:color w:val="000000"/>
+          <w:sz w:val="20"/>
+          <w:szCs w:val="20"/>
+          <w:highlight w:val="white"/>
+        </w:rPr>
+      </w:pPr>
+      <w:r>
+        <w:rPr>
+          <w:rFonts w:ascii="Courier New" w:hAnsi="Courier New" w:cs="Courier New"/>
+          <w:b/>
+          <w:bCs/>
+          <w:color w:val="000080"/>
+          <w:sz w:val="20"/>
+          <w:szCs w:val="20"/>
+          <w:highlight w:val="white"/>
+        </w:rPr>
+        <w:t>|</w:t>
+      </w:r>
+      <w:r>
+        <w:rPr>
+          <w:rFonts w:ascii="Courier New" w:hAnsi="Courier New" w:cs="Courier New"/>
+          <w:color w:val="000000"/>
+          <w:sz w:val="20"/>
+          <w:szCs w:val="20"/>
+          <w:highlight w:val="white"/>
+        </w:rPr>
+        <w:t>path</w:t>
+      </w:r>
+      <w:r>
+        <w:rPr>
+          <w:rFonts w:ascii="Courier New" w:hAnsi="Courier New" w:cs="Courier New"/>
+          <w:b/>
+          <w:bCs/>
+          <w:color w:val="000080"/>
+          <w:sz w:val="20"/>
+          <w:szCs w:val="20"/>
+          <w:highlight w:val="white"/>
+        </w:rPr>
+        <w:t>|:</w:t>
+      </w:r>
+      <w:r>
+        <w:rPr>
+          <w:rFonts w:ascii="Courier New" w:hAnsi="Courier New" w:cs="Courier New"/>
+          <w:color w:val="000000"/>
+          <w:sz w:val="20"/>
+          <w:szCs w:val="20"/>
+          <w:highlight w:val="white"/>
+        </w:rPr>
+        <w:t xml:space="preserve"> </w:t>
+      </w:r>
+      <w:r>
+        <w:rPr>
+          <w:rFonts w:ascii="Courier New" w:hAnsi="Courier New" w:cs="Courier New"/>
+          <w:color w:val="FF0000"/>
+          <w:sz w:val="20"/>
+          <w:szCs w:val="20"/>
+          <w:highlight w:val="white"/>
+        </w:rPr>
+        <w:t>8</w:t>
+      </w:r>
+    </w:p>
+    <w:p>
+      <w:pPr>
+        <w:autoSpaceDE w:val="0"/>
+        <w:autoSpaceDN w:val="0"/>
+        <w:bidi w:val="0"/>
+        <w:adjustRightInd w:val="0"/>
+        <w:spacing w:after="0" w:line="240" w:lineRule="auto"/>
+        <w:rPr>
+          <w:rFonts w:ascii="Courier New" w:hAnsi="Courier New" w:cs="Courier New"/>
+          <w:color w:val="000000"/>
+          <w:sz w:val="20"/>
+          <w:szCs w:val="20"/>
+          <w:highlight w:val="white"/>
+        </w:rPr>
+      </w:pPr>
+      <w:r>
+        <w:rPr>
+          <w:rFonts w:ascii="Courier New" w:hAnsi="Courier New" w:cs="Courier New"/>
+          <w:color w:val="000000"/>
+          <w:sz w:val="20"/>
+          <w:szCs w:val="20"/>
+          <w:highlight w:val="white"/>
+        </w:rPr>
+        <w:t>path</w:t>
+      </w:r>
+      <w:r>
+        <w:rPr>
+          <w:rFonts w:ascii="Courier New" w:hAnsi="Courier New" w:cs="Courier New"/>
+          <w:b/>
+          <w:bCs/>
+          <w:color w:val="000080"/>
+          <w:sz w:val="20"/>
+          <w:szCs w:val="20"/>
+          <w:highlight w:val="white"/>
+        </w:rPr>
+        <w:t>:</w:t>
+      </w:r>
+      <w:r>
+        <w:rPr>
+          <w:rFonts w:ascii="Courier New" w:hAnsi="Courier New" w:cs="Courier New"/>
+          <w:color w:val="000000"/>
+          <w:sz w:val="20"/>
+          <w:szCs w:val="20"/>
+          <w:highlight w:val="white"/>
+        </w:rPr>
+        <w:t xml:space="preserve"> </w:t>
+      </w:r>
+      <w:r>
+        <w:rPr>
+          <w:rFonts w:ascii="Courier New" w:hAnsi="Courier New" w:cs="Courier New"/>
+          <w:b/>
+          <w:bCs/>
+          <w:color w:val="000080"/>
+          <w:sz w:val="20"/>
+          <w:szCs w:val="20"/>
+          <w:highlight w:val="white"/>
+        </w:rPr>
+        <w:t>[</w:t>
+      </w:r>
+      <w:r>
+        <w:rPr>
+          <w:rFonts w:ascii="Courier New" w:hAnsi="Courier New" w:cs="Courier New"/>
+          <w:color w:val="FF0000"/>
+          <w:sz w:val="20"/>
+          <w:szCs w:val="20"/>
+          <w:highlight w:val="white"/>
+        </w:rPr>
+        <w:t>43516</w:t>
+      </w:r>
+      <w:r>
+        <w:rPr>
+          <w:rFonts w:ascii="Courier New" w:hAnsi="Courier New" w:cs="Courier New"/>
+          <w:b/>
+          <w:bCs/>
+          <w:color w:val="000080"/>
+          <w:sz w:val="20"/>
+          <w:szCs w:val="20"/>
+          <w:highlight w:val="white"/>
+        </w:rPr>
+        <w:t>,</w:t>
+      </w:r>
+      <w:r>
+        <w:rPr>
+          <w:rFonts w:ascii="Courier New" w:hAnsi="Courier New" w:cs="Courier New"/>
+          <w:color w:val="000000"/>
+          <w:sz w:val="20"/>
+          <w:szCs w:val="20"/>
+          <w:highlight w:val="white"/>
+        </w:rPr>
+        <w:t xml:space="preserve"> </w:t>
+      </w:r>
+      <w:r>
+        <w:rPr>
+          <w:rFonts w:ascii="Courier New" w:hAnsi="Courier New" w:cs="Courier New"/>
+          <w:color w:val="FF0000"/>
+          <w:sz w:val="20"/>
+          <w:szCs w:val="20"/>
+          <w:highlight w:val="white"/>
+        </w:rPr>
+        <w:t>67260</w:t>
+      </w:r>
+      <w:r>
+        <w:rPr>
+          <w:rFonts w:ascii="Courier New" w:hAnsi="Courier New" w:cs="Courier New"/>
+          <w:b/>
+          <w:bCs/>
+          <w:color w:val="000080"/>
+          <w:sz w:val="20"/>
+          <w:szCs w:val="20"/>
+          <w:highlight w:val="white"/>
+        </w:rPr>
+        <w:t>,</w:t>
+      </w:r>
+      <w:r>
+        <w:rPr>
+          <w:rFonts w:ascii="Courier New" w:hAnsi="Courier New" w:cs="Courier New"/>
+          <w:color w:val="000000"/>
+          <w:sz w:val="20"/>
+          <w:szCs w:val="20"/>
+          <w:highlight w:val="white"/>
+        </w:rPr>
+        <w:t xml:space="preserve"> </w:t>
+      </w:r>
+      <w:r>
+        <w:rPr>
+          <w:rFonts w:ascii="Courier New" w:hAnsi="Courier New" w:cs="Courier New"/>
+          <w:color w:val="FF0000"/>
+          <w:sz w:val="20"/>
+          <w:szCs w:val="20"/>
+          <w:highlight w:val="white"/>
+        </w:rPr>
+        <w:t>17719</w:t>
+      </w:r>
+      <w:r>
+        <w:rPr>
+          <w:rFonts w:ascii="Courier New" w:hAnsi="Courier New" w:cs="Courier New"/>
+          <w:b/>
+          <w:bCs/>
+          <w:color w:val="000080"/>
+          <w:sz w:val="20"/>
+          <w:szCs w:val="20"/>
+          <w:highlight w:val="white"/>
+        </w:rPr>
+        <w:t>,</w:t>
+      </w:r>
+      <w:r>
+        <w:rPr>
+          <w:rFonts w:ascii="Courier New" w:hAnsi="Courier New" w:cs="Courier New"/>
+          <w:color w:val="000000"/>
+          <w:sz w:val="20"/>
+          <w:szCs w:val="20"/>
+          <w:highlight w:val="white"/>
+        </w:rPr>
+        <w:t xml:space="preserve"> </w:t>
+      </w:r>
+      <w:r>
+        <w:rPr>
+          <w:rFonts w:ascii="Courier New" w:hAnsi="Courier New" w:cs="Courier New"/>
+          <w:color w:val="FF0000"/>
+          <w:sz w:val="20"/>
+          <w:szCs w:val="20"/>
+          <w:highlight w:val="white"/>
+        </w:rPr>
+        <w:t>43454</w:t>
+      </w:r>
+      <w:r>
+        <w:rPr>
+          <w:rFonts w:ascii="Courier New" w:hAnsi="Courier New" w:cs="Courier New"/>
+          <w:b/>
+          <w:bCs/>
+          <w:color w:val="000080"/>
+          <w:sz w:val="20"/>
+          <w:szCs w:val="20"/>
+          <w:highlight w:val="white"/>
+        </w:rPr>
+        <w:t>,</w:t>
+      </w:r>
+      <w:r>
+        <w:rPr>
+          <w:rFonts w:ascii="Courier New" w:hAnsi="Courier New" w:cs="Courier New"/>
+          <w:color w:val="000000"/>
+          <w:sz w:val="20"/>
+          <w:szCs w:val="20"/>
+          <w:highlight w:val="white"/>
+        </w:rPr>
+        <w:t xml:space="preserve"> </w:t>
+      </w:r>
+      <w:r>
+        <w:rPr>
+          <w:rFonts w:ascii="Courier New" w:hAnsi="Courier New" w:cs="Courier New"/>
+          <w:color w:val="FF0000"/>
+          <w:sz w:val="20"/>
+          <w:szCs w:val="20"/>
+          <w:highlight w:val="white"/>
+        </w:rPr>
+        <w:t>43217</w:t>
+      </w:r>
+      <w:r>
+        <w:rPr>
+          <w:rFonts w:ascii="Courier New" w:hAnsi="Courier New" w:cs="Courier New"/>
+          <w:b/>
+          <w:bCs/>
+          <w:color w:val="000080"/>
+          <w:sz w:val="20"/>
+          <w:szCs w:val="20"/>
+          <w:highlight w:val="white"/>
+        </w:rPr>
+        <w:t>,</w:t>
+      </w:r>
+      <w:r>
+        <w:rPr>
+          <w:rFonts w:ascii="Courier New" w:hAnsi="Courier New" w:cs="Courier New"/>
+          <w:color w:val="000000"/>
+          <w:sz w:val="20"/>
+          <w:szCs w:val="20"/>
+          <w:highlight w:val="white"/>
+        </w:rPr>
+        <w:t xml:space="preserve"> </w:t>
+      </w:r>
+      <w:r>
+        <w:rPr>
+          <w:rFonts w:ascii="Courier New" w:hAnsi="Courier New" w:cs="Courier New"/>
+          <w:color w:val="FF0000"/>
+          <w:sz w:val="20"/>
+          <w:szCs w:val="20"/>
+          <w:highlight w:val="white"/>
+        </w:rPr>
+        <w:t>32863</w:t>
+      </w:r>
+      <w:r>
+        <w:rPr>
+          <w:rFonts w:ascii="Courier New" w:hAnsi="Courier New" w:cs="Courier New"/>
+          <w:b/>
+          <w:bCs/>
+          <w:color w:val="000080"/>
+          <w:sz w:val="20"/>
+          <w:szCs w:val="20"/>
+          <w:highlight w:val="white"/>
+        </w:rPr>
+        <w:t>,</w:t>
+      </w:r>
+      <w:r>
+        <w:rPr>
+          <w:rFonts w:ascii="Courier New" w:hAnsi="Courier New" w:cs="Courier New"/>
+          <w:color w:val="000000"/>
+          <w:sz w:val="20"/>
+          <w:szCs w:val="20"/>
+          <w:highlight w:val="white"/>
+        </w:rPr>
+        <w:t xml:space="preserve"> </w:t>
+      </w:r>
+      <w:r>
+        <w:rPr>
+          <w:rFonts w:ascii="Courier New" w:hAnsi="Courier New" w:cs="Courier New"/>
+          <w:color w:val="FF0000"/>
+          <w:sz w:val="20"/>
+          <w:szCs w:val="20"/>
+          <w:highlight w:val="white"/>
+        </w:rPr>
+        <w:t>7873</w:t>
+      </w:r>
+      <w:r>
+        <w:rPr>
+          <w:rFonts w:ascii="Courier New" w:hAnsi="Courier New" w:cs="Courier New"/>
+          <w:b/>
+          <w:bCs/>
+          <w:color w:val="000080"/>
+          <w:sz w:val="20"/>
+          <w:szCs w:val="20"/>
+          <w:highlight w:val="white"/>
+        </w:rPr>
+        <w:t>,</w:t>
+      </w:r>
+      <w:r>
+        <w:rPr>
+          <w:rFonts w:ascii="Courier New" w:hAnsi="Courier New" w:cs="Courier New"/>
+          <w:color w:val="000000"/>
+          <w:sz w:val="20"/>
+          <w:szCs w:val="20"/>
+          <w:highlight w:val="white"/>
+        </w:rPr>
+        <w:t xml:space="preserve"> </w:t>
+      </w:r>
+      <w:r>
+        <w:rPr>
+          <w:rFonts w:ascii="Courier New" w:hAnsi="Courier New" w:cs="Courier New"/>
+          <w:color w:val="FF0000"/>
+          <w:sz w:val="20"/>
+          <w:szCs w:val="20"/>
+          <w:highlight w:val="white"/>
+        </w:rPr>
+        <w:t>42607</w:t>
+      </w:r>
+      <w:r>
+        <w:rPr>
+          <w:rFonts w:ascii="Courier New" w:hAnsi="Courier New" w:cs="Courier New"/>
+          <w:b/>
+          <w:bCs/>
+          <w:color w:val="000080"/>
+          <w:sz w:val="20"/>
+          <w:szCs w:val="20"/>
+          <w:highlight w:val="white"/>
+        </w:rPr>
+        <w:t>]</w:t>
+      </w:r>
+    </w:p>
+    <w:p>
+      <w:pPr>
+        <w:autoSpaceDE w:val="0"/>
+        <w:autoSpaceDN w:val="0"/>
+        <w:bidi w:val="0"/>
+        <w:adjustRightInd w:val="0"/>
+        <w:spacing w:after="0" w:line="240" w:lineRule="auto"/>
+        <w:rPr>
+          <w:rFonts w:ascii="Courier New" w:hAnsi="Courier New" w:cs="Courier New"/>
+          <w:color w:val="000000"/>
+          <w:sz w:val="20"/>
+          <w:szCs w:val="20"/>
+          <w:highlight w:val="white"/>
+        </w:rPr>
+      </w:pPr>
+      <w:r>
+        <w:rPr>
+          <w:rFonts w:ascii="Courier New" w:hAnsi="Courier New" w:cs="Courier New"/>
+          <w:color w:val="000000"/>
+          <w:sz w:val="20"/>
+          <w:szCs w:val="20"/>
+          <w:highlight w:val="white"/>
+        </w:rPr>
+        <w:t>gas</w:t>
+      </w:r>
+      <w:r>
+        <w:rPr>
+          <w:rFonts w:ascii="Courier New" w:hAnsi="Courier New" w:cs="Courier New"/>
+          <w:b/>
+          <w:bCs/>
+          <w:color w:val="000080"/>
+          <w:sz w:val="20"/>
+          <w:szCs w:val="20"/>
+          <w:highlight w:val="white"/>
+        </w:rPr>
+        <w:t>-</w:t>
+      </w:r>
+      <w:r>
+        <w:rPr>
+          <w:rFonts w:ascii="Courier New" w:hAnsi="Courier New" w:cs="Courier New"/>
+          <w:color w:val="000000"/>
+          <w:sz w:val="20"/>
+          <w:szCs w:val="20"/>
+          <w:highlight w:val="white"/>
+        </w:rPr>
+        <w:t>stations</w:t>
+      </w:r>
+      <w:r>
+        <w:rPr>
+          <w:rFonts w:ascii="Courier New" w:hAnsi="Courier New" w:cs="Courier New"/>
+          <w:b/>
+          <w:bCs/>
+          <w:color w:val="000080"/>
+          <w:sz w:val="20"/>
+          <w:szCs w:val="20"/>
+          <w:highlight w:val="white"/>
+        </w:rPr>
+        <w:t>:</w:t>
+      </w:r>
+      <w:r>
+        <w:rPr>
+          <w:rFonts w:ascii="Courier New" w:hAnsi="Courier New" w:cs="Courier New"/>
+          <w:color w:val="000000"/>
+          <w:sz w:val="20"/>
+          <w:szCs w:val="20"/>
+          <w:highlight w:val="white"/>
+        </w:rPr>
+        <w:t xml:space="preserve"> </w:t>
+      </w:r>
+      <w:r>
+        <w:rPr>
+          <w:rFonts w:ascii="Courier New" w:hAnsi="Courier New" w:cs="Courier New"/>
+          <w:b/>
+          <w:bCs/>
+          <w:color w:val="000080"/>
+          <w:sz w:val="20"/>
+          <w:szCs w:val="20"/>
+          <w:highlight w:val="white"/>
+        </w:rPr>
+        <w:t>[</w:t>
+      </w:r>
+      <w:r>
+        <w:rPr>
+          <w:rFonts w:ascii="Courier New" w:hAnsi="Courier New" w:cs="Courier New"/>
+          <w:color w:val="FF0000"/>
+          <w:sz w:val="20"/>
+          <w:szCs w:val="20"/>
+          <w:highlight w:val="white"/>
+        </w:rPr>
+        <w:t>17719</w:t>
+      </w:r>
+      <w:r>
+        <w:rPr>
+          <w:rFonts w:ascii="Courier New" w:hAnsi="Courier New" w:cs="Courier New"/>
+          <w:b/>
+          <w:bCs/>
+          <w:color w:val="000080"/>
+          <w:sz w:val="20"/>
+          <w:szCs w:val="20"/>
+          <w:highlight w:val="white"/>
+        </w:rPr>
+        <w:t>,</w:t>
+      </w:r>
+      <w:r>
+        <w:rPr>
+          <w:rFonts w:ascii="Courier New" w:hAnsi="Courier New" w:cs="Courier New"/>
+          <w:color w:val="000000"/>
+          <w:sz w:val="20"/>
+          <w:szCs w:val="20"/>
+          <w:highlight w:val="white"/>
+        </w:rPr>
+        <w:t xml:space="preserve"> </w:t>
+      </w:r>
+      <w:r>
+        <w:rPr>
+          <w:rFonts w:ascii="Courier New" w:hAnsi="Courier New" w:cs="Courier New"/>
+          <w:color w:val="FF0000"/>
+          <w:sz w:val="20"/>
+          <w:szCs w:val="20"/>
+          <w:highlight w:val="white"/>
+        </w:rPr>
+        <w:t>32863</w:t>
+      </w:r>
+      <w:r>
+        <w:rPr>
+          <w:rFonts w:ascii="Courier New" w:hAnsi="Courier New" w:cs="Courier New"/>
+          <w:b/>
+          <w:bCs/>
+          <w:color w:val="000080"/>
+          <w:sz w:val="20"/>
+          <w:szCs w:val="20"/>
+          <w:highlight w:val="white"/>
+        </w:rPr>
+        <w:t>]</w:t>
       </w:r>
     </w:p>
     <w:p>
@@ -16495,10 +17347,27 @@
           <w:bCs/>
           <w:sz w:val="32"/>
           <w:szCs w:val="32"/>
-          <w:u w:val="single"/>
           <w:rtl/>
         </w:rPr>
       </w:pPr>
+    </w:p>
+    <w:p>
+      <w:pPr>
+        <w:autoSpaceDE w:val="0"/>
+        <w:autoSpaceDN w:val="0"/>
+        <w:bidi w:val="0"/>
+        <w:adjustRightInd w:val="0"/>
+        <w:spacing w:after="0" w:line="240" w:lineRule="auto"/>
+        <w:jc w:val="right"/>
+        <w:rPr>
+          <w:rFonts w:cstheme="minorHAnsi" w:hint="cs"/>
+          <w:sz w:val="32"/>
+          <w:szCs w:val="32"/>
+          <w:rtl/>
+        </w:rPr>
+      </w:pPr>
+      <w:bookmarkStart w:id="8" w:name="_GoBack"/>
+      <w:bookmarkEnd w:id="8"/>
     </w:p>
     <w:sectPr>
       <w:footerReference w:type="default" r:id="rId52"/>

</xml_diff>

<commit_message>
finish write wet part report
</commit_message>
<xml_diff>
--- a/HW_1/HW_1_Edit_Version.docx
+++ b/HW_1/HW_1_Edit_Version.docx
@@ -154,10 +154,10 @@
                   <v:path o:extrusionok="f" gradientshapeok="t" o:connecttype="rect"/>
                   <o:lock v:ext="edit" aspectratio="t"/>
                 </v:shapetype>
-                <v:shape id="_x0000_i1025" type="#_x0000_t75" alt="" style="width:25.25pt;height:14.05pt;mso-width-percent:0;mso-height-percent:0;mso-width-percent:0;mso-height-percent:0" o:ole="">
-                  <v:imagedata r:id="rId6" o:title=""/>
+                <v:shape id="_x0000_i1025" type="#_x0000_t75" alt="" style="width:25.15pt;height:13.9pt;mso-width-percent:0;mso-height-percent:0;mso-width-percent:0;mso-height-percent:0" o:ole="">
+                  <v:imagedata r:id="rId7" o:title=""/>
                 </v:shape>
-                <o:OLEObject Type="Embed" ProgID="Equation.DSMT4" ShapeID="_x0000_i1025" DrawAspect="Content" ObjectID="_1604270868" r:id="rId7"/>
+                <o:OLEObject Type="Embed" ProgID="Equation.DSMT4" ShapeID="_x0000_i1025" DrawAspect="Content" ObjectID="_1604323820" r:id="rId8"/>
               </w:object>
             </w:r>
             <w:r>
@@ -242,10 +242,10 @@
                 <w:u w:val="single"/>
               </w:rPr>
               <w:object w:dxaOrig="200" w:dyaOrig="279" w14:anchorId="2ADF73BC">
-                <v:shape id="_x0000_i1026" type="#_x0000_t75" alt="" style="width:10.3pt;height:14.05pt;mso-width-percent:0;mso-height-percent:0;mso-width-percent:0;mso-height-percent:0" o:ole="">
-                  <v:imagedata r:id="rId8" o:title=""/>
+                <v:shape id="_x0000_i1026" type="#_x0000_t75" alt="" style="width:10.15pt;height:13.9pt;mso-width-percent:0;mso-height-percent:0;mso-width-percent:0;mso-height-percent:0" o:ole="">
+                  <v:imagedata r:id="rId9" o:title=""/>
                 </v:shape>
-                <o:OLEObject Type="Embed" ProgID="Equation.DSMT4" ShapeID="_x0000_i1026" DrawAspect="Content" ObjectID="_1604270869" r:id="rId9"/>
+                <o:OLEObject Type="Embed" ProgID="Equation.DSMT4" ShapeID="_x0000_i1026" DrawAspect="Content" ObjectID="_1604323821" r:id="rId10"/>
               </w:object>
             </w:r>
           </w:p>
@@ -1335,10 +1335,10 @@
           <w:position w:val="-6"/>
         </w:rPr>
         <w:object w:dxaOrig="499" w:dyaOrig="279" w14:anchorId="7D4CB3DC">
-          <v:shape id="_x0000_i1027" type="#_x0000_t75" alt="" style="width:25.25pt;height:14.05pt;mso-width-percent:0;mso-height-percent:0;mso-width-percent:0;mso-height-percent:0" o:ole="">
-            <v:imagedata r:id="rId10" o:title=""/>
+          <v:shape id="_x0000_i1027" type="#_x0000_t75" alt="" style="width:25.15pt;height:13.9pt;mso-width-percent:0;mso-height-percent:0;mso-width-percent:0;mso-height-percent:0" o:ole="">
+            <v:imagedata r:id="rId11" o:title=""/>
           </v:shape>
-          <o:OLEObject Type="Embed" ProgID="Equation.DSMT4" ShapeID="_x0000_i1027" DrawAspect="Content" ObjectID="_1604270870" r:id="rId11"/>
+          <o:OLEObject Type="Embed" ProgID="Equation.DSMT4" ShapeID="_x0000_i1027" DrawAspect="Content" ObjectID="_1604323822" r:id="rId12"/>
         </w:object>
       </w:r>
       <w:r>
@@ -1420,10 +1420,10 @@
           <w:szCs w:val="28"/>
         </w:rPr>
         <w:object w:dxaOrig="279" w:dyaOrig="380" w14:anchorId="5A2B34DC">
-          <v:shape id="_x0000_i1028" type="#_x0000_t75" alt="" style="width:14.05pt;height:19.15pt;mso-width-percent:0;mso-height-percent:0;mso-width-percent:0;mso-height-percent:0" o:ole="">
-            <v:imagedata r:id="rId12" o:title=""/>
+          <v:shape id="_x0000_i1028" type="#_x0000_t75" alt="" style="width:13.9pt;height:19.15pt;mso-width-percent:0;mso-height-percent:0;mso-width-percent:0;mso-height-percent:0" o:ole="">
+            <v:imagedata r:id="rId13" o:title=""/>
           </v:shape>
-          <o:OLEObject Type="Embed" ProgID="Equation.DSMT4" ShapeID="_x0000_i1028" DrawAspect="Content" ObjectID="_1604270871" r:id="rId13"/>
+          <o:OLEObject Type="Embed" ProgID="Equation.DSMT4" ShapeID="_x0000_i1028" DrawAspect="Content" ObjectID="_1604323823" r:id="rId14"/>
         </w:object>
       </w:r>
       <w:r>
@@ -1453,10 +1453,10 @@
           <w:szCs w:val="28"/>
         </w:rPr>
         <w:object w:dxaOrig="820" w:dyaOrig="360" w14:anchorId="45897DFD">
-          <v:shape id="_x0000_i1029" type="#_x0000_t75" alt="" style="width:40.7pt;height:18.25pt;mso-width-percent:0;mso-height-percent:0;mso-width-percent:0;mso-height-percent:0" o:ole="">
-            <v:imagedata r:id="rId14" o:title=""/>
+          <v:shape id="_x0000_i1029" type="#_x0000_t75" alt="" style="width:40.9pt;height:18.4pt;mso-width-percent:0;mso-height-percent:0;mso-width-percent:0;mso-height-percent:0" o:ole="">
+            <v:imagedata r:id="rId15" o:title=""/>
           </v:shape>
-          <o:OLEObject Type="Embed" ProgID="Equation.DSMT4" ShapeID="_x0000_i1029" DrawAspect="Content" ObjectID="_1604270872" r:id="rId15"/>
+          <o:OLEObject Type="Embed" ProgID="Equation.DSMT4" ShapeID="_x0000_i1029" DrawAspect="Content" ObjectID="_1604323824" r:id="rId16"/>
         </w:object>
       </w:r>
       <w:r>
@@ -1477,10 +1477,10 @@
           <w:szCs w:val="28"/>
         </w:rPr>
         <w:object w:dxaOrig="279" w:dyaOrig="380" w14:anchorId="62BD13F0">
-          <v:shape id="_x0000_i1030" type="#_x0000_t75" alt="" style="width:14.05pt;height:19.15pt;mso-width-percent:0;mso-height-percent:0;mso-width-percent:0;mso-height-percent:0" o:ole="">
-            <v:imagedata r:id="rId12" o:title=""/>
+          <v:shape id="_x0000_i1030" type="#_x0000_t75" alt="" style="width:13.9pt;height:19.15pt;mso-width-percent:0;mso-height-percent:0;mso-width-percent:0;mso-height-percent:0" o:ole="">
+            <v:imagedata r:id="rId13" o:title=""/>
           </v:shape>
-          <o:OLEObject Type="Embed" ProgID="Equation.DSMT4" ShapeID="_x0000_i1030" DrawAspect="Content" ObjectID="_1604270873" r:id="rId16"/>
+          <o:OLEObject Type="Embed" ProgID="Equation.DSMT4" ShapeID="_x0000_i1030" DrawAspect="Content" ObjectID="_1604323825" r:id="rId17"/>
         </w:object>
       </w:r>
       <w:r>
@@ -1572,10 +1572,10 @@
           <w:szCs w:val="28"/>
         </w:rPr>
         <w:object w:dxaOrig="220" w:dyaOrig="279" w14:anchorId="07B1DA8B">
-          <v:shape id="_x0000_i1031" type="#_x0000_t75" alt="" style="width:10.75pt;height:14.05pt;mso-width-percent:0;mso-height-percent:0;mso-width-percent:0;mso-height-percent:0" o:ole="">
-            <v:imagedata r:id="rId17" o:title=""/>
+          <v:shape id="_x0000_i1031" type="#_x0000_t75" alt="" style="width:10.9pt;height:13.9pt;mso-width-percent:0;mso-height-percent:0;mso-width-percent:0;mso-height-percent:0" o:ole="">
+            <v:imagedata r:id="rId18" o:title=""/>
           </v:shape>
-          <o:OLEObject Type="Embed" ProgID="Equation.DSMT4" ShapeID="_x0000_i1031" DrawAspect="Content" ObjectID="_1604270874" r:id="rId18"/>
+          <o:OLEObject Type="Embed" ProgID="Equation.DSMT4" ShapeID="_x0000_i1031" DrawAspect="Content" ObjectID="_1604323826" r:id="rId19"/>
         </w:object>
       </w:r>
       <w:r>
@@ -1719,10 +1719,10 @@
           <w:szCs w:val="28"/>
         </w:rPr>
         <w:object w:dxaOrig="3260" w:dyaOrig="360" w14:anchorId="6F005720">
-          <v:shape id="_x0000_i1032" type="#_x0000_t75" alt="" style="width:163.15pt;height:18.25pt;mso-width-percent:0;mso-height-percent:0;mso-width-percent:0;mso-height-percent:0" o:ole="">
-            <v:imagedata r:id="rId19" o:title=""/>
+          <v:shape id="_x0000_i1032" type="#_x0000_t75" alt="" style="width:163.15pt;height:18.4pt;mso-width-percent:0;mso-height-percent:0;mso-width-percent:0;mso-height-percent:0" o:ole="">
+            <v:imagedata r:id="rId20" o:title=""/>
           </v:shape>
-          <o:OLEObject Type="Embed" ProgID="Equation.DSMT4" ShapeID="_x0000_i1032" DrawAspect="Content" ObjectID="_1604270875" r:id="rId20"/>
+          <o:OLEObject Type="Embed" ProgID="Equation.DSMT4" ShapeID="_x0000_i1032" DrawAspect="Content" ObjectID="_1604323827" r:id="rId21"/>
         </w:object>
       </w:r>
       <w:r>
@@ -1743,10 +1743,10 @@
           <w:szCs w:val="28"/>
         </w:rPr>
         <w:object w:dxaOrig="2140" w:dyaOrig="360" w14:anchorId="65336589">
-          <v:shape id="_x0000_i1033" type="#_x0000_t75" alt="" style="width:106.6pt;height:18.25pt;mso-width-percent:0;mso-height-percent:0;mso-width-percent:0;mso-height-percent:0" o:ole="">
-            <v:imagedata r:id="rId21" o:title=""/>
+          <v:shape id="_x0000_i1033" type="#_x0000_t75" alt="" style="width:106.5pt;height:18.4pt;mso-width-percent:0;mso-height-percent:0;mso-width-percent:0;mso-height-percent:0" o:ole="">
+            <v:imagedata r:id="rId22" o:title=""/>
           </v:shape>
-          <o:OLEObject Type="Embed" ProgID="Equation.DSMT4" ShapeID="_x0000_i1033" DrawAspect="Content" ObjectID="_1604270876" r:id="rId22"/>
+          <o:OLEObject Type="Embed" ProgID="Equation.DSMT4" ShapeID="_x0000_i1033" DrawAspect="Content" ObjectID="_1604323828" r:id="rId23"/>
         </w:object>
       </w:r>
       <w:r>
@@ -1859,10 +1859,10 @@
           <w:szCs w:val="20"/>
         </w:rPr>
         <w:object w:dxaOrig="10640" w:dyaOrig="1640" w14:anchorId="31474649">
-          <v:shape id="_x0000_i1034" type="#_x0000_t75" alt="" style="width:474.1pt;height:82.3pt;mso-width-percent:0;mso-height-percent:0;mso-width-percent:0;mso-height-percent:0" o:ole="">
-            <v:imagedata r:id="rId23" o:title=""/>
+          <v:shape id="_x0000_i1034" type="#_x0000_t75" alt="" style="width:474pt;height:82.5pt;mso-width-percent:0;mso-height-percent:0;mso-width-percent:0;mso-height-percent:0" o:ole="">
+            <v:imagedata r:id="rId24" o:title=""/>
           </v:shape>
-          <o:OLEObject Type="Embed" ProgID="Equation.DSMT4" ShapeID="_x0000_i1034" DrawAspect="Content" ObjectID="_1604270877" r:id="rId24"/>
+          <o:OLEObject Type="Embed" ProgID="Equation.DSMT4" ShapeID="_x0000_i1034" DrawAspect="Content" ObjectID="_1604323829" r:id="rId25"/>
         </w:object>
       </w:r>
     </w:p>
@@ -1919,10 +1919,10 @@
           <w:szCs w:val="28"/>
         </w:rPr>
         <w:object w:dxaOrig="200" w:dyaOrig="279" w14:anchorId="04DD6D68">
-          <v:shape id="_x0000_i1035" type="#_x0000_t75" alt="" style="width:10.3pt;height:14.05pt;mso-width-percent:0;mso-height-percent:0;mso-width-percent:0;mso-height-percent:0" o:ole="">
-            <v:imagedata r:id="rId25" o:title=""/>
+          <v:shape id="_x0000_i1035" type="#_x0000_t75" alt="" style="width:10.15pt;height:13.9pt;mso-width-percent:0;mso-height-percent:0;mso-width-percent:0;mso-height-percent:0" o:ole="">
+            <v:imagedata r:id="rId26" o:title=""/>
           </v:shape>
-          <o:OLEObject Type="Embed" ProgID="Equation.DSMT4" ShapeID="_x0000_i1035" DrawAspect="Content" ObjectID="_1604270878" r:id="rId26"/>
+          <o:OLEObject Type="Embed" ProgID="Equation.DSMT4" ShapeID="_x0000_i1035" DrawAspect="Content" ObjectID="_1604323830" r:id="rId27"/>
         </w:object>
       </w:r>
       <w:r>
@@ -1952,10 +1952,10 @@
           <w:szCs w:val="28"/>
         </w:rPr>
         <w:object w:dxaOrig="200" w:dyaOrig="279" w14:anchorId="4707FE52">
-          <v:shape id="_x0000_i1036" type="#_x0000_t75" alt="" style="width:10.3pt;height:14.05pt;mso-width-percent:0;mso-height-percent:0;mso-width-percent:0;mso-height-percent:0" o:ole="">
-            <v:imagedata r:id="rId27" o:title=""/>
+          <v:shape id="_x0000_i1036" type="#_x0000_t75" alt="" style="width:10.15pt;height:13.9pt;mso-width-percent:0;mso-height-percent:0;mso-width-percent:0;mso-height-percent:0" o:ole="">
+            <v:imagedata r:id="rId28" o:title=""/>
           </v:shape>
-          <o:OLEObject Type="Embed" ProgID="Equation.DSMT4" ShapeID="_x0000_i1036" DrawAspect="Content" ObjectID="_1604270879" r:id="rId28"/>
+          <o:OLEObject Type="Embed" ProgID="Equation.DSMT4" ShapeID="_x0000_i1036" DrawAspect="Content" ObjectID="_1604323831" r:id="rId29"/>
         </w:object>
       </w:r>
       <w:r>
@@ -2016,10 +2016,10 @@
           <w:szCs w:val="28"/>
         </w:rPr>
         <w:object w:dxaOrig="200" w:dyaOrig="279" w14:anchorId="59EF320F">
-          <v:shape id="_x0000_i1037" type="#_x0000_t75" alt="" style="width:10.3pt;height:14.05pt;mso-width-percent:0;mso-height-percent:0;mso-width-percent:0;mso-height-percent:0" o:ole="">
-            <v:imagedata r:id="rId27" o:title=""/>
+          <v:shape id="_x0000_i1037" type="#_x0000_t75" alt="" style="width:10.15pt;height:13.9pt;mso-width-percent:0;mso-height-percent:0;mso-width-percent:0;mso-height-percent:0" o:ole="">
+            <v:imagedata r:id="rId28" o:title=""/>
           </v:shape>
-          <o:OLEObject Type="Embed" ProgID="Equation.DSMT4" ShapeID="_x0000_i1037" DrawAspect="Content" ObjectID="_1604270880" r:id="rId29"/>
+          <o:OLEObject Type="Embed" ProgID="Equation.DSMT4" ShapeID="_x0000_i1037" DrawAspect="Content" ObjectID="_1604323832" r:id="rId30"/>
         </w:object>
       </w:r>
       <w:r>
@@ -12383,7 +12383,7 @@
                     <pic:cNvPicPr/>
                   </pic:nvPicPr>
                   <pic:blipFill>
-                    <a:blip r:embed="rId30"/>
+                    <a:blip r:embed="rId31"/>
                     <a:stretch>
                       <a:fillRect/>
                     </a:stretch>
@@ -12763,10 +12763,10 @@
           <w:szCs w:val="28"/>
         </w:rPr>
         <w:object w:dxaOrig="180" w:dyaOrig="220" w14:anchorId="134B9E85">
-          <v:shape id="_x0000_i1038" type="#_x0000_t75" alt="" style="width:8.9pt;height:10.75pt;mso-width-percent:0;mso-height-percent:0;mso-width-percent:0;mso-height-percent:0" o:ole="">
-            <v:imagedata r:id="rId31" o:title=""/>
+          <v:shape id="_x0000_i1038" type="#_x0000_t75" alt="" style="width:9pt;height:10.9pt;mso-width-percent:0;mso-height-percent:0;mso-width-percent:0;mso-height-percent:0" o:ole="">
+            <v:imagedata r:id="rId32" o:title=""/>
           </v:shape>
-          <o:OLEObject Type="Embed" ProgID="Equation.DSMT4" ShapeID="_x0000_i1038" DrawAspect="Content" ObjectID="_1604270881" r:id="rId32"/>
+          <o:OLEObject Type="Embed" ProgID="Equation.DSMT4" ShapeID="_x0000_i1038" DrawAspect="Content" ObjectID="_1604323833" r:id="rId33"/>
         </w:object>
       </w:r>
       <w:bookmarkEnd w:id="5"/>
@@ -12799,10 +12799,10 @@
           <w:szCs w:val="28"/>
         </w:rPr>
         <w:object w:dxaOrig="380" w:dyaOrig="279" w14:anchorId="2A19069C">
-          <v:shape id="_x0000_i1039" type="#_x0000_t75" alt="" style="width:19.15pt;height:14.05pt;mso-width-percent:0;mso-height-percent:0;mso-width-percent:0;mso-height-percent:0" o:ole="">
-            <v:imagedata r:id="rId33" o:title=""/>
+          <v:shape id="_x0000_i1039" type="#_x0000_t75" alt="" style="width:19.15pt;height:13.9pt;mso-width-percent:0;mso-height-percent:0;mso-width-percent:0;mso-height-percent:0" o:ole="">
+            <v:imagedata r:id="rId34" o:title=""/>
           </v:shape>
-          <o:OLEObject Type="Embed" ProgID="Equation.DSMT4" ShapeID="_x0000_i1039" DrawAspect="Content" ObjectID="_1604270882" r:id="rId34"/>
+          <o:OLEObject Type="Embed" ProgID="Equation.DSMT4" ShapeID="_x0000_i1039" DrawAspect="Content" ObjectID="_1604323834" r:id="rId35"/>
         </w:object>
       </w:r>
       <w:r>
@@ -12871,10 +12871,10 @@
           <w:szCs w:val="28"/>
         </w:rPr>
         <w:object w:dxaOrig="180" w:dyaOrig="220" w14:anchorId="56025D67">
-          <v:shape id="_x0000_i1040" type="#_x0000_t75" alt="" style="width:8.9pt;height:10.75pt;mso-width-percent:0;mso-height-percent:0;mso-width-percent:0;mso-height-percent:0" o:ole="">
-            <v:imagedata r:id="rId31" o:title=""/>
+          <v:shape id="_x0000_i1040" type="#_x0000_t75" alt="" style="width:9pt;height:10.9pt;mso-width-percent:0;mso-height-percent:0;mso-width-percent:0;mso-height-percent:0" o:ole="">
+            <v:imagedata r:id="rId32" o:title=""/>
           </v:shape>
-          <o:OLEObject Type="Embed" ProgID="Equation.DSMT4" ShapeID="_x0000_i1040" DrawAspect="Content" ObjectID="_1604270883" r:id="rId35"/>
+          <o:OLEObject Type="Embed" ProgID="Equation.DSMT4" ShapeID="_x0000_i1040" DrawAspect="Content" ObjectID="_1604323835" r:id="rId36"/>
         </w:object>
       </w:r>
       <w:r>
@@ -15008,7 +15008,7 @@
                     <pic:cNvPicPr/>
                   </pic:nvPicPr>
                   <pic:blipFill>
-                    <a:blip r:embed="rId36">
+                    <a:blip r:embed="rId37">
                       <a:extLst>
                         <a:ext uri="{28A0092B-C50C-407E-A947-70E740481C1C}">
                           <a14:useLocalDpi xmlns:a14="http://schemas.microsoft.com/office/drawing/2010/main" val="0"/>
@@ -15287,10 +15287,10 @@
           <w:position w:val="-166"/>
         </w:rPr>
         <w:object w:dxaOrig="5539" w:dyaOrig="3440" w14:anchorId="06C4EAFC">
-          <v:shape id="_x0000_i1041" type="#_x0000_t75" alt="" style="width:277.25pt;height:172.05pt;mso-width-percent:0;mso-height-percent:0;mso-width-percent:0;mso-height-percent:0" o:ole="">
-            <v:imagedata r:id="rId37" o:title=""/>
+          <v:shape id="_x0000_i1041" type="#_x0000_t75" alt="" style="width:277.15pt;height:172.15pt;mso-width-percent:0;mso-height-percent:0;mso-width-percent:0;mso-height-percent:0" o:ole="">
+            <v:imagedata r:id="rId38" o:title=""/>
           </v:shape>
-          <o:OLEObject Type="Embed" ProgID="Equation.DSMT4" ShapeID="_x0000_i1041" DrawAspect="Content" ObjectID="_1604270884" r:id="rId38"/>
+          <o:OLEObject Type="Embed" ProgID="Equation.DSMT4" ShapeID="_x0000_i1041" DrawAspect="Content" ObjectID="_1604323836" r:id="rId39"/>
         </w:object>
       </w:r>
     </w:p>
@@ -15371,7 +15371,7 @@
                     <pic:cNvPicPr/>
                   </pic:nvPicPr>
                   <pic:blipFill>
-                    <a:blip r:embed="rId39">
+                    <a:blip r:embed="rId40">
                       <a:extLst>
                         <a:ext uri="{28A0092B-C50C-407E-A947-70E740481C1C}">
                           <a14:useLocalDpi xmlns:a14="http://schemas.microsoft.com/office/drawing/2010/main" val="0"/>
@@ -15590,10 +15590,10 @@
           <w:position w:val="-6"/>
         </w:rPr>
         <w:object w:dxaOrig="680" w:dyaOrig="279" w14:anchorId="1CB84723">
-          <v:shape id="_x0000_i1042" type="#_x0000_t75" alt="" style="width:34.15pt;height:14.05pt;mso-width-percent:0;mso-height-percent:0;mso-width-percent:0;mso-height-percent:0" o:ole="">
-            <v:imagedata r:id="rId40" o:title=""/>
+          <v:shape id="_x0000_i1042" type="#_x0000_t75" alt="" style="width:34.15pt;height:13.9pt;mso-width-percent:0;mso-height-percent:0;mso-width-percent:0;mso-height-percent:0" o:ole="">
+            <v:imagedata r:id="rId41" o:title=""/>
           </v:shape>
-          <o:OLEObject Type="Embed" ProgID="Equation.DSMT4" ShapeID="_x0000_i1042" DrawAspect="Content" ObjectID="_1604270885" r:id="rId41"/>
+          <o:OLEObject Type="Embed" ProgID="Equation.DSMT4" ShapeID="_x0000_i1042" DrawAspect="Content" ObjectID="_1604323837" r:id="rId42"/>
         </w:object>
       </w:r>
       <w:r>
@@ -15665,10 +15665,10 @@
           <w:position w:val="-6"/>
         </w:rPr>
         <w:object w:dxaOrig="740" w:dyaOrig="279" w14:anchorId="2BD69B87">
-          <v:shape id="_x0000_i1043" type="#_x0000_t75" alt="" style="width:37.4pt;height:14.05pt;mso-width-percent:0;mso-height-percent:0;mso-width-percent:0;mso-height-percent:0" o:ole="">
-            <v:imagedata r:id="rId42" o:title=""/>
+          <v:shape id="_x0000_i1043" type="#_x0000_t75" alt="" style="width:37.5pt;height:13.9pt;mso-width-percent:0;mso-height-percent:0;mso-width-percent:0;mso-height-percent:0" o:ole="">
+            <v:imagedata r:id="rId43" o:title=""/>
           </v:shape>
-          <o:OLEObject Type="Embed" ProgID="Equation.DSMT4" ShapeID="_x0000_i1043" DrawAspect="Content" ObjectID="_1604270886" r:id="rId43"/>
+          <o:OLEObject Type="Embed" ProgID="Equation.DSMT4" ShapeID="_x0000_i1043" DrawAspect="Content" ObjectID="_1604323838" r:id="rId44"/>
         </w:object>
       </w:r>
       <w:r>
@@ -15694,10 +15694,10 @@
           <w:position w:val="-6"/>
         </w:rPr>
         <w:object w:dxaOrig="620" w:dyaOrig="279" w14:anchorId="5D45475D">
-          <v:shape id="_x0000_i1044" type="#_x0000_t75" alt="" style="width:31.3pt;height:14.05pt;mso-width-percent:0;mso-height-percent:0;mso-width-percent:0;mso-height-percent:0" o:ole="">
-            <v:imagedata r:id="rId44" o:title=""/>
+          <v:shape id="_x0000_i1044" type="#_x0000_t75" alt="" style="width:31.15pt;height:13.9pt;mso-width-percent:0;mso-height-percent:0;mso-width-percent:0;mso-height-percent:0" o:ole="">
+            <v:imagedata r:id="rId45" o:title=""/>
           </v:shape>
-          <o:OLEObject Type="Embed" ProgID="Equation.DSMT4" ShapeID="_x0000_i1044" DrawAspect="Content" ObjectID="_1604270887" r:id="rId45"/>
+          <o:OLEObject Type="Embed" ProgID="Equation.DSMT4" ShapeID="_x0000_i1044" DrawAspect="Content" ObjectID="_1604323839" r:id="rId46"/>
         </w:object>
       </w:r>
       <w:r>
@@ -15715,10 +15715,10 @@
           <w:position w:val="-24"/>
         </w:rPr>
         <w:object w:dxaOrig="760" w:dyaOrig="620" w14:anchorId="47DBCBEB">
-          <v:shape id="_x0000_i1045" type="#_x0000_t75" alt="" style="width:37.85pt;height:31.3pt;mso-width-percent:0;mso-height-percent:0;mso-width-percent:0;mso-height-percent:0" o:ole="">
-            <v:imagedata r:id="rId46" o:title=""/>
+          <v:shape id="_x0000_i1045" type="#_x0000_t75" alt="" style="width:37.9pt;height:31.15pt;mso-width-percent:0;mso-height-percent:0;mso-width-percent:0;mso-height-percent:0" o:ole="">
+            <v:imagedata r:id="rId47" o:title=""/>
           </v:shape>
-          <o:OLEObject Type="Embed" ProgID="Equation.DSMT4" ShapeID="_x0000_i1045" DrawAspect="Content" ObjectID="_1604270888" r:id="rId47"/>
+          <o:OLEObject Type="Embed" ProgID="Equation.DSMT4" ShapeID="_x0000_i1045" DrawAspect="Content" ObjectID="_1604323840" r:id="rId48"/>
         </w:object>
       </w:r>
       <w:r>
@@ -15853,7 +15853,7 @@
                     <pic:cNvPicPr/>
                   </pic:nvPicPr>
                   <pic:blipFill>
-                    <a:blip r:embed="rId48"/>
+                    <a:blip r:embed="rId49"/>
                     <a:stretch>
                       <a:fillRect/>
                     </a:stretch>
@@ -16092,7 +16092,7 @@
                     <pic:cNvPicPr/>
                   </pic:nvPicPr>
                   <pic:blipFill>
-                    <a:blip r:embed="rId49">
+                    <a:blip r:embed="rId50">
                       <a:extLst>
                         <a:ext uri="{28A0092B-C50C-407E-A947-70E740481C1C}">
                           <a14:useLocalDpi xmlns:a14="http://schemas.microsoft.com/office/drawing/2010/main" val="0"/>
@@ -16252,19 +16252,15 @@
         <w:jc w:val="right"/>
         <w:rPr>
           <w:rFonts w:cstheme="minorHAnsi"/>
-          <w:b/>
-          <w:bCs/>
-          <w:sz w:val="32"/>
-          <w:szCs w:val="32"/>
+          <w:sz w:val="28"/>
+          <w:szCs w:val="28"/>
         </w:rPr>
       </w:pPr>
       <w:r>
         <w:rPr>
           <w:rFonts w:cstheme="minorHAnsi" w:hint="cs"/>
-          <w:b/>
-          <w:bCs/>
-          <w:sz w:val="32"/>
-          <w:szCs w:val="32"/>
+          <w:sz w:val="28"/>
+          <w:szCs w:val="28"/>
           <w:rtl/>
         </w:rPr>
         <w:t>היוריסטיק</w:t>
@@ -16272,10 +16268,8 @@
       <w:r>
         <w:rPr>
           <w:rFonts w:cstheme="minorHAnsi" w:hint="eastAsia"/>
-          <w:b/>
-          <w:bCs/>
-          <w:sz w:val="32"/>
-          <w:szCs w:val="32"/>
+          <w:sz w:val="28"/>
+          <w:szCs w:val="28"/>
           <w:rtl/>
         </w:rPr>
         <w:t>ה</w:t>
@@ -16283,10 +16277,8 @@
       <w:r>
         <w:rPr>
           <w:rFonts w:cstheme="minorHAnsi"/>
-          <w:b/>
-          <w:bCs/>
-          <w:sz w:val="32"/>
-          <w:szCs w:val="32"/>
+          <w:sz w:val="28"/>
+          <w:szCs w:val="28"/>
           <w:rtl/>
         </w:rPr>
         <w:t xml:space="preserve"> </w:t>
@@ -16294,10 +16286,8 @@
       <w:r>
         <w:rPr>
           <w:rFonts w:cstheme="minorHAnsi" w:hint="cs"/>
-          <w:b/>
-          <w:bCs/>
-          <w:sz w:val="32"/>
-          <w:szCs w:val="32"/>
+          <w:sz w:val="28"/>
+          <w:szCs w:val="28"/>
           <w:rtl/>
         </w:rPr>
         <w:t xml:space="preserve">בה נשתמש היא </w:t>
@@ -16305,10 +16295,8 @@
       <w:r>
         <w:rPr>
           <w:rFonts w:cstheme="minorHAnsi" w:hint="cs"/>
-          <w:b/>
-          <w:bCs/>
-          <w:sz w:val="32"/>
-          <w:szCs w:val="32"/>
+          <w:sz w:val="28"/>
+          <w:szCs w:val="28"/>
           <w:rtl/>
         </w:rPr>
         <w:t>:</w:t>
@@ -16326,21 +16314,23 @@
           <w:rFonts w:cstheme="minorHAnsi"/>
           <w:b/>
           <w:bCs/>
-          <w:sz w:val="32"/>
-          <w:szCs w:val="32"/>
+          <w:sz w:val="28"/>
+          <w:szCs w:val="28"/>
           <w:u w:val="single"/>
           <w:rtl/>
         </w:rPr>
       </w:pPr>
       <w:r>
         <w:rPr>
-          <w:position w:val="-10"/>
-        </w:rPr>
-        <w:object w:dxaOrig="6800" w:dyaOrig="320" w14:anchorId="0F34E88A">
-          <v:shape id="_x0000_i1046" type="#_x0000_t75" style="width:339.9pt;height:15.9pt" o:ole="">
-            <v:imagedata r:id="rId50" o:title=""/>
+          <w:position w:val="-28"/>
+          <w:sz w:val="28"/>
+          <w:szCs w:val="28"/>
+        </w:rPr>
+        <w:object w:dxaOrig="7860" w:dyaOrig="680" w14:anchorId="0F34E88A">
+          <v:shape id="_x0000_i1048" type="#_x0000_t75" style="width:393pt;height:33.75pt" o:ole="">
+            <v:imagedata r:id="rId51" o:title=""/>
           </v:shape>
-          <o:OLEObject Type="Embed" ProgID="Equation.DSMT4" ShapeID="_x0000_i1046" DrawAspect="Content" ObjectID="_1604270889" r:id="rId51"/>
+          <o:OLEObject Type="Embed" ProgID="Equation.DSMT4" ShapeID="_x0000_i1048" DrawAspect="Content" ObjectID="_1604323841" r:id="rId52"/>
         </w:object>
       </w:r>
     </w:p>
@@ -16354,12 +16344,574 @@
         <w:jc w:val="right"/>
         <w:rPr>
           <w:rFonts w:cstheme="minorHAnsi"/>
-          <w:b/>
-          <w:bCs/>
+          <w:sz w:val="28"/>
+          <w:szCs w:val="28"/>
+          <w:rtl/>
+        </w:rPr>
+      </w:pPr>
+      <w:r>
+        <w:rPr>
+          <w:rFonts w:cstheme="minorHAnsi"/>
+          <w:sz w:val="28"/>
+          <w:szCs w:val="28"/>
+          <w:rtl/>
+        </w:rPr>
+        <w:t>הוכחה כי היוריסטיקה קבילה:</w:t>
+      </w:r>
+      <w:r>
+        <w:rPr>
+          <w:rFonts w:cstheme="minorHAnsi"/>
+          <w:sz w:val="28"/>
+          <w:szCs w:val="28"/>
+          <w:rtl/>
+        </w:rPr>
+        <w:br/>
+        <w:t xml:space="preserve">נסמן ב - </w:t>
+      </w:r>
+      <w:r>
+        <w:rPr>
+          <w:rFonts w:cstheme="minorHAnsi"/>
+          <w:position w:val="-10"/>
+          <w:sz w:val="28"/>
+          <w:szCs w:val="28"/>
+        </w:rPr>
+        <w:object w:dxaOrig="560" w:dyaOrig="360" w14:anchorId="25730045">
+          <v:shape id="_x0000_i1049" type="#_x0000_t75" style="width:28.15pt;height:18pt" o:ole="">
+            <v:imagedata r:id="rId53" o:title=""/>
+          </v:shape>
+          <o:OLEObject Type="Embed" ProgID="Equation.DSMT4" ShapeID="_x0000_i1049" DrawAspect="Content" ObjectID="_1604323842" r:id="rId54"/>
+        </w:object>
+      </w:r>
+      <w:r>
+        <w:rPr>
+          <w:rFonts w:cstheme="minorHAnsi"/>
+          <w:sz w:val="28"/>
+          <w:szCs w:val="28"/>
+        </w:rPr>
+        <w:t xml:space="preserve"> </w:t>
+      </w:r>
+      <w:r>
+        <w:rPr>
+          <w:rFonts w:cstheme="minorHAnsi"/>
+          <w:sz w:val="28"/>
+          <w:szCs w:val="28"/>
+          <w:rtl/>
+        </w:rPr>
+        <w:t xml:space="preserve">את </w:t>
+      </w:r>
+      <w:r>
+        <w:rPr>
+          <w:rFonts w:cstheme="minorHAnsi"/>
+          <w:sz w:val="28"/>
+          <w:szCs w:val="28"/>
+          <w:rtl/>
+        </w:rPr>
+        <w:t>היוריסטיקה</w:t>
+      </w:r>
+      <w:r>
+        <w:rPr>
+          <w:rFonts w:cstheme="minorHAnsi"/>
+          <w:sz w:val="28"/>
+          <w:szCs w:val="28"/>
+          <w:rtl/>
+        </w:rPr>
+        <w:t xml:space="preserve"> המושלמת. יהי </w:t>
+      </w:r>
+      <w:r>
+        <w:rPr>
+          <w:rFonts w:cstheme="minorHAnsi"/>
+          <w:position w:val="-6"/>
+          <w:sz w:val="28"/>
+          <w:szCs w:val="28"/>
+        </w:rPr>
+        <w:object w:dxaOrig="180" w:dyaOrig="220" w14:anchorId="58BD6241">
+          <v:shape id="_x0000_i1054" type="#_x0000_t75" style="width:9pt;height:10.9pt" o:ole="">
+            <v:imagedata r:id="rId55" o:title=""/>
+          </v:shape>
+          <o:OLEObject Type="Embed" ProgID="Equation.DSMT4" ShapeID="_x0000_i1054" DrawAspect="Content" ObjectID="_1604323843" r:id="rId56"/>
+        </w:object>
+      </w:r>
+      <w:r>
+        <w:rPr>
+          <w:rFonts w:cstheme="minorHAnsi"/>
+          <w:sz w:val="28"/>
+          <w:szCs w:val="28"/>
+          <w:rtl/>
+        </w:rPr>
+        <w:t xml:space="preserve"> מצב כלשהו, צריך להוכיח כי</w:t>
+      </w:r>
+      <w:r>
+        <w:rPr>
+          <w:rFonts w:cstheme="minorHAnsi"/>
+          <w:position w:val="-10"/>
+          <w:sz w:val="28"/>
+          <w:szCs w:val="28"/>
+        </w:rPr>
+        <w:object w:dxaOrig="1939" w:dyaOrig="360" w14:anchorId="1BF396FB">
+          <v:shape id="_x0000_i1071" type="#_x0000_t75" style="width:97.15pt;height:18pt" o:ole="">
+            <v:imagedata r:id="rId57" o:title=""/>
+          </v:shape>
+          <o:OLEObject Type="Embed" ProgID="Equation.DSMT4" ShapeID="_x0000_i1071" DrawAspect="Content" ObjectID="_1604323844" r:id="rId58"/>
+        </w:object>
+      </w:r>
+      <w:r>
+        <w:rPr>
+          <w:rFonts w:cstheme="minorHAnsi"/>
+          <w:sz w:val="28"/>
+          <w:szCs w:val="28"/>
+          <w:rtl/>
+        </w:rPr>
+        <w:t xml:space="preserve">בנוסף כאשר </w:t>
+      </w:r>
+      <w:r>
+        <w:rPr>
+          <w:rFonts w:cstheme="minorHAnsi"/>
+          <w:position w:val="-6"/>
+          <w:sz w:val="28"/>
+          <w:szCs w:val="28"/>
+        </w:rPr>
+        <w:object w:dxaOrig="220" w:dyaOrig="279" w14:anchorId="3EB2BCC8">
+          <v:shape id="_x0000_i1108" type="#_x0000_t75" style="width:10.9pt;height:13.9pt" o:ole="">
+            <v:imagedata r:id="rId59" o:title=""/>
+          </v:shape>
+          <o:OLEObject Type="Embed" ProgID="Equation.DSMT4" ShapeID="_x0000_i1108" DrawAspect="Content" ObjectID="_1604323845" r:id="rId60"/>
+        </w:object>
+      </w:r>
+      <w:r>
+        <w:rPr>
+          <w:rFonts w:cstheme="minorHAnsi"/>
+          <w:sz w:val="28"/>
+          <w:szCs w:val="28"/>
+          <w:rtl/>
+        </w:rPr>
+        <w:t xml:space="preserve">מצב מטרה מתקיים </w:t>
+      </w:r>
+      <w:r>
+        <w:rPr>
+          <w:rFonts w:cstheme="minorHAnsi"/>
+          <w:position w:val="-10"/>
+          <w:sz w:val="28"/>
+          <w:szCs w:val="28"/>
+        </w:rPr>
+        <w:object w:dxaOrig="820" w:dyaOrig="320" w14:anchorId="00E73344">
+          <v:shape id="_x0000_i1073" type="#_x0000_t75" style="width:40.9pt;height:16.15pt" o:ole="">
+            <v:imagedata r:id="rId61" o:title=""/>
+          </v:shape>
+          <o:OLEObject Type="Embed" ProgID="Equation.DSMT4" ShapeID="_x0000_i1073" DrawAspect="Content" ObjectID="_1604323846" r:id="rId62"/>
+        </w:object>
+      </w:r>
+      <w:r>
+        <w:rPr>
+          <w:rFonts w:cstheme="minorHAnsi"/>
+          <w:sz w:val="28"/>
+          <w:szCs w:val="28"/>
+        </w:rPr>
+        <w:t>.</w:t>
+      </w:r>
+    </w:p>
+    <w:p>
+      <w:pPr>
+        <w:pStyle w:val="a8"/>
+        <w:numPr>
+          <w:ilvl w:val="0"/>
+          <w:numId w:val="2"/>
+        </w:numPr>
+        <w:autoSpaceDE w:val="0"/>
+        <w:autoSpaceDN w:val="0"/>
+        <w:adjustRightInd w:val="0"/>
+        <w:spacing w:after="0" w:line="240" w:lineRule="auto"/>
+        <w:rPr>
+          <w:rFonts w:cstheme="minorHAnsi" w:hint="cs"/>
+          <w:sz w:val="28"/>
+          <w:szCs w:val="28"/>
+        </w:rPr>
+      </w:pPr>
+      <w:r>
+        <w:rPr>
+          <w:rFonts w:cstheme="minorHAnsi" w:hint="cs"/>
+          <w:sz w:val="28"/>
+          <w:szCs w:val="28"/>
+          <w:rtl/>
+        </w:rPr>
+        <w:t xml:space="preserve">עבור </w:t>
+      </w:r>
+      <w:r>
+        <w:rPr>
+          <w:rFonts w:cstheme="minorHAnsi"/>
+          <w:position w:val="-6"/>
+          <w:sz w:val="28"/>
+          <w:szCs w:val="28"/>
+        </w:rPr>
+        <w:object w:dxaOrig="220" w:dyaOrig="279" w14:anchorId="532A15FB">
+          <v:shape id="_x0000_i1103" type="#_x0000_t75" style="width:10.9pt;height:13.9pt" o:ole="">
+            <v:imagedata r:id="rId63" o:title=""/>
+          </v:shape>
+          <o:OLEObject Type="Embed" ProgID="Equation.DSMT4" ShapeID="_x0000_i1103" DrawAspect="Content" ObjectID="_1604323847" r:id="rId64"/>
+        </w:object>
+      </w:r>
+      <w:r>
+        <w:rPr>
+          <w:rFonts w:cstheme="minorHAnsi"/>
+          <w:sz w:val="28"/>
+          <w:szCs w:val="28"/>
+          <w:rtl/>
+        </w:rPr>
+        <w:t>מצב מטרה</w:t>
+      </w:r>
+      <w:r>
+        <w:rPr>
+          <w:rFonts w:cstheme="minorHAnsi" w:hint="cs"/>
+          <w:sz w:val="28"/>
+          <w:szCs w:val="28"/>
+          <w:rtl/>
+        </w:rPr>
+        <w:t xml:space="preserve"> בפרט העלות בבעיה המופשטת יותר ממנו למצב מטרה היא אפס ולכן מתקיים: </w:t>
+      </w:r>
+      <w:r>
+        <w:rPr>
+          <w:rFonts w:cstheme="minorHAnsi"/>
+          <w:position w:val="-10"/>
+          <w:sz w:val="28"/>
+          <w:szCs w:val="28"/>
+        </w:rPr>
+        <w:object w:dxaOrig="820" w:dyaOrig="320" w14:anchorId="711B9CD0">
+          <v:shape id="_x0000_i1092" type="#_x0000_t75" style="width:40.9pt;height:16.15pt" o:ole="">
+            <v:imagedata r:id="rId61" o:title=""/>
+          </v:shape>
+          <o:OLEObject Type="Embed" ProgID="Equation.DSMT4" ShapeID="_x0000_i1092" DrawAspect="Content" ObjectID="_1604323848" r:id="rId65"/>
+        </w:object>
+      </w:r>
+      <w:r>
+        <w:rPr>
+          <w:rFonts w:cstheme="minorHAnsi" w:hint="cs"/>
+          <w:sz w:val="28"/>
+          <w:szCs w:val="28"/>
+          <w:rtl/>
+        </w:rPr>
+        <w:t>.</w:t>
+      </w:r>
+    </w:p>
+    <w:p>
+      <w:pPr>
+        <w:pStyle w:val="a8"/>
+        <w:numPr>
+          <w:ilvl w:val="0"/>
+          <w:numId w:val="2"/>
+        </w:numPr>
+        <w:autoSpaceDE w:val="0"/>
+        <w:autoSpaceDN w:val="0"/>
+        <w:adjustRightInd w:val="0"/>
+        <w:spacing w:after="0" w:line="240" w:lineRule="auto"/>
+        <w:rPr>
+          <w:rFonts w:cstheme="minorHAnsi"/>
+          <w:sz w:val="28"/>
+          <w:szCs w:val="28"/>
+        </w:rPr>
+      </w:pPr>
+      <w:r>
+        <w:rPr>
+          <w:rFonts w:cstheme="minorHAnsi" w:hint="cs"/>
+          <w:sz w:val="28"/>
+          <w:szCs w:val="28"/>
+          <w:rtl/>
+        </w:rPr>
+        <w:t xml:space="preserve">נשים לב כי בשתי הגרסאות לבעיה המחיר בין שני מצבים הוא המרחק בין הצמתים (מיקום גאוגרפי) של המצבים, כאשר בבעיה המופשטת המחיר נקבע על ידי </w:t>
+      </w:r>
+      <w:r>
+        <w:rPr>
+          <w:rFonts w:cstheme="minorHAnsi" w:hint="cs"/>
+          <w:b/>
+          <w:bCs/>
+          <w:sz w:val="28"/>
+          <w:szCs w:val="28"/>
+          <w:rtl/>
+        </w:rPr>
+        <w:t>המרחק האווירי</w:t>
+      </w:r>
+      <w:r>
+        <w:rPr>
+          <w:rFonts w:cstheme="minorHAnsi" w:hint="cs"/>
+          <w:sz w:val="28"/>
+          <w:szCs w:val="28"/>
+          <w:rtl/>
+        </w:rPr>
+        <w:t>,</w:t>
+      </w:r>
+      <w:r>
+        <w:rPr>
+          <w:rFonts w:cstheme="minorHAnsi" w:hint="cs"/>
+          <w:sz w:val="28"/>
+          <w:szCs w:val="28"/>
+          <w:rtl/>
+        </w:rPr>
+        <w:t xml:space="preserve"> </w:t>
+      </w:r>
+      <w:r>
+        <w:rPr>
+          <w:rFonts w:cstheme="minorHAnsi" w:hint="cs"/>
+          <w:sz w:val="28"/>
+          <w:szCs w:val="28"/>
+          <w:rtl/>
+        </w:rPr>
+        <w:t>כלומר יוריסטיק</w:t>
+      </w:r>
+      <w:r>
+        <w:rPr>
+          <w:rFonts w:cstheme="minorHAnsi" w:hint="eastAsia"/>
+          <w:sz w:val="28"/>
+          <w:szCs w:val="28"/>
+          <w:rtl/>
+        </w:rPr>
+        <w:t>ה</w:t>
+      </w:r>
+      <w:r>
+        <w:rPr>
+          <w:rFonts w:cstheme="minorHAnsi" w:hint="cs"/>
+          <w:sz w:val="28"/>
+          <w:szCs w:val="28"/>
+          <w:rtl/>
+        </w:rPr>
+        <w:t xml:space="preserve"> זו מחזירה לנו את מחיר </w:t>
+      </w:r>
+      <w:r>
+        <w:rPr>
+          <w:rFonts w:cstheme="minorHAnsi" w:hint="cs"/>
+          <w:b/>
+          <w:bCs/>
+          <w:sz w:val="28"/>
+          <w:szCs w:val="28"/>
+          <w:rtl/>
+        </w:rPr>
+        <w:t>המסלול האופטימל</w:t>
+      </w:r>
+      <w:r>
+        <w:rPr>
+          <w:rFonts w:cstheme="minorHAnsi" w:hint="eastAsia"/>
+          <w:b/>
+          <w:bCs/>
+          <w:sz w:val="28"/>
+          <w:szCs w:val="28"/>
+          <w:rtl/>
+        </w:rPr>
+        <w:t>י</w:t>
+      </w:r>
+      <w:r>
+        <w:rPr>
+          <w:rFonts w:cstheme="minorHAnsi" w:hint="cs"/>
+          <w:sz w:val="28"/>
+          <w:szCs w:val="28"/>
+          <w:rtl/>
+        </w:rPr>
+        <w:t xml:space="preserve"> בין מצב למצב מטרה כאשר המחיר נקבע על ידי מרחק אווירי בין כל שני מצבים במסלול נקבל על ידי המרחק האווירי בין הצמתים שלהם.</w:t>
+      </w:r>
+      <w:r>
+        <w:rPr>
+          <w:rFonts w:cstheme="minorHAnsi"/>
+          <w:sz w:val="28"/>
+          <w:szCs w:val="28"/>
+          <w:rtl/>
+        </w:rPr>
+        <w:br/>
+      </w:r>
+      <w:r>
+        <w:rPr>
+          <w:rFonts w:cstheme="minorHAnsi" w:hint="cs"/>
+          <w:sz w:val="28"/>
+          <w:szCs w:val="28"/>
+          <w:rtl/>
+        </w:rPr>
+        <w:t xml:space="preserve">בפרט בבעיית ה- </w:t>
+      </w:r>
+      <w:r>
+        <w:rPr>
+          <w:rFonts w:cstheme="minorHAnsi"/>
+          <w:sz w:val="28"/>
+          <w:szCs w:val="28"/>
+        </w:rPr>
+        <w:t>Strict Delivery</w:t>
+      </w:r>
+      <w:r>
+        <w:rPr>
+          <w:rFonts w:cstheme="minorHAnsi" w:hint="cs"/>
+          <w:sz w:val="28"/>
+          <w:szCs w:val="28"/>
+          <w:rtl/>
+        </w:rPr>
+        <w:t xml:space="preserve"> נצטרך לעבור בלפחות אותם מצבים במסלול (על מנת לסיים את ההזמנות וכולל עצירות בתחנות דלק, אולי גם </w:t>
+      </w:r>
+      <w:r>
+        <w:rPr>
+          <w:rFonts w:cstheme="minorHAnsi" w:hint="cs"/>
+          <w:sz w:val="28"/>
+          <w:szCs w:val="28"/>
+          <w:rtl/>
+        </w:rPr>
+        <w:lastRenderedPageBreak/>
+        <w:t>נוספות עצירות בתחנת דלק כי כעת המרחק בין שני צמתים גדל)</w:t>
+      </w:r>
+      <w:r>
+        <w:rPr>
+          <w:rFonts w:cstheme="minorHAnsi" w:hint="cs"/>
+          <w:sz w:val="28"/>
+          <w:szCs w:val="28"/>
+          <w:rtl/>
+        </w:rPr>
+        <w:t>, ובפרט</w:t>
+      </w:r>
+      <w:r>
+        <w:rPr>
+          <w:rFonts w:cstheme="minorHAnsi" w:hint="cs"/>
+          <w:sz w:val="28"/>
+          <w:szCs w:val="28"/>
+          <w:rtl/>
+        </w:rPr>
+        <w:t xml:space="preserve"> המחיר בין שני צמתים בבעיה מופשטת קטן שווה מהמחיר בין שני צמתים על המפה הרי שבפרט מחיר המסלול שהבעיה המופשטת מחזירה </w:t>
+      </w:r>
+      <w:r>
+        <w:rPr>
+          <w:rFonts w:cstheme="minorHAnsi" w:hint="cs"/>
+          <w:b/>
+          <w:bCs/>
+          <w:sz w:val="28"/>
+          <w:szCs w:val="28"/>
+          <w:rtl/>
+        </w:rPr>
+        <w:t>קטן שווה</w:t>
+      </w:r>
+      <w:r>
+        <w:rPr>
+          <w:rFonts w:cstheme="minorHAnsi" w:hint="cs"/>
+          <w:sz w:val="28"/>
+          <w:szCs w:val="28"/>
+          <w:rtl/>
+        </w:rPr>
+        <w:t xml:space="preserve"> מהמחיר של המסלול האופטימל</w:t>
+      </w:r>
+      <w:r>
+        <w:rPr>
+          <w:rFonts w:cstheme="minorHAnsi" w:hint="eastAsia"/>
+          <w:sz w:val="28"/>
+          <w:szCs w:val="28"/>
+          <w:rtl/>
+        </w:rPr>
+        <w:t>י</w:t>
+      </w:r>
+      <w:r>
+        <w:rPr>
+          <w:rFonts w:cstheme="minorHAnsi" w:hint="cs"/>
+          <w:sz w:val="28"/>
+          <w:szCs w:val="28"/>
+          <w:rtl/>
+        </w:rPr>
+        <w:t xml:space="preserve"> בבעיי</w:t>
+      </w:r>
+      <w:r>
+        <w:rPr>
+          <w:rFonts w:cstheme="minorHAnsi" w:hint="eastAsia"/>
+          <w:sz w:val="28"/>
+          <w:szCs w:val="28"/>
+          <w:rtl/>
+        </w:rPr>
+        <w:t>ת</w:t>
+      </w:r>
+      <w:r>
+        <w:rPr>
+          <w:rFonts w:cstheme="minorHAnsi" w:hint="cs"/>
+          <w:sz w:val="28"/>
+          <w:szCs w:val="28"/>
+          <w:rtl/>
+        </w:rPr>
+        <w:t xml:space="preserve"> </w:t>
+      </w:r>
+      <w:r>
+        <w:rPr>
+          <w:rFonts w:cstheme="minorHAnsi"/>
+          <w:sz w:val="28"/>
+          <w:szCs w:val="28"/>
+        </w:rPr>
+        <w:t>Strict Delivery</w:t>
+      </w:r>
+      <w:r>
+        <w:rPr>
+          <w:rFonts w:cstheme="minorHAnsi" w:hint="cs"/>
+          <w:sz w:val="28"/>
+          <w:szCs w:val="28"/>
+          <w:rtl/>
+        </w:rPr>
+        <w:t>.</w:t>
+      </w:r>
+    </w:p>
+    <w:p>
+      <w:pPr>
+        <w:pStyle w:val="a8"/>
+        <w:autoSpaceDE w:val="0"/>
+        <w:autoSpaceDN w:val="0"/>
+        <w:adjustRightInd w:val="0"/>
+        <w:spacing w:after="0" w:line="240" w:lineRule="auto"/>
+        <w:rPr>
+          <w:rFonts w:cstheme="minorHAnsi"/>
+          <w:sz w:val="28"/>
+          <w:szCs w:val="28"/>
+        </w:rPr>
+      </w:pPr>
+      <w:r>
+        <w:rPr>
+          <w:rFonts w:cstheme="minorHAnsi" w:hint="cs"/>
+          <w:sz w:val="28"/>
+          <w:szCs w:val="28"/>
+          <w:rtl/>
+        </w:rPr>
+        <w:t xml:space="preserve">ולכן </w:t>
+      </w:r>
+      <w:r>
+        <w:rPr>
+          <w:rFonts w:cstheme="minorHAnsi" w:hint="cs"/>
+          <w:sz w:val="28"/>
+          <w:szCs w:val="28"/>
+          <w:rtl/>
+        </w:rPr>
+        <w:t>היוריסטיק</w:t>
+      </w:r>
+      <w:r>
+        <w:rPr>
+          <w:rFonts w:cstheme="minorHAnsi" w:hint="eastAsia"/>
+          <w:sz w:val="28"/>
+          <w:szCs w:val="28"/>
+          <w:rtl/>
+        </w:rPr>
+        <w:t>ה</w:t>
+      </w:r>
+      <w:r>
+        <w:rPr>
+          <w:rFonts w:cstheme="minorHAnsi"/>
+          <w:sz w:val="28"/>
+          <w:szCs w:val="28"/>
+          <w:rtl/>
+        </w:rPr>
+        <w:t xml:space="preserve"> </w:t>
+      </w:r>
+      <w:r>
+        <w:rPr>
+          <w:rFonts w:cstheme="minorHAnsi" w:hint="cs"/>
+          <w:sz w:val="28"/>
+          <w:szCs w:val="28"/>
+          <w:rtl/>
+        </w:rPr>
+        <w:t>קבילה.</w:t>
+      </w:r>
+    </w:p>
+    <w:p>
+      <w:pPr>
+        <w:autoSpaceDE w:val="0"/>
+        <w:autoSpaceDN w:val="0"/>
+        <w:bidi w:val="0"/>
+        <w:adjustRightInd w:val="0"/>
+        <w:spacing w:after="0" w:line="240" w:lineRule="auto"/>
+        <w:jc w:val="right"/>
+        <w:rPr>
+          <w:rFonts w:cstheme="minorHAnsi"/>
           <w:sz w:val="32"/>
           <w:szCs w:val="32"/>
-          <w:u w:val="single"/>
-          <w:rtl/>
         </w:rPr>
       </w:pPr>
     </w:p>
@@ -16373,978 +16925,6 @@
         <w:jc w:val="right"/>
         <w:rPr>
           <w:rFonts w:cstheme="minorHAnsi"/>
-          <w:b/>
-          <w:bCs/>
-          <w:sz w:val="32"/>
-          <w:szCs w:val="32"/>
-          <w:u w:val="single"/>
-          <w:rtl/>
-        </w:rPr>
-      </w:pPr>
-      <w:r>
-        <w:rPr>
-          <w:rFonts w:cstheme="minorHAnsi" w:hint="cs"/>
-          <w:b/>
-          <w:bCs/>
-          <w:sz w:val="32"/>
-          <w:szCs w:val="32"/>
-          <w:u w:val="single"/>
-          <w:rtl/>
-        </w:rPr>
-        <w:t>תרגיל 28-</w:t>
-      </w:r>
-    </w:p>
-    <w:p>
-      <w:pPr>
-        <w:autoSpaceDE w:val="0"/>
-        <w:autoSpaceDN w:val="0"/>
-        <w:bidi w:val="0"/>
-        <w:adjustRightInd w:val="0"/>
-        <w:spacing w:after="0" w:line="240" w:lineRule="auto"/>
-        <w:jc w:val="right"/>
-        <w:rPr>
-          <w:rFonts w:cstheme="minorHAnsi"/>
-          <w:b/>
-          <w:bCs/>
-          <w:sz w:val="32"/>
-          <w:szCs w:val="32"/>
-          <w:rtl/>
-        </w:rPr>
-      </w:pPr>
-      <w:r>
-        <w:rPr>
-          <w:rFonts w:cstheme="minorHAnsi" w:hint="cs"/>
-          <w:b/>
-          <w:bCs/>
-          <w:sz w:val="32"/>
-          <w:szCs w:val="32"/>
-          <w:rtl/>
-        </w:rPr>
-        <w:t>פלט הריצה:</w:t>
-      </w:r>
-    </w:p>
-    <w:p>
-      <w:pPr>
-        <w:autoSpaceDE w:val="0"/>
-        <w:autoSpaceDN w:val="0"/>
-        <w:bidi w:val="0"/>
-        <w:adjustRightInd w:val="0"/>
-        <w:spacing w:after="0" w:line="240" w:lineRule="auto"/>
-        <w:rPr>
-          <w:rFonts w:ascii="Courier New" w:hAnsi="Courier New" w:cs="Courier New"/>
-          <w:color w:val="000000"/>
-          <w:sz w:val="20"/>
-          <w:szCs w:val="20"/>
-          <w:highlight w:val="white"/>
-        </w:rPr>
-      </w:pPr>
-      <w:proofErr w:type="spellStart"/>
-      <w:r>
-        <w:rPr>
-          <w:rFonts w:ascii="Courier New" w:hAnsi="Courier New" w:cs="Courier New"/>
-          <w:color w:val="000000"/>
-          <w:sz w:val="20"/>
-          <w:szCs w:val="20"/>
-          <w:highlight w:val="white"/>
-        </w:rPr>
-        <w:t>StrictDeliveries</w:t>
-      </w:r>
-      <w:proofErr w:type="spellEnd"/>
-      <w:r>
-        <w:rPr>
-          <w:rFonts w:ascii="Courier New" w:hAnsi="Courier New" w:cs="Courier New"/>
-          <w:b/>
-          <w:bCs/>
-          <w:color w:val="000080"/>
-          <w:sz w:val="20"/>
-          <w:szCs w:val="20"/>
-          <w:highlight w:val="white"/>
-        </w:rPr>
-        <w:t>(</w:t>
-      </w:r>
-      <w:proofErr w:type="spellStart"/>
-      <w:r>
-        <w:rPr>
-          <w:rFonts w:ascii="Courier New" w:hAnsi="Courier New" w:cs="Courier New"/>
-          <w:color w:val="000000"/>
-          <w:sz w:val="20"/>
-          <w:szCs w:val="20"/>
-          <w:highlight w:val="white"/>
-        </w:rPr>
-        <w:t>small_delivery</w:t>
-      </w:r>
-      <w:proofErr w:type="spellEnd"/>
-      <w:r>
-        <w:rPr>
-          <w:rFonts w:ascii="Courier New" w:hAnsi="Courier New" w:cs="Courier New"/>
-          <w:b/>
-          <w:bCs/>
-          <w:color w:val="000080"/>
-          <w:sz w:val="20"/>
-          <w:szCs w:val="20"/>
-          <w:highlight w:val="white"/>
-        </w:rPr>
-        <w:t>)</w:t>
-      </w:r>
-    </w:p>
-    <w:p>
-      <w:pPr>
-        <w:autoSpaceDE w:val="0"/>
-        <w:autoSpaceDN w:val="0"/>
-        <w:bidi w:val="0"/>
-        <w:adjustRightInd w:val="0"/>
-        <w:spacing w:after="0" w:line="240" w:lineRule="auto"/>
-        <w:rPr>
-          <w:rFonts w:ascii="Courier New" w:hAnsi="Courier New" w:cs="Courier New"/>
-          <w:color w:val="000000"/>
-          <w:sz w:val="20"/>
-          <w:szCs w:val="20"/>
-          <w:highlight w:val="white"/>
-        </w:rPr>
-      </w:pPr>
-      <w:r>
-        <w:rPr>
-          <w:rFonts w:ascii="Courier New" w:hAnsi="Courier New" w:cs="Courier New"/>
-          <w:color w:val="000000"/>
-          <w:sz w:val="20"/>
-          <w:szCs w:val="20"/>
-          <w:highlight w:val="white"/>
-        </w:rPr>
-        <w:t>A</w:t>
-      </w:r>
-      <w:r>
-        <w:rPr>
-          <w:rFonts w:ascii="Courier New" w:hAnsi="Courier New" w:cs="Courier New"/>
-          <w:b/>
-          <w:bCs/>
-          <w:color w:val="000080"/>
-          <w:sz w:val="20"/>
-          <w:szCs w:val="20"/>
-          <w:highlight w:val="white"/>
-        </w:rPr>
-        <w:t>*</w:t>
-      </w:r>
-      <w:r>
-        <w:rPr>
-          <w:rFonts w:ascii="Courier New" w:hAnsi="Courier New" w:cs="Courier New"/>
-          <w:color w:val="000000"/>
-          <w:sz w:val="20"/>
-          <w:szCs w:val="20"/>
-          <w:highlight w:val="white"/>
-        </w:rPr>
-        <w:t xml:space="preserve"> </w:t>
-      </w:r>
-      <w:r>
-        <w:rPr>
-          <w:rFonts w:ascii="Courier New" w:hAnsi="Courier New" w:cs="Courier New"/>
-          <w:b/>
-          <w:bCs/>
-          <w:color w:val="000080"/>
-          <w:sz w:val="20"/>
-          <w:szCs w:val="20"/>
-          <w:highlight w:val="white"/>
-        </w:rPr>
-        <w:t>(</w:t>
-      </w:r>
-      <w:r>
-        <w:rPr>
-          <w:rFonts w:ascii="Courier New" w:hAnsi="Courier New" w:cs="Courier New"/>
-          <w:color w:val="000000"/>
-          <w:sz w:val="20"/>
-          <w:szCs w:val="20"/>
-          <w:highlight w:val="white"/>
-        </w:rPr>
-        <w:t>h</w:t>
-      </w:r>
-      <w:r>
-        <w:rPr>
-          <w:rFonts w:ascii="Courier New" w:hAnsi="Courier New" w:cs="Courier New"/>
-          <w:b/>
-          <w:bCs/>
-          <w:color w:val="000080"/>
-          <w:sz w:val="20"/>
-          <w:szCs w:val="20"/>
-          <w:highlight w:val="white"/>
-        </w:rPr>
-        <w:t>=</w:t>
-      </w:r>
-      <w:proofErr w:type="spellStart"/>
-      <w:r>
-        <w:rPr>
-          <w:rFonts w:ascii="Courier New" w:hAnsi="Courier New" w:cs="Courier New"/>
-          <w:color w:val="000000"/>
-          <w:sz w:val="20"/>
-          <w:szCs w:val="20"/>
-          <w:highlight w:val="white"/>
-        </w:rPr>
-        <w:t>RelaxedProb</w:t>
-      </w:r>
-      <w:proofErr w:type="spellEnd"/>
-      <w:r>
-        <w:rPr>
-          <w:rFonts w:ascii="Courier New" w:hAnsi="Courier New" w:cs="Courier New"/>
-          <w:b/>
-          <w:bCs/>
-          <w:color w:val="000080"/>
-          <w:sz w:val="20"/>
-          <w:szCs w:val="20"/>
-          <w:highlight w:val="white"/>
-        </w:rPr>
-        <w:t>,</w:t>
-      </w:r>
-      <w:r>
-        <w:rPr>
-          <w:rFonts w:ascii="Courier New" w:hAnsi="Courier New" w:cs="Courier New"/>
-          <w:color w:val="000000"/>
-          <w:sz w:val="20"/>
-          <w:szCs w:val="20"/>
-          <w:highlight w:val="white"/>
-        </w:rPr>
-        <w:t xml:space="preserve"> w</w:t>
-      </w:r>
-      <w:r>
-        <w:rPr>
-          <w:rFonts w:ascii="Courier New" w:hAnsi="Courier New" w:cs="Courier New"/>
-          <w:b/>
-          <w:bCs/>
-          <w:color w:val="000080"/>
-          <w:sz w:val="20"/>
-          <w:szCs w:val="20"/>
-          <w:highlight w:val="white"/>
-        </w:rPr>
-        <w:t>=</w:t>
-      </w:r>
-      <w:r>
-        <w:rPr>
-          <w:rFonts w:ascii="Courier New" w:hAnsi="Courier New" w:cs="Courier New"/>
-          <w:color w:val="FF0000"/>
-          <w:sz w:val="20"/>
-          <w:szCs w:val="20"/>
-          <w:highlight w:val="white"/>
-        </w:rPr>
-        <w:t>0.500</w:t>
-      </w:r>
-      <w:r>
-        <w:rPr>
-          <w:rFonts w:ascii="Courier New" w:hAnsi="Courier New" w:cs="Courier New"/>
-          <w:b/>
-          <w:bCs/>
-          <w:color w:val="000080"/>
-          <w:sz w:val="20"/>
-          <w:szCs w:val="20"/>
-          <w:highlight w:val="white"/>
-        </w:rPr>
-        <w:t>)</w:t>
-      </w:r>
-    </w:p>
-    <w:p>
-      <w:pPr>
-        <w:autoSpaceDE w:val="0"/>
-        <w:autoSpaceDN w:val="0"/>
-        <w:bidi w:val="0"/>
-        <w:adjustRightInd w:val="0"/>
-        <w:spacing w:after="0" w:line="240" w:lineRule="auto"/>
-        <w:rPr>
-          <w:rFonts w:ascii="Courier New" w:hAnsi="Courier New" w:cs="Courier New"/>
-          <w:color w:val="000000"/>
-          <w:sz w:val="20"/>
-          <w:szCs w:val="20"/>
-          <w:highlight w:val="white"/>
-        </w:rPr>
-      </w:pPr>
-      <w:r>
-        <w:rPr>
-          <w:rFonts w:ascii="Courier New" w:hAnsi="Courier New" w:cs="Courier New"/>
-          <w:color w:val="000000"/>
-          <w:sz w:val="20"/>
-          <w:szCs w:val="20"/>
-          <w:highlight w:val="white"/>
-        </w:rPr>
-        <w:t>time</w:t>
-      </w:r>
-      <w:r>
-        <w:rPr>
-          <w:rFonts w:ascii="Courier New" w:hAnsi="Courier New" w:cs="Courier New"/>
-          <w:b/>
-          <w:bCs/>
-          <w:color w:val="000080"/>
-          <w:sz w:val="20"/>
-          <w:szCs w:val="20"/>
-          <w:highlight w:val="white"/>
-        </w:rPr>
-        <w:t>:</w:t>
-      </w:r>
-      <w:r>
-        <w:rPr>
-          <w:rFonts w:ascii="Courier New" w:hAnsi="Courier New" w:cs="Courier New"/>
-          <w:color w:val="000000"/>
-          <w:sz w:val="20"/>
-          <w:szCs w:val="20"/>
-          <w:highlight w:val="white"/>
-        </w:rPr>
-        <w:t xml:space="preserve">  </w:t>
-      </w:r>
-      <w:r>
-        <w:rPr>
-          <w:rFonts w:ascii="Courier New" w:hAnsi="Courier New" w:cs="Courier New"/>
-          <w:color w:val="FF0000"/>
-          <w:sz w:val="20"/>
-          <w:szCs w:val="20"/>
-          <w:highlight w:val="white"/>
-        </w:rPr>
-        <w:t>12.44</w:t>
-      </w:r>
-    </w:p>
-    <w:p>
-      <w:pPr>
-        <w:autoSpaceDE w:val="0"/>
-        <w:autoSpaceDN w:val="0"/>
-        <w:bidi w:val="0"/>
-        <w:adjustRightInd w:val="0"/>
-        <w:spacing w:after="0" w:line="240" w:lineRule="auto"/>
-        <w:rPr>
-          <w:rFonts w:ascii="Courier New" w:hAnsi="Courier New" w:cs="Courier New"/>
-          <w:color w:val="000000"/>
-          <w:sz w:val="20"/>
-          <w:szCs w:val="20"/>
-          <w:highlight w:val="white"/>
-        </w:rPr>
-      </w:pPr>
-      <w:r>
-        <w:rPr>
-          <w:rFonts w:ascii="Courier New" w:hAnsi="Courier New" w:cs="Courier New"/>
-          <w:sz w:val="20"/>
-          <w:szCs w:val="20"/>
-          <w:highlight w:val="white"/>
-        </w:rPr>
-        <w:t>#</w:t>
-      </w:r>
-      <w:r>
-        <w:rPr>
-          <w:rFonts w:ascii="Courier New" w:hAnsi="Courier New" w:cs="Courier New"/>
-          <w:sz w:val="20"/>
-          <w:szCs w:val="20"/>
-          <w:highlight w:val="white"/>
-        </w:rPr>
-        <w:t>dev</w:t>
-      </w:r>
-      <w:r>
-        <w:rPr>
-          <w:rFonts w:ascii="Courier New" w:hAnsi="Courier New" w:cs="Courier New"/>
-          <w:b/>
-          <w:bCs/>
-          <w:color w:val="000080"/>
-          <w:sz w:val="20"/>
-          <w:szCs w:val="20"/>
-          <w:highlight w:val="white"/>
-        </w:rPr>
-        <w:t>:</w:t>
-      </w:r>
-      <w:r>
-        <w:rPr>
-          <w:rFonts w:ascii="Courier New" w:hAnsi="Courier New" w:cs="Courier New"/>
-          <w:color w:val="008000"/>
-          <w:sz w:val="20"/>
-          <w:szCs w:val="20"/>
-          <w:highlight w:val="white"/>
-        </w:rPr>
-        <w:t xml:space="preserve"> </w:t>
-      </w:r>
-      <w:r>
-        <w:rPr>
-          <w:rFonts w:ascii="Courier New" w:hAnsi="Courier New" w:cs="Courier New"/>
-          <w:color w:val="FF0000"/>
-          <w:sz w:val="20"/>
-          <w:szCs w:val="20"/>
-          <w:highlight w:val="white"/>
-        </w:rPr>
-        <w:t>80</w:t>
-      </w:r>
-    </w:p>
-    <w:p>
-      <w:pPr>
-        <w:autoSpaceDE w:val="0"/>
-        <w:autoSpaceDN w:val="0"/>
-        <w:bidi w:val="0"/>
-        <w:adjustRightInd w:val="0"/>
-        <w:spacing w:after="0" w:line="240" w:lineRule="auto"/>
-        <w:rPr>
-          <w:rFonts w:ascii="Courier New" w:hAnsi="Courier New" w:cs="Courier New"/>
-          <w:color w:val="000000"/>
-          <w:sz w:val="20"/>
-          <w:szCs w:val="20"/>
-          <w:highlight w:val="white"/>
-        </w:rPr>
-      </w:pPr>
-      <w:proofErr w:type="spellStart"/>
-      <w:r>
-        <w:rPr>
-          <w:rFonts w:ascii="Courier New" w:hAnsi="Courier New" w:cs="Courier New"/>
-          <w:color w:val="000000"/>
-          <w:sz w:val="20"/>
-          <w:szCs w:val="20"/>
-          <w:highlight w:val="white"/>
-        </w:rPr>
-        <w:t>total_cost</w:t>
-      </w:r>
-      <w:proofErr w:type="spellEnd"/>
-      <w:r>
-        <w:rPr>
-          <w:rFonts w:ascii="Courier New" w:hAnsi="Courier New" w:cs="Courier New"/>
-          <w:b/>
-          <w:bCs/>
-          <w:color w:val="000080"/>
-          <w:sz w:val="20"/>
-          <w:szCs w:val="20"/>
-          <w:highlight w:val="white"/>
-        </w:rPr>
-        <w:t>:</w:t>
-      </w:r>
-      <w:r>
-        <w:rPr>
-          <w:rFonts w:ascii="Courier New" w:hAnsi="Courier New" w:cs="Courier New"/>
-          <w:color w:val="000000"/>
-          <w:sz w:val="20"/>
-          <w:szCs w:val="20"/>
-          <w:highlight w:val="white"/>
-        </w:rPr>
-        <w:t xml:space="preserve"> </w:t>
-      </w:r>
-      <w:r>
-        <w:rPr>
-          <w:rFonts w:ascii="Courier New" w:hAnsi="Courier New" w:cs="Courier New"/>
-          <w:color w:val="FF0000"/>
-          <w:sz w:val="20"/>
-          <w:szCs w:val="20"/>
-          <w:highlight w:val="white"/>
-        </w:rPr>
-        <w:t>14254.79234</w:t>
-      </w:r>
-    </w:p>
-    <w:p>
-      <w:pPr>
-        <w:autoSpaceDE w:val="0"/>
-        <w:autoSpaceDN w:val="0"/>
-        <w:bidi w:val="0"/>
-        <w:adjustRightInd w:val="0"/>
-        <w:spacing w:after="0" w:line="240" w:lineRule="auto"/>
-        <w:rPr>
-          <w:rFonts w:ascii="Courier New" w:hAnsi="Courier New" w:cs="Courier New"/>
-          <w:color w:val="000000"/>
-          <w:sz w:val="20"/>
-          <w:szCs w:val="20"/>
-          <w:highlight w:val="white"/>
-        </w:rPr>
-      </w:pPr>
-      <w:r>
-        <w:rPr>
-          <w:rFonts w:ascii="Courier New" w:hAnsi="Courier New" w:cs="Courier New"/>
-          <w:b/>
-          <w:bCs/>
-          <w:color w:val="000080"/>
-          <w:sz w:val="20"/>
-          <w:szCs w:val="20"/>
-          <w:highlight w:val="white"/>
-        </w:rPr>
-        <w:t>|</w:t>
-      </w:r>
-      <w:r>
-        <w:rPr>
-          <w:rFonts w:ascii="Courier New" w:hAnsi="Courier New" w:cs="Courier New"/>
-          <w:color w:val="000000"/>
-          <w:sz w:val="20"/>
-          <w:szCs w:val="20"/>
-          <w:highlight w:val="white"/>
-        </w:rPr>
-        <w:t>path</w:t>
-      </w:r>
-      <w:r>
-        <w:rPr>
-          <w:rFonts w:ascii="Courier New" w:hAnsi="Courier New" w:cs="Courier New"/>
-          <w:b/>
-          <w:bCs/>
-          <w:color w:val="000080"/>
-          <w:sz w:val="20"/>
-          <w:szCs w:val="20"/>
-          <w:highlight w:val="white"/>
-        </w:rPr>
-        <w:t>|:</w:t>
-      </w:r>
-      <w:r>
-        <w:rPr>
-          <w:rFonts w:ascii="Courier New" w:hAnsi="Courier New" w:cs="Courier New"/>
-          <w:color w:val="000000"/>
-          <w:sz w:val="20"/>
-          <w:szCs w:val="20"/>
-          <w:highlight w:val="white"/>
-        </w:rPr>
-        <w:t xml:space="preserve"> </w:t>
-      </w:r>
-      <w:r>
-        <w:rPr>
-          <w:rFonts w:ascii="Courier New" w:hAnsi="Courier New" w:cs="Courier New"/>
-          <w:color w:val="FF0000"/>
-          <w:sz w:val="20"/>
-          <w:szCs w:val="20"/>
-          <w:highlight w:val="white"/>
-        </w:rPr>
-        <w:t>8</w:t>
-      </w:r>
-    </w:p>
-    <w:p>
-      <w:pPr>
-        <w:autoSpaceDE w:val="0"/>
-        <w:autoSpaceDN w:val="0"/>
-        <w:bidi w:val="0"/>
-        <w:adjustRightInd w:val="0"/>
-        <w:spacing w:after="0" w:line="240" w:lineRule="auto"/>
-        <w:rPr>
-          <w:rFonts w:ascii="Courier New" w:hAnsi="Courier New" w:cs="Courier New"/>
-          <w:color w:val="000000"/>
-          <w:sz w:val="20"/>
-          <w:szCs w:val="20"/>
-          <w:highlight w:val="white"/>
-        </w:rPr>
-      </w:pPr>
-      <w:r>
-        <w:rPr>
-          <w:rFonts w:ascii="Courier New" w:hAnsi="Courier New" w:cs="Courier New"/>
-          <w:color w:val="000000"/>
-          <w:sz w:val="20"/>
-          <w:szCs w:val="20"/>
-          <w:highlight w:val="white"/>
-        </w:rPr>
-        <w:t>path</w:t>
-      </w:r>
-      <w:r>
-        <w:rPr>
-          <w:rFonts w:ascii="Courier New" w:hAnsi="Courier New" w:cs="Courier New"/>
-          <w:b/>
-          <w:bCs/>
-          <w:color w:val="000080"/>
-          <w:sz w:val="20"/>
-          <w:szCs w:val="20"/>
-          <w:highlight w:val="white"/>
-        </w:rPr>
-        <w:t>:</w:t>
-      </w:r>
-      <w:r>
-        <w:rPr>
-          <w:rFonts w:ascii="Courier New" w:hAnsi="Courier New" w:cs="Courier New"/>
-          <w:color w:val="000000"/>
-          <w:sz w:val="20"/>
-          <w:szCs w:val="20"/>
-          <w:highlight w:val="white"/>
-        </w:rPr>
-        <w:t xml:space="preserve"> </w:t>
-      </w:r>
-      <w:r>
-        <w:rPr>
-          <w:rFonts w:ascii="Courier New" w:hAnsi="Courier New" w:cs="Courier New"/>
-          <w:b/>
-          <w:bCs/>
-          <w:color w:val="000080"/>
-          <w:sz w:val="20"/>
-          <w:szCs w:val="20"/>
-          <w:highlight w:val="white"/>
-        </w:rPr>
-        <w:t>[</w:t>
-      </w:r>
-      <w:r>
-        <w:rPr>
-          <w:rFonts w:ascii="Courier New" w:hAnsi="Courier New" w:cs="Courier New"/>
-          <w:color w:val="FF0000"/>
-          <w:sz w:val="20"/>
-          <w:szCs w:val="20"/>
-          <w:highlight w:val="white"/>
-        </w:rPr>
-        <w:t>43516</w:t>
-      </w:r>
-      <w:r>
-        <w:rPr>
-          <w:rFonts w:ascii="Courier New" w:hAnsi="Courier New" w:cs="Courier New"/>
-          <w:b/>
-          <w:bCs/>
-          <w:color w:val="000080"/>
-          <w:sz w:val="20"/>
-          <w:szCs w:val="20"/>
-          <w:highlight w:val="white"/>
-        </w:rPr>
-        <w:t>,</w:t>
-      </w:r>
-      <w:r>
-        <w:rPr>
-          <w:rFonts w:ascii="Courier New" w:hAnsi="Courier New" w:cs="Courier New"/>
-          <w:color w:val="000000"/>
-          <w:sz w:val="20"/>
-          <w:szCs w:val="20"/>
-          <w:highlight w:val="white"/>
-        </w:rPr>
-        <w:t xml:space="preserve"> </w:t>
-      </w:r>
-      <w:r>
-        <w:rPr>
-          <w:rFonts w:ascii="Courier New" w:hAnsi="Courier New" w:cs="Courier New"/>
-          <w:color w:val="FF0000"/>
-          <w:sz w:val="20"/>
-          <w:szCs w:val="20"/>
-          <w:highlight w:val="white"/>
-        </w:rPr>
-        <w:t>67260</w:t>
-      </w:r>
-      <w:r>
-        <w:rPr>
-          <w:rFonts w:ascii="Courier New" w:hAnsi="Courier New" w:cs="Courier New"/>
-          <w:b/>
-          <w:bCs/>
-          <w:color w:val="000080"/>
-          <w:sz w:val="20"/>
-          <w:szCs w:val="20"/>
-          <w:highlight w:val="white"/>
-        </w:rPr>
-        <w:t>,</w:t>
-      </w:r>
-      <w:r>
-        <w:rPr>
-          <w:rFonts w:ascii="Courier New" w:hAnsi="Courier New" w:cs="Courier New"/>
-          <w:color w:val="000000"/>
-          <w:sz w:val="20"/>
-          <w:szCs w:val="20"/>
-          <w:highlight w:val="white"/>
-        </w:rPr>
-        <w:t xml:space="preserve"> </w:t>
-      </w:r>
-      <w:r>
-        <w:rPr>
-          <w:rFonts w:ascii="Courier New" w:hAnsi="Courier New" w:cs="Courier New"/>
-          <w:color w:val="FF0000"/>
-          <w:sz w:val="20"/>
-          <w:szCs w:val="20"/>
-          <w:highlight w:val="white"/>
-        </w:rPr>
-        <w:t>17719</w:t>
-      </w:r>
-      <w:r>
-        <w:rPr>
-          <w:rFonts w:ascii="Courier New" w:hAnsi="Courier New" w:cs="Courier New"/>
-          <w:b/>
-          <w:bCs/>
-          <w:color w:val="000080"/>
-          <w:sz w:val="20"/>
-          <w:szCs w:val="20"/>
-          <w:highlight w:val="white"/>
-        </w:rPr>
-        <w:t>,</w:t>
-      </w:r>
-      <w:r>
-        <w:rPr>
-          <w:rFonts w:ascii="Courier New" w:hAnsi="Courier New" w:cs="Courier New"/>
-          <w:color w:val="000000"/>
-          <w:sz w:val="20"/>
-          <w:szCs w:val="20"/>
-          <w:highlight w:val="white"/>
-        </w:rPr>
-        <w:t xml:space="preserve"> </w:t>
-      </w:r>
-      <w:r>
-        <w:rPr>
-          <w:rFonts w:ascii="Courier New" w:hAnsi="Courier New" w:cs="Courier New"/>
-          <w:color w:val="FF0000"/>
-          <w:sz w:val="20"/>
-          <w:szCs w:val="20"/>
-          <w:highlight w:val="white"/>
-        </w:rPr>
-        <w:t>43454</w:t>
-      </w:r>
-      <w:r>
-        <w:rPr>
-          <w:rFonts w:ascii="Courier New" w:hAnsi="Courier New" w:cs="Courier New"/>
-          <w:b/>
-          <w:bCs/>
-          <w:color w:val="000080"/>
-          <w:sz w:val="20"/>
-          <w:szCs w:val="20"/>
-          <w:highlight w:val="white"/>
-        </w:rPr>
-        <w:t>,</w:t>
-      </w:r>
-      <w:r>
-        <w:rPr>
-          <w:rFonts w:ascii="Courier New" w:hAnsi="Courier New" w:cs="Courier New"/>
-          <w:color w:val="000000"/>
-          <w:sz w:val="20"/>
-          <w:szCs w:val="20"/>
-          <w:highlight w:val="white"/>
-        </w:rPr>
-        <w:t xml:space="preserve"> </w:t>
-      </w:r>
-      <w:r>
-        <w:rPr>
-          <w:rFonts w:ascii="Courier New" w:hAnsi="Courier New" w:cs="Courier New"/>
-          <w:color w:val="FF0000"/>
-          <w:sz w:val="20"/>
-          <w:szCs w:val="20"/>
-          <w:highlight w:val="white"/>
-        </w:rPr>
-        <w:t>43217</w:t>
-      </w:r>
-      <w:r>
-        <w:rPr>
-          <w:rFonts w:ascii="Courier New" w:hAnsi="Courier New" w:cs="Courier New"/>
-          <w:b/>
-          <w:bCs/>
-          <w:color w:val="000080"/>
-          <w:sz w:val="20"/>
-          <w:szCs w:val="20"/>
-          <w:highlight w:val="white"/>
-        </w:rPr>
-        <w:t>,</w:t>
-      </w:r>
-      <w:r>
-        <w:rPr>
-          <w:rFonts w:ascii="Courier New" w:hAnsi="Courier New" w:cs="Courier New"/>
-          <w:color w:val="000000"/>
-          <w:sz w:val="20"/>
-          <w:szCs w:val="20"/>
-          <w:highlight w:val="white"/>
-        </w:rPr>
-        <w:t xml:space="preserve"> </w:t>
-      </w:r>
-      <w:r>
-        <w:rPr>
-          <w:rFonts w:ascii="Courier New" w:hAnsi="Courier New" w:cs="Courier New"/>
-          <w:color w:val="FF0000"/>
-          <w:sz w:val="20"/>
-          <w:szCs w:val="20"/>
-          <w:highlight w:val="white"/>
-        </w:rPr>
-        <w:t>32863</w:t>
-      </w:r>
-      <w:r>
-        <w:rPr>
-          <w:rFonts w:ascii="Courier New" w:hAnsi="Courier New" w:cs="Courier New"/>
-          <w:b/>
-          <w:bCs/>
-          <w:color w:val="000080"/>
-          <w:sz w:val="20"/>
-          <w:szCs w:val="20"/>
-          <w:highlight w:val="white"/>
-        </w:rPr>
-        <w:t>,</w:t>
-      </w:r>
-      <w:r>
-        <w:rPr>
-          <w:rFonts w:ascii="Courier New" w:hAnsi="Courier New" w:cs="Courier New"/>
-          <w:color w:val="000000"/>
-          <w:sz w:val="20"/>
-          <w:szCs w:val="20"/>
-          <w:highlight w:val="white"/>
-        </w:rPr>
-        <w:t xml:space="preserve"> </w:t>
-      </w:r>
-      <w:r>
-        <w:rPr>
-          <w:rFonts w:ascii="Courier New" w:hAnsi="Courier New" w:cs="Courier New"/>
-          <w:color w:val="FF0000"/>
-          <w:sz w:val="20"/>
-          <w:szCs w:val="20"/>
-          <w:highlight w:val="white"/>
-        </w:rPr>
-        <w:t>7873</w:t>
-      </w:r>
-      <w:r>
-        <w:rPr>
-          <w:rFonts w:ascii="Courier New" w:hAnsi="Courier New" w:cs="Courier New"/>
-          <w:b/>
-          <w:bCs/>
-          <w:color w:val="000080"/>
-          <w:sz w:val="20"/>
-          <w:szCs w:val="20"/>
-          <w:highlight w:val="white"/>
-        </w:rPr>
-        <w:t>,</w:t>
-      </w:r>
-      <w:r>
-        <w:rPr>
-          <w:rFonts w:ascii="Courier New" w:hAnsi="Courier New" w:cs="Courier New"/>
-          <w:color w:val="000000"/>
-          <w:sz w:val="20"/>
-          <w:szCs w:val="20"/>
-          <w:highlight w:val="white"/>
-        </w:rPr>
-        <w:t xml:space="preserve"> </w:t>
-      </w:r>
-      <w:r>
-        <w:rPr>
-          <w:rFonts w:ascii="Courier New" w:hAnsi="Courier New" w:cs="Courier New"/>
-          <w:color w:val="FF0000"/>
-          <w:sz w:val="20"/>
-          <w:szCs w:val="20"/>
-          <w:highlight w:val="white"/>
-        </w:rPr>
-        <w:t>42607</w:t>
-      </w:r>
-      <w:r>
-        <w:rPr>
-          <w:rFonts w:ascii="Courier New" w:hAnsi="Courier New" w:cs="Courier New"/>
-          <w:b/>
-          <w:bCs/>
-          <w:color w:val="000080"/>
-          <w:sz w:val="20"/>
-          <w:szCs w:val="20"/>
-          <w:highlight w:val="white"/>
-        </w:rPr>
-        <w:t>]</w:t>
-      </w:r>
-    </w:p>
-    <w:p>
-      <w:pPr>
-        <w:autoSpaceDE w:val="0"/>
-        <w:autoSpaceDN w:val="0"/>
-        <w:bidi w:val="0"/>
-        <w:adjustRightInd w:val="0"/>
-        <w:spacing w:after="0" w:line="240" w:lineRule="auto"/>
-        <w:rPr>
-          <w:rFonts w:ascii="Courier New" w:hAnsi="Courier New" w:cs="Courier New"/>
-          <w:color w:val="000000"/>
-          <w:sz w:val="20"/>
-          <w:szCs w:val="20"/>
-          <w:highlight w:val="white"/>
-        </w:rPr>
-      </w:pPr>
-      <w:r>
-        <w:rPr>
-          <w:rFonts w:ascii="Courier New" w:hAnsi="Courier New" w:cs="Courier New"/>
-          <w:color w:val="000000"/>
-          <w:sz w:val="20"/>
-          <w:szCs w:val="20"/>
-          <w:highlight w:val="white"/>
-        </w:rPr>
-        <w:t>gas</w:t>
-      </w:r>
-      <w:r>
-        <w:rPr>
-          <w:rFonts w:ascii="Courier New" w:hAnsi="Courier New" w:cs="Courier New"/>
-          <w:b/>
-          <w:bCs/>
-          <w:color w:val="000080"/>
-          <w:sz w:val="20"/>
-          <w:szCs w:val="20"/>
-          <w:highlight w:val="white"/>
-        </w:rPr>
-        <w:t>-</w:t>
-      </w:r>
-      <w:r>
-        <w:rPr>
-          <w:rFonts w:ascii="Courier New" w:hAnsi="Courier New" w:cs="Courier New"/>
-          <w:color w:val="000000"/>
-          <w:sz w:val="20"/>
-          <w:szCs w:val="20"/>
-          <w:highlight w:val="white"/>
-        </w:rPr>
-        <w:t>stations</w:t>
-      </w:r>
-      <w:r>
-        <w:rPr>
-          <w:rFonts w:ascii="Courier New" w:hAnsi="Courier New" w:cs="Courier New"/>
-          <w:b/>
-          <w:bCs/>
-          <w:color w:val="000080"/>
-          <w:sz w:val="20"/>
-          <w:szCs w:val="20"/>
-          <w:highlight w:val="white"/>
-        </w:rPr>
-        <w:t>:</w:t>
-      </w:r>
-      <w:r>
-        <w:rPr>
-          <w:rFonts w:ascii="Courier New" w:hAnsi="Courier New" w:cs="Courier New"/>
-          <w:color w:val="000000"/>
-          <w:sz w:val="20"/>
-          <w:szCs w:val="20"/>
-          <w:highlight w:val="white"/>
-        </w:rPr>
-        <w:t xml:space="preserve"> </w:t>
-      </w:r>
-      <w:r>
-        <w:rPr>
-          <w:rFonts w:ascii="Courier New" w:hAnsi="Courier New" w:cs="Courier New"/>
-          <w:b/>
-          <w:bCs/>
-          <w:color w:val="000080"/>
-          <w:sz w:val="20"/>
-          <w:szCs w:val="20"/>
-          <w:highlight w:val="white"/>
-        </w:rPr>
-        <w:t>[</w:t>
-      </w:r>
-      <w:r>
-        <w:rPr>
-          <w:rFonts w:ascii="Courier New" w:hAnsi="Courier New" w:cs="Courier New"/>
-          <w:color w:val="FF0000"/>
-          <w:sz w:val="20"/>
-          <w:szCs w:val="20"/>
-          <w:highlight w:val="white"/>
-        </w:rPr>
-        <w:t>17719</w:t>
-      </w:r>
-      <w:r>
-        <w:rPr>
-          <w:rFonts w:ascii="Courier New" w:hAnsi="Courier New" w:cs="Courier New"/>
-          <w:b/>
-          <w:bCs/>
-          <w:color w:val="000080"/>
-          <w:sz w:val="20"/>
-          <w:szCs w:val="20"/>
-          <w:highlight w:val="white"/>
-        </w:rPr>
-        <w:t>,</w:t>
-      </w:r>
-      <w:r>
-        <w:rPr>
-          <w:rFonts w:ascii="Courier New" w:hAnsi="Courier New" w:cs="Courier New"/>
-          <w:color w:val="000000"/>
-          <w:sz w:val="20"/>
-          <w:szCs w:val="20"/>
-          <w:highlight w:val="white"/>
-        </w:rPr>
-        <w:t xml:space="preserve"> </w:t>
-      </w:r>
-      <w:r>
-        <w:rPr>
-          <w:rFonts w:ascii="Courier New" w:hAnsi="Courier New" w:cs="Courier New"/>
-          <w:color w:val="FF0000"/>
-          <w:sz w:val="20"/>
-          <w:szCs w:val="20"/>
-          <w:highlight w:val="white"/>
-        </w:rPr>
-        <w:t>32863</w:t>
-      </w:r>
-      <w:r>
-        <w:rPr>
-          <w:rFonts w:ascii="Courier New" w:hAnsi="Courier New" w:cs="Courier New"/>
-          <w:b/>
-          <w:bCs/>
-          <w:color w:val="000080"/>
-          <w:sz w:val="20"/>
-          <w:szCs w:val="20"/>
-          <w:highlight w:val="white"/>
-        </w:rPr>
-        <w:t>]</w:t>
-      </w:r>
-    </w:p>
-    <w:p>
-      <w:pPr>
-        <w:autoSpaceDE w:val="0"/>
-        <w:autoSpaceDN w:val="0"/>
-        <w:bidi w:val="0"/>
-        <w:adjustRightInd w:val="0"/>
-        <w:spacing w:after="0" w:line="240" w:lineRule="auto"/>
-        <w:jc w:val="right"/>
-        <w:rPr>
-          <w:rFonts w:cstheme="minorHAnsi"/>
-          <w:b/>
-          <w:bCs/>
           <w:sz w:val="32"/>
           <w:szCs w:val="32"/>
           <w:rtl/>
@@ -17360,17 +16940,2247 @@
         <w:spacing w:after="0" w:line="240" w:lineRule="auto"/>
         <w:jc w:val="right"/>
         <w:rPr>
-          <w:rFonts w:cstheme="minorHAnsi" w:hint="cs"/>
+          <w:rFonts w:cstheme="minorHAnsi"/>
+          <w:b/>
+          <w:bCs/>
           <w:sz w:val="32"/>
           <w:szCs w:val="32"/>
+          <w:u w:val="single"/>
+          <w:rtl/>
+        </w:rPr>
+      </w:pPr>
+      <w:r>
+        <w:rPr>
+          <w:rFonts w:cstheme="minorHAnsi" w:hint="cs"/>
+          <w:b/>
+          <w:bCs/>
+          <w:sz w:val="32"/>
+          <w:szCs w:val="32"/>
+          <w:u w:val="single"/>
+          <w:rtl/>
+        </w:rPr>
+        <w:t>תרגיל 28-</w:t>
+      </w:r>
+    </w:p>
+    <w:p>
+      <w:pPr>
+        <w:autoSpaceDE w:val="0"/>
+        <w:autoSpaceDN w:val="0"/>
+        <w:bidi w:val="0"/>
+        <w:adjustRightInd w:val="0"/>
+        <w:spacing w:after="0" w:line="240" w:lineRule="auto"/>
+        <w:rPr>
+          <w:rFonts w:cstheme="minorHAnsi"/>
+          <w:sz w:val="28"/>
+          <w:szCs w:val="28"/>
+        </w:rPr>
+      </w:pPr>
+      <w:r>
+        <w:rPr>
+          <w:rFonts w:cstheme="minorHAnsi"/>
+          <w:sz w:val="28"/>
+          <w:szCs w:val="28"/>
+        </w:rPr>
+        <w:t>Relaxed</w:t>
+      </w:r>
+      <w:r>
+        <w:rPr>
+          <w:rFonts w:cstheme="minorHAnsi"/>
+          <w:sz w:val="28"/>
+          <w:szCs w:val="28"/>
+        </w:rPr>
+        <w:t xml:space="preserve"> </w:t>
+      </w:r>
+      <w:r>
+        <w:rPr>
+          <w:rFonts w:cstheme="minorHAnsi"/>
+          <w:sz w:val="28"/>
+          <w:szCs w:val="28"/>
+        </w:rPr>
+        <w:t>Deliveries</w:t>
+      </w:r>
+      <w:r>
+        <w:rPr>
+          <w:rFonts w:cstheme="minorHAnsi"/>
+          <w:sz w:val="28"/>
+          <w:szCs w:val="28"/>
+        </w:rPr>
+        <w:t xml:space="preserve"> </w:t>
+      </w:r>
+      <w:r>
+        <w:rPr>
+          <w:rFonts w:cstheme="minorHAnsi"/>
+          <w:sz w:val="28"/>
+          <w:szCs w:val="28"/>
+        </w:rPr>
+        <w:t>Heuristic output:</w:t>
+      </w:r>
+    </w:p>
+    <w:p>
+      <w:pPr>
+        <w:autoSpaceDE w:val="0"/>
+        <w:autoSpaceDN w:val="0"/>
+        <w:bidi w:val="0"/>
+        <w:adjustRightInd w:val="0"/>
+        <w:spacing w:after="0" w:line="240" w:lineRule="auto"/>
+        <w:rPr>
+          <w:rFonts w:cstheme="minorHAnsi"/>
+          <w:b/>
+          <w:bCs/>
+          <w:sz w:val="32"/>
+          <w:szCs w:val="32"/>
+        </w:rPr>
+      </w:pPr>
+    </w:p>
+    <w:p>
+      <w:pPr>
+        <w:autoSpaceDE w:val="0"/>
+        <w:autoSpaceDN w:val="0"/>
+        <w:bidi w:val="0"/>
+        <w:adjustRightInd w:val="0"/>
+        <w:spacing w:after="0" w:line="240" w:lineRule="auto"/>
+        <w:rPr>
+          <w:rFonts w:ascii="Courier New" w:hAnsi="Courier New" w:cs="Courier New"/>
+          <w:color w:val="000000"/>
+          <w:sz w:val="20"/>
+          <w:szCs w:val="20"/>
+          <w:highlight w:val="white"/>
+        </w:rPr>
+      </w:pPr>
+      <w:proofErr w:type="spellStart"/>
+      <w:r>
+        <w:rPr>
+          <w:rFonts w:ascii="Courier New" w:hAnsi="Courier New" w:cs="Courier New"/>
+          <w:color w:val="000000"/>
+          <w:sz w:val="20"/>
+          <w:szCs w:val="20"/>
+          <w:highlight w:val="white"/>
+        </w:rPr>
+        <w:t>StrictDeliveries</w:t>
+      </w:r>
+      <w:proofErr w:type="spellEnd"/>
+      <w:r>
+        <w:rPr>
+          <w:rFonts w:ascii="Courier New" w:hAnsi="Courier New" w:cs="Courier New"/>
+          <w:b/>
+          <w:bCs/>
+          <w:color w:val="000080"/>
+          <w:sz w:val="20"/>
+          <w:szCs w:val="20"/>
+          <w:highlight w:val="white"/>
+        </w:rPr>
+        <w:t>(</w:t>
+      </w:r>
+      <w:proofErr w:type="spellStart"/>
+      <w:r>
+        <w:rPr>
+          <w:rFonts w:ascii="Courier New" w:hAnsi="Courier New" w:cs="Courier New"/>
+          <w:color w:val="000000"/>
+          <w:sz w:val="20"/>
+          <w:szCs w:val="20"/>
+          <w:highlight w:val="white"/>
+        </w:rPr>
+        <w:t>small_delivery</w:t>
+      </w:r>
+      <w:proofErr w:type="spellEnd"/>
+      <w:r>
+        <w:rPr>
+          <w:rFonts w:ascii="Courier New" w:hAnsi="Courier New" w:cs="Courier New"/>
+          <w:b/>
+          <w:bCs/>
+          <w:color w:val="000080"/>
+          <w:sz w:val="20"/>
+          <w:szCs w:val="20"/>
+          <w:highlight w:val="white"/>
+        </w:rPr>
+        <w:t>)</w:t>
+      </w:r>
+    </w:p>
+    <w:p>
+      <w:pPr>
+        <w:autoSpaceDE w:val="0"/>
+        <w:autoSpaceDN w:val="0"/>
+        <w:bidi w:val="0"/>
+        <w:adjustRightInd w:val="0"/>
+        <w:spacing w:after="0" w:line="240" w:lineRule="auto"/>
+        <w:rPr>
+          <w:rFonts w:ascii="Courier New" w:hAnsi="Courier New" w:cs="Courier New"/>
+          <w:color w:val="000000"/>
+          <w:sz w:val="20"/>
+          <w:szCs w:val="20"/>
+          <w:highlight w:val="white"/>
+        </w:rPr>
+      </w:pPr>
+      <w:r>
+        <w:rPr>
+          <w:rFonts w:ascii="Courier New" w:hAnsi="Courier New" w:cs="Courier New"/>
+          <w:color w:val="000000"/>
+          <w:sz w:val="20"/>
+          <w:szCs w:val="20"/>
+          <w:highlight w:val="white"/>
+        </w:rPr>
+        <w:t>A</w:t>
+      </w:r>
+      <w:r>
+        <w:rPr>
+          <w:rFonts w:ascii="Courier New" w:hAnsi="Courier New" w:cs="Courier New"/>
+          <w:b/>
+          <w:bCs/>
+          <w:color w:val="000080"/>
+          <w:sz w:val="20"/>
+          <w:szCs w:val="20"/>
+          <w:highlight w:val="white"/>
+        </w:rPr>
+        <w:t>*</w:t>
+      </w:r>
+      <w:r>
+        <w:rPr>
+          <w:rFonts w:ascii="Courier New" w:hAnsi="Courier New" w:cs="Courier New"/>
+          <w:color w:val="000000"/>
+          <w:sz w:val="20"/>
+          <w:szCs w:val="20"/>
+          <w:highlight w:val="white"/>
+        </w:rPr>
+        <w:t xml:space="preserve"> </w:t>
+      </w:r>
+      <w:r>
+        <w:rPr>
+          <w:rFonts w:ascii="Courier New" w:hAnsi="Courier New" w:cs="Courier New"/>
+          <w:b/>
+          <w:bCs/>
+          <w:color w:val="000080"/>
+          <w:sz w:val="20"/>
+          <w:szCs w:val="20"/>
+          <w:highlight w:val="white"/>
+        </w:rPr>
+        <w:t>(</w:t>
+      </w:r>
+      <w:r>
+        <w:rPr>
+          <w:rFonts w:ascii="Courier New" w:hAnsi="Courier New" w:cs="Courier New"/>
+          <w:color w:val="000000"/>
+          <w:sz w:val="20"/>
+          <w:szCs w:val="20"/>
+          <w:highlight w:val="white"/>
+        </w:rPr>
+        <w:t>h</w:t>
+      </w:r>
+      <w:r>
+        <w:rPr>
+          <w:rFonts w:ascii="Courier New" w:hAnsi="Courier New" w:cs="Courier New"/>
+          <w:b/>
+          <w:bCs/>
+          <w:color w:val="000080"/>
+          <w:sz w:val="20"/>
+          <w:szCs w:val="20"/>
+          <w:highlight w:val="white"/>
+        </w:rPr>
+        <w:t>=</w:t>
+      </w:r>
+      <w:proofErr w:type="spellStart"/>
+      <w:r>
+        <w:rPr>
+          <w:rFonts w:ascii="Courier New" w:hAnsi="Courier New" w:cs="Courier New"/>
+          <w:color w:val="000000"/>
+          <w:sz w:val="20"/>
+          <w:szCs w:val="20"/>
+          <w:highlight w:val="white"/>
+        </w:rPr>
+        <w:t>RelaxedProb</w:t>
+      </w:r>
+      <w:proofErr w:type="spellEnd"/>
+      <w:r>
+        <w:rPr>
+          <w:rFonts w:ascii="Courier New" w:hAnsi="Courier New" w:cs="Courier New"/>
+          <w:b/>
+          <w:bCs/>
+          <w:color w:val="000080"/>
+          <w:sz w:val="20"/>
+          <w:szCs w:val="20"/>
+          <w:highlight w:val="white"/>
+        </w:rPr>
+        <w:t>,</w:t>
+      </w:r>
+      <w:r>
+        <w:rPr>
+          <w:rFonts w:ascii="Courier New" w:hAnsi="Courier New" w:cs="Courier New"/>
+          <w:color w:val="000000"/>
+          <w:sz w:val="20"/>
+          <w:szCs w:val="20"/>
+          <w:highlight w:val="white"/>
+        </w:rPr>
+        <w:t xml:space="preserve"> w</w:t>
+      </w:r>
+      <w:r>
+        <w:rPr>
+          <w:rFonts w:ascii="Courier New" w:hAnsi="Courier New" w:cs="Courier New"/>
+          <w:b/>
+          <w:bCs/>
+          <w:color w:val="000080"/>
+          <w:sz w:val="20"/>
+          <w:szCs w:val="20"/>
+          <w:highlight w:val="white"/>
+        </w:rPr>
+        <w:t>=</w:t>
+      </w:r>
+      <w:r>
+        <w:rPr>
+          <w:rFonts w:ascii="Courier New" w:hAnsi="Courier New" w:cs="Courier New"/>
+          <w:color w:val="FF0000"/>
+          <w:sz w:val="20"/>
+          <w:szCs w:val="20"/>
+          <w:highlight w:val="white"/>
+        </w:rPr>
+        <w:t>0.500</w:t>
+      </w:r>
+      <w:r>
+        <w:rPr>
+          <w:rFonts w:ascii="Courier New" w:hAnsi="Courier New" w:cs="Courier New"/>
+          <w:b/>
+          <w:bCs/>
+          <w:color w:val="000080"/>
+          <w:sz w:val="20"/>
+          <w:szCs w:val="20"/>
+          <w:highlight w:val="white"/>
+        </w:rPr>
+        <w:t>)</w:t>
+      </w:r>
+    </w:p>
+    <w:p>
+      <w:pPr>
+        <w:autoSpaceDE w:val="0"/>
+        <w:autoSpaceDN w:val="0"/>
+        <w:bidi w:val="0"/>
+        <w:adjustRightInd w:val="0"/>
+        <w:spacing w:after="0" w:line="240" w:lineRule="auto"/>
+        <w:rPr>
+          <w:rFonts w:ascii="Courier New" w:hAnsi="Courier New" w:cs="Courier New"/>
+          <w:color w:val="000000"/>
+          <w:sz w:val="20"/>
+          <w:szCs w:val="20"/>
+          <w:highlight w:val="white"/>
+        </w:rPr>
+      </w:pPr>
+      <w:r>
+        <w:rPr>
+          <w:rFonts w:ascii="Courier New" w:hAnsi="Courier New" w:cs="Courier New"/>
+          <w:color w:val="000000"/>
+          <w:sz w:val="20"/>
+          <w:szCs w:val="20"/>
+          <w:highlight w:val="white"/>
+        </w:rPr>
+        <w:t>time</w:t>
+      </w:r>
+      <w:r>
+        <w:rPr>
+          <w:rFonts w:ascii="Courier New" w:hAnsi="Courier New" w:cs="Courier New"/>
+          <w:b/>
+          <w:bCs/>
+          <w:color w:val="000080"/>
+          <w:sz w:val="20"/>
+          <w:szCs w:val="20"/>
+          <w:highlight w:val="white"/>
+        </w:rPr>
+        <w:t>:</w:t>
+      </w:r>
+      <w:r>
+        <w:rPr>
+          <w:rFonts w:ascii="Courier New" w:hAnsi="Courier New" w:cs="Courier New"/>
+          <w:color w:val="000000"/>
+          <w:sz w:val="20"/>
+          <w:szCs w:val="20"/>
+          <w:highlight w:val="white"/>
+        </w:rPr>
+        <w:t xml:space="preserve">  </w:t>
+      </w:r>
+      <w:r>
+        <w:rPr>
+          <w:rFonts w:ascii="Courier New" w:hAnsi="Courier New" w:cs="Courier New"/>
+          <w:color w:val="FF0000"/>
+          <w:sz w:val="20"/>
+          <w:szCs w:val="20"/>
+        </w:rPr>
+        <w:t>4.66</w:t>
+      </w:r>
+    </w:p>
+    <w:p>
+      <w:pPr>
+        <w:autoSpaceDE w:val="0"/>
+        <w:autoSpaceDN w:val="0"/>
+        <w:bidi w:val="0"/>
+        <w:adjustRightInd w:val="0"/>
+        <w:spacing w:after="0" w:line="240" w:lineRule="auto"/>
+        <w:rPr>
+          <w:rFonts w:ascii="Courier New" w:hAnsi="Courier New" w:cs="Courier New"/>
+          <w:color w:val="000000"/>
+          <w:sz w:val="20"/>
+          <w:szCs w:val="20"/>
+          <w:highlight w:val="white"/>
+        </w:rPr>
+      </w:pPr>
+      <w:r>
+        <w:rPr>
+          <w:rFonts w:ascii="Courier New" w:hAnsi="Courier New" w:cs="Courier New"/>
+          <w:sz w:val="20"/>
+          <w:szCs w:val="20"/>
+          <w:highlight w:val="white"/>
+        </w:rPr>
+        <w:t>#</w:t>
+      </w:r>
+      <w:r>
+        <w:rPr>
+          <w:rFonts w:ascii="Courier New" w:hAnsi="Courier New" w:cs="Courier New"/>
+          <w:sz w:val="20"/>
+          <w:szCs w:val="20"/>
+          <w:highlight w:val="white"/>
+        </w:rPr>
+        <w:t>dev</w:t>
+      </w:r>
+      <w:r>
+        <w:rPr>
+          <w:rFonts w:ascii="Courier New" w:hAnsi="Courier New" w:cs="Courier New"/>
+          <w:b/>
+          <w:bCs/>
+          <w:color w:val="000080"/>
+          <w:sz w:val="20"/>
+          <w:szCs w:val="20"/>
+          <w:highlight w:val="white"/>
+        </w:rPr>
+        <w:t>:</w:t>
+      </w:r>
+      <w:r>
+        <w:rPr>
+          <w:rFonts w:ascii="Courier New" w:hAnsi="Courier New" w:cs="Courier New"/>
+          <w:color w:val="008000"/>
+          <w:sz w:val="20"/>
+          <w:szCs w:val="20"/>
+          <w:highlight w:val="white"/>
+        </w:rPr>
+        <w:t xml:space="preserve"> </w:t>
+      </w:r>
+      <w:r>
+        <w:rPr>
+          <w:rFonts w:ascii="Courier New" w:hAnsi="Courier New" w:cs="Courier New"/>
+          <w:color w:val="FF0000"/>
+          <w:sz w:val="20"/>
+          <w:szCs w:val="20"/>
+          <w:highlight w:val="white"/>
+        </w:rPr>
+        <w:t>80</w:t>
+      </w:r>
+    </w:p>
+    <w:p>
+      <w:pPr>
+        <w:autoSpaceDE w:val="0"/>
+        <w:autoSpaceDN w:val="0"/>
+        <w:bidi w:val="0"/>
+        <w:adjustRightInd w:val="0"/>
+        <w:spacing w:after="0" w:line="240" w:lineRule="auto"/>
+        <w:rPr>
+          <w:rFonts w:ascii="Courier New" w:hAnsi="Courier New" w:cs="Courier New"/>
+          <w:color w:val="000000"/>
+          <w:sz w:val="20"/>
+          <w:szCs w:val="20"/>
+          <w:highlight w:val="white"/>
+        </w:rPr>
+      </w:pPr>
+      <w:proofErr w:type="spellStart"/>
+      <w:r>
+        <w:rPr>
+          <w:rFonts w:ascii="Courier New" w:hAnsi="Courier New" w:cs="Courier New"/>
+          <w:color w:val="000000"/>
+          <w:sz w:val="20"/>
+          <w:szCs w:val="20"/>
+          <w:highlight w:val="white"/>
+        </w:rPr>
+        <w:t>total_cost</w:t>
+      </w:r>
+      <w:proofErr w:type="spellEnd"/>
+      <w:r>
+        <w:rPr>
+          <w:rFonts w:ascii="Courier New" w:hAnsi="Courier New" w:cs="Courier New"/>
+          <w:b/>
+          <w:bCs/>
+          <w:color w:val="000080"/>
+          <w:sz w:val="20"/>
+          <w:szCs w:val="20"/>
+          <w:highlight w:val="white"/>
+        </w:rPr>
+        <w:t>:</w:t>
+      </w:r>
+      <w:r>
+        <w:rPr>
+          <w:rFonts w:ascii="Courier New" w:hAnsi="Courier New" w:cs="Courier New"/>
+          <w:color w:val="000000"/>
+          <w:sz w:val="20"/>
+          <w:szCs w:val="20"/>
+          <w:highlight w:val="white"/>
+        </w:rPr>
+        <w:t xml:space="preserve"> </w:t>
+      </w:r>
+      <w:r>
+        <w:rPr>
+          <w:rFonts w:ascii="Courier New" w:hAnsi="Courier New" w:cs="Courier New"/>
+          <w:color w:val="FF0000"/>
+          <w:sz w:val="20"/>
+          <w:szCs w:val="20"/>
+          <w:highlight w:val="white"/>
+        </w:rPr>
+        <w:t>14254.79234</w:t>
+      </w:r>
+    </w:p>
+    <w:p>
+      <w:pPr>
+        <w:autoSpaceDE w:val="0"/>
+        <w:autoSpaceDN w:val="0"/>
+        <w:bidi w:val="0"/>
+        <w:adjustRightInd w:val="0"/>
+        <w:spacing w:after="0" w:line="240" w:lineRule="auto"/>
+        <w:rPr>
+          <w:rFonts w:ascii="Courier New" w:hAnsi="Courier New" w:cs="Courier New"/>
+          <w:color w:val="000000"/>
+          <w:sz w:val="20"/>
+          <w:szCs w:val="20"/>
+          <w:highlight w:val="white"/>
+        </w:rPr>
+      </w:pPr>
+      <w:r>
+        <w:rPr>
+          <w:rFonts w:ascii="Courier New" w:hAnsi="Courier New" w:cs="Courier New"/>
+          <w:b/>
+          <w:bCs/>
+          <w:color w:val="000080"/>
+          <w:sz w:val="20"/>
+          <w:szCs w:val="20"/>
+          <w:highlight w:val="white"/>
+        </w:rPr>
+        <w:t>|</w:t>
+      </w:r>
+      <w:r>
+        <w:rPr>
+          <w:rFonts w:ascii="Courier New" w:hAnsi="Courier New" w:cs="Courier New"/>
+          <w:color w:val="000000"/>
+          <w:sz w:val="20"/>
+          <w:szCs w:val="20"/>
+          <w:highlight w:val="white"/>
+        </w:rPr>
+        <w:t>path</w:t>
+      </w:r>
+      <w:r>
+        <w:rPr>
+          <w:rFonts w:ascii="Courier New" w:hAnsi="Courier New" w:cs="Courier New"/>
+          <w:b/>
+          <w:bCs/>
+          <w:color w:val="000080"/>
+          <w:sz w:val="20"/>
+          <w:szCs w:val="20"/>
+          <w:highlight w:val="white"/>
+        </w:rPr>
+        <w:t>|:</w:t>
+      </w:r>
+      <w:r>
+        <w:rPr>
+          <w:rFonts w:ascii="Courier New" w:hAnsi="Courier New" w:cs="Courier New"/>
+          <w:color w:val="000000"/>
+          <w:sz w:val="20"/>
+          <w:szCs w:val="20"/>
+          <w:highlight w:val="white"/>
+        </w:rPr>
+        <w:t xml:space="preserve"> </w:t>
+      </w:r>
+      <w:r>
+        <w:rPr>
+          <w:rFonts w:ascii="Courier New" w:hAnsi="Courier New" w:cs="Courier New"/>
+          <w:color w:val="FF0000"/>
+          <w:sz w:val="20"/>
+          <w:szCs w:val="20"/>
+          <w:highlight w:val="white"/>
+        </w:rPr>
+        <w:t>8</w:t>
+      </w:r>
+    </w:p>
+    <w:p>
+      <w:pPr>
+        <w:autoSpaceDE w:val="0"/>
+        <w:autoSpaceDN w:val="0"/>
+        <w:bidi w:val="0"/>
+        <w:adjustRightInd w:val="0"/>
+        <w:spacing w:after="0" w:line="240" w:lineRule="auto"/>
+        <w:rPr>
+          <w:rFonts w:ascii="Courier New" w:hAnsi="Courier New" w:cs="Courier New"/>
+          <w:color w:val="000000"/>
+          <w:sz w:val="20"/>
+          <w:szCs w:val="20"/>
+          <w:highlight w:val="white"/>
+        </w:rPr>
+      </w:pPr>
+      <w:r>
+        <w:rPr>
+          <w:rFonts w:ascii="Courier New" w:hAnsi="Courier New" w:cs="Courier New"/>
+          <w:color w:val="000000"/>
+          <w:sz w:val="20"/>
+          <w:szCs w:val="20"/>
+          <w:highlight w:val="white"/>
+        </w:rPr>
+        <w:t>path</w:t>
+      </w:r>
+      <w:r>
+        <w:rPr>
+          <w:rFonts w:ascii="Courier New" w:hAnsi="Courier New" w:cs="Courier New"/>
+          <w:b/>
+          <w:bCs/>
+          <w:color w:val="000080"/>
+          <w:sz w:val="20"/>
+          <w:szCs w:val="20"/>
+          <w:highlight w:val="white"/>
+        </w:rPr>
+        <w:t>:</w:t>
+      </w:r>
+      <w:r>
+        <w:rPr>
+          <w:rFonts w:ascii="Courier New" w:hAnsi="Courier New" w:cs="Courier New"/>
+          <w:color w:val="000000"/>
+          <w:sz w:val="20"/>
+          <w:szCs w:val="20"/>
+          <w:highlight w:val="white"/>
+        </w:rPr>
+        <w:t xml:space="preserve"> </w:t>
+      </w:r>
+      <w:r>
+        <w:rPr>
+          <w:rFonts w:ascii="Courier New" w:hAnsi="Courier New" w:cs="Courier New"/>
+          <w:b/>
+          <w:bCs/>
+          <w:color w:val="000080"/>
+          <w:sz w:val="20"/>
+          <w:szCs w:val="20"/>
+          <w:highlight w:val="white"/>
+        </w:rPr>
+        <w:t>[</w:t>
+      </w:r>
+      <w:r>
+        <w:rPr>
+          <w:rFonts w:ascii="Courier New" w:hAnsi="Courier New" w:cs="Courier New"/>
+          <w:color w:val="FF0000"/>
+          <w:sz w:val="20"/>
+          <w:szCs w:val="20"/>
+          <w:highlight w:val="white"/>
+        </w:rPr>
+        <w:t>43516</w:t>
+      </w:r>
+      <w:r>
+        <w:rPr>
+          <w:rFonts w:ascii="Courier New" w:hAnsi="Courier New" w:cs="Courier New"/>
+          <w:b/>
+          <w:bCs/>
+          <w:color w:val="000080"/>
+          <w:sz w:val="20"/>
+          <w:szCs w:val="20"/>
+          <w:highlight w:val="white"/>
+        </w:rPr>
+        <w:t>,</w:t>
+      </w:r>
+      <w:r>
+        <w:rPr>
+          <w:rFonts w:ascii="Courier New" w:hAnsi="Courier New" w:cs="Courier New"/>
+          <w:color w:val="000000"/>
+          <w:sz w:val="20"/>
+          <w:szCs w:val="20"/>
+          <w:highlight w:val="white"/>
+        </w:rPr>
+        <w:t xml:space="preserve"> </w:t>
+      </w:r>
+      <w:r>
+        <w:rPr>
+          <w:rFonts w:ascii="Courier New" w:hAnsi="Courier New" w:cs="Courier New"/>
+          <w:color w:val="FF0000"/>
+          <w:sz w:val="20"/>
+          <w:szCs w:val="20"/>
+          <w:highlight w:val="white"/>
+        </w:rPr>
+        <w:t>67260</w:t>
+      </w:r>
+      <w:r>
+        <w:rPr>
+          <w:rFonts w:ascii="Courier New" w:hAnsi="Courier New" w:cs="Courier New"/>
+          <w:b/>
+          <w:bCs/>
+          <w:color w:val="000080"/>
+          <w:sz w:val="20"/>
+          <w:szCs w:val="20"/>
+          <w:highlight w:val="white"/>
+        </w:rPr>
+        <w:t>,</w:t>
+      </w:r>
+      <w:r>
+        <w:rPr>
+          <w:rFonts w:ascii="Courier New" w:hAnsi="Courier New" w:cs="Courier New"/>
+          <w:color w:val="000000"/>
+          <w:sz w:val="20"/>
+          <w:szCs w:val="20"/>
+          <w:highlight w:val="white"/>
+        </w:rPr>
+        <w:t xml:space="preserve"> </w:t>
+      </w:r>
+      <w:r>
+        <w:rPr>
+          <w:rFonts w:ascii="Courier New" w:hAnsi="Courier New" w:cs="Courier New"/>
+          <w:color w:val="FF0000"/>
+          <w:sz w:val="20"/>
+          <w:szCs w:val="20"/>
+          <w:highlight w:val="white"/>
+        </w:rPr>
+        <w:t>17719</w:t>
+      </w:r>
+      <w:r>
+        <w:rPr>
+          <w:rFonts w:ascii="Courier New" w:hAnsi="Courier New" w:cs="Courier New"/>
+          <w:b/>
+          <w:bCs/>
+          <w:color w:val="000080"/>
+          <w:sz w:val="20"/>
+          <w:szCs w:val="20"/>
+          <w:highlight w:val="white"/>
+        </w:rPr>
+        <w:t>,</w:t>
+      </w:r>
+      <w:r>
+        <w:rPr>
+          <w:rFonts w:ascii="Courier New" w:hAnsi="Courier New" w:cs="Courier New"/>
+          <w:color w:val="000000"/>
+          <w:sz w:val="20"/>
+          <w:szCs w:val="20"/>
+          <w:highlight w:val="white"/>
+        </w:rPr>
+        <w:t xml:space="preserve"> </w:t>
+      </w:r>
+      <w:r>
+        <w:rPr>
+          <w:rFonts w:ascii="Courier New" w:hAnsi="Courier New" w:cs="Courier New"/>
+          <w:color w:val="FF0000"/>
+          <w:sz w:val="20"/>
+          <w:szCs w:val="20"/>
+          <w:highlight w:val="white"/>
+        </w:rPr>
+        <w:t>43454</w:t>
+      </w:r>
+      <w:r>
+        <w:rPr>
+          <w:rFonts w:ascii="Courier New" w:hAnsi="Courier New" w:cs="Courier New"/>
+          <w:b/>
+          <w:bCs/>
+          <w:color w:val="000080"/>
+          <w:sz w:val="20"/>
+          <w:szCs w:val="20"/>
+          <w:highlight w:val="white"/>
+        </w:rPr>
+        <w:t>,</w:t>
+      </w:r>
+      <w:r>
+        <w:rPr>
+          <w:rFonts w:ascii="Courier New" w:hAnsi="Courier New" w:cs="Courier New"/>
+          <w:color w:val="000000"/>
+          <w:sz w:val="20"/>
+          <w:szCs w:val="20"/>
+          <w:highlight w:val="white"/>
+        </w:rPr>
+        <w:t xml:space="preserve"> </w:t>
+      </w:r>
+      <w:r>
+        <w:rPr>
+          <w:rFonts w:ascii="Courier New" w:hAnsi="Courier New" w:cs="Courier New"/>
+          <w:color w:val="FF0000"/>
+          <w:sz w:val="20"/>
+          <w:szCs w:val="20"/>
+          <w:highlight w:val="white"/>
+        </w:rPr>
+        <w:t>43217</w:t>
+      </w:r>
+      <w:r>
+        <w:rPr>
+          <w:rFonts w:ascii="Courier New" w:hAnsi="Courier New" w:cs="Courier New"/>
+          <w:b/>
+          <w:bCs/>
+          <w:color w:val="000080"/>
+          <w:sz w:val="20"/>
+          <w:szCs w:val="20"/>
+          <w:highlight w:val="white"/>
+        </w:rPr>
+        <w:t>,</w:t>
+      </w:r>
+      <w:r>
+        <w:rPr>
+          <w:rFonts w:ascii="Courier New" w:hAnsi="Courier New" w:cs="Courier New"/>
+          <w:color w:val="000000"/>
+          <w:sz w:val="20"/>
+          <w:szCs w:val="20"/>
+          <w:highlight w:val="white"/>
+        </w:rPr>
+        <w:t xml:space="preserve"> </w:t>
+      </w:r>
+      <w:r>
+        <w:rPr>
+          <w:rFonts w:ascii="Courier New" w:hAnsi="Courier New" w:cs="Courier New"/>
+          <w:color w:val="FF0000"/>
+          <w:sz w:val="20"/>
+          <w:szCs w:val="20"/>
+          <w:highlight w:val="white"/>
+        </w:rPr>
+        <w:t>32863</w:t>
+      </w:r>
+      <w:r>
+        <w:rPr>
+          <w:rFonts w:ascii="Courier New" w:hAnsi="Courier New" w:cs="Courier New"/>
+          <w:b/>
+          <w:bCs/>
+          <w:color w:val="000080"/>
+          <w:sz w:val="20"/>
+          <w:szCs w:val="20"/>
+          <w:highlight w:val="white"/>
+        </w:rPr>
+        <w:t>,</w:t>
+      </w:r>
+      <w:r>
+        <w:rPr>
+          <w:rFonts w:ascii="Courier New" w:hAnsi="Courier New" w:cs="Courier New"/>
+          <w:color w:val="000000"/>
+          <w:sz w:val="20"/>
+          <w:szCs w:val="20"/>
+          <w:highlight w:val="white"/>
+        </w:rPr>
+        <w:t xml:space="preserve"> </w:t>
+      </w:r>
+      <w:r>
+        <w:rPr>
+          <w:rFonts w:ascii="Courier New" w:hAnsi="Courier New" w:cs="Courier New"/>
+          <w:color w:val="FF0000"/>
+          <w:sz w:val="20"/>
+          <w:szCs w:val="20"/>
+          <w:highlight w:val="white"/>
+        </w:rPr>
+        <w:t>7873</w:t>
+      </w:r>
+      <w:r>
+        <w:rPr>
+          <w:rFonts w:ascii="Courier New" w:hAnsi="Courier New" w:cs="Courier New"/>
+          <w:b/>
+          <w:bCs/>
+          <w:color w:val="000080"/>
+          <w:sz w:val="20"/>
+          <w:szCs w:val="20"/>
+          <w:highlight w:val="white"/>
+        </w:rPr>
+        <w:t>,</w:t>
+      </w:r>
+      <w:r>
+        <w:rPr>
+          <w:rFonts w:ascii="Courier New" w:hAnsi="Courier New" w:cs="Courier New"/>
+          <w:color w:val="000000"/>
+          <w:sz w:val="20"/>
+          <w:szCs w:val="20"/>
+          <w:highlight w:val="white"/>
+        </w:rPr>
+        <w:t xml:space="preserve"> </w:t>
+      </w:r>
+      <w:r>
+        <w:rPr>
+          <w:rFonts w:ascii="Courier New" w:hAnsi="Courier New" w:cs="Courier New"/>
+          <w:color w:val="FF0000"/>
+          <w:sz w:val="20"/>
+          <w:szCs w:val="20"/>
+          <w:highlight w:val="white"/>
+        </w:rPr>
+        <w:t>42607</w:t>
+      </w:r>
+      <w:r>
+        <w:rPr>
+          <w:rFonts w:ascii="Courier New" w:hAnsi="Courier New" w:cs="Courier New"/>
+          <w:b/>
+          <w:bCs/>
+          <w:color w:val="000080"/>
+          <w:sz w:val="20"/>
+          <w:szCs w:val="20"/>
+          <w:highlight w:val="white"/>
+        </w:rPr>
+        <w:t>]</w:t>
+      </w:r>
+    </w:p>
+    <w:p>
+      <w:pPr>
+        <w:autoSpaceDE w:val="0"/>
+        <w:autoSpaceDN w:val="0"/>
+        <w:bidi w:val="0"/>
+        <w:adjustRightInd w:val="0"/>
+        <w:spacing w:after="0" w:line="240" w:lineRule="auto"/>
+        <w:rPr>
+          <w:rFonts w:ascii="Courier New" w:hAnsi="Courier New" w:cs="Courier New"/>
+          <w:color w:val="000000"/>
+          <w:sz w:val="20"/>
+          <w:szCs w:val="20"/>
+          <w:highlight w:val="white"/>
+        </w:rPr>
+      </w:pPr>
+      <w:r>
+        <w:rPr>
+          <w:rFonts w:ascii="Courier New" w:hAnsi="Courier New" w:cs="Courier New"/>
+          <w:color w:val="000000"/>
+          <w:sz w:val="20"/>
+          <w:szCs w:val="20"/>
+          <w:highlight w:val="white"/>
+        </w:rPr>
+        <w:t>gas</w:t>
+      </w:r>
+      <w:r>
+        <w:rPr>
+          <w:rFonts w:ascii="Courier New" w:hAnsi="Courier New" w:cs="Courier New"/>
+          <w:b/>
+          <w:bCs/>
+          <w:color w:val="000080"/>
+          <w:sz w:val="20"/>
+          <w:szCs w:val="20"/>
+          <w:highlight w:val="white"/>
+        </w:rPr>
+        <w:t>-</w:t>
+      </w:r>
+      <w:r>
+        <w:rPr>
+          <w:rFonts w:ascii="Courier New" w:hAnsi="Courier New" w:cs="Courier New"/>
+          <w:color w:val="000000"/>
+          <w:sz w:val="20"/>
+          <w:szCs w:val="20"/>
+          <w:highlight w:val="white"/>
+        </w:rPr>
+        <w:t>stations</w:t>
+      </w:r>
+      <w:r>
+        <w:rPr>
+          <w:rFonts w:ascii="Courier New" w:hAnsi="Courier New" w:cs="Courier New"/>
+          <w:b/>
+          <w:bCs/>
+          <w:color w:val="000080"/>
+          <w:sz w:val="20"/>
+          <w:szCs w:val="20"/>
+          <w:highlight w:val="white"/>
+        </w:rPr>
+        <w:t>:</w:t>
+      </w:r>
+      <w:r>
+        <w:rPr>
+          <w:rFonts w:ascii="Courier New" w:hAnsi="Courier New" w:cs="Courier New"/>
+          <w:color w:val="000000"/>
+          <w:sz w:val="20"/>
+          <w:szCs w:val="20"/>
+          <w:highlight w:val="white"/>
+        </w:rPr>
+        <w:t xml:space="preserve"> </w:t>
+      </w:r>
+      <w:r>
+        <w:rPr>
+          <w:rFonts w:ascii="Courier New" w:hAnsi="Courier New" w:cs="Courier New"/>
+          <w:b/>
+          <w:bCs/>
+          <w:color w:val="000080"/>
+          <w:sz w:val="20"/>
+          <w:szCs w:val="20"/>
+          <w:highlight w:val="white"/>
+        </w:rPr>
+        <w:t>[</w:t>
+      </w:r>
+      <w:r>
+        <w:rPr>
+          <w:rFonts w:ascii="Courier New" w:hAnsi="Courier New" w:cs="Courier New"/>
+          <w:color w:val="FF0000"/>
+          <w:sz w:val="20"/>
+          <w:szCs w:val="20"/>
+          <w:highlight w:val="white"/>
+        </w:rPr>
+        <w:t>17719</w:t>
+      </w:r>
+      <w:r>
+        <w:rPr>
+          <w:rFonts w:ascii="Courier New" w:hAnsi="Courier New" w:cs="Courier New"/>
+          <w:b/>
+          <w:bCs/>
+          <w:color w:val="000080"/>
+          <w:sz w:val="20"/>
+          <w:szCs w:val="20"/>
+          <w:highlight w:val="white"/>
+        </w:rPr>
+        <w:t>,</w:t>
+      </w:r>
+      <w:r>
+        <w:rPr>
+          <w:rFonts w:ascii="Courier New" w:hAnsi="Courier New" w:cs="Courier New"/>
+          <w:color w:val="000000"/>
+          <w:sz w:val="20"/>
+          <w:szCs w:val="20"/>
+          <w:highlight w:val="white"/>
+        </w:rPr>
+        <w:t xml:space="preserve"> </w:t>
+      </w:r>
+      <w:r>
+        <w:rPr>
+          <w:rFonts w:ascii="Courier New" w:hAnsi="Courier New" w:cs="Courier New"/>
+          <w:color w:val="FF0000"/>
+          <w:sz w:val="20"/>
+          <w:szCs w:val="20"/>
+          <w:highlight w:val="white"/>
+        </w:rPr>
+        <w:t>32863</w:t>
+      </w:r>
+      <w:r>
+        <w:rPr>
+          <w:rFonts w:ascii="Courier New" w:hAnsi="Courier New" w:cs="Courier New"/>
+          <w:b/>
+          <w:bCs/>
+          <w:color w:val="000080"/>
+          <w:sz w:val="20"/>
+          <w:szCs w:val="20"/>
+          <w:highlight w:val="white"/>
+        </w:rPr>
+        <w:t>]</w:t>
+      </w:r>
+    </w:p>
+    <w:p>
+      <w:pPr>
+        <w:autoSpaceDE w:val="0"/>
+        <w:autoSpaceDN w:val="0"/>
+        <w:bidi w:val="0"/>
+        <w:adjustRightInd w:val="0"/>
+        <w:spacing w:after="0" w:line="240" w:lineRule="auto"/>
+        <w:jc w:val="right"/>
+        <w:rPr>
+          <w:rFonts w:ascii="Courier New" w:hAnsi="Courier New" w:cs="Courier New" w:hint="cs"/>
+          <w:color w:val="000000"/>
+          <w:sz w:val="20"/>
+          <w:szCs w:val="20"/>
+          <w:highlight w:val="white"/>
+          <w:rtl/>
+        </w:rPr>
+      </w:pPr>
+    </w:p>
+    <w:p>
+      <w:pPr>
+        <w:autoSpaceDE w:val="0"/>
+        <w:autoSpaceDN w:val="0"/>
+        <w:bidi w:val="0"/>
+        <w:adjustRightInd w:val="0"/>
+        <w:spacing w:after="0" w:line="240" w:lineRule="auto"/>
+        <w:rPr>
+          <w:rFonts w:cstheme="minorHAnsi"/>
+          <w:sz w:val="28"/>
+          <w:szCs w:val="28"/>
+        </w:rPr>
+      </w:pPr>
+      <w:r>
+        <w:rPr>
+          <w:rFonts w:cstheme="minorHAnsi"/>
+          <w:sz w:val="28"/>
+          <w:szCs w:val="28"/>
+        </w:rPr>
+        <w:t>MST</w:t>
+      </w:r>
+      <w:r>
+        <w:rPr>
+          <w:rFonts w:cstheme="minorHAnsi"/>
+          <w:sz w:val="28"/>
+          <w:szCs w:val="28"/>
+        </w:rPr>
+        <w:t xml:space="preserve"> </w:t>
+      </w:r>
+      <w:r>
+        <w:rPr>
+          <w:rFonts w:cstheme="minorHAnsi"/>
+          <w:sz w:val="28"/>
+          <w:szCs w:val="28"/>
+        </w:rPr>
+        <w:t>Air</w:t>
+      </w:r>
+      <w:r>
+        <w:rPr>
+          <w:rFonts w:cstheme="minorHAnsi"/>
+          <w:sz w:val="28"/>
+          <w:szCs w:val="28"/>
+        </w:rPr>
+        <w:t xml:space="preserve"> </w:t>
+      </w:r>
+      <w:proofErr w:type="spellStart"/>
+      <w:r>
+        <w:rPr>
+          <w:rFonts w:cstheme="minorHAnsi"/>
+          <w:sz w:val="28"/>
+          <w:szCs w:val="28"/>
+        </w:rPr>
+        <w:t>Dist</w:t>
+      </w:r>
+      <w:proofErr w:type="spellEnd"/>
+      <w:r>
+        <w:rPr>
+          <w:rFonts w:cstheme="minorHAnsi"/>
+          <w:sz w:val="28"/>
+          <w:szCs w:val="28"/>
+        </w:rPr>
+        <w:t xml:space="preserve"> </w:t>
+      </w:r>
+      <w:r>
+        <w:rPr>
+          <w:rFonts w:cstheme="minorHAnsi"/>
+          <w:sz w:val="28"/>
+          <w:szCs w:val="28"/>
+        </w:rPr>
+        <w:t>Heuristic</w:t>
+      </w:r>
+      <w:r>
+        <w:rPr>
+          <w:rFonts w:cstheme="minorHAnsi"/>
+          <w:sz w:val="28"/>
+          <w:szCs w:val="28"/>
+        </w:rPr>
+        <w:t xml:space="preserve"> output:</w:t>
+      </w:r>
+    </w:p>
+    <w:p>
+      <w:pPr>
+        <w:autoSpaceDE w:val="0"/>
+        <w:autoSpaceDN w:val="0"/>
+        <w:bidi w:val="0"/>
+        <w:adjustRightInd w:val="0"/>
+        <w:spacing w:after="0" w:line="240" w:lineRule="auto"/>
+        <w:rPr>
+          <w:rFonts w:cstheme="minorHAnsi"/>
+          <w:b/>
+          <w:bCs/>
+          <w:sz w:val="32"/>
+          <w:szCs w:val="32"/>
+        </w:rPr>
+      </w:pPr>
+    </w:p>
+    <w:p>
+      <w:pPr>
+        <w:autoSpaceDE w:val="0"/>
+        <w:autoSpaceDN w:val="0"/>
+        <w:bidi w:val="0"/>
+        <w:adjustRightInd w:val="0"/>
+        <w:spacing w:after="0" w:line="240" w:lineRule="auto"/>
+        <w:rPr>
+          <w:rFonts w:ascii="Courier New" w:hAnsi="Courier New" w:cs="Courier New"/>
+          <w:color w:val="000000"/>
+          <w:sz w:val="20"/>
+          <w:szCs w:val="20"/>
+          <w:highlight w:val="white"/>
+        </w:rPr>
+      </w:pPr>
+      <w:proofErr w:type="spellStart"/>
+      <w:r>
+        <w:rPr>
+          <w:rFonts w:ascii="Courier New" w:hAnsi="Courier New" w:cs="Courier New"/>
+          <w:color w:val="000000"/>
+          <w:sz w:val="20"/>
+          <w:szCs w:val="20"/>
+          <w:highlight w:val="white"/>
+        </w:rPr>
+        <w:t>StrictDeliveries</w:t>
+      </w:r>
+      <w:proofErr w:type="spellEnd"/>
+      <w:r>
+        <w:rPr>
+          <w:rFonts w:ascii="Courier New" w:hAnsi="Courier New" w:cs="Courier New"/>
+          <w:b/>
+          <w:bCs/>
+          <w:color w:val="000080"/>
+          <w:sz w:val="20"/>
+          <w:szCs w:val="20"/>
+          <w:highlight w:val="white"/>
+        </w:rPr>
+        <w:t>(</w:t>
+      </w:r>
+      <w:proofErr w:type="spellStart"/>
+      <w:r>
+        <w:rPr>
+          <w:rFonts w:ascii="Courier New" w:hAnsi="Courier New" w:cs="Courier New"/>
+          <w:color w:val="000000"/>
+          <w:sz w:val="20"/>
+          <w:szCs w:val="20"/>
+          <w:highlight w:val="white"/>
+        </w:rPr>
+        <w:t>small_delivery</w:t>
+      </w:r>
+      <w:proofErr w:type="spellEnd"/>
+      <w:r>
+        <w:rPr>
+          <w:rFonts w:ascii="Courier New" w:hAnsi="Courier New" w:cs="Courier New"/>
+          <w:b/>
+          <w:bCs/>
+          <w:color w:val="000080"/>
+          <w:sz w:val="20"/>
+          <w:szCs w:val="20"/>
+          <w:highlight w:val="white"/>
+        </w:rPr>
+        <w:t>)</w:t>
+      </w:r>
+    </w:p>
+    <w:p>
+      <w:pPr>
+        <w:autoSpaceDE w:val="0"/>
+        <w:autoSpaceDN w:val="0"/>
+        <w:bidi w:val="0"/>
+        <w:adjustRightInd w:val="0"/>
+        <w:spacing w:after="0" w:line="240" w:lineRule="auto"/>
+        <w:rPr>
+          <w:rFonts w:ascii="Courier New" w:hAnsi="Courier New" w:cs="Courier New"/>
+          <w:color w:val="000000"/>
+          <w:sz w:val="20"/>
+          <w:szCs w:val="20"/>
+          <w:highlight w:val="white"/>
+        </w:rPr>
+      </w:pPr>
+      <w:r>
+        <w:rPr>
+          <w:rFonts w:ascii="Courier New" w:hAnsi="Courier New" w:cs="Courier New"/>
+          <w:color w:val="000000"/>
+          <w:sz w:val="20"/>
+          <w:szCs w:val="20"/>
+          <w:highlight w:val="white"/>
+        </w:rPr>
+        <w:t>A</w:t>
+      </w:r>
+      <w:r>
+        <w:rPr>
+          <w:rFonts w:ascii="Courier New" w:hAnsi="Courier New" w:cs="Courier New"/>
+          <w:b/>
+          <w:bCs/>
+          <w:color w:val="000080"/>
+          <w:sz w:val="20"/>
+          <w:szCs w:val="20"/>
+          <w:highlight w:val="white"/>
+        </w:rPr>
+        <w:t>*</w:t>
+      </w:r>
+      <w:r>
+        <w:rPr>
+          <w:rFonts w:ascii="Courier New" w:hAnsi="Courier New" w:cs="Courier New"/>
+          <w:color w:val="000000"/>
+          <w:sz w:val="20"/>
+          <w:szCs w:val="20"/>
+          <w:highlight w:val="white"/>
+        </w:rPr>
+        <w:t xml:space="preserve"> </w:t>
+      </w:r>
+      <w:r>
+        <w:rPr>
+          <w:rFonts w:ascii="Courier New" w:hAnsi="Courier New" w:cs="Courier New"/>
+          <w:b/>
+          <w:bCs/>
+          <w:color w:val="000080"/>
+          <w:sz w:val="20"/>
+          <w:szCs w:val="20"/>
+          <w:highlight w:val="white"/>
+        </w:rPr>
+        <w:t>(</w:t>
+      </w:r>
+      <w:r>
+        <w:rPr>
+          <w:rFonts w:ascii="Courier New" w:hAnsi="Courier New" w:cs="Courier New"/>
+          <w:color w:val="000000"/>
+          <w:sz w:val="20"/>
+          <w:szCs w:val="20"/>
+          <w:highlight w:val="white"/>
+        </w:rPr>
+        <w:t>h</w:t>
+      </w:r>
+      <w:r>
+        <w:rPr>
+          <w:rFonts w:ascii="Courier New" w:hAnsi="Courier New" w:cs="Courier New"/>
+          <w:b/>
+          <w:bCs/>
+          <w:color w:val="000080"/>
+          <w:sz w:val="20"/>
+          <w:szCs w:val="20"/>
+          <w:highlight w:val="white"/>
+        </w:rPr>
+        <w:t>=</w:t>
+      </w:r>
+      <w:proofErr w:type="spellStart"/>
+      <w:r>
+        <w:rPr>
+          <w:rFonts w:ascii="Courier New" w:hAnsi="Courier New" w:cs="Courier New"/>
+          <w:color w:val="000000"/>
+          <w:sz w:val="20"/>
+          <w:szCs w:val="20"/>
+          <w:highlight w:val="white"/>
+        </w:rPr>
+        <w:t>MSTAirDist</w:t>
+      </w:r>
+      <w:proofErr w:type="spellEnd"/>
+      <w:r>
+        <w:rPr>
+          <w:rFonts w:ascii="Courier New" w:hAnsi="Courier New" w:cs="Courier New"/>
+          <w:b/>
+          <w:bCs/>
+          <w:color w:val="000080"/>
+          <w:sz w:val="20"/>
+          <w:szCs w:val="20"/>
+          <w:highlight w:val="white"/>
+        </w:rPr>
+        <w:t>,</w:t>
+      </w:r>
+      <w:r>
+        <w:rPr>
+          <w:rFonts w:ascii="Courier New" w:hAnsi="Courier New" w:cs="Courier New"/>
+          <w:color w:val="000000"/>
+          <w:sz w:val="20"/>
+          <w:szCs w:val="20"/>
+          <w:highlight w:val="white"/>
+        </w:rPr>
+        <w:t xml:space="preserve"> w</w:t>
+      </w:r>
+      <w:r>
+        <w:rPr>
+          <w:rFonts w:ascii="Courier New" w:hAnsi="Courier New" w:cs="Courier New"/>
+          <w:b/>
+          <w:bCs/>
+          <w:color w:val="000080"/>
+          <w:sz w:val="20"/>
+          <w:szCs w:val="20"/>
+          <w:highlight w:val="white"/>
+        </w:rPr>
+        <w:t>=</w:t>
+      </w:r>
+      <w:r>
+        <w:rPr>
+          <w:rFonts w:ascii="Courier New" w:hAnsi="Courier New" w:cs="Courier New"/>
+          <w:color w:val="FF0000"/>
+          <w:sz w:val="20"/>
+          <w:szCs w:val="20"/>
+          <w:highlight w:val="white"/>
+        </w:rPr>
+        <w:t>0.500</w:t>
+      </w:r>
+      <w:r>
+        <w:rPr>
+          <w:rFonts w:ascii="Courier New" w:hAnsi="Courier New" w:cs="Courier New"/>
+          <w:b/>
+          <w:bCs/>
+          <w:color w:val="000080"/>
+          <w:sz w:val="20"/>
+          <w:szCs w:val="20"/>
+          <w:highlight w:val="white"/>
+        </w:rPr>
+        <w:t>)</w:t>
+      </w:r>
+    </w:p>
+    <w:p>
+      <w:pPr>
+        <w:autoSpaceDE w:val="0"/>
+        <w:autoSpaceDN w:val="0"/>
+        <w:bidi w:val="0"/>
+        <w:adjustRightInd w:val="0"/>
+        <w:spacing w:after="0" w:line="240" w:lineRule="auto"/>
+        <w:rPr>
+          <w:rFonts w:ascii="Courier New" w:hAnsi="Courier New" w:cs="Courier New"/>
+          <w:color w:val="000000"/>
+          <w:sz w:val="20"/>
+          <w:szCs w:val="20"/>
+          <w:highlight w:val="white"/>
+        </w:rPr>
+      </w:pPr>
+      <w:r>
+        <w:rPr>
+          <w:rFonts w:ascii="Courier New" w:hAnsi="Courier New" w:cs="Courier New"/>
+          <w:color w:val="000000"/>
+          <w:sz w:val="20"/>
+          <w:szCs w:val="20"/>
+          <w:highlight w:val="white"/>
+        </w:rPr>
+        <w:t>time</w:t>
+      </w:r>
+      <w:r>
+        <w:rPr>
+          <w:rFonts w:ascii="Courier New" w:hAnsi="Courier New" w:cs="Courier New"/>
+          <w:b/>
+          <w:bCs/>
+          <w:color w:val="000080"/>
+          <w:sz w:val="20"/>
+          <w:szCs w:val="20"/>
+          <w:highlight w:val="white"/>
+        </w:rPr>
+        <w:t>:</w:t>
+      </w:r>
+      <w:r>
+        <w:rPr>
+          <w:rFonts w:ascii="Courier New" w:hAnsi="Courier New" w:cs="Courier New"/>
+          <w:color w:val="000000"/>
+          <w:sz w:val="20"/>
+          <w:szCs w:val="20"/>
+          <w:highlight w:val="white"/>
+        </w:rPr>
+        <w:t xml:space="preserve">   </w:t>
+      </w:r>
+      <w:r>
+        <w:rPr>
+          <w:rFonts w:ascii="Courier New" w:hAnsi="Courier New" w:cs="Courier New"/>
+          <w:color w:val="FF0000"/>
+          <w:sz w:val="20"/>
+          <w:szCs w:val="20"/>
+          <w:highlight w:val="white"/>
+        </w:rPr>
+        <w:t>8.06</w:t>
+      </w:r>
+    </w:p>
+    <w:p>
+      <w:pPr>
+        <w:autoSpaceDE w:val="0"/>
+        <w:autoSpaceDN w:val="0"/>
+        <w:bidi w:val="0"/>
+        <w:adjustRightInd w:val="0"/>
+        <w:spacing w:after="0" w:line="240" w:lineRule="auto"/>
+        <w:rPr>
+          <w:rFonts w:ascii="Courier New" w:hAnsi="Courier New" w:cs="Courier New"/>
+          <w:color w:val="000000"/>
+          <w:sz w:val="20"/>
+          <w:szCs w:val="20"/>
+          <w:highlight w:val="white"/>
+        </w:rPr>
+      </w:pPr>
+      <w:r>
+        <w:rPr>
+          <w:rFonts w:ascii="Courier New" w:hAnsi="Courier New" w:cs="Courier New"/>
+          <w:sz w:val="20"/>
+          <w:szCs w:val="20"/>
+          <w:highlight w:val="white"/>
+        </w:rPr>
+        <w:t>#</w:t>
+      </w:r>
+      <w:r>
+        <w:rPr>
+          <w:rFonts w:ascii="Courier New" w:hAnsi="Courier New" w:cs="Courier New"/>
+          <w:sz w:val="20"/>
+          <w:szCs w:val="20"/>
+          <w:highlight w:val="white"/>
+        </w:rPr>
+        <w:t>dev</w:t>
+      </w:r>
+      <w:r>
+        <w:rPr>
+          <w:rFonts w:ascii="Courier New" w:hAnsi="Courier New" w:cs="Courier New"/>
+          <w:b/>
+          <w:bCs/>
+          <w:color w:val="000080"/>
+          <w:sz w:val="20"/>
+          <w:szCs w:val="20"/>
+          <w:highlight w:val="white"/>
+        </w:rPr>
+        <w:t>:</w:t>
+      </w:r>
+      <w:r>
+        <w:rPr>
+          <w:rFonts w:ascii="Courier New" w:hAnsi="Courier New" w:cs="Courier New"/>
+          <w:color w:val="008000"/>
+          <w:sz w:val="20"/>
+          <w:szCs w:val="20"/>
+          <w:highlight w:val="white"/>
+        </w:rPr>
+        <w:t xml:space="preserve"> </w:t>
+      </w:r>
+      <w:r>
+        <w:rPr>
+          <w:rFonts w:ascii="Courier New" w:hAnsi="Courier New" w:cs="Courier New"/>
+          <w:color w:val="FF0000"/>
+          <w:sz w:val="20"/>
+          <w:szCs w:val="20"/>
+          <w:highlight w:val="white"/>
+        </w:rPr>
+        <w:t>120</w:t>
+      </w:r>
+    </w:p>
+    <w:p>
+      <w:pPr>
+        <w:autoSpaceDE w:val="0"/>
+        <w:autoSpaceDN w:val="0"/>
+        <w:bidi w:val="0"/>
+        <w:adjustRightInd w:val="0"/>
+        <w:spacing w:after="0" w:line="240" w:lineRule="auto"/>
+        <w:rPr>
+          <w:rFonts w:ascii="Courier New" w:hAnsi="Courier New" w:cs="Courier New"/>
+          <w:color w:val="000000"/>
+          <w:sz w:val="20"/>
+          <w:szCs w:val="20"/>
+          <w:highlight w:val="white"/>
+        </w:rPr>
+      </w:pPr>
+      <w:proofErr w:type="spellStart"/>
+      <w:r>
+        <w:rPr>
+          <w:rFonts w:ascii="Courier New" w:hAnsi="Courier New" w:cs="Courier New"/>
+          <w:color w:val="000000"/>
+          <w:sz w:val="20"/>
+          <w:szCs w:val="20"/>
+          <w:highlight w:val="white"/>
+        </w:rPr>
+        <w:t>total_cost</w:t>
+      </w:r>
+      <w:proofErr w:type="spellEnd"/>
+      <w:r>
+        <w:rPr>
+          <w:rFonts w:ascii="Courier New" w:hAnsi="Courier New" w:cs="Courier New"/>
+          <w:b/>
+          <w:bCs/>
+          <w:color w:val="000080"/>
+          <w:sz w:val="20"/>
+          <w:szCs w:val="20"/>
+          <w:highlight w:val="white"/>
+        </w:rPr>
+        <w:t>:</w:t>
+      </w:r>
+      <w:r>
+        <w:rPr>
+          <w:rFonts w:ascii="Courier New" w:hAnsi="Courier New" w:cs="Courier New"/>
+          <w:color w:val="000000"/>
+          <w:sz w:val="20"/>
+          <w:szCs w:val="20"/>
+          <w:highlight w:val="white"/>
+        </w:rPr>
+        <w:t xml:space="preserve"> </w:t>
+      </w:r>
+      <w:r>
+        <w:rPr>
+          <w:rFonts w:ascii="Courier New" w:hAnsi="Courier New" w:cs="Courier New"/>
+          <w:color w:val="FF0000"/>
+          <w:sz w:val="20"/>
+          <w:szCs w:val="20"/>
+          <w:highlight w:val="white"/>
+        </w:rPr>
+        <w:t>14254.79234</w:t>
+      </w:r>
+    </w:p>
+    <w:p>
+      <w:pPr>
+        <w:autoSpaceDE w:val="0"/>
+        <w:autoSpaceDN w:val="0"/>
+        <w:bidi w:val="0"/>
+        <w:adjustRightInd w:val="0"/>
+        <w:spacing w:after="0" w:line="240" w:lineRule="auto"/>
+        <w:rPr>
+          <w:rFonts w:ascii="Courier New" w:hAnsi="Courier New" w:cs="Courier New"/>
+          <w:color w:val="000000"/>
+          <w:sz w:val="20"/>
+          <w:szCs w:val="20"/>
+          <w:highlight w:val="white"/>
+        </w:rPr>
+      </w:pPr>
+      <w:r>
+        <w:rPr>
+          <w:rFonts w:ascii="Courier New" w:hAnsi="Courier New" w:cs="Courier New"/>
+          <w:b/>
+          <w:bCs/>
+          <w:color w:val="000080"/>
+          <w:sz w:val="20"/>
+          <w:szCs w:val="20"/>
+          <w:highlight w:val="white"/>
+        </w:rPr>
+        <w:t>|</w:t>
+      </w:r>
+      <w:r>
+        <w:rPr>
+          <w:rFonts w:ascii="Courier New" w:hAnsi="Courier New" w:cs="Courier New"/>
+          <w:color w:val="000000"/>
+          <w:sz w:val="20"/>
+          <w:szCs w:val="20"/>
+          <w:highlight w:val="white"/>
+        </w:rPr>
+        <w:t>path</w:t>
+      </w:r>
+      <w:r>
+        <w:rPr>
+          <w:rFonts w:ascii="Courier New" w:hAnsi="Courier New" w:cs="Courier New"/>
+          <w:b/>
+          <w:bCs/>
+          <w:color w:val="000080"/>
+          <w:sz w:val="20"/>
+          <w:szCs w:val="20"/>
+          <w:highlight w:val="white"/>
+        </w:rPr>
+        <w:t>|:</w:t>
+      </w:r>
+      <w:r>
+        <w:rPr>
+          <w:rFonts w:ascii="Courier New" w:hAnsi="Courier New" w:cs="Courier New"/>
+          <w:color w:val="000000"/>
+          <w:sz w:val="20"/>
+          <w:szCs w:val="20"/>
+          <w:highlight w:val="white"/>
+        </w:rPr>
+        <w:t xml:space="preserve"> </w:t>
+      </w:r>
+      <w:r>
+        <w:rPr>
+          <w:rFonts w:ascii="Courier New" w:hAnsi="Courier New" w:cs="Courier New"/>
+          <w:color w:val="FF0000"/>
+          <w:sz w:val="20"/>
+          <w:szCs w:val="20"/>
+          <w:highlight w:val="white"/>
+        </w:rPr>
+        <w:t>8</w:t>
+      </w:r>
+      <w:r>
+        <w:rPr>
+          <w:rFonts w:ascii="Courier New" w:hAnsi="Courier New" w:cs="Courier New"/>
+          <w:color w:val="000000"/>
+          <w:sz w:val="20"/>
+          <w:szCs w:val="20"/>
+          <w:highlight w:val="white"/>
+        </w:rPr>
+        <w:t xml:space="preserve"> </w:t>
+      </w:r>
+    </w:p>
+    <w:p>
+      <w:pPr>
+        <w:autoSpaceDE w:val="0"/>
+        <w:autoSpaceDN w:val="0"/>
+        <w:bidi w:val="0"/>
+        <w:adjustRightInd w:val="0"/>
+        <w:spacing w:after="0" w:line="240" w:lineRule="auto"/>
+        <w:rPr>
+          <w:rFonts w:ascii="Courier New" w:hAnsi="Courier New" w:cs="Courier New"/>
+          <w:color w:val="000000"/>
+          <w:sz w:val="20"/>
+          <w:szCs w:val="20"/>
+          <w:highlight w:val="white"/>
+        </w:rPr>
+      </w:pPr>
+      <w:r>
+        <w:rPr>
+          <w:rFonts w:ascii="Courier New" w:hAnsi="Courier New" w:cs="Courier New"/>
+          <w:color w:val="000000"/>
+          <w:sz w:val="20"/>
+          <w:szCs w:val="20"/>
+          <w:highlight w:val="white"/>
+        </w:rPr>
+        <w:t>path</w:t>
+      </w:r>
+      <w:r>
+        <w:rPr>
+          <w:rFonts w:ascii="Courier New" w:hAnsi="Courier New" w:cs="Courier New"/>
+          <w:b/>
+          <w:bCs/>
+          <w:color w:val="000080"/>
+          <w:sz w:val="20"/>
+          <w:szCs w:val="20"/>
+          <w:highlight w:val="white"/>
+        </w:rPr>
+        <w:t>:</w:t>
+      </w:r>
+      <w:r>
+        <w:rPr>
+          <w:rFonts w:ascii="Courier New" w:hAnsi="Courier New" w:cs="Courier New"/>
+          <w:color w:val="000000"/>
+          <w:sz w:val="20"/>
+          <w:szCs w:val="20"/>
+          <w:highlight w:val="white"/>
+        </w:rPr>
+        <w:t xml:space="preserve"> </w:t>
+      </w:r>
+      <w:r>
+        <w:rPr>
+          <w:rFonts w:ascii="Courier New" w:hAnsi="Courier New" w:cs="Courier New"/>
+          <w:b/>
+          <w:bCs/>
+          <w:color w:val="000080"/>
+          <w:sz w:val="20"/>
+          <w:szCs w:val="20"/>
+          <w:highlight w:val="white"/>
+        </w:rPr>
+        <w:t>[</w:t>
+      </w:r>
+      <w:r>
+        <w:rPr>
+          <w:rFonts w:ascii="Courier New" w:hAnsi="Courier New" w:cs="Courier New"/>
+          <w:color w:val="FF0000"/>
+          <w:sz w:val="20"/>
+          <w:szCs w:val="20"/>
+          <w:highlight w:val="white"/>
+        </w:rPr>
+        <w:t>43516</w:t>
+      </w:r>
+      <w:r>
+        <w:rPr>
+          <w:rFonts w:ascii="Courier New" w:hAnsi="Courier New" w:cs="Courier New"/>
+          <w:b/>
+          <w:bCs/>
+          <w:color w:val="000080"/>
+          <w:sz w:val="20"/>
+          <w:szCs w:val="20"/>
+          <w:highlight w:val="white"/>
+        </w:rPr>
+        <w:t>,</w:t>
+      </w:r>
+      <w:r>
+        <w:rPr>
+          <w:rFonts w:ascii="Courier New" w:hAnsi="Courier New" w:cs="Courier New"/>
+          <w:color w:val="000000"/>
+          <w:sz w:val="20"/>
+          <w:szCs w:val="20"/>
+          <w:highlight w:val="white"/>
+        </w:rPr>
+        <w:t xml:space="preserve"> </w:t>
+      </w:r>
+      <w:r>
+        <w:rPr>
+          <w:rFonts w:ascii="Courier New" w:hAnsi="Courier New" w:cs="Courier New"/>
+          <w:color w:val="FF0000"/>
+          <w:sz w:val="20"/>
+          <w:szCs w:val="20"/>
+          <w:highlight w:val="white"/>
+        </w:rPr>
+        <w:t>67260</w:t>
+      </w:r>
+      <w:r>
+        <w:rPr>
+          <w:rFonts w:ascii="Courier New" w:hAnsi="Courier New" w:cs="Courier New"/>
+          <w:b/>
+          <w:bCs/>
+          <w:color w:val="000080"/>
+          <w:sz w:val="20"/>
+          <w:szCs w:val="20"/>
+          <w:highlight w:val="white"/>
+        </w:rPr>
+        <w:t>,</w:t>
+      </w:r>
+      <w:r>
+        <w:rPr>
+          <w:rFonts w:ascii="Courier New" w:hAnsi="Courier New" w:cs="Courier New"/>
+          <w:color w:val="000000"/>
+          <w:sz w:val="20"/>
+          <w:szCs w:val="20"/>
+          <w:highlight w:val="white"/>
+        </w:rPr>
+        <w:t xml:space="preserve"> </w:t>
+      </w:r>
+      <w:r>
+        <w:rPr>
+          <w:rFonts w:ascii="Courier New" w:hAnsi="Courier New" w:cs="Courier New"/>
+          <w:color w:val="FF0000"/>
+          <w:sz w:val="20"/>
+          <w:szCs w:val="20"/>
+          <w:highlight w:val="white"/>
+        </w:rPr>
+        <w:t>17719</w:t>
+      </w:r>
+      <w:r>
+        <w:rPr>
+          <w:rFonts w:ascii="Courier New" w:hAnsi="Courier New" w:cs="Courier New"/>
+          <w:b/>
+          <w:bCs/>
+          <w:color w:val="000080"/>
+          <w:sz w:val="20"/>
+          <w:szCs w:val="20"/>
+          <w:highlight w:val="white"/>
+        </w:rPr>
+        <w:t>,</w:t>
+      </w:r>
+      <w:r>
+        <w:rPr>
+          <w:rFonts w:ascii="Courier New" w:hAnsi="Courier New" w:cs="Courier New"/>
+          <w:color w:val="000000"/>
+          <w:sz w:val="20"/>
+          <w:szCs w:val="20"/>
+          <w:highlight w:val="white"/>
+        </w:rPr>
+        <w:t xml:space="preserve"> </w:t>
+      </w:r>
+      <w:r>
+        <w:rPr>
+          <w:rFonts w:ascii="Courier New" w:hAnsi="Courier New" w:cs="Courier New"/>
+          <w:color w:val="FF0000"/>
+          <w:sz w:val="20"/>
+          <w:szCs w:val="20"/>
+          <w:highlight w:val="white"/>
+        </w:rPr>
+        <w:t>43454</w:t>
+      </w:r>
+      <w:r>
+        <w:rPr>
+          <w:rFonts w:ascii="Courier New" w:hAnsi="Courier New" w:cs="Courier New"/>
+          <w:b/>
+          <w:bCs/>
+          <w:color w:val="000080"/>
+          <w:sz w:val="20"/>
+          <w:szCs w:val="20"/>
+          <w:highlight w:val="white"/>
+        </w:rPr>
+        <w:t>,</w:t>
+      </w:r>
+      <w:r>
+        <w:rPr>
+          <w:rFonts w:ascii="Courier New" w:hAnsi="Courier New" w:cs="Courier New"/>
+          <w:color w:val="000000"/>
+          <w:sz w:val="20"/>
+          <w:szCs w:val="20"/>
+          <w:highlight w:val="white"/>
+        </w:rPr>
+        <w:t xml:space="preserve"> </w:t>
+      </w:r>
+      <w:r>
+        <w:rPr>
+          <w:rFonts w:ascii="Courier New" w:hAnsi="Courier New" w:cs="Courier New"/>
+          <w:color w:val="FF0000"/>
+          <w:sz w:val="20"/>
+          <w:szCs w:val="20"/>
+          <w:highlight w:val="white"/>
+        </w:rPr>
+        <w:t>43217</w:t>
+      </w:r>
+      <w:r>
+        <w:rPr>
+          <w:rFonts w:ascii="Courier New" w:hAnsi="Courier New" w:cs="Courier New"/>
+          <w:b/>
+          <w:bCs/>
+          <w:color w:val="000080"/>
+          <w:sz w:val="20"/>
+          <w:szCs w:val="20"/>
+          <w:highlight w:val="white"/>
+        </w:rPr>
+        <w:t>,</w:t>
+      </w:r>
+      <w:r>
+        <w:rPr>
+          <w:rFonts w:ascii="Courier New" w:hAnsi="Courier New" w:cs="Courier New"/>
+          <w:color w:val="000000"/>
+          <w:sz w:val="20"/>
+          <w:szCs w:val="20"/>
+          <w:highlight w:val="white"/>
+        </w:rPr>
+        <w:t xml:space="preserve"> </w:t>
+      </w:r>
+      <w:r>
+        <w:rPr>
+          <w:rFonts w:ascii="Courier New" w:hAnsi="Courier New" w:cs="Courier New"/>
+          <w:color w:val="FF0000"/>
+          <w:sz w:val="20"/>
+          <w:szCs w:val="20"/>
+          <w:highlight w:val="white"/>
+        </w:rPr>
+        <w:t>32863</w:t>
+      </w:r>
+      <w:r>
+        <w:rPr>
+          <w:rFonts w:ascii="Courier New" w:hAnsi="Courier New" w:cs="Courier New"/>
+          <w:b/>
+          <w:bCs/>
+          <w:color w:val="000080"/>
+          <w:sz w:val="20"/>
+          <w:szCs w:val="20"/>
+          <w:highlight w:val="white"/>
+        </w:rPr>
+        <w:t>,</w:t>
+      </w:r>
+      <w:r>
+        <w:rPr>
+          <w:rFonts w:ascii="Courier New" w:hAnsi="Courier New" w:cs="Courier New"/>
+          <w:color w:val="000000"/>
+          <w:sz w:val="20"/>
+          <w:szCs w:val="20"/>
+          <w:highlight w:val="white"/>
+        </w:rPr>
+        <w:t xml:space="preserve"> </w:t>
+      </w:r>
+      <w:r>
+        <w:rPr>
+          <w:rFonts w:ascii="Courier New" w:hAnsi="Courier New" w:cs="Courier New"/>
+          <w:color w:val="FF0000"/>
+          <w:sz w:val="20"/>
+          <w:szCs w:val="20"/>
+          <w:highlight w:val="white"/>
+        </w:rPr>
+        <w:t>7873</w:t>
+      </w:r>
+      <w:r>
+        <w:rPr>
+          <w:rFonts w:ascii="Courier New" w:hAnsi="Courier New" w:cs="Courier New"/>
+          <w:b/>
+          <w:bCs/>
+          <w:color w:val="000080"/>
+          <w:sz w:val="20"/>
+          <w:szCs w:val="20"/>
+          <w:highlight w:val="white"/>
+        </w:rPr>
+        <w:t>,</w:t>
+      </w:r>
+      <w:r>
+        <w:rPr>
+          <w:rFonts w:ascii="Courier New" w:hAnsi="Courier New" w:cs="Courier New"/>
+          <w:color w:val="000000"/>
+          <w:sz w:val="20"/>
+          <w:szCs w:val="20"/>
+          <w:highlight w:val="white"/>
+        </w:rPr>
+        <w:t xml:space="preserve"> </w:t>
+      </w:r>
+      <w:r>
+        <w:rPr>
+          <w:rFonts w:ascii="Courier New" w:hAnsi="Courier New" w:cs="Courier New"/>
+          <w:color w:val="FF0000"/>
+          <w:sz w:val="20"/>
+          <w:szCs w:val="20"/>
+          <w:highlight w:val="white"/>
+        </w:rPr>
+        <w:t>42607</w:t>
+      </w:r>
+      <w:r>
+        <w:rPr>
+          <w:rFonts w:ascii="Courier New" w:hAnsi="Courier New" w:cs="Courier New"/>
+          <w:b/>
+          <w:bCs/>
+          <w:color w:val="000080"/>
+          <w:sz w:val="20"/>
+          <w:szCs w:val="20"/>
+          <w:highlight w:val="white"/>
+        </w:rPr>
+        <w:t>]</w:t>
+      </w:r>
+    </w:p>
+    <w:p>
+      <w:pPr>
+        <w:autoSpaceDE w:val="0"/>
+        <w:autoSpaceDN w:val="0"/>
+        <w:bidi w:val="0"/>
+        <w:adjustRightInd w:val="0"/>
+        <w:spacing w:after="0" w:line="240" w:lineRule="auto"/>
+        <w:rPr>
+          <w:rFonts w:ascii="Courier New" w:hAnsi="Courier New" w:cs="Courier New"/>
+          <w:color w:val="000000"/>
+          <w:sz w:val="20"/>
+          <w:szCs w:val="20"/>
+          <w:highlight w:val="white"/>
+        </w:rPr>
+      </w:pPr>
+      <w:r>
+        <w:rPr>
+          <w:rFonts w:ascii="Courier New" w:hAnsi="Courier New" w:cs="Courier New"/>
+          <w:color w:val="000000"/>
+          <w:sz w:val="20"/>
+          <w:szCs w:val="20"/>
+          <w:highlight w:val="white"/>
+        </w:rPr>
+        <w:t>gas</w:t>
+      </w:r>
+      <w:r>
+        <w:rPr>
+          <w:rFonts w:ascii="Courier New" w:hAnsi="Courier New" w:cs="Courier New"/>
+          <w:b/>
+          <w:bCs/>
+          <w:color w:val="000080"/>
+          <w:sz w:val="20"/>
+          <w:szCs w:val="20"/>
+          <w:highlight w:val="white"/>
+        </w:rPr>
+        <w:t>-</w:t>
+      </w:r>
+      <w:r>
+        <w:rPr>
+          <w:rFonts w:ascii="Courier New" w:hAnsi="Courier New" w:cs="Courier New"/>
+          <w:color w:val="000000"/>
+          <w:sz w:val="20"/>
+          <w:szCs w:val="20"/>
+          <w:highlight w:val="white"/>
+        </w:rPr>
+        <w:t>stations</w:t>
+      </w:r>
+      <w:r>
+        <w:rPr>
+          <w:rFonts w:ascii="Courier New" w:hAnsi="Courier New" w:cs="Courier New"/>
+          <w:b/>
+          <w:bCs/>
+          <w:color w:val="000080"/>
+          <w:sz w:val="20"/>
+          <w:szCs w:val="20"/>
+          <w:highlight w:val="white"/>
+        </w:rPr>
+        <w:t>:</w:t>
+      </w:r>
+      <w:r>
+        <w:rPr>
+          <w:rFonts w:ascii="Courier New" w:hAnsi="Courier New" w:cs="Courier New"/>
+          <w:color w:val="000000"/>
+          <w:sz w:val="20"/>
+          <w:szCs w:val="20"/>
+          <w:highlight w:val="white"/>
+        </w:rPr>
+        <w:t xml:space="preserve"> </w:t>
+      </w:r>
+      <w:r>
+        <w:rPr>
+          <w:rFonts w:ascii="Courier New" w:hAnsi="Courier New" w:cs="Courier New"/>
+          <w:b/>
+          <w:bCs/>
+          <w:color w:val="000080"/>
+          <w:sz w:val="20"/>
+          <w:szCs w:val="20"/>
+          <w:highlight w:val="white"/>
+        </w:rPr>
+        <w:t>[</w:t>
+      </w:r>
+      <w:r>
+        <w:rPr>
+          <w:rFonts w:ascii="Courier New" w:hAnsi="Courier New" w:cs="Courier New"/>
+          <w:color w:val="FF0000"/>
+          <w:sz w:val="20"/>
+          <w:szCs w:val="20"/>
+          <w:highlight w:val="white"/>
+        </w:rPr>
+        <w:t>17719</w:t>
+      </w:r>
+      <w:r>
+        <w:rPr>
+          <w:rFonts w:ascii="Courier New" w:hAnsi="Courier New" w:cs="Courier New"/>
+          <w:b/>
+          <w:bCs/>
+          <w:color w:val="000080"/>
+          <w:sz w:val="20"/>
+          <w:szCs w:val="20"/>
+          <w:highlight w:val="white"/>
+        </w:rPr>
+        <w:t>,</w:t>
+      </w:r>
+      <w:r>
+        <w:rPr>
+          <w:rFonts w:ascii="Courier New" w:hAnsi="Courier New" w:cs="Courier New"/>
+          <w:color w:val="000000"/>
+          <w:sz w:val="20"/>
+          <w:szCs w:val="20"/>
+          <w:highlight w:val="white"/>
+        </w:rPr>
+        <w:t xml:space="preserve"> </w:t>
+      </w:r>
+      <w:r>
+        <w:rPr>
+          <w:rFonts w:ascii="Courier New" w:hAnsi="Courier New" w:cs="Courier New"/>
+          <w:color w:val="FF0000"/>
+          <w:sz w:val="20"/>
+          <w:szCs w:val="20"/>
+          <w:highlight w:val="white"/>
+        </w:rPr>
+        <w:t>32863</w:t>
+      </w:r>
+      <w:r>
+        <w:rPr>
+          <w:rFonts w:ascii="Courier New" w:hAnsi="Courier New" w:cs="Courier New"/>
+          <w:b/>
+          <w:bCs/>
+          <w:color w:val="000080"/>
+          <w:sz w:val="20"/>
+          <w:szCs w:val="20"/>
+          <w:highlight w:val="white"/>
+        </w:rPr>
+        <w:t>]</w:t>
+      </w:r>
+    </w:p>
+    <w:p>
+      <w:pPr>
+        <w:autoSpaceDE w:val="0"/>
+        <w:autoSpaceDN w:val="0"/>
+        <w:bidi w:val="0"/>
+        <w:adjustRightInd w:val="0"/>
+        <w:spacing w:after="0" w:line="240" w:lineRule="auto"/>
+        <w:jc w:val="right"/>
+        <w:rPr>
+          <w:rFonts w:cstheme="minorHAnsi"/>
+          <w:sz w:val="28"/>
+          <w:szCs w:val="28"/>
+          <w:rtl/>
+        </w:rPr>
+      </w:pPr>
+    </w:p>
+    <w:p>
+      <w:pPr>
+        <w:autoSpaceDE w:val="0"/>
+        <w:autoSpaceDN w:val="0"/>
+        <w:bidi w:val="0"/>
+        <w:adjustRightInd w:val="0"/>
+        <w:spacing w:after="0" w:line="240" w:lineRule="auto"/>
+        <w:jc w:val="right"/>
+        <w:rPr>
+          <w:rFonts w:cstheme="minorHAnsi" w:hint="cs"/>
+          <w:sz w:val="28"/>
+          <w:szCs w:val="28"/>
           <w:rtl/>
         </w:rPr>
       </w:pPr>
       <w:bookmarkStart w:id="8" w:name="_GoBack"/>
       <w:bookmarkEnd w:id="8"/>
+      <w:r>
+        <w:rPr>
+          <w:rFonts w:cstheme="minorHAnsi" w:hint="cs"/>
+          <w:sz w:val="28"/>
+          <w:szCs w:val="28"/>
+          <w:rtl/>
+        </w:rPr>
+        <w:t xml:space="preserve">כפי שניתן לראות </w:t>
+      </w:r>
+      <w:r>
+        <w:rPr>
+          <w:rFonts w:cstheme="minorHAnsi" w:hint="cs"/>
+          <w:sz w:val="28"/>
+          <w:szCs w:val="28"/>
+          <w:rtl/>
+        </w:rPr>
+        <w:t>היוריסטיקה</w:t>
+      </w:r>
+      <w:r>
+        <w:rPr>
+          <w:rFonts w:cstheme="minorHAnsi" w:hint="cs"/>
+          <w:sz w:val="28"/>
+          <w:szCs w:val="28"/>
+          <w:rtl/>
+        </w:rPr>
+        <w:t xml:space="preserve"> הניבה ביצועים טובים יותר, </w:t>
+      </w:r>
+      <w:r>
+        <w:rPr>
+          <w:rFonts w:cstheme="minorHAnsi" w:hint="cs"/>
+          <w:b/>
+          <w:bCs/>
+          <w:sz w:val="28"/>
+          <w:szCs w:val="28"/>
+          <w:rtl/>
+        </w:rPr>
+        <w:t xml:space="preserve">גם מספר </w:t>
+      </w:r>
+      <w:r>
+        <w:rPr>
+          <w:rFonts w:cstheme="minorHAnsi" w:hint="cs"/>
+          <w:b/>
+          <w:bCs/>
+          <w:sz w:val="28"/>
+          <w:szCs w:val="28"/>
+          <w:rtl/>
+        </w:rPr>
+        <w:t>פיתוח</w:t>
+      </w:r>
+      <w:r>
+        <w:rPr>
+          <w:rFonts w:cstheme="minorHAnsi" w:hint="cs"/>
+          <w:b/>
+          <w:bCs/>
+          <w:sz w:val="28"/>
+          <w:szCs w:val="28"/>
+          <w:rtl/>
+        </w:rPr>
+        <w:t xml:space="preserve"> </w:t>
+      </w:r>
+      <w:r>
+        <w:rPr>
+          <w:rFonts w:cstheme="minorHAnsi" w:hint="cs"/>
+          <w:b/>
+          <w:bCs/>
+          <w:sz w:val="28"/>
+          <w:szCs w:val="28"/>
+          <w:rtl/>
+        </w:rPr>
+        <w:t>המצבים</w:t>
+      </w:r>
+      <w:r>
+        <w:rPr>
+          <w:rFonts w:cstheme="minorHAnsi" w:hint="cs"/>
+          <w:b/>
+          <w:bCs/>
+          <w:sz w:val="28"/>
+          <w:szCs w:val="28"/>
+          <w:rtl/>
+        </w:rPr>
+        <w:t xml:space="preserve"> ירד וגם זמן הריצה השתפר.</w:t>
+      </w:r>
+      <w:r>
+        <w:rPr>
+          <w:rFonts w:cstheme="minorHAnsi" w:hint="cs"/>
+          <w:sz w:val="28"/>
+          <w:szCs w:val="28"/>
+          <w:rtl/>
+        </w:rPr>
+        <w:t xml:space="preserve"> </w:t>
+      </w:r>
+      <w:r>
+        <w:rPr>
+          <w:rFonts w:cstheme="minorHAnsi" w:hint="cs"/>
+          <w:sz w:val="28"/>
+          <w:szCs w:val="28"/>
+          <w:rtl/>
+        </w:rPr>
+        <w:t>תוצאה זו אפשרית מכיוון שיוריסטיקה זו היא יותר מיודעת ולכן מניבה תוצאות טובות יותר, ניתן להסביר זאת על ידי שהיוריסטיק</w:t>
+      </w:r>
+      <w:r>
+        <w:rPr>
+          <w:rFonts w:cstheme="minorHAnsi" w:hint="eastAsia"/>
+          <w:sz w:val="28"/>
+          <w:szCs w:val="28"/>
+          <w:rtl/>
+        </w:rPr>
+        <w:t>ה</w:t>
+      </w:r>
+      <w:r>
+        <w:rPr>
+          <w:rFonts w:cstheme="minorHAnsi" w:hint="cs"/>
+          <w:sz w:val="28"/>
+          <w:szCs w:val="28"/>
+          <w:rtl/>
+        </w:rPr>
+        <w:t xml:space="preserve"> המשתמשת בבעיה המופשטת מחשבת מחיר מסלול אופטימל</w:t>
+      </w:r>
+      <w:r>
+        <w:rPr>
+          <w:rFonts w:cstheme="minorHAnsi" w:hint="eastAsia"/>
+          <w:sz w:val="28"/>
+          <w:szCs w:val="28"/>
+          <w:rtl/>
+        </w:rPr>
+        <w:t>י</w:t>
+      </w:r>
+      <w:r>
+        <w:rPr>
+          <w:rFonts w:cstheme="minorHAnsi" w:hint="cs"/>
+          <w:sz w:val="28"/>
+          <w:szCs w:val="28"/>
+          <w:rtl/>
+        </w:rPr>
+        <w:t xml:space="preserve"> בין מצבים של הבעיה ואילו היוריסטיק</w:t>
+      </w:r>
+      <w:r>
+        <w:rPr>
+          <w:rFonts w:cstheme="minorHAnsi" w:hint="eastAsia"/>
+          <w:sz w:val="28"/>
+          <w:szCs w:val="28"/>
+          <w:rtl/>
+        </w:rPr>
+        <w:t>ה</w:t>
+      </w:r>
+      <w:r>
+        <w:rPr>
+          <w:rFonts w:cstheme="minorHAnsi" w:hint="cs"/>
+          <w:sz w:val="28"/>
+          <w:szCs w:val="28"/>
+          <w:rtl/>
+        </w:rPr>
+        <w:t xml:space="preserve"> הקודמת מניבה מחיר בין צמתים על המפה ולא מודעת למצבים בבעיה.</w:t>
+      </w:r>
+    </w:p>
+    <w:p>
+      <w:pPr>
+        <w:autoSpaceDE w:val="0"/>
+        <w:autoSpaceDN w:val="0"/>
+        <w:bidi w:val="0"/>
+        <w:adjustRightInd w:val="0"/>
+        <w:spacing w:after="0" w:line="240" w:lineRule="auto"/>
+        <w:jc w:val="right"/>
+        <w:rPr>
+          <w:rFonts w:cstheme="minorHAnsi"/>
+          <w:sz w:val="32"/>
+          <w:szCs w:val="32"/>
+          <w:rtl/>
+        </w:rPr>
+      </w:pPr>
     </w:p>
     <w:sectPr>
-      <w:footerReference w:type="default" r:id="rId52"/>
+      <w:footerReference w:type="default" r:id="rId66"/>
       <w:pgSz w:w="11906" w:h="16838" w:code="9"/>
       <w:pgMar w:top="1440" w:right="1800" w:bottom="1440" w:left="1800" w:header="708" w:footer="708" w:gutter="0"/>
       <w:cols w:space="708"/>
@@ -17456,6 +19266,243 @@
     </w:p>
   </w:footnote>
 </w:footnotes>
+</file>
+
+<file path=word/numbering.xml><?xml version="1.0" encoding="utf-8"?>
+<w:numbering xmlns:wpc="http://schemas.microsoft.com/office/word/2010/wordprocessingCanvas" xmlns:cx="http://schemas.microsoft.com/office/drawing/2014/chartex" xmlns:cx1="http://schemas.microsoft.com/office/drawing/2015/9/8/chartex" xmlns:cx2="http://schemas.microsoft.com/office/drawing/2015/10/21/chartex" xmlns:cx3="http://schemas.microsoft.com/office/drawing/2016/5/9/chartex" xmlns:cx4="http://schemas.microsoft.com/office/drawing/2016/5/10/chartex" xmlns:cx5="http://schemas.microsoft.com/office/drawing/2016/5/11/chartex" xmlns:cx6="http://schemas.microsoft.com/office/drawing/2016/5/12/chartex" xmlns:cx7="http://schemas.microsoft.com/office/drawing/2016/5/13/chartex" xmlns:cx8="http://schemas.microsoft.com/office/drawing/2016/5/14/chartex" xmlns:mc="http://schemas.openxmlformats.org/markup-compatibility/2006" xmlns:aink="http://schemas.microsoft.com/office/drawing/2016/ink" xmlns:am3d="http://schemas.microsoft.com/office/drawing/2017/model3d" xmlns:o="urn:schemas-microsoft-com:office:office" xmlns:r="http://schemas.openxmlformats.org/officeDocument/2006/relationships" xmlns:m="http://schemas.openxmlformats.org/officeDocument/2006/math" xmlns:v="urn:schemas-microsoft-com:vml" xmlns:wp14="http://schemas.microsoft.com/office/word/2010/wordprocessingDrawing" xmlns:wp="http://schemas.openxmlformats.org/drawingml/2006/wordprocessingDrawing" xmlns:w10="urn:schemas-microsoft-com:office:word" xmlns:w="http://schemas.openxmlformats.org/wordprocessingml/2006/main" xmlns:w14="http://schemas.microsoft.com/office/word/2010/wordml" xmlns:w15="http://schemas.microsoft.com/office/word/2012/wordml" xmlns:w16cid="http://schemas.microsoft.com/office/word/2016/wordml/cid" xmlns:w16se="http://schemas.microsoft.com/office/word/2015/wordml/symex" xmlns:wpg="http://schemas.microsoft.com/office/word/2010/wordprocessingGroup" xmlns:wpi="http://schemas.microsoft.com/office/word/2010/wordprocessingInk" xmlns:wne="http://schemas.microsoft.com/office/word/2006/wordml" xmlns:wps="http://schemas.microsoft.com/office/word/2010/wordprocessingShape" mc:Ignorable="w14 w15 w16se w16cid wp14">
+  <w:abstractNum w:abstractNumId="0" w15:restartNumberingAfterBreak="0">
+    <w:nsid w:val="0806765D"/>
+    <w:multiLevelType w:val="hybridMultilevel"/>
+    <w:tmpl w:val="2D3A9702"/>
+    <w:lvl w:ilvl="0" w:tplc="04090001">
+      <w:start w:val="1"/>
+      <w:numFmt w:val="bullet"/>
+      <w:lvlText w:val=""/>
+      <w:lvlJc w:val="left"/>
+      <w:pPr>
+        <w:ind w:left="720" w:hanging="360"/>
+      </w:pPr>
+      <w:rPr>
+        <w:rFonts w:ascii="Symbol" w:hAnsi="Symbol" w:hint="default"/>
+      </w:rPr>
+    </w:lvl>
+    <w:lvl w:ilvl="1" w:tplc="04090003" w:tentative="1">
+      <w:start w:val="1"/>
+      <w:numFmt w:val="bullet"/>
+      <w:lvlText w:val="o"/>
+      <w:lvlJc w:val="left"/>
+      <w:pPr>
+        <w:ind w:left="1440" w:hanging="360"/>
+      </w:pPr>
+      <w:rPr>
+        <w:rFonts w:ascii="Courier New" w:hAnsi="Courier New" w:cs="Courier New" w:hint="default"/>
+      </w:rPr>
+    </w:lvl>
+    <w:lvl w:ilvl="2" w:tplc="04090005" w:tentative="1">
+      <w:start w:val="1"/>
+      <w:numFmt w:val="bullet"/>
+      <w:lvlText w:val=""/>
+      <w:lvlJc w:val="left"/>
+      <w:pPr>
+        <w:ind w:left="2160" w:hanging="360"/>
+      </w:pPr>
+      <w:rPr>
+        <w:rFonts w:ascii="Wingdings" w:hAnsi="Wingdings" w:hint="default"/>
+      </w:rPr>
+    </w:lvl>
+    <w:lvl w:ilvl="3" w:tplc="04090001" w:tentative="1">
+      <w:start w:val="1"/>
+      <w:numFmt w:val="bullet"/>
+      <w:lvlText w:val=""/>
+      <w:lvlJc w:val="left"/>
+      <w:pPr>
+        <w:ind w:left="2880" w:hanging="360"/>
+      </w:pPr>
+      <w:rPr>
+        <w:rFonts w:ascii="Symbol" w:hAnsi="Symbol" w:hint="default"/>
+      </w:rPr>
+    </w:lvl>
+    <w:lvl w:ilvl="4" w:tplc="04090003" w:tentative="1">
+      <w:start w:val="1"/>
+      <w:numFmt w:val="bullet"/>
+      <w:lvlText w:val="o"/>
+      <w:lvlJc w:val="left"/>
+      <w:pPr>
+        <w:ind w:left="3600" w:hanging="360"/>
+      </w:pPr>
+      <w:rPr>
+        <w:rFonts w:ascii="Courier New" w:hAnsi="Courier New" w:cs="Courier New" w:hint="default"/>
+      </w:rPr>
+    </w:lvl>
+    <w:lvl w:ilvl="5" w:tplc="04090005" w:tentative="1">
+      <w:start w:val="1"/>
+      <w:numFmt w:val="bullet"/>
+      <w:lvlText w:val=""/>
+      <w:lvlJc w:val="left"/>
+      <w:pPr>
+        <w:ind w:left="4320" w:hanging="360"/>
+      </w:pPr>
+      <w:rPr>
+        <w:rFonts w:ascii="Wingdings" w:hAnsi="Wingdings" w:hint="default"/>
+      </w:rPr>
+    </w:lvl>
+    <w:lvl w:ilvl="6" w:tplc="04090001" w:tentative="1">
+      <w:start w:val="1"/>
+      <w:numFmt w:val="bullet"/>
+      <w:lvlText w:val=""/>
+      <w:lvlJc w:val="left"/>
+      <w:pPr>
+        <w:ind w:left="5040" w:hanging="360"/>
+      </w:pPr>
+      <w:rPr>
+        <w:rFonts w:ascii="Symbol" w:hAnsi="Symbol" w:hint="default"/>
+      </w:rPr>
+    </w:lvl>
+    <w:lvl w:ilvl="7" w:tplc="04090003" w:tentative="1">
+      <w:start w:val="1"/>
+      <w:numFmt w:val="bullet"/>
+      <w:lvlText w:val="o"/>
+      <w:lvlJc w:val="left"/>
+      <w:pPr>
+        <w:ind w:left="5760" w:hanging="360"/>
+      </w:pPr>
+      <w:rPr>
+        <w:rFonts w:ascii="Courier New" w:hAnsi="Courier New" w:cs="Courier New" w:hint="default"/>
+      </w:rPr>
+    </w:lvl>
+    <w:lvl w:ilvl="8" w:tplc="04090005" w:tentative="1">
+      <w:start w:val="1"/>
+      <w:numFmt w:val="bullet"/>
+      <w:lvlText w:val=""/>
+      <w:lvlJc w:val="left"/>
+      <w:pPr>
+        <w:ind w:left="6480" w:hanging="360"/>
+      </w:pPr>
+      <w:rPr>
+        <w:rFonts w:ascii="Wingdings" w:hAnsi="Wingdings" w:hint="default"/>
+      </w:rPr>
+    </w:lvl>
+  </w:abstractNum>
+  <w:abstractNum w:abstractNumId="1" w15:restartNumberingAfterBreak="0">
+    <w:nsid w:val="7F8C0417"/>
+    <w:multiLevelType w:val="hybridMultilevel"/>
+    <w:tmpl w:val="2578C570"/>
+    <w:lvl w:ilvl="0" w:tplc="04090001">
+      <w:start w:val="1"/>
+      <w:numFmt w:val="bullet"/>
+      <w:lvlText w:val=""/>
+      <w:lvlJc w:val="left"/>
+      <w:pPr>
+        <w:ind w:left="720" w:hanging="360"/>
+      </w:pPr>
+      <w:rPr>
+        <w:rFonts w:ascii="Symbol" w:hAnsi="Symbol" w:hint="default"/>
+      </w:rPr>
+    </w:lvl>
+    <w:lvl w:ilvl="1" w:tplc="04090003" w:tentative="1">
+      <w:start w:val="1"/>
+      <w:numFmt w:val="bullet"/>
+      <w:lvlText w:val="o"/>
+      <w:lvlJc w:val="left"/>
+      <w:pPr>
+        <w:ind w:left="1440" w:hanging="360"/>
+      </w:pPr>
+      <w:rPr>
+        <w:rFonts w:ascii="Courier New" w:hAnsi="Courier New" w:cs="Courier New" w:hint="default"/>
+      </w:rPr>
+    </w:lvl>
+    <w:lvl w:ilvl="2" w:tplc="04090005" w:tentative="1">
+      <w:start w:val="1"/>
+      <w:numFmt w:val="bullet"/>
+      <w:lvlText w:val=""/>
+      <w:lvlJc w:val="left"/>
+      <w:pPr>
+        <w:ind w:left="2160" w:hanging="360"/>
+      </w:pPr>
+      <w:rPr>
+        <w:rFonts w:ascii="Wingdings" w:hAnsi="Wingdings" w:hint="default"/>
+      </w:rPr>
+    </w:lvl>
+    <w:lvl w:ilvl="3" w:tplc="04090001" w:tentative="1">
+      <w:start w:val="1"/>
+      <w:numFmt w:val="bullet"/>
+      <w:lvlText w:val=""/>
+      <w:lvlJc w:val="left"/>
+      <w:pPr>
+        <w:ind w:left="2880" w:hanging="360"/>
+      </w:pPr>
+      <w:rPr>
+        <w:rFonts w:ascii="Symbol" w:hAnsi="Symbol" w:hint="default"/>
+      </w:rPr>
+    </w:lvl>
+    <w:lvl w:ilvl="4" w:tplc="04090003" w:tentative="1">
+      <w:start w:val="1"/>
+      <w:numFmt w:val="bullet"/>
+      <w:lvlText w:val="o"/>
+      <w:lvlJc w:val="left"/>
+      <w:pPr>
+        <w:ind w:left="3600" w:hanging="360"/>
+      </w:pPr>
+      <w:rPr>
+        <w:rFonts w:ascii="Courier New" w:hAnsi="Courier New" w:cs="Courier New" w:hint="default"/>
+      </w:rPr>
+    </w:lvl>
+    <w:lvl w:ilvl="5" w:tplc="04090005" w:tentative="1">
+      <w:start w:val="1"/>
+      <w:numFmt w:val="bullet"/>
+      <w:lvlText w:val=""/>
+      <w:lvlJc w:val="left"/>
+      <w:pPr>
+        <w:ind w:left="4320" w:hanging="360"/>
+      </w:pPr>
+      <w:rPr>
+        <w:rFonts w:ascii="Wingdings" w:hAnsi="Wingdings" w:hint="default"/>
+      </w:rPr>
+    </w:lvl>
+    <w:lvl w:ilvl="6" w:tplc="04090001" w:tentative="1">
+      <w:start w:val="1"/>
+      <w:numFmt w:val="bullet"/>
+      <w:lvlText w:val=""/>
+      <w:lvlJc w:val="left"/>
+      <w:pPr>
+        <w:ind w:left="5040" w:hanging="360"/>
+      </w:pPr>
+      <w:rPr>
+        <w:rFonts w:ascii="Symbol" w:hAnsi="Symbol" w:hint="default"/>
+      </w:rPr>
+    </w:lvl>
+    <w:lvl w:ilvl="7" w:tplc="04090003" w:tentative="1">
+      <w:start w:val="1"/>
+      <w:numFmt w:val="bullet"/>
+      <w:lvlText w:val="o"/>
+      <w:lvlJc w:val="left"/>
+      <w:pPr>
+        <w:ind w:left="5760" w:hanging="360"/>
+      </w:pPr>
+      <w:rPr>
+        <w:rFonts w:ascii="Courier New" w:hAnsi="Courier New" w:cs="Courier New" w:hint="default"/>
+      </w:rPr>
+    </w:lvl>
+    <w:lvl w:ilvl="8" w:tplc="04090005" w:tentative="1">
+      <w:start w:val="1"/>
+      <w:numFmt w:val="bullet"/>
+      <w:lvlText w:val=""/>
+      <w:lvlJc w:val="left"/>
+      <w:pPr>
+        <w:ind w:left="6480" w:hanging="360"/>
+      </w:pPr>
+      <w:rPr>
+        <w:rFonts w:ascii="Wingdings" w:hAnsi="Wingdings" w:hint="default"/>
+      </w:rPr>
+    </w:lvl>
+  </w:abstractNum>
+  <w:num w:numId="1">
+    <w:abstractNumId w:val="0"/>
+  </w:num>
+  <w:num w:numId="2">
+    <w:abstractNumId w:val="1"/>
+  </w:num>
+</w:numbering>
 </file>
 
 <file path=word/styles.xml><?xml version="1.0" encoding="utf-8"?>
@@ -17950,6 +19997,17 @@
     <w:uiPriority w:val="99"/>
     <w:rsid w:val="00235AA5"/>
   </w:style>
+  <w:style w:type="paragraph" w:styleId="a8">
+    <w:name w:val="List Paragraph"/>
+    <w:basedOn w:val="a"/>
+    <w:uiPriority w:val="34"/>
+    <w:qFormat/>
+    <w:rsid w:val="00E61A70"/>
+    <w:pPr>
+      <w:ind w:left="720"/>
+      <w:contextualSpacing/>
+    </w:pPr>
+  </w:style>
 </w:styles>
 </file>
 

</xml_diff>

<commit_message>
update 28 answer in word file
</commit_message>
<xml_diff>
--- a/HW_1/HW_1_Edit_Version.docx
+++ b/HW_1/HW_1_Edit_Version.docx
@@ -201,7 +201,7 @@
                 <v:shape id="_x0000_i1025" type="#_x0000_t75" alt="" style="width:24.95pt;height:14.15pt;mso-width-percent:0;mso-height-percent:0;mso-width-percent:0;mso-height-percent:0" o:ole="">
                   <v:imagedata r:id="rId7" o:title=""/>
                 </v:shape>
-                <o:OLEObject Type="Embed" ProgID="Equation.DSMT4" ShapeID="_x0000_i1025" DrawAspect="Content" ObjectID="_1604572633" r:id="rId8"/>
+                <o:OLEObject Type="Embed" ProgID="Equation.DSMT4" ShapeID="_x0000_i1025" DrawAspect="Content" ObjectID="_1604593229" r:id="rId8"/>
               </w:object>
             </w:r>
             <w:r>
@@ -289,7 +289,7 @@
                 <v:shape id="_x0000_i1026" type="#_x0000_t75" alt="" style="width:10pt;height:14.15pt;mso-width-percent:0;mso-height-percent:0;mso-width-percent:0;mso-height-percent:0" o:ole="">
                   <v:imagedata r:id="rId9" o:title=""/>
                 </v:shape>
-                <o:OLEObject Type="Embed" ProgID="Equation.DSMT4" ShapeID="_x0000_i1026" DrawAspect="Content" ObjectID="_1604572634" r:id="rId10"/>
+                <o:OLEObject Type="Embed" ProgID="Equation.DSMT4" ShapeID="_x0000_i1026" DrawAspect="Content" ObjectID="_1604593230" r:id="rId10"/>
               </w:object>
             </w:r>
           </w:p>
@@ -1382,7 +1382,7 @@
           <v:shape id="_x0000_i1027" type="#_x0000_t75" alt="" style="width:24.95pt;height:14.15pt;mso-width-percent:0;mso-height-percent:0;mso-width-percent:0;mso-height-percent:0" o:ole="">
             <v:imagedata r:id="rId11" o:title=""/>
           </v:shape>
-          <o:OLEObject Type="Embed" ProgID="Equation.DSMT4" ShapeID="_x0000_i1027" DrawAspect="Content" ObjectID="_1604572635" r:id="rId12"/>
+          <o:OLEObject Type="Embed" ProgID="Equation.DSMT4" ShapeID="_x0000_i1027" DrawAspect="Content" ObjectID="_1604593231" r:id="rId12"/>
         </w:object>
       </w:r>
       <w:r>
@@ -1467,7 +1467,7 @@
           <v:shape id="_x0000_i1028" type="#_x0000_t75" alt="" style="width:14.15pt;height:19.15pt;mso-width-percent:0;mso-height-percent:0;mso-width-percent:0;mso-height-percent:0" o:ole="">
             <v:imagedata r:id="rId13" o:title=""/>
           </v:shape>
-          <o:OLEObject Type="Embed" ProgID="Equation.DSMT4" ShapeID="_x0000_i1028" DrawAspect="Content" ObjectID="_1604572636" r:id="rId14"/>
+          <o:OLEObject Type="Embed" ProgID="Equation.DSMT4" ShapeID="_x0000_i1028" DrawAspect="Content" ObjectID="_1604593232" r:id="rId14"/>
         </w:object>
       </w:r>
       <w:r>
@@ -1500,7 +1500,7 @@
           <v:shape id="_x0000_i1029" type="#_x0000_t75" alt="" style="width:41.2pt;height:18.3pt;mso-width-percent:0;mso-height-percent:0;mso-width-percent:0;mso-height-percent:0" o:ole="">
             <v:imagedata r:id="rId15" o:title=""/>
           </v:shape>
-          <o:OLEObject Type="Embed" ProgID="Equation.DSMT4" ShapeID="_x0000_i1029" DrawAspect="Content" ObjectID="_1604572637" r:id="rId16"/>
+          <o:OLEObject Type="Embed" ProgID="Equation.DSMT4" ShapeID="_x0000_i1029" DrawAspect="Content" ObjectID="_1604593233" r:id="rId16"/>
         </w:object>
       </w:r>
       <w:r>
@@ -1524,7 +1524,7 @@
           <v:shape id="_x0000_i1030" type="#_x0000_t75" alt="" style="width:14.15pt;height:19.15pt;mso-width-percent:0;mso-height-percent:0;mso-width-percent:0;mso-height-percent:0" o:ole="">
             <v:imagedata r:id="rId13" o:title=""/>
           </v:shape>
-          <o:OLEObject Type="Embed" ProgID="Equation.DSMT4" ShapeID="_x0000_i1030" DrawAspect="Content" ObjectID="_1604572638" r:id="rId17"/>
+          <o:OLEObject Type="Embed" ProgID="Equation.DSMT4" ShapeID="_x0000_i1030" DrawAspect="Content" ObjectID="_1604593234" r:id="rId17"/>
         </w:object>
       </w:r>
       <w:r>
@@ -1619,7 +1619,7 @@
           <v:shape id="_x0000_i1031" type="#_x0000_t75" alt="" style="width:10.8pt;height:14.15pt;mso-width-percent:0;mso-height-percent:0;mso-width-percent:0;mso-height-percent:0" o:ole="">
             <v:imagedata r:id="rId18" o:title=""/>
           </v:shape>
-          <o:OLEObject Type="Embed" ProgID="Equation.DSMT4" ShapeID="_x0000_i1031" DrawAspect="Content" ObjectID="_1604572639" r:id="rId19"/>
+          <o:OLEObject Type="Embed" ProgID="Equation.DSMT4" ShapeID="_x0000_i1031" DrawAspect="Content" ObjectID="_1604593235" r:id="rId19"/>
         </w:object>
       </w:r>
       <w:r>
@@ -1766,7 +1766,7 @@
           <v:shape id="_x0000_i1032" type="#_x0000_t75" alt="" style="width:163.15pt;height:18.3pt;mso-width-percent:0;mso-height-percent:0;mso-width-percent:0;mso-height-percent:0" o:ole="">
             <v:imagedata r:id="rId20" o:title=""/>
           </v:shape>
-          <o:OLEObject Type="Embed" ProgID="Equation.DSMT4" ShapeID="_x0000_i1032" DrawAspect="Content" ObjectID="_1604572640" r:id="rId21"/>
+          <o:OLEObject Type="Embed" ProgID="Equation.DSMT4" ShapeID="_x0000_i1032" DrawAspect="Content" ObjectID="_1604593236" r:id="rId21"/>
         </w:object>
       </w:r>
       <w:r>
@@ -1790,7 +1790,7 @@
           <v:shape id="_x0000_i1033" type="#_x0000_t75" alt="" style="width:106.55pt;height:18.3pt;mso-width-percent:0;mso-height-percent:0;mso-width-percent:0;mso-height-percent:0" o:ole="">
             <v:imagedata r:id="rId22" o:title=""/>
           </v:shape>
-          <o:OLEObject Type="Embed" ProgID="Equation.DSMT4" ShapeID="_x0000_i1033" DrawAspect="Content" ObjectID="_1604572641" r:id="rId23"/>
+          <o:OLEObject Type="Embed" ProgID="Equation.DSMT4" ShapeID="_x0000_i1033" DrawAspect="Content" ObjectID="_1604593237" r:id="rId23"/>
         </w:object>
       </w:r>
       <w:r>
@@ -1906,7 +1906,7 @@
           <v:shape id="_x0000_i1034" type="#_x0000_t75" alt="" style="width:474.05pt;height:82.4pt;mso-width-percent:0;mso-height-percent:0;mso-width-percent:0;mso-height-percent:0" o:ole="">
             <v:imagedata r:id="rId24" o:title=""/>
           </v:shape>
-          <o:OLEObject Type="Embed" ProgID="Equation.DSMT4" ShapeID="_x0000_i1034" DrawAspect="Content" ObjectID="_1604572642" r:id="rId25"/>
+          <o:OLEObject Type="Embed" ProgID="Equation.DSMT4" ShapeID="_x0000_i1034" DrawAspect="Content" ObjectID="_1604593238" r:id="rId25"/>
         </w:object>
       </w:r>
     </w:p>
@@ -1966,7 +1966,7 @@
           <v:shape id="_x0000_i1035" type="#_x0000_t75" alt="" style="width:10pt;height:14.15pt;mso-width-percent:0;mso-height-percent:0;mso-width-percent:0;mso-height-percent:0" o:ole="">
             <v:imagedata r:id="rId26" o:title=""/>
           </v:shape>
-          <o:OLEObject Type="Embed" ProgID="Equation.DSMT4" ShapeID="_x0000_i1035" DrawAspect="Content" ObjectID="_1604572643" r:id="rId27"/>
+          <o:OLEObject Type="Embed" ProgID="Equation.DSMT4" ShapeID="_x0000_i1035" DrawAspect="Content" ObjectID="_1604593239" r:id="rId27"/>
         </w:object>
       </w:r>
       <w:r>
@@ -1999,7 +1999,7 @@
           <v:shape id="_x0000_i1036" type="#_x0000_t75" alt="" style="width:10pt;height:14.15pt;mso-width-percent:0;mso-height-percent:0;mso-width-percent:0;mso-height-percent:0" o:ole="">
             <v:imagedata r:id="rId28" o:title=""/>
           </v:shape>
-          <o:OLEObject Type="Embed" ProgID="Equation.DSMT4" ShapeID="_x0000_i1036" DrawAspect="Content" ObjectID="_1604572644" r:id="rId29"/>
+          <o:OLEObject Type="Embed" ProgID="Equation.DSMT4" ShapeID="_x0000_i1036" DrawAspect="Content" ObjectID="_1604593240" r:id="rId29"/>
         </w:object>
       </w:r>
       <w:r>
@@ -2063,7 +2063,7 @@
           <v:shape id="_x0000_i1037" type="#_x0000_t75" alt="" style="width:10pt;height:14.15pt;mso-width-percent:0;mso-height-percent:0;mso-width-percent:0;mso-height-percent:0" o:ole="">
             <v:imagedata r:id="rId28" o:title=""/>
           </v:shape>
-          <o:OLEObject Type="Embed" ProgID="Equation.DSMT4" ShapeID="_x0000_i1037" DrawAspect="Content" ObjectID="_1604572645" r:id="rId30"/>
+          <o:OLEObject Type="Embed" ProgID="Equation.DSMT4" ShapeID="_x0000_i1037" DrawAspect="Content" ObjectID="_1604593241" r:id="rId30"/>
         </w:object>
       </w:r>
       <w:r>
@@ -12810,7 +12810,7 @@
           <v:shape id="_x0000_i1038" type="#_x0000_t75" alt="" style="width:9.15pt;height:10.8pt;mso-width-percent:0;mso-height-percent:0;mso-width-percent:0;mso-height-percent:0" o:ole="">
             <v:imagedata r:id="rId32" o:title=""/>
           </v:shape>
-          <o:OLEObject Type="Embed" ProgID="Equation.DSMT4" ShapeID="_x0000_i1038" DrawAspect="Content" ObjectID="_1604572646" r:id="rId33"/>
+          <o:OLEObject Type="Embed" ProgID="Equation.DSMT4" ShapeID="_x0000_i1038" DrawAspect="Content" ObjectID="_1604593242" r:id="rId33"/>
         </w:object>
       </w:r>
       <w:bookmarkEnd w:id="5"/>
@@ -12846,7 +12846,7 @@
           <v:shape id="_x0000_i1039" type="#_x0000_t75" alt="" style="width:19.15pt;height:14.15pt;mso-width-percent:0;mso-height-percent:0;mso-width-percent:0;mso-height-percent:0" o:ole="">
             <v:imagedata r:id="rId34" o:title=""/>
           </v:shape>
-          <o:OLEObject Type="Embed" ProgID="Equation.DSMT4" ShapeID="_x0000_i1039" DrawAspect="Content" ObjectID="_1604572647" r:id="rId35"/>
+          <o:OLEObject Type="Embed" ProgID="Equation.DSMT4" ShapeID="_x0000_i1039" DrawAspect="Content" ObjectID="_1604593243" r:id="rId35"/>
         </w:object>
       </w:r>
       <w:r>
@@ -12918,7 +12918,7 @@
           <v:shape id="_x0000_i1040" type="#_x0000_t75" alt="" style="width:9.15pt;height:10.8pt;mso-width-percent:0;mso-height-percent:0;mso-width-percent:0;mso-height-percent:0" o:ole="">
             <v:imagedata r:id="rId32" o:title=""/>
           </v:shape>
-          <o:OLEObject Type="Embed" ProgID="Equation.DSMT4" ShapeID="_x0000_i1040" DrawAspect="Content" ObjectID="_1604572648" r:id="rId36"/>
+          <o:OLEObject Type="Embed" ProgID="Equation.DSMT4" ShapeID="_x0000_i1040" DrawAspect="Content" ObjectID="_1604593244" r:id="rId36"/>
         </w:object>
       </w:r>
       <w:r>
@@ -15334,7 +15334,7 @@
           <v:shape id="_x0000_i1041" type="#_x0000_t75" alt="" style="width:276.75pt;height:171.9pt;mso-width-percent:0;mso-height-percent:0;mso-width-percent:0;mso-height-percent:0" o:ole="">
             <v:imagedata r:id="rId38" o:title=""/>
           </v:shape>
-          <o:OLEObject Type="Embed" ProgID="Equation.DSMT4" ShapeID="_x0000_i1041" DrawAspect="Content" ObjectID="_1604572649" r:id="rId39"/>
+          <o:OLEObject Type="Embed" ProgID="Equation.DSMT4" ShapeID="_x0000_i1041" DrawAspect="Content" ObjectID="_1604593245" r:id="rId39"/>
         </w:object>
       </w:r>
     </w:p>
@@ -15637,7 +15637,7 @@
           <v:shape id="_x0000_i1042" type="#_x0000_t75" alt="" style="width:34.15pt;height:14.15pt;mso-width-percent:0;mso-height-percent:0;mso-width-percent:0;mso-height-percent:0" o:ole="">
             <v:imagedata r:id="rId41" o:title=""/>
           </v:shape>
-          <o:OLEObject Type="Embed" ProgID="Equation.DSMT4" ShapeID="_x0000_i1042" DrawAspect="Content" ObjectID="_1604572650" r:id="rId42"/>
+          <o:OLEObject Type="Embed" ProgID="Equation.DSMT4" ShapeID="_x0000_i1042" DrawAspect="Content" ObjectID="_1604593246" r:id="rId42"/>
         </w:object>
       </w:r>
       <w:r>
@@ -15712,7 +15712,7 @@
           <v:shape id="_x0000_i1043" type="#_x0000_t75" alt="" style="width:37.45pt;height:14.15pt;mso-width-percent:0;mso-height-percent:0;mso-width-percent:0;mso-height-percent:0" o:ole="">
             <v:imagedata r:id="rId43" o:title=""/>
           </v:shape>
-          <o:OLEObject Type="Embed" ProgID="Equation.DSMT4" ShapeID="_x0000_i1043" DrawAspect="Content" ObjectID="_1604572651" r:id="rId44"/>
+          <o:OLEObject Type="Embed" ProgID="Equation.DSMT4" ShapeID="_x0000_i1043" DrawAspect="Content" ObjectID="_1604593247" r:id="rId44"/>
         </w:object>
       </w:r>
       <w:r>
@@ -15741,7 +15741,7 @@
           <v:shape id="_x0000_i1044" type="#_x0000_t75" alt="" style="width:30.8pt;height:14.15pt;mso-width-percent:0;mso-height-percent:0;mso-width-percent:0;mso-height-percent:0" o:ole="">
             <v:imagedata r:id="rId45" o:title=""/>
           </v:shape>
-          <o:OLEObject Type="Embed" ProgID="Equation.DSMT4" ShapeID="_x0000_i1044" DrawAspect="Content" ObjectID="_1604572652" r:id="rId46"/>
+          <o:OLEObject Type="Embed" ProgID="Equation.DSMT4" ShapeID="_x0000_i1044" DrawAspect="Content" ObjectID="_1604593248" r:id="rId46"/>
         </w:object>
       </w:r>
       <w:r>
@@ -15762,7 +15762,7 @@
           <v:shape id="_x0000_i1045" type="#_x0000_t75" alt="" style="width:37.85pt;height:30.8pt;mso-width-percent:0;mso-height-percent:0;mso-width-percent:0;mso-height-percent:0" o:ole="">
             <v:imagedata r:id="rId47" o:title=""/>
           </v:shape>
-          <o:OLEObject Type="Embed" ProgID="Equation.DSMT4" ShapeID="_x0000_i1045" DrawAspect="Content" ObjectID="_1604572653" r:id="rId48"/>
+          <o:OLEObject Type="Embed" ProgID="Equation.DSMT4" ShapeID="_x0000_i1045" DrawAspect="Content" ObjectID="_1604593249" r:id="rId48"/>
         </w:object>
       </w:r>
       <w:r>
@@ -16374,7 +16374,7 @@
           <v:shape id="_x0000_i1046" type="#_x0000_t75" style="width:392.9pt;height:34.15pt" o:ole="">
             <v:imagedata r:id="rId51" o:title=""/>
           </v:shape>
-          <o:OLEObject Type="Embed" ProgID="Equation.DSMT4" ShapeID="_x0000_i1046" DrawAspect="Content" ObjectID="_1604572654" r:id="rId52"/>
+          <o:OLEObject Type="Embed" ProgID="Equation.DSMT4" ShapeID="_x0000_i1046" DrawAspect="Content" ObjectID="_1604593250" r:id="rId52"/>
         </w:object>
       </w:r>
     </w:p>
@@ -16423,7 +16423,7 @@
           <v:shape id="_x0000_i1047" type="#_x0000_t75" style="width:27.9pt;height:17.9pt" o:ole="">
             <v:imagedata r:id="rId53" o:title=""/>
           </v:shape>
-          <o:OLEObject Type="Embed" ProgID="Equation.DSMT4" ShapeID="_x0000_i1047" DrawAspect="Content" ObjectID="_1604572655" r:id="rId54"/>
+          <o:OLEObject Type="Embed" ProgID="Equation.DSMT4" ShapeID="_x0000_i1047" DrawAspect="Content" ObjectID="_1604593251" r:id="rId54"/>
         </w:object>
       </w:r>
       <w:r>
@@ -16454,7 +16454,7 @@
           <v:shape id="_x0000_i1048" type="#_x0000_t75" style="width:9.15pt;height:10.8pt" o:ole="">
             <v:imagedata r:id="rId55" o:title=""/>
           </v:shape>
-          <o:OLEObject Type="Embed" ProgID="Equation.DSMT4" ShapeID="_x0000_i1048" DrawAspect="Content" ObjectID="_1604572656" r:id="rId56"/>
+          <o:OLEObject Type="Embed" ProgID="Equation.DSMT4" ShapeID="_x0000_i1048" DrawAspect="Content" ObjectID="_1604593252" r:id="rId56"/>
         </w:object>
       </w:r>
       <w:r>
@@ -16477,7 +16477,7 @@
           <v:shape id="_x0000_i1049" type="#_x0000_t75" style="width:96.95pt;height:17.9pt" o:ole="">
             <v:imagedata r:id="rId57" o:title=""/>
           </v:shape>
-          <o:OLEObject Type="Embed" ProgID="Equation.DSMT4" ShapeID="_x0000_i1049" DrawAspect="Content" ObjectID="_1604572657" r:id="rId58"/>
+          <o:OLEObject Type="Embed" ProgID="Equation.DSMT4" ShapeID="_x0000_i1049" DrawAspect="Content" ObjectID="_1604593253" r:id="rId58"/>
         </w:object>
       </w:r>
       <w:r>
@@ -16500,7 +16500,7 @@
           <v:shape id="_x0000_i1050" type="#_x0000_t75" style="width:10.8pt;height:14.15pt" o:ole="">
             <v:imagedata r:id="rId59" o:title=""/>
           </v:shape>
-          <o:OLEObject Type="Embed" ProgID="Equation.DSMT4" ShapeID="_x0000_i1050" DrawAspect="Content" ObjectID="_1604572658" r:id="rId60"/>
+          <o:OLEObject Type="Embed" ProgID="Equation.DSMT4" ShapeID="_x0000_i1050" DrawAspect="Content" ObjectID="_1604593254" r:id="rId60"/>
         </w:object>
       </w:r>
       <w:r>
@@ -16523,7 +16523,7 @@
           <v:shape id="_x0000_i1051" type="#_x0000_t75" style="width:41.2pt;height:15.8pt" o:ole="">
             <v:imagedata r:id="rId61" o:title=""/>
           </v:shape>
-          <o:OLEObject Type="Embed" ProgID="Equation.DSMT4" ShapeID="_x0000_i1051" DrawAspect="Content" ObjectID="_1604572659" r:id="rId62"/>
+          <o:OLEObject Type="Embed" ProgID="Equation.DSMT4" ShapeID="_x0000_i1051" DrawAspect="Content" ObjectID="_1604593255" r:id="rId62"/>
         </w:object>
       </w:r>
       <w:r>
@@ -16572,7 +16572,7 @@
           <v:shape id="_x0000_i1052" type="#_x0000_t75" style="width:10.8pt;height:14.15pt" o:ole="">
             <v:imagedata r:id="rId63" o:title=""/>
           </v:shape>
-          <o:OLEObject Type="Embed" ProgID="Equation.DSMT4" ShapeID="_x0000_i1052" DrawAspect="Content" ObjectID="_1604572660" r:id="rId64"/>
+          <o:OLEObject Type="Embed" ProgID="Equation.DSMT4" ShapeID="_x0000_i1052" DrawAspect="Content" ObjectID="_1604593256" r:id="rId64"/>
         </w:object>
       </w:r>
       <w:r>
@@ -16604,7 +16604,7 @@
           <v:shape id="_x0000_i1053" type="#_x0000_t75" style="width:41.2pt;height:15.8pt" o:ole="">
             <v:imagedata r:id="rId61" o:title=""/>
           </v:shape>
-          <o:OLEObject Type="Embed" ProgID="Equation.DSMT4" ShapeID="_x0000_i1053" DrawAspect="Content" ObjectID="_1604572661" r:id="rId65"/>
+          <o:OLEObject Type="Embed" ProgID="Equation.DSMT4" ShapeID="_x0000_i1053" DrawAspect="Content" ObjectID="_1604593257" r:id="rId65"/>
         </w:object>
       </w:r>
       <w:r>
@@ -19021,6 +19021,7 @@
           <w:rFonts w:cstheme="minorHAnsi"/>
           <w:sz w:val="28"/>
           <w:szCs w:val="28"/>
+          <w:rtl/>
         </w:rPr>
       </w:pPr>
       <w:r>
@@ -19048,11 +19049,29 @@
           <w:szCs w:val="28"/>
           <w:rtl/>
         </w:rPr>
-        <w:t xml:space="preserve"> הניבה ביצועים טובים יותר, </w:t>
+        <w:t xml:space="preserve"> הניבה ביצועים טובים יותר</w:t>
       </w:r>
       <w:r>
         <w:rPr>
           <w:rFonts w:cstheme="minorHAnsi" w:hint="cs"/>
+          <w:sz w:val="28"/>
+          <w:szCs w:val="28"/>
+          <w:rtl/>
+        </w:rPr>
+        <w:t xml:space="preserve"> בעבור משקל 0.5</w:t>
+      </w:r>
+      <w:r>
+        <w:rPr>
+          <w:rFonts w:cstheme="minorHAnsi" w:hint="cs"/>
+          <w:sz w:val="28"/>
+          <w:szCs w:val="28"/>
+          <w:rtl/>
+        </w:rPr>
+        <w:t xml:space="preserve">, </w:t>
+      </w:r>
+      <w:r>
+        <w:rPr>
+          <w:rFonts w:cstheme="minorHAnsi" w:hint="cs"/>
           <w:b/>
           <w:bCs/>
           <w:sz w:val="28"/>
@@ -19185,6 +19204,121 @@
           <w:rtl/>
         </w:rPr>
         <w:t xml:space="preserve"> הקודמת לא התחשבה בהם כמו: ההזמנות שבוצעו, מצב הדלק של המצב.</w:t>
+      </w:r>
+    </w:p>
+    <w:p>
+      <w:pPr>
+        <w:autoSpaceDE w:val="0"/>
+        <w:autoSpaceDN w:val="0"/>
+        <w:bidi w:val="0"/>
+        <w:adjustRightInd w:val="0"/>
+        <w:spacing w:after="0" w:line="240" w:lineRule="auto"/>
+        <w:jc w:val="right"/>
+        <w:rPr>
+          <w:rFonts w:cstheme="minorHAnsi"/>
+          <w:sz w:val="28"/>
+          <w:szCs w:val="28"/>
+          <w:rtl/>
+        </w:rPr>
+      </w:pPr>
+      <w:r>
+        <w:rPr>
+          <w:rFonts w:cstheme="minorHAnsi" w:hint="cs"/>
+          <w:sz w:val="28"/>
+          <w:szCs w:val="28"/>
+          <w:rtl/>
+        </w:rPr>
+        <w:t>בהשוואה לסעיף 26 החל ממשקל 0.579 מספר הפיתוחים לראשונה קטן מ-80 והוא 59  ומחיר המסלול הינה 14254.7923</w:t>
+      </w:r>
+      <w:r>
+        <w:rPr>
+          <w:rFonts w:cstheme="minorHAnsi" w:hint="cs"/>
+          <w:sz w:val="28"/>
+          <w:szCs w:val="28"/>
+          <w:rtl/>
+        </w:rPr>
+        <w:t>4 כלומר זהה ליוריסטיקה החדשה וזמן הריצה 0.16 שניות (הבדל משמעותי כי זמן חישוב היוריסטיק</w:t>
+      </w:r>
+      <w:r>
+        <w:rPr>
+          <w:rFonts w:cstheme="minorHAnsi" w:hint="eastAsia"/>
+          <w:sz w:val="28"/>
+          <w:szCs w:val="28"/>
+          <w:rtl/>
+        </w:rPr>
+        <w:t>ה</w:t>
+      </w:r>
+      <w:r>
+        <w:rPr>
+          <w:rFonts w:cstheme="minorHAnsi" w:hint="cs"/>
+          <w:sz w:val="28"/>
+          <w:szCs w:val="28"/>
+          <w:rtl/>
+        </w:rPr>
+        <w:t xml:space="preserve"> קטן).</w:t>
+      </w:r>
+      <w:r>
+        <w:rPr>
+          <w:rFonts w:cstheme="minorHAnsi"/>
+          <w:sz w:val="28"/>
+          <w:szCs w:val="28"/>
+          <w:rtl/>
+        </w:rPr>
+        <w:br/>
+      </w:r>
+      <w:r>
+        <w:rPr>
+          <w:rFonts w:cstheme="minorHAnsi" w:hint="cs"/>
+          <w:sz w:val="28"/>
+          <w:szCs w:val="28"/>
+          <w:rtl/>
+        </w:rPr>
+        <w:t>ה</w:t>
+      </w:r>
+      <w:r>
+        <w:rPr>
+          <w:rFonts w:cstheme="minorHAnsi" w:hint="cs"/>
+          <w:sz w:val="28"/>
+          <w:szCs w:val="28"/>
+          <w:rtl/>
+        </w:rPr>
+        <w:t>מסקנה</w:t>
+      </w:r>
+      <w:r>
+        <w:rPr>
+          <w:rFonts w:cstheme="minorHAnsi" w:hint="cs"/>
+          <w:sz w:val="28"/>
+          <w:szCs w:val="28"/>
+          <w:rtl/>
+        </w:rPr>
+        <w:t xml:space="preserve"> המתבקשת</w:t>
+      </w:r>
+      <w:r>
+        <w:rPr>
+          <w:rFonts w:cstheme="minorHAnsi" w:hint="cs"/>
+          <w:sz w:val="28"/>
+          <w:szCs w:val="28"/>
+          <w:rtl/>
+        </w:rPr>
+        <w:t xml:space="preserve"> היא שפתרון עם משקל זה לא פגע באיכות הפתרון ואף הניב ביצועים טובים יותר מהיוריסטיק</w:t>
+      </w:r>
+      <w:r>
+        <w:rPr>
+          <w:rFonts w:cstheme="minorHAnsi" w:hint="eastAsia"/>
+          <w:sz w:val="28"/>
+          <w:szCs w:val="28"/>
+          <w:rtl/>
+        </w:rPr>
+        <w:t>ה</w:t>
+      </w:r>
+      <w:r>
+        <w:rPr>
+          <w:rFonts w:cstheme="minorHAnsi" w:hint="cs"/>
+          <w:sz w:val="28"/>
+          <w:szCs w:val="28"/>
+          <w:rtl/>
+        </w:rPr>
+        <w:t xml:space="preserve"> החדשה ולכן עדיף על פניה.</w:t>
       </w:r>
     </w:p>
     <w:p>
@@ -19206,6 +19340,23 @@
         </w:rPr>
         <w:br w:type="page"/>
       </w:r>
+    </w:p>
+    <w:p>
+      <w:pPr>
+        <w:autoSpaceDE w:val="0"/>
+        <w:autoSpaceDN w:val="0"/>
+        <w:bidi w:val="0"/>
+        <w:adjustRightInd w:val="0"/>
+        <w:spacing w:after="0" w:line="240" w:lineRule="auto"/>
+        <w:jc w:val="right"/>
+        <w:rPr>
+          <w:rFonts w:cstheme="minorHAnsi" w:hint="cs"/>
+          <w:sz w:val="28"/>
+          <w:szCs w:val="28"/>
+        </w:rPr>
+      </w:pPr>
+      <w:bookmarkStart w:id="8" w:name="_GoBack"/>
+      <w:bookmarkEnd w:id="8"/>
     </w:p>
     <w:p>
       <w:pPr>
@@ -19249,7 +19400,6 @@
             <w14:round/>
           </w14:textOutline>
         </w:rPr>
-        <w:lastRenderedPageBreak/>
         <w:t xml:space="preserve">פרק שני </w:t>
       </w:r>
       <w:r>
@@ -19441,7 +19591,7 @@
           <v:shape id="_x0000_i1054" type="#_x0000_t75" style="width:10pt;height:14.15pt" o:ole="">
             <v:imagedata r:id="rId66" o:title=""/>
           </v:shape>
-          <o:OLEObject Type="Embed" ProgID="Equation.DSMT4" ShapeID="_x0000_i1054" DrawAspect="Content" ObjectID="_1604572662" r:id="rId67"/>
+          <o:OLEObject Type="Embed" ProgID="Equation.DSMT4" ShapeID="_x0000_i1054" DrawAspect="Content" ObjectID="_1604593258" r:id="rId67"/>
         </w:object>
       </w:r>
       <w:r>
@@ -19475,7 +19625,7 @@
           <v:shape id="_x0000_i1055" type="#_x0000_t75" style="width:12.9pt;height:17.9pt" o:ole="">
             <v:imagedata r:id="rId68" o:title=""/>
           </v:shape>
-          <o:OLEObject Type="Embed" ProgID="Equation.DSMT4" ShapeID="_x0000_i1055" DrawAspect="Content" ObjectID="_1604572663" r:id="rId69"/>
+          <o:OLEObject Type="Embed" ProgID="Equation.DSMT4" ShapeID="_x0000_i1055" DrawAspect="Content" ObjectID="_1604593259" r:id="rId69"/>
         </w:object>
       </w:r>
       <w:r>
@@ -19576,7 +19726,7 @@
           <v:shape id="_x0000_i1056" type="#_x0000_t75" style="width:10pt;height:14.15pt" o:ole="">
             <v:imagedata r:id="rId66" o:title=""/>
           </v:shape>
-          <o:OLEObject Type="Embed" ProgID="Equation.DSMT4" ShapeID="_x0000_i1056" DrawAspect="Content" ObjectID="_1604572664" r:id="rId70"/>
+          <o:OLEObject Type="Embed" ProgID="Equation.DSMT4" ShapeID="_x0000_i1056" DrawAspect="Content" ObjectID="_1604593260" r:id="rId70"/>
         </w:object>
       </w:r>
       <w:r>
@@ -19601,7 +19751,7 @@
           <v:shape id="_x0000_i1057" type="#_x0000_t75" style="width:10pt;height:14.15pt" o:ole="">
             <v:imagedata r:id="rId66" o:title=""/>
           </v:shape>
-          <o:OLEObject Type="Embed" ProgID="Equation.DSMT4" ShapeID="_x0000_i1057" DrawAspect="Content" ObjectID="_1604572665" r:id="rId71"/>
+          <o:OLEObject Type="Embed" ProgID="Equation.DSMT4" ShapeID="_x0000_i1057" DrawAspect="Content" ObjectID="_1604593261" r:id="rId71"/>
         </w:object>
       </w:r>
       <w:r>
@@ -19626,7 +19776,7 @@
           <v:shape id="_x0000_i1058" type="#_x0000_t75" style="width:12.9pt;height:17.9pt" o:ole="">
             <v:imagedata r:id="rId68" o:title=""/>
           </v:shape>
-          <o:OLEObject Type="Embed" ProgID="Equation.DSMT4" ShapeID="_x0000_i1058" DrawAspect="Content" ObjectID="_1604572666" r:id="rId72"/>
+          <o:OLEObject Type="Embed" ProgID="Equation.DSMT4" ShapeID="_x0000_i1058" DrawAspect="Content" ObjectID="_1604593262" r:id="rId72"/>
         </w:object>
       </w:r>
       <w:r>
@@ -19650,7 +19800,7 @@
           <v:shape id="_x0000_i1059" type="#_x0000_t75" style="width:136.1pt;height:19.15pt" o:ole="">
             <v:imagedata r:id="rId73" o:title=""/>
           </v:shape>
-          <o:OLEObject Type="Embed" ProgID="Equation.DSMT4" ShapeID="_x0000_i1059" DrawAspect="Content" ObjectID="_1604572667" r:id="rId74"/>
+          <o:OLEObject Type="Embed" ProgID="Equation.DSMT4" ShapeID="_x0000_i1059" DrawAspect="Content" ObjectID="_1604593263" r:id="rId74"/>
         </w:object>
       </w:r>
       <w:r>
@@ -19720,7 +19870,7 @@
           <v:shape id="_x0000_i1060" type="#_x0000_t75" style="width:10pt;height:14.15pt" o:ole="">
             <v:imagedata r:id="rId66" o:title=""/>
           </v:shape>
-          <o:OLEObject Type="Embed" ProgID="Equation.DSMT4" ShapeID="_x0000_i1060" DrawAspect="Content" ObjectID="_1604572668" r:id="rId75"/>
+          <o:OLEObject Type="Embed" ProgID="Equation.DSMT4" ShapeID="_x0000_i1060" DrawAspect="Content" ObjectID="_1604593264" r:id="rId75"/>
         </w:object>
       </w:r>
       <w:r>
@@ -19744,7 +19894,7 @@
           <v:shape id="_x0000_i1061" type="#_x0000_t75" style="width:44.95pt;height:17.9pt" o:ole="">
             <v:imagedata r:id="rId76" o:title=""/>
           </v:shape>
-          <o:OLEObject Type="Embed" ProgID="Equation.DSMT4" ShapeID="_x0000_i1061" DrawAspect="Content" ObjectID="_1604572669" r:id="rId77"/>
+          <o:OLEObject Type="Embed" ProgID="Equation.DSMT4" ShapeID="_x0000_i1061" DrawAspect="Content" ObjectID="_1604593265" r:id="rId77"/>
         </w:object>
       </w:r>
       <w:r>
@@ -19767,7 +19917,7 @@
           <v:shape id="_x0000_i1062" type="#_x0000_t75" style="width:44.95pt;height:17.9pt" o:ole="">
             <v:imagedata r:id="rId78" o:title=""/>
           </v:shape>
-          <o:OLEObject Type="Embed" ProgID="Equation.DSMT4" ShapeID="_x0000_i1062" DrawAspect="Content" ObjectID="_1604572670" r:id="rId79"/>
+          <o:OLEObject Type="Embed" ProgID="Equation.DSMT4" ShapeID="_x0000_i1062" DrawAspect="Content" ObjectID="_1604593266" r:id="rId79"/>
         </w:object>
       </w:r>
       <w:r>
@@ -19790,7 +19940,7 @@
           <v:shape id="_x0000_i1063" type="#_x0000_t75" style="width:62.85pt;height:19.15pt" o:ole="">
             <v:imagedata r:id="rId80" o:title=""/>
           </v:shape>
-          <o:OLEObject Type="Embed" ProgID="Equation.DSMT4" ShapeID="_x0000_i1063" DrawAspect="Content" ObjectID="_1604572671" r:id="rId81"/>
+          <o:OLEObject Type="Embed" ProgID="Equation.DSMT4" ShapeID="_x0000_i1063" DrawAspect="Content" ObjectID="_1604593267" r:id="rId81"/>
         </w:object>
       </w:r>
       <w:r>
@@ -19834,7 +19984,7 @@
           <v:shape id="_x0000_i1064" type="#_x0000_t75" style="width:81.15pt;height:19.15pt" o:ole="">
             <v:imagedata r:id="rId82" o:title=""/>
           </v:shape>
-          <o:OLEObject Type="Embed" ProgID="Equation.DSMT4" ShapeID="_x0000_i1064" DrawAspect="Content" ObjectID="_1604572672" r:id="rId83"/>
+          <o:OLEObject Type="Embed" ProgID="Equation.DSMT4" ShapeID="_x0000_i1064" DrawAspect="Content" ObjectID="_1604593268" r:id="rId83"/>
         </w:object>
       </w:r>
       <w:r>
@@ -19911,7 +20061,7 @@
           <v:shape id="_x0000_i1065" type="#_x0000_t75" style="width:12.9pt;height:17.9pt" o:ole="">
             <v:imagedata r:id="rId84" o:title=""/>
           </v:shape>
-          <o:OLEObject Type="Embed" ProgID="Equation.DSMT4" ShapeID="_x0000_i1065" DrawAspect="Content" ObjectID="_1604572673" r:id="rId85"/>
+          <o:OLEObject Type="Embed" ProgID="Equation.DSMT4" ShapeID="_x0000_i1065" DrawAspect="Content" ObjectID="_1604593269" r:id="rId85"/>
         </w:object>
       </w:r>
       <w:r>
@@ -19944,7 +20094,7 @@
           <v:shape id="_x0000_i1066" type="#_x0000_t75" style="width:12.05pt;height:17.9pt" o:ole="">
             <v:imagedata r:id="rId86" o:title=""/>
           </v:shape>
-          <o:OLEObject Type="Embed" ProgID="Equation.DSMT4" ShapeID="_x0000_i1066" DrawAspect="Content" ObjectID="_1604572674" r:id="rId87"/>
+          <o:OLEObject Type="Embed" ProgID="Equation.DSMT4" ShapeID="_x0000_i1066" DrawAspect="Content" ObjectID="_1604593270" r:id="rId87"/>
         </w:object>
       </w:r>
       <w:r>
@@ -19992,7 +20142,7 @@
           <v:shape id="_x0000_i1067" type="#_x0000_t75" style="width:10pt;height:14.15pt" o:ole="">
             <v:imagedata r:id="rId88" o:title=""/>
           </v:shape>
-          <o:OLEObject Type="Embed" ProgID="Equation.DSMT4" ShapeID="_x0000_i1067" DrawAspect="Content" ObjectID="_1604572675" r:id="rId89"/>
+          <o:OLEObject Type="Embed" ProgID="Equation.DSMT4" ShapeID="_x0000_i1067" DrawAspect="Content" ObjectID="_1604593271" r:id="rId89"/>
         </w:object>
       </w:r>
       <w:r>
@@ -20015,7 +20165,7 @@
           <v:shape id="_x0000_i1068" type="#_x0000_t75" style="width:57.85pt;height:17.9pt" o:ole="">
             <v:imagedata r:id="rId90" o:title=""/>
           </v:shape>
-          <o:OLEObject Type="Embed" ProgID="Equation.DSMT4" ShapeID="_x0000_i1068" DrawAspect="Content" ObjectID="_1604572676" r:id="rId91"/>
+          <o:OLEObject Type="Embed" ProgID="Equation.DSMT4" ShapeID="_x0000_i1068" DrawAspect="Content" ObjectID="_1604593272" r:id="rId91"/>
         </w:object>
       </w:r>
       <w:r>
@@ -20063,7 +20213,7 @@
           <v:shape id="_x0000_i1069" type="#_x0000_t75" style="width:10pt;height:14.15pt" o:ole="">
             <v:imagedata r:id="rId88" o:title=""/>
           </v:shape>
-          <o:OLEObject Type="Embed" ProgID="Equation.DSMT4" ShapeID="_x0000_i1069" DrawAspect="Content" ObjectID="_1604572677" r:id="rId92"/>
+          <o:OLEObject Type="Embed" ProgID="Equation.DSMT4" ShapeID="_x0000_i1069" DrawAspect="Content" ObjectID="_1604593273" r:id="rId92"/>
         </w:object>
       </w:r>
       <w:r>
@@ -20086,7 +20236,7 @@
           <v:shape id="_x0000_i1070" type="#_x0000_t75" style="width:39.1pt;height:22.05pt" o:ole="">
             <v:imagedata r:id="rId93" o:title=""/>
           </v:shape>
-          <o:OLEObject Type="Embed" ProgID="Equation.DSMT4" ShapeID="_x0000_i1070" DrawAspect="Content" ObjectID="_1604572678" r:id="rId94"/>
+          <o:OLEObject Type="Embed" ProgID="Equation.DSMT4" ShapeID="_x0000_i1070" DrawAspect="Content" ObjectID="_1604593274" r:id="rId94"/>
         </w:object>
       </w:r>
       <w:r>
@@ -20109,7 +20259,7 @@
           <v:shape id="_x0000_i1071" type="#_x0000_t75" style="width:25.8pt;height:17.9pt" o:ole="">
             <v:imagedata r:id="rId95" o:title=""/>
           </v:shape>
-          <o:OLEObject Type="Embed" ProgID="Equation.DSMT4" ShapeID="_x0000_i1071" DrawAspect="Content" ObjectID="_1604572679" r:id="rId96"/>
+          <o:OLEObject Type="Embed" ProgID="Equation.DSMT4" ShapeID="_x0000_i1071" DrawAspect="Content" ObjectID="_1604593275" r:id="rId96"/>
         </w:object>
       </w:r>
       <w:r>
@@ -21174,7 +21324,7 @@
           <v:shape id="_x0000_i1072" type="#_x0000_t75" style="width:27.05pt;height:15.8pt" o:ole="">
             <v:imagedata r:id="rId97" o:title=""/>
           </v:shape>
-          <o:OLEObject Type="Embed" ProgID="Equation.DSMT4" ShapeID="_x0000_i1072" DrawAspect="Content" ObjectID="_1604572680" r:id="rId98"/>
+          <o:OLEObject Type="Embed" ProgID="Equation.DSMT4" ShapeID="_x0000_i1072" DrawAspect="Content" ObjectID="_1604593276" r:id="rId98"/>
         </w:object>
       </w:r>
       <w:r>
@@ -21220,10 +21370,10 @@
           <w:szCs w:val="28"/>
         </w:rPr>
         <w:object w:dxaOrig="260" w:dyaOrig="360" w14:anchorId="5E60F49D">
-          <v:shape id="_x0000_i1097" type="#_x0000_t75" style="width:12.9pt;height:17.9pt" o:ole="">
+          <v:shape id="_x0000_i1073" type="#_x0000_t75" style="width:12.9pt;height:17.9pt" o:ole="">
             <v:imagedata r:id="rId84" o:title=""/>
           </v:shape>
-          <o:OLEObject Type="Embed" ProgID="Equation.DSMT4" ShapeID="_x0000_i1097" DrawAspect="Content" ObjectID="_1604572681" r:id="rId99"/>
+          <o:OLEObject Type="Embed" ProgID="Equation.DSMT4" ShapeID="_x0000_i1073" DrawAspect="Content" ObjectID="_1604593277" r:id="rId99"/>
         </w:object>
       </w:r>
       <w:r>
@@ -21251,10 +21401,10 @@
           <w:szCs w:val="28"/>
         </w:rPr>
         <w:object w:dxaOrig="200" w:dyaOrig="279" w14:anchorId="44585236">
-          <v:shape id="_x0000_i1098" type="#_x0000_t75" style="width:10pt;height:14.15pt" o:ole="">
+          <v:shape id="_x0000_i1074" type="#_x0000_t75" style="width:10pt;height:14.15pt" o:ole="">
             <v:imagedata r:id="rId100" o:title=""/>
           </v:shape>
-          <o:OLEObject Type="Embed" ProgID="Equation.DSMT4" ShapeID="_x0000_i1098" DrawAspect="Content" ObjectID="_1604572682" r:id="rId101"/>
+          <o:OLEObject Type="Embed" ProgID="Equation.DSMT4" ShapeID="_x0000_i1074" DrawAspect="Content" ObjectID="_1604593278" r:id="rId101"/>
         </w:object>
       </w:r>
       <w:r>
@@ -21275,10 +21425,10 @@
           <w:szCs w:val="28"/>
         </w:rPr>
         <w:object w:dxaOrig="260" w:dyaOrig="360" w14:anchorId="0181EFBE">
-          <v:shape id="_x0000_i1099" type="#_x0000_t75" style="width:12.9pt;height:17.9pt" o:ole="">
+          <v:shape id="_x0000_i1075" type="#_x0000_t75" style="width:12.9pt;height:17.9pt" o:ole="">
             <v:imagedata r:id="rId84" o:title=""/>
           </v:shape>
-          <o:OLEObject Type="Embed" ProgID="Equation.DSMT4" ShapeID="_x0000_i1099" DrawAspect="Content" ObjectID="_1604572683" r:id="rId102"/>
+          <o:OLEObject Type="Embed" ProgID="Equation.DSMT4" ShapeID="_x0000_i1075" DrawAspect="Content" ObjectID="_1604593279" r:id="rId102"/>
         </w:object>
       </w:r>
       <w:r>
@@ -21328,10 +21478,10 @@
           <w:szCs w:val="28"/>
         </w:rPr>
         <w:object w:dxaOrig="200" w:dyaOrig="279" w14:anchorId="5867EB17">
-          <v:shape id="_x0000_i1100" type="#_x0000_t75" style="width:10pt;height:14.15pt" o:ole="">
+          <v:shape id="_x0000_i1076" type="#_x0000_t75" style="width:10pt;height:14.15pt" o:ole="">
             <v:imagedata r:id="rId100" o:title=""/>
           </v:shape>
-          <o:OLEObject Type="Embed" ProgID="Equation.DSMT4" ShapeID="_x0000_i1100" DrawAspect="Content" ObjectID="_1604572684" r:id="rId103"/>
+          <o:OLEObject Type="Embed" ProgID="Equation.DSMT4" ShapeID="_x0000_i1076" DrawAspect="Content" ObjectID="_1604593280" r:id="rId103"/>
         </w:object>
       </w:r>
       <w:r>
@@ -21352,10 +21502,10 @@
           <w:szCs w:val="28"/>
         </w:rPr>
         <w:object w:dxaOrig="260" w:dyaOrig="360" w14:anchorId="3C0CC522">
-          <v:shape id="_x0000_i1101" type="#_x0000_t75" style="width:12.9pt;height:17.9pt" o:ole="">
+          <v:shape id="_x0000_i1077" type="#_x0000_t75" style="width:12.9pt;height:17.9pt" o:ole="">
             <v:imagedata r:id="rId84" o:title=""/>
           </v:shape>
-          <o:OLEObject Type="Embed" ProgID="Equation.DSMT4" ShapeID="_x0000_i1101" DrawAspect="Content" ObjectID="_1604572685" r:id="rId104"/>
+          <o:OLEObject Type="Embed" ProgID="Equation.DSMT4" ShapeID="_x0000_i1077" DrawAspect="Content" ObjectID="_1604593281" r:id="rId104"/>
         </w:object>
       </w:r>
       <w:r>
@@ -21478,10 +21628,10 @@
           <w:szCs w:val="28"/>
         </w:rPr>
         <w:object w:dxaOrig="200" w:dyaOrig="279" w14:anchorId="4AB4C0A6">
-          <v:shape id="_x0000_i1102" type="#_x0000_t75" style="width:10pt;height:14.15pt" o:ole="">
+          <v:shape id="_x0000_i1078" type="#_x0000_t75" style="width:10pt;height:14.15pt" o:ole="">
             <v:imagedata r:id="rId100" o:title=""/>
           </v:shape>
-          <o:OLEObject Type="Embed" ProgID="Equation.DSMT4" ShapeID="_x0000_i1102" DrawAspect="Content" ObjectID="_1604572686" r:id="rId105"/>
+          <o:OLEObject Type="Embed" ProgID="Equation.DSMT4" ShapeID="_x0000_i1078" DrawAspect="Content" ObjectID="_1604593282" r:id="rId105"/>
         </w:object>
       </w:r>
       <w:r>
@@ -21639,17 +21789,7 @@
           <w:szCs w:val="28"/>
           <w:rtl/>
         </w:rPr>
-        <w:t xml:space="preserve">פרט לשינוי עבור מצבים </w:t>
-      </w:r>
-      <w:r>
-        <w:rPr>
-          <w:rFonts w:cstheme="minorHAnsi" w:hint="cs"/>
-          <w:b/>
-          <w:sz w:val="28"/>
-          <w:szCs w:val="28"/>
-          <w:rtl/>
-        </w:rPr>
-        <w:t xml:space="preserve">ש </w:t>
+        <w:t xml:space="preserve">פרט לשינוי עבור מצבים ש </w:t>
       </w:r>
       <w:r>
         <w:rPr>
@@ -21659,10 +21799,10 @@
           <w:szCs w:val="28"/>
         </w:rPr>
         <w:object w:dxaOrig="200" w:dyaOrig="279" w14:anchorId="6ED1DECE">
-          <v:shape id="_x0000_i1111" type="#_x0000_t75" style="width:10pt;height:14.15pt" o:ole="">
+          <v:shape id="_x0000_i1079" type="#_x0000_t75" style="width:10pt;height:14.15pt" o:ole="">
             <v:imagedata r:id="rId100" o:title=""/>
           </v:shape>
-          <o:OLEObject Type="Embed" ProgID="Equation.DSMT4" ShapeID="_x0000_i1111" DrawAspect="Content" ObjectID="_1604572687" r:id="rId106"/>
+          <o:OLEObject Type="Embed" ProgID="Equation.DSMT4" ShapeID="_x0000_i1079" DrawAspect="Content" ObjectID="_1604593283" r:id="rId106"/>
         </w:object>
       </w:r>
       <w:r>
@@ -22801,16 +22941,7 @@
           <w:szCs w:val="28"/>
           <w:rtl/>
         </w:rPr>
-        <w:t xml:space="preserve">מכיוון שאנו לא יודעים דבר על טופולוגית מרחב המצבים שלנו נרצה שהערך היוריסטי של מצב </w:t>
-      </w:r>
-      <w:r>
-        <w:rPr>
-          <w:rFonts w:cstheme="minorHAnsi"/>
-          <w:sz w:val="28"/>
-          <w:szCs w:val="28"/>
-          <w:rtl/>
-        </w:rPr>
-        <w:t xml:space="preserve">ש </w:t>
+        <w:t xml:space="preserve">מכיוון שאנו לא יודעים דבר על טופולוגית מרחב המצבים שלנו נרצה שהערך היוריסטי של מצב ש </w:t>
       </w:r>
       <w:r>
         <w:rPr>
@@ -22820,10 +22951,10 @@
           <w:szCs w:val="28"/>
         </w:rPr>
         <w:object w:dxaOrig="200" w:dyaOrig="279" w14:anchorId="15617D68">
-          <v:shape id="_x0000_i1114" type="#_x0000_t75" style="width:10pt;height:14.15pt" o:ole="">
+          <v:shape id="_x0000_i1080" type="#_x0000_t75" style="width:10pt;height:14.15pt" o:ole="">
             <v:imagedata r:id="rId100" o:title=""/>
           </v:shape>
-          <o:OLEObject Type="Embed" ProgID="Equation.DSMT4" ShapeID="_x0000_i1114" DrawAspect="Content" ObjectID="_1604572688" r:id="rId107"/>
+          <o:OLEObject Type="Embed" ProgID="Equation.DSMT4" ShapeID="_x0000_i1080" DrawAspect="Content" ObjectID="_1604593284" r:id="rId107"/>
         </w:object>
       </w:r>
       <w:r>
@@ -22833,16 +22964,7 @@
           <w:szCs w:val="28"/>
           <w:rtl/>
         </w:rPr>
-        <w:t>לא מוגדרת</w:t>
-      </w:r>
-      <w:r>
-        <w:rPr>
-          <w:rFonts w:cstheme="minorHAnsi"/>
-          <w:sz w:val="28"/>
-          <w:szCs w:val="28"/>
-          <w:rtl/>
-        </w:rPr>
-        <w:t xml:space="preserve"> עליו יחושב על סמך המצבים העוקבים שלו בעץ החיפוש.</w:t>
+        <w:t>לא מוגדרת עליו יחושב על סמך המצבים העוקבים שלו בעץ החיפוש.</w:t>
       </w:r>
       <w:r>
         <w:rPr>
@@ -22892,10 +23014,10 @@
           <w:szCs w:val="28"/>
         </w:rPr>
         <w:object w:dxaOrig="260" w:dyaOrig="360" w14:anchorId="357B42D0">
-          <v:shape id="_x0000_i1119" type="#_x0000_t75" style="width:12.9pt;height:17.9pt" o:ole="">
+          <v:shape id="_x0000_i1081" type="#_x0000_t75" style="width:12.9pt;height:17.9pt" o:ole="">
             <v:imagedata r:id="rId84" o:title=""/>
           </v:shape>
-          <o:OLEObject Type="Embed" ProgID="Equation.DSMT4" ShapeID="_x0000_i1119" DrawAspect="Content" ObjectID="_1604572689" r:id="rId108"/>
+          <o:OLEObject Type="Embed" ProgID="Equation.DSMT4" ShapeID="_x0000_i1081" DrawAspect="Content" ObjectID="_1604593285" r:id="rId108"/>
         </w:object>
       </w:r>
       <w:r>
@@ -23264,19 +23386,7 @@
           <w:szCs w:val="28"/>
           <w:rtl/>
         </w:rPr>
-        <w:t xml:space="preserve"> מכיוון שהוא פועל בדי</w:t>
-      </w:r>
-      <w:bookmarkStart w:id="8" w:name="_GoBack"/>
-      <w:bookmarkEnd w:id="8"/>
-      <w:r>
-        <w:rPr>
-          <w:rFonts w:cstheme="minorHAnsi" w:hint="cs"/>
-          <w:b/>
-          <w:sz w:val="28"/>
-          <w:szCs w:val="28"/>
-          <w:rtl/>
-        </w:rPr>
-        <w:t xml:space="preserve">וק כמוהו רק ש </w:t>
+        <w:t xml:space="preserve"> מכיוון שהוא פועל בדיוק כמוהו רק ש </w:t>
       </w:r>
       <w:r>
         <w:rPr>

</xml_diff>

<commit_message>
update last part answer in word file
</commit_message>
<xml_diff>
--- a/HW_1/HW_1_Edit_Version.docx
+++ b/HW_1/HW_1_Edit_Version.docx
@@ -201,7 +201,7 @@
                 <v:shape id="_x0000_i1025" type="#_x0000_t75" alt="" style="width:24.95pt;height:14.15pt;mso-width-percent:0;mso-height-percent:0;mso-width-percent:0;mso-height-percent:0" o:ole="">
                   <v:imagedata r:id="rId7" o:title=""/>
                 </v:shape>
-                <o:OLEObject Type="Embed" ProgID="Equation.DSMT4" ShapeID="_x0000_i1025" DrawAspect="Content" ObjectID="_1604593229" r:id="rId8"/>
+                <o:OLEObject Type="Embed" ProgID="Equation.DSMT4" ShapeID="_x0000_i1025" DrawAspect="Content" ObjectID="_1604606713" r:id="rId8"/>
               </w:object>
             </w:r>
             <w:r>
@@ -289,7 +289,7 @@
                 <v:shape id="_x0000_i1026" type="#_x0000_t75" alt="" style="width:10pt;height:14.15pt;mso-width-percent:0;mso-height-percent:0;mso-width-percent:0;mso-height-percent:0" o:ole="">
                   <v:imagedata r:id="rId9" o:title=""/>
                 </v:shape>
-                <o:OLEObject Type="Embed" ProgID="Equation.DSMT4" ShapeID="_x0000_i1026" DrawAspect="Content" ObjectID="_1604593230" r:id="rId10"/>
+                <o:OLEObject Type="Embed" ProgID="Equation.DSMT4" ShapeID="_x0000_i1026" DrawAspect="Content" ObjectID="_1604606714" r:id="rId10"/>
               </w:object>
             </w:r>
           </w:p>
@@ -1382,7 +1382,7 @@
           <v:shape id="_x0000_i1027" type="#_x0000_t75" alt="" style="width:24.95pt;height:14.15pt;mso-width-percent:0;mso-height-percent:0;mso-width-percent:0;mso-height-percent:0" o:ole="">
             <v:imagedata r:id="rId11" o:title=""/>
           </v:shape>
-          <o:OLEObject Type="Embed" ProgID="Equation.DSMT4" ShapeID="_x0000_i1027" DrawAspect="Content" ObjectID="_1604593231" r:id="rId12"/>
+          <o:OLEObject Type="Embed" ProgID="Equation.DSMT4" ShapeID="_x0000_i1027" DrawAspect="Content" ObjectID="_1604606715" r:id="rId12"/>
         </w:object>
       </w:r>
       <w:r>
@@ -1467,7 +1467,7 @@
           <v:shape id="_x0000_i1028" type="#_x0000_t75" alt="" style="width:14.15pt;height:19.15pt;mso-width-percent:0;mso-height-percent:0;mso-width-percent:0;mso-height-percent:0" o:ole="">
             <v:imagedata r:id="rId13" o:title=""/>
           </v:shape>
-          <o:OLEObject Type="Embed" ProgID="Equation.DSMT4" ShapeID="_x0000_i1028" DrawAspect="Content" ObjectID="_1604593232" r:id="rId14"/>
+          <o:OLEObject Type="Embed" ProgID="Equation.DSMT4" ShapeID="_x0000_i1028" DrawAspect="Content" ObjectID="_1604606716" r:id="rId14"/>
         </w:object>
       </w:r>
       <w:r>
@@ -1500,7 +1500,7 @@
           <v:shape id="_x0000_i1029" type="#_x0000_t75" alt="" style="width:41.2pt;height:18.3pt;mso-width-percent:0;mso-height-percent:0;mso-width-percent:0;mso-height-percent:0" o:ole="">
             <v:imagedata r:id="rId15" o:title=""/>
           </v:shape>
-          <o:OLEObject Type="Embed" ProgID="Equation.DSMT4" ShapeID="_x0000_i1029" DrawAspect="Content" ObjectID="_1604593233" r:id="rId16"/>
+          <o:OLEObject Type="Embed" ProgID="Equation.DSMT4" ShapeID="_x0000_i1029" DrawAspect="Content" ObjectID="_1604606717" r:id="rId16"/>
         </w:object>
       </w:r>
       <w:r>
@@ -1524,7 +1524,7 @@
           <v:shape id="_x0000_i1030" type="#_x0000_t75" alt="" style="width:14.15pt;height:19.15pt;mso-width-percent:0;mso-height-percent:0;mso-width-percent:0;mso-height-percent:0" o:ole="">
             <v:imagedata r:id="rId13" o:title=""/>
           </v:shape>
-          <o:OLEObject Type="Embed" ProgID="Equation.DSMT4" ShapeID="_x0000_i1030" DrawAspect="Content" ObjectID="_1604593234" r:id="rId17"/>
+          <o:OLEObject Type="Embed" ProgID="Equation.DSMT4" ShapeID="_x0000_i1030" DrawAspect="Content" ObjectID="_1604606718" r:id="rId17"/>
         </w:object>
       </w:r>
       <w:r>
@@ -1619,7 +1619,7 @@
           <v:shape id="_x0000_i1031" type="#_x0000_t75" alt="" style="width:10.8pt;height:14.15pt;mso-width-percent:0;mso-height-percent:0;mso-width-percent:0;mso-height-percent:0" o:ole="">
             <v:imagedata r:id="rId18" o:title=""/>
           </v:shape>
-          <o:OLEObject Type="Embed" ProgID="Equation.DSMT4" ShapeID="_x0000_i1031" DrawAspect="Content" ObjectID="_1604593235" r:id="rId19"/>
+          <o:OLEObject Type="Embed" ProgID="Equation.DSMT4" ShapeID="_x0000_i1031" DrawAspect="Content" ObjectID="_1604606719" r:id="rId19"/>
         </w:object>
       </w:r>
       <w:r>
@@ -1766,7 +1766,7 @@
           <v:shape id="_x0000_i1032" type="#_x0000_t75" alt="" style="width:163.15pt;height:18.3pt;mso-width-percent:0;mso-height-percent:0;mso-width-percent:0;mso-height-percent:0" o:ole="">
             <v:imagedata r:id="rId20" o:title=""/>
           </v:shape>
-          <o:OLEObject Type="Embed" ProgID="Equation.DSMT4" ShapeID="_x0000_i1032" DrawAspect="Content" ObjectID="_1604593236" r:id="rId21"/>
+          <o:OLEObject Type="Embed" ProgID="Equation.DSMT4" ShapeID="_x0000_i1032" DrawAspect="Content" ObjectID="_1604606720" r:id="rId21"/>
         </w:object>
       </w:r>
       <w:r>
@@ -1790,7 +1790,7 @@
           <v:shape id="_x0000_i1033" type="#_x0000_t75" alt="" style="width:106.55pt;height:18.3pt;mso-width-percent:0;mso-height-percent:0;mso-width-percent:0;mso-height-percent:0" o:ole="">
             <v:imagedata r:id="rId22" o:title=""/>
           </v:shape>
-          <o:OLEObject Type="Embed" ProgID="Equation.DSMT4" ShapeID="_x0000_i1033" DrawAspect="Content" ObjectID="_1604593237" r:id="rId23"/>
+          <o:OLEObject Type="Embed" ProgID="Equation.DSMT4" ShapeID="_x0000_i1033" DrawAspect="Content" ObjectID="_1604606721" r:id="rId23"/>
         </w:object>
       </w:r>
       <w:r>
@@ -1906,7 +1906,7 @@
           <v:shape id="_x0000_i1034" type="#_x0000_t75" alt="" style="width:474.05pt;height:82.4pt;mso-width-percent:0;mso-height-percent:0;mso-width-percent:0;mso-height-percent:0" o:ole="">
             <v:imagedata r:id="rId24" o:title=""/>
           </v:shape>
-          <o:OLEObject Type="Embed" ProgID="Equation.DSMT4" ShapeID="_x0000_i1034" DrawAspect="Content" ObjectID="_1604593238" r:id="rId25"/>
+          <o:OLEObject Type="Embed" ProgID="Equation.DSMT4" ShapeID="_x0000_i1034" DrawAspect="Content" ObjectID="_1604606722" r:id="rId25"/>
         </w:object>
       </w:r>
     </w:p>
@@ -1966,7 +1966,7 @@
           <v:shape id="_x0000_i1035" type="#_x0000_t75" alt="" style="width:10pt;height:14.15pt;mso-width-percent:0;mso-height-percent:0;mso-width-percent:0;mso-height-percent:0" o:ole="">
             <v:imagedata r:id="rId26" o:title=""/>
           </v:shape>
-          <o:OLEObject Type="Embed" ProgID="Equation.DSMT4" ShapeID="_x0000_i1035" DrawAspect="Content" ObjectID="_1604593239" r:id="rId27"/>
+          <o:OLEObject Type="Embed" ProgID="Equation.DSMT4" ShapeID="_x0000_i1035" DrawAspect="Content" ObjectID="_1604606723" r:id="rId27"/>
         </w:object>
       </w:r>
       <w:r>
@@ -1999,7 +1999,7 @@
           <v:shape id="_x0000_i1036" type="#_x0000_t75" alt="" style="width:10pt;height:14.15pt;mso-width-percent:0;mso-height-percent:0;mso-width-percent:0;mso-height-percent:0" o:ole="">
             <v:imagedata r:id="rId28" o:title=""/>
           </v:shape>
-          <o:OLEObject Type="Embed" ProgID="Equation.DSMT4" ShapeID="_x0000_i1036" DrawAspect="Content" ObjectID="_1604593240" r:id="rId29"/>
+          <o:OLEObject Type="Embed" ProgID="Equation.DSMT4" ShapeID="_x0000_i1036" DrawAspect="Content" ObjectID="_1604606724" r:id="rId29"/>
         </w:object>
       </w:r>
       <w:r>
@@ -2063,7 +2063,7 @@
           <v:shape id="_x0000_i1037" type="#_x0000_t75" alt="" style="width:10pt;height:14.15pt;mso-width-percent:0;mso-height-percent:0;mso-width-percent:0;mso-height-percent:0" o:ole="">
             <v:imagedata r:id="rId28" o:title=""/>
           </v:shape>
-          <o:OLEObject Type="Embed" ProgID="Equation.DSMT4" ShapeID="_x0000_i1037" DrawAspect="Content" ObjectID="_1604593241" r:id="rId30"/>
+          <o:OLEObject Type="Embed" ProgID="Equation.DSMT4" ShapeID="_x0000_i1037" DrawAspect="Content" ObjectID="_1604606725" r:id="rId30"/>
         </w:object>
       </w:r>
       <w:r>
@@ -12810,7 +12810,7 @@
           <v:shape id="_x0000_i1038" type="#_x0000_t75" alt="" style="width:9.15pt;height:10.8pt;mso-width-percent:0;mso-height-percent:0;mso-width-percent:0;mso-height-percent:0" o:ole="">
             <v:imagedata r:id="rId32" o:title=""/>
           </v:shape>
-          <o:OLEObject Type="Embed" ProgID="Equation.DSMT4" ShapeID="_x0000_i1038" DrawAspect="Content" ObjectID="_1604593242" r:id="rId33"/>
+          <o:OLEObject Type="Embed" ProgID="Equation.DSMT4" ShapeID="_x0000_i1038" DrawAspect="Content" ObjectID="_1604606726" r:id="rId33"/>
         </w:object>
       </w:r>
       <w:bookmarkEnd w:id="5"/>
@@ -12846,7 +12846,7 @@
           <v:shape id="_x0000_i1039" type="#_x0000_t75" alt="" style="width:19.15pt;height:14.15pt;mso-width-percent:0;mso-height-percent:0;mso-width-percent:0;mso-height-percent:0" o:ole="">
             <v:imagedata r:id="rId34" o:title=""/>
           </v:shape>
-          <o:OLEObject Type="Embed" ProgID="Equation.DSMT4" ShapeID="_x0000_i1039" DrawAspect="Content" ObjectID="_1604593243" r:id="rId35"/>
+          <o:OLEObject Type="Embed" ProgID="Equation.DSMT4" ShapeID="_x0000_i1039" DrawAspect="Content" ObjectID="_1604606727" r:id="rId35"/>
         </w:object>
       </w:r>
       <w:r>
@@ -12918,7 +12918,7 @@
           <v:shape id="_x0000_i1040" type="#_x0000_t75" alt="" style="width:9.15pt;height:10.8pt;mso-width-percent:0;mso-height-percent:0;mso-width-percent:0;mso-height-percent:0" o:ole="">
             <v:imagedata r:id="rId32" o:title=""/>
           </v:shape>
-          <o:OLEObject Type="Embed" ProgID="Equation.DSMT4" ShapeID="_x0000_i1040" DrawAspect="Content" ObjectID="_1604593244" r:id="rId36"/>
+          <o:OLEObject Type="Embed" ProgID="Equation.DSMT4" ShapeID="_x0000_i1040" DrawAspect="Content" ObjectID="_1604606728" r:id="rId36"/>
         </w:object>
       </w:r>
       <w:r>
@@ -15334,7 +15334,7 @@
           <v:shape id="_x0000_i1041" type="#_x0000_t75" alt="" style="width:276.75pt;height:171.9pt;mso-width-percent:0;mso-height-percent:0;mso-width-percent:0;mso-height-percent:0" o:ole="">
             <v:imagedata r:id="rId38" o:title=""/>
           </v:shape>
-          <o:OLEObject Type="Embed" ProgID="Equation.DSMT4" ShapeID="_x0000_i1041" DrawAspect="Content" ObjectID="_1604593245" r:id="rId39"/>
+          <o:OLEObject Type="Embed" ProgID="Equation.DSMT4" ShapeID="_x0000_i1041" DrawAspect="Content" ObjectID="_1604606729" r:id="rId39"/>
         </w:object>
       </w:r>
     </w:p>
@@ -15637,7 +15637,7 @@
           <v:shape id="_x0000_i1042" type="#_x0000_t75" alt="" style="width:34.15pt;height:14.15pt;mso-width-percent:0;mso-height-percent:0;mso-width-percent:0;mso-height-percent:0" o:ole="">
             <v:imagedata r:id="rId41" o:title=""/>
           </v:shape>
-          <o:OLEObject Type="Embed" ProgID="Equation.DSMT4" ShapeID="_x0000_i1042" DrawAspect="Content" ObjectID="_1604593246" r:id="rId42"/>
+          <o:OLEObject Type="Embed" ProgID="Equation.DSMT4" ShapeID="_x0000_i1042" DrawAspect="Content" ObjectID="_1604606730" r:id="rId42"/>
         </w:object>
       </w:r>
       <w:r>
@@ -15712,7 +15712,7 @@
           <v:shape id="_x0000_i1043" type="#_x0000_t75" alt="" style="width:37.45pt;height:14.15pt;mso-width-percent:0;mso-height-percent:0;mso-width-percent:0;mso-height-percent:0" o:ole="">
             <v:imagedata r:id="rId43" o:title=""/>
           </v:shape>
-          <o:OLEObject Type="Embed" ProgID="Equation.DSMT4" ShapeID="_x0000_i1043" DrawAspect="Content" ObjectID="_1604593247" r:id="rId44"/>
+          <o:OLEObject Type="Embed" ProgID="Equation.DSMT4" ShapeID="_x0000_i1043" DrawAspect="Content" ObjectID="_1604606731" r:id="rId44"/>
         </w:object>
       </w:r>
       <w:r>
@@ -15741,7 +15741,7 @@
           <v:shape id="_x0000_i1044" type="#_x0000_t75" alt="" style="width:30.8pt;height:14.15pt;mso-width-percent:0;mso-height-percent:0;mso-width-percent:0;mso-height-percent:0" o:ole="">
             <v:imagedata r:id="rId45" o:title=""/>
           </v:shape>
-          <o:OLEObject Type="Embed" ProgID="Equation.DSMT4" ShapeID="_x0000_i1044" DrawAspect="Content" ObjectID="_1604593248" r:id="rId46"/>
+          <o:OLEObject Type="Embed" ProgID="Equation.DSMT4" ShapeID="_x0000_i1044" DrawAspect="Content" ObjectID="_1604606732" r:id="rId46"/>
         </w:object>
       </w:r>
       <w:r>
@@ -15762,7 +15762,7 @@
           <v:shape id="_x0000_i1045" type="#_x0000_t75" alt="" style="width:37.85pt;height:30.8pt;mso-width-percent:0;mso-height-percent:0;mso-width-percent:0;mso-height-percent:0" o:ole="">
             <v:imagedata r:id="rId47" o:title=""/>
           </v:shape>
-          <o:OLEObject Type="Embed" ProgID="Equation.DSMT4" ShapeID="_x0000_i1045" DrawAspect="Content" ObjectID="_1604593249" r:id="rId48"/>
+          <o:OLEObject Type="Embed" ProgID="Equation.DSMT4" ShapeID="_x0000_i1045" DrawAspect="Content" ObjectID="_1604606733" r:id="rId48"/>
         </w:object>
       </w:r>
       <w:r>
@@ -16374,7 +16374,7 @@
           <v:shape id="_x0000_i1046" type="#_x0000_t75" style="width:392.9pt;height:34.15pt" o:ole="">
             <v:imagedata r:id="rId51" o:title=""/>
           </v:shape>
-          <o:OLEObject Type="Embed" ProgID="Equation.DSMT4" ShapeID="_x0000_i1046" DrawAspect="Content" ObjectID="_1604593250" r:id="rId52"/>
+          <o:OLEObject Type="Embed" ProgID="Equation.DSMT4" ShapeID="_x0000_i1046" DrawAspect="Content" ObjectID="_1604606734" r:id="rId52"/>
         </w:object>
       </w:r>
     </w:p>
@@ -16423,7 +16423,7 @@
           <v:shape id="_x0000_i1047" type="#_x0000_t75" style="width:27.9pt;height:17.9pt" o:ole="">
             <v:imagedata r:id="rId53" o:title=""/>
           </v:shape>
-          <o:OLEObject Type="Embed" ProgID="Equation.DSMT4" ShapeID="_x0000_i1047" DrawAspect="Content" ObjectID="_1604593251" r:id="rId54"/>
+          <o:OLEObject Type="Embed" ProgID="Equation.DSMT4" ShapeID="_x0000_i1047" DrawAspect="Content" ObjectID="_1604606735" r:id="rId54"/>
         </w:object>
       </w:r>
       <w:r>
@@ -16454,7 +16454,7 @@
           <v:shape id="_x0000_i1048" type="#_x0000_t75" style="width:9.15pt;height:10.8pt" o:ole="">
             <v:imagedata r:id="rId55" o:title=""/>
           </v:shape>
-          <o:OLEObject Type="Embed" ProgID="Equation.DSMT4" ShapeID="_x0000_i1048" DrawAspect="Content" ObjectID="_1604593252" r:id="rId56"/>
+          <o:OLEObject Type="Embed" ProgID="Equation.DSMT4" ShapeID="_x0000_i1048" DrawAspect="Content" ObjectID="_1604606736" r:id="rId56"/>
         </w:object>
       </w:r>
       <w:r>
@@ -16477,7 +16477,7 @@
           <v:shape id="_x0000_i1049" type="#_x0000_t75" style="width:96.95pt;height:17.9pt" o:ole="">
             <v:imagedata r:id="rId57" o:title=""/>
           </v:shape>
-          <o:OLEObject Type="Embed" ProgID="Equation.DSMT4" ShapeID="_x0000_i1049" DrawAspect="Content" ObjectID="_1604593253" r:id="rId58"/>
+          <o:OLEObject Type="Embed" ProgID="Equation.DSMT4" ShapeID="_x0000_i1049" DrawAspect="Content" ObjectID="_1604606737" r:id="rId58"/>
         </w:object>
       </w:r>
       <w:r>
@@ -16500,7 +16500,7 @@
           <v:shape id="_x0000_i1050" type="#_x0000_t75" style="width:10.8pt;height:14.15pt" o:ole="">
             <v:imagedata r:id="rId59" o:title=""/>
           </v:shape>
-          <o:OLEObject Type="Embed" ProgID="Equation.DSMT4" ShapeID="_x0000_i1050" DrawAspect="Content" ObjectID="_1604593254" r:id="rId60"/>
+          <o:OLEObject Type="Embed" ProgID="Equation.DSMT4" ShapeID="_x0000_i1050" DrawAspect="Content" ObjectID="_1604606738" r:id="rId60"/>
         </w:object>
       </w:r>
       <w:r>
@@ -16523,7 +16523,7 @@
           <v:shape id="_x0000_i1051" type="#_x0000_t75" style="width:41.2pt;height:15.8pt" o:ole="">
             <v:imagedata r:id="rId61" o:title=""/>
           </v:shape>
-          <o:OLEObject Type="Embed" ProgID="Equation.DSMT4" ShapeID="_x0000_i1051" DrawAspect="Content" ObjectID="_1604593255" r:id="rId62"/>
+          <o:OLEObject Type="Embed" ProgID="Equation.DSMT4" ShapeID="_x0000_i1051" DrawAspect="Content" ObjectID="_1604606739" r:id="rId62"/>
         </w:object>
       </w:r>
       <w:r>
@@ -16572,7 +16572,7 @@
           <v:shape id="_x0000_i1052" type="#_x0000_t75" style="width:10.8pt;height:14.15pt" o:ole="">
             <v:imagedata r:id="rId63" o:title=""/>
           </v:shape>
-          <o:OLEObject Type="Embed" ProgID="Equation.DSMT4" ShapeID="_x0000_i1052" DrawAspect="Content" ObjectID="_1604593256" r:id="rId64"/>
+          <o:OLEObject Type="Embed" ProgID="Equation.DSMT4" ShapeID="_x0000_i1052" DrawAspect="Content" ObjectID="_1604606740" r:id="rId64"/>
         </w:object>
       </w:r>
       <w:r>
@@ -16604,7 +16604,7 @@
           <v:shape id="_x0000_i1053" type="#_x0000_t75" style="width:41.2pt;height:15.8pt" o:ole="">
             <v:imagedata r:id="rId61" o:title=""/>
           </v:shape>
-          <o:OLEObject Type="Embed" ProgID="Equation.DSMT4" ShapeID="_x0000_i1053" DrawAspect="Content" ObjectID="_1604593257" r:id="rId65"/>
+          <o:OLEObject Type="Embed" ProgID="Equation.DSMT4" ShapeID="_x0000_i1053" DrawAspect="Content" ObjectID="_1604606741" r:id="rId65"/>
         </w:object>
       </w:r>
       <w:r>
@@ -19350,13 +19350,11 @@
         <w:spacing w:after="0" w:line="240" w:lineRule="auto"/>
         <w:jc w:val="right"/>
         <w:rPr>
-          <w:rFonts w:cstheme="minorHAnsi" w:hint="cs"/>
+          <w:rFonts w:cstheme="minorHAnsi"/>
           <w:sz w:val="28"/>
           <w:szCs w:val="28"/>
         </w:rPr>
       </w:pPr>
-      <w:bookmarkStart w:id="8" w:name="_GoBack"/>
-      <w:bookmarkEnd w:id="8"/>
     </w:p>
     <w:p>
       <w:pPr>
@@ -19591,7 +19589,7 @@
           <v:shape id="_x0000_i1054" type="#_x0000_t75" style="width:10pt;height:14.15pt" o:ole="">
             <v:imagedata r:id="rId66" o:title=""/>
           </v:shape>
-          <o:OLEObject Type="Embed" ProgID="Equation.DSMT4" ShapeID="_x0000_i1054" DrawAspect="Content" ObjectID="_1604593258" r:id="rId67"/>
+          <o:OLEObject Type="Embed" ProgID="Equation.DSMT4" ShapeID="_x0000_i1054" DrawAspect="Content" ObjectID="_1604606742" r:id="rId67"/>
         </w:object>
       </w:r>
       <w:r>
@@ -19625,7 +19623,7 @@
           <v:shape id="_x0000_i1055" type="#_x0000_t75" style="width:12.9pt;height:17.9pt" o:ole="">
             <v:imagedata r:id="rId68" o:title=""/>
           </v:shape>
-          <o:OLEObject Type="Embed" ProgID="Equation.DSMT4" ShapeID="_x0000_i1055" DrawAspect="Content" ObjectID="_1604593259" r:id="rId69"/>
+          <o:OLEObject Type="Embed" ProgID="Equation.DSMT4" ShapeID="_x0000_i1055" DrawAspect="Content" ObjectID="_1604606743" r:id="rId69"/>
         </w:object>
       </w:r>
       <w:r>
@@ -19726,7 +19724,7 @@
           <v:shape id="_x0000_i1056" type="#_x0000_t75" style="width:10pt;height:14.15pt" o:ole="">
             <v:imagedata r:id="rId66" o:title=""/>
           </v:shape>
-          <o:OLEObject Type="Embed" ProgID="Equation.DSMT4" ShapeID="_x0000_i1056" DrawAspect="Content" ObjectID="_1604593260" r:id="rId70"/>
+          <o:OLEObject Type="Embed" ProgID="Equation.DSMT4" ShapeID="_x0000_i1056" DrawAspect="Content" ObjectID="_1604606744" r:id="rId70"/>
         </w:object>
       </w:r>
       <w:r>
@@ -19751,7 +19749,7 @@
           <v:shape id="_x0000_i1057" type="#_x0000_t75" style="width:10pt;height:14.15pt" o:ole="">
             <v:imagedata r:id="rId66" o:title=""/>
           </v:shape>
-          <o:OLEObject Type="Embed" ProgID="Equation.DSMT4" ShapeID="_x0000_i1057" DrawAspect="Content" ObjectID="_1604593261" r:id="rId71"/>
+          <o:OLEObject Type="Embed" ProgID="Equation.DSMT4" ShapeID="_x0000_i1057" DrawAspect="Content" ObjectID="_1604606745" r:id="rId71"/>
         </w:object>
       </w:r>
       <w:r>
@@ -19776,7 +19774,7 @@
           <v:shape id="_x0000_i1058" type="#_x0000_t75" style="width:12.9pt;height:17.9pt" o:ole="">
             <v:imagedata r:id="rId68" o:title=""/>
           </v:shape>
-          <o:OLEObject Type="Embed" ProgID="Equation.DSMT4" ShapeID="_x0000_i1058" DrawAspect="Content" ObjectID="_1604593262" r:id="rId72"/>
+          <o:OLEObject Type="Embed" ProgID="Equation.DSMT4" ShapeID="_x0000_i1058" DrawAspect="Content" ObjectID="_1604606746" r:id="rId72"/>
         </w:object>
       </w:r>
       <w:r>
@@ -19800,7 +19798,7 @@
           <v:shape id="_x0000_i1059" type="#_x0000_t75" style="width:136.1pt;height:19.15pt" o:ole="">
             <v:imagedata r:id="rId73" o:title=""/>
           </v:shape>
-          <o:OLEObject Type="Embed" ProgID="Equation.DSMT4" ShapeID="_x0000_i1059" DrawAspect="Content" ObjectID="_1604593263" r:id="rId74"/>
+          <o:OLEObject Type="Embed" ProgID="Equation.DSMT4" ShapeID="_x0000_i1059" DrawAspect="Content" ObjectID="_1604606747" r:id="rId74"/>
         </w:object>
       </w:r>
       <w:r>
@@ -19870,7 +19868,7 @@
           <v:shape id="_x0000_i1060" type="#_x0000_t75" style="width:10pt;height:14.15pt" o:ole="">
             <v:imagedata r:id="rId66" o:title=""/>
           </v:shape>
-          <o:OLEObject Type="Embed" ProgID="Equation.DSMT4" ShapeID="_x0000_i1060" DrawAspect="Content" ObjectID="_1604593264" r:id="rId75"/>
+          <o:OLEObject Type="Embed" ProgID="Equation.DSMT4" ShapeID="_x0000_i1060" DrawAspect="Content" ObjectID="_1604606748" r:id="rId75"/>
         </w:object>
       </w:r>
       <w:r>
@@ -19894,7 +19892,7 @@
           <v:shape id="_x0000_i1061" type="#_x0000_t75" style="width:44.95pt;height:17.9pt" o:ole="">
             <v:imagedata r:id="rId76" o:title=""/>
           </v:shape>
-          <o:OLEObject Type="Embed" ProgID="Equation.DSMT4" ShapeID="_x0000_i1061" DrawAspect="Content" ObjectID="_1604593265" r:id="rId77"/>
+          <o:OLEObject Type="Embed" ProgID="Equation.DSMT4" ShapeID="_x0000_i1061" DrawAspect="Content" ObjectID="_1604606749" r:id="rId77"/>
         </w:object>
       </w:r>
       <w:r>
@@ -19917,7 +19915,7 @@
           <v:shape id="_x0000_i1062" type="#_x0000_t75" style="width:44.95pt;height:17.9pt" o:ole="">
             <v:imagedata r:id="rId78" o:title=""/>
           </v:shape>
-          <o:OLEObject Type="Embed" ProgID="Equation.DSMT4" ShapeID="_x0000_i1062" DrawAspect="Content" ObjectID="_1604593266" r:id="rId79"/>
+          <o:OLEObject Type="Embed" ProgID="Equation.DSMT4" ShapeID="_x0000_i1062" DrawAspect="Content" ObjectID="_1604606750" r:id="rId79"/>
         </w:object>
       </w:r>
       <w:r>
@@ -19940,7 +19938,7 @@
           <v:shape id="_x0000_i1063" type="#_x0000_t75" style="width:62.85pt;height:19.15pt" o:ole="">
             <v:imagedata r:id="rId80" o:title=""/>
           </v:shape>
-          <o:OLEObject Type="Embed" ProgID="Equation.DSMT4" ShapeID="_x0000_i1063" DrawAspect="Content" ObjectID="_1604593267" r:id="rId81"/>
+          <o:OLEObject Type="Embed" ProgID="Equation.DSMT4" ShapeID="_x0000_i1063" DrawAspect="Content" ObjectID="_1604606751" r:id="rId81"/>
         </w:object>
       </w:r>
       <w:r>
@@ -19984,7 +19982,7 @@
           <v:shape id="_x0000_i1064" type="#_x0000_t75" style="width:81.15pt;height:19.15pt" o:ole="">
             <v:imagedata r:id="rId82" o:title=""/>
           </v:shape>
-          <o:OLEObject Type="Embed" ProgID="Equation.DSMT4" ShapeID="_x0000_i1064" DrawAspect="Content" ObjectID="_1604593268" r:id="rId83"/>
+          <o:OLEObject Type="Embed" ProgID="Equation.DSMT4" ShapeID="_x0000_i1064" DrawAspect="Content" ObjectID="_1604606752" r:id="rId83"/>
         </w:object>
       </w:r>
       <w:r>
@@ -20061,7 +20059,7 @@
           <v:shape id="_x0000_i1065" type="#_x0000_t75" style="width:12.9pt;height:17.9pt" o:ole="">
             <v:imagedata r:id="rId84" o:title=""/>
           </v:shape>
-          <o:OLEObject Type="Embed" ProgID="Equation.DSMT4" ShapeID="_x0000_i1065" DrawAspect="Content" ObjectID="_1604593269" r:id="rId85"/>
+          <o:OLEObject Type="Embed" ProgID="Equation.DSMT4" ShapeID="_x0000_i1065" DrawAspect="Content" ObjectID="_1604606753" r:id="rId85"/>
         </w:object>
       </w:r>
       <w:r>
@@ -20094,7 +20092,7 @@
           <v:shape id="_x0000_i1066" type="#_x0000_t75" style="width:12.05pt;height:17.9pt" o:ole="">
             <v:imagedata r:id="rId86" o:title=""/>
           </v:shape>
-          <o:OLEObject Type="Embed" ProgID="Equation.DSMT4" ShapeID="_x0000_i1066" DrawAspect="Content" ObjectID="_1604593270" r:id="rId87"/>
+          <o:OLEObject Type="Embed" ProgID="Equation.DSMT4" ShapeID="_x0000_i1066" DrawAspect="Content" ObjectID="_1604606754" r:id="rId87"/>
         </w:object>
       </w:r>
       <w:r>
@@ -20142,7 +20140,7 @@
           <v:shape id="_x0000_i1067" type="#_x0000_t75" style="width:10pt;height:14.15pt" o:ole="">
             <v:imagedata r:id="rId88" o:title=""/>
           </v:shape>
-          <o:OLEObject Type="Embed" ProgID="Equation.DSMT4" ShapeID="_x0000_i1067" DrawAspect="Content" ObjectID="_1604593271" r:id="rId89"/>
+          <o:OLEObject Type="Embed" ProgID="Equation.DSMT4" ShapeID="_x0000_i1067" DrawAspect="Content" ObjectID="_1604606755" r:id="rId89"/>
         </w:object>
       </w:r>
       <w:r>
@@ -20165,7 +20163,7 @@
           <v:shape id="_x0000_i1068" type="#_x0000_t75" style="width:57.85pt;height:17.9pt" o:ole="">
             <v:imagedata r:id="rId90" o:title=""/>
           </v:shape>
-          <o:OLEObject Type="Embed" ProgID="Equation.DSMT4" ShapeID="_x0000_i1068" DrawAspect="Content" ObjectID="_1604593272" r:id="rId91"/>
+          <o:OLEObject Type="Embed" ProgID="Equation.DSMT4" ShapeID="_x0000_i1068" DrawAspect="Content" ObjectID="_1604606756" r:id="rId91"/>
         </w:object>
       </w:r>
       <w:r>
@@ -20213,7 +20211,7 @@
           <v:shape id="_x0000_i1069" type="#_x0000_t75" style="width:10pt;height:14.15pt" o:ole="">
             <v:imagedata r:id="rId88" o:title=""/>
           </v:shape>
-          <o:OLEObject Type="Embed" ProgID="Equation.DSMT4" ShapeID="_x0000_i1069" DrawAspect="Content" ObjectID="_1604593273" r:id="rId92"/>
+          <o:OLEObject Type="Embed" ProgID="Equation.DSMT4" ShapeID="_x0000_i1069" DrawAspect="Content" ObjectID="_1604606757" r:id="rId92"/>
         </w:object>
       </w:r>
       <w:r>
@@ -20236,7 +20234,7 @@
           <v:shape id="_x0000_i1070" type="#_x0000_t75" style="width:39.1pt;height:22.05pt" o:ole="">
             <v:imagedata r:id="rId93" o:title=""/>
           </v:shape>
-          <o:OLEObject Type="Embed" ProgID="Equation.DSMT4" ShapeID="_x0000_i1070" DrawAspect="Content" ObjectID="_1604593274" r:id="rId94"/>
+          <o:OLEObject Type="Embed" ProgID="Equation.DSMT4" ShapeID="_x0000_i1070" DrawAspect="Content" ObjectID="_1604606758" r:id="rId94"/>
         </w:object>
       </w:r>
       <w:r>
@@ -20259,7 +20257,7 @@
           <v:shape id="_x0000_i1071" type="#_x0000_t75" style="width:25.8pt;height:17.9pt" o:ole="">
             <v:imagedata r:id="rId95" o:title=""/>
           </v:shape>
-          <o:OLEObject Type="Embed" ProgID="Equation.DSMT4" ShapeID="_x0000_i1071" DrawAspect="Content" ObjectID="_1604593275" r:id="rId96"/>
+          <o:OLEObject Type="Embed" ProgID="Equation.DSMT4" ShapeID="_x0000_i1071" DrawAspect="Content" ObjectID="_1604606759" r:id="rId96"/>
         </w:object>
       </w:r>
       <w:r>
@@ -20279,6 +20277,7 @@
         <w:bidi w:val="0"/>
         <w:adjustRightInd w:val="0"/>
         <w:spacing w:after="0" w:line="240" w:lineRule="auto"/>
+        <w:ind w:left="1080"/>
         <w:rPr>
           <w:rFonts w:ascii="Courier New" w:hAnsi="Courier New" w:cs="Courier New"/>
           <w:color w:val="000000"/>
@@ -20373,6 +20372,7 @@
         <w:bidi w:val="0"/>
         <w:adjustRightInd w:val="0"/>
         <w:spacing w:after="0" w:line="240" w:lineRule="auto"/>
+        <w:ind w:left="1080"/>
         <w:rPr>
           <w:rFonts w:ascii="Courier New" w:hAnsi="Courier New" w:cs="Courier New"/>
           <w:color w:val="000000"/>
@@ -20467,6 +20467,7 @@
         <w:bidi w:val="0"/>
         <w:adjustRightInd w:val="0"/>
         <w:spacing w:after="0" w:line="240" w:lineRule="auto"/>
+        <w:ind w:left="1080"/>
         <w:rPr>
           <w:rFonts w:ascii="Courier New" w:hAnsi="Courier New" w:cs="Courier New"/>
           <w:color w:val="000000"/>
@@ -20535,6 +20536,7 @@
         <w:bidi w:val="0"/>
         <w:adjustRightInd w:val="0"/>
         <w:spacing w:after="0" w:line="240" w:lineRule="auto"/>
+        <w:ind w:left="1080"/>
         <w:rPr>
           <w:rFonts w:ascii="Courier New" w:hAnsi="Courier New" w:cs="Courier New"/>
           <w:color w:val="000000"/>
@@ -20594,6 +20596,7 @@
         <w:bidi w:val="0"/>
         <w:adjustRightInd w:val="0"/>
         <w:spacing w:after="0" w:line="240" w:lineRule="auto"/>
+        <w:ind w:left="1080"/>
         <w:rPr>
           <w:rFonts w:ascii="Courier New" w:hAnsi="Courier New" w:cs="Courier New"/>
           <w:color w:val="000000"/>
@@ -20732,6 +20735,7 @@
         <w:bidi w:val="0"/>
         <w:adjustRightInd w:val="0"/>
         <w:spacing w:after="0" w:line="240" w:lineRule="auto"/>
+        <w:ind w:left="1080"/>
         <w:rPr>
           <w:rFonts w:ascii="Courier New" w:hAnsi="Courier New" w:cs="Courier New"/>
           <w:color w:val="000000"/>
@@ -20791,7 +20795,7 @@
           <w:szCs w:val="20"/>
           <w:highlight w:val="white"/>
         </w:rPr>
-        <w:t>ApplicableH</w:t>
+        <w:t>is_goal</w:t>
       </w:r>
       <w:proofErr w:type="spellEnd"/>
       <w:r>
@@ -20838,6 +20842,7 @@
         <w:bidi w:val="0"/>
         <w:adjustRightInd w:val="0"/>
         <w:spacing w:after="0" w:line="240" w:lineRule="auto"/>
+        <w:ind w:left="1080"/>
         <w:rPr>
           <w:rFonts w:ascii="Courier New" w:hAnsi="Courier New" w:cs="Courier New"/>
           <w:color w:val="000000"/>
@@ -20876,85 +20881,37 @@
         </w:rPr>
         <w:tab/>
       </w:r>
-      <w:proofErr w:type="spellStart"/>
-      <w:r>
-        <w:rPr>
-          <w:rFonts w:ascii="Courier New" w:hAnsi="Courier New" w:cs="Courier New"/>
-          <w:color w:val="000000"/>
-          <w:sz w:val="20"/>
-          <w:szCs w:val="20"/>
-          <w:highlight w:val="white"/>
-        </w:rPr>
-        <w:t>h_v_succ</w:t>
-      </w:r>
-      <w:proofErr w:type="spellEnd"/>
-      <w:r>
-        <w:rPr>
-          <w:rFonts w:ascii="Courier New" w:hAnsi="Courier New" w:cs="Courier New"/>
-          <w:color w:val="000000"/>
-          <w:sz w:val="20"/>
-          <w:szCs w:val="20"/>
-          <w:highlight w:val="white"/>
-        </w:rPr>
-        <w:t xml:space="preserve"> </w:t>
-      </w:r>
-      <w:r>
-        <w:rPr>
-          <w:rFonts w:ascii="Courier New" w:hAnsi="Courier New" w:cs="Courier New"/>
-          <w:b/>
-          <w:bCs/>
-          <w:color w:val="000080"/>
-          <w:sz w:val="20"/>
-          <w:szCs w:val="20"/>
-          <w:highlight w:val="white"/>
-        </w:rPr>
-        <w:t>=</w:t>
-      </w:r>
-      <w:r>
-        <w:rPr>
-          <w:rFonts w:ascii="Courier New" w:hAnsi="Courier New" w:cs="Courier New"/>
-          <w:color w:val="000000"/>
-          <w:sz w:val="20"/>
-          <w:szCs w:val="20"/>
-          <w:highlight w:val="white"/>
-        </w:rPr>
-        <w:t xml:space="preserve"> h</w:t>
-      </w:r>
-      <w:r>
-        <w:rPr>
-          <w:rFonts w:ascii="Courier New" w:hAnsi="Courier New" w:cs="Courier New"/>
-          <w:b/>
-          <w:bCs/>
-          <w:color w:val="000080"/>
-          <w:sz w:val="20"/>
-          <w:szCs w:val="20"/>
-          <w:highlight w:val="white"/>
-        </w:rPr>
-        <w:t>(</w:t>
-      </w:r>
-      <w:proofErr w:type="spellStart"/>
-      <w:r>
-        <w:rPr>
-          <w:rFonts w:ascii="Courier New" w:hAnsi="Courier New" w:cs="Courier New"/>
-          <w:color w:val="000000"/>
-          <w:sz w:val="20"/>
-          <w:szCs w:val="20"/>
-          <w:highlight w:val="white"/>
-        </w:rPr>
-        <w:t>curr_succ</w:t>
-      </w:r>
-      <w:proofErr w:type="spellEnd"/>
-      <w:r>
-        <w:rPr>
-          <w:rFonts w:ascii="Courier New" w:hAnsi="Courier New" w:cs="Courier New"/>
-          <w:b/>
-          <w:bCs/>
-          <w:color w:val="000080"/>
-          <w:sz w:val="20"/>
-          <w:szCs w:val="20"/>
-          <w:highlight w:val="white"/>
-        </w:rPr>
-        <w:t>)</w:t>
+      <w:r>
+        <w:rPr>
+          <w:rFonts w:ascii="Courier New" w:hAnsi="Courier New" w:cs="Courier New"/>
+          <w:b/>
+          <w:bCs/>
+          <w:color w:val="0000FF"/>
+          <w:sz w:val="20"/>
+          <w:szCs w:val="20"/>
+          <w:highlight w:val="white"/>
+        </w:rPr>
+        <w:t>return</w:t>
+      </w:r>
+      <w:r>
+        <w:rPr>
+          <w:rFonts w:ascii="Courier New" w:hAnsi="Courier New" w:cs="Courier New"/>
+          <w:color w:val="000000"/>
+          <w:sz w:val="20"/>
+          <w:szCs w:val="20"/>
+          <w:highlight w:val="white"/>
+        </w:rPr>
+        <w:t xml:space="preserve"> </w:t>
+      </w:r>
+      <w:r>
+        <w:rPr>
+          <w:rFonts w:ascii="Courier New" w:hAnsi="Courier New" w:cs="Courier New"/>
+          <w:color w:val="FF0000"/>
+          <w:sz w:val="20"/>
+          <w:szCs w:val="20"/>
+          <w:highlight w:val="white"/>
+        </w:rPr>
+        <w:t>0</w:t>
       </w:r>
     </w:p>
     <w:p>
@@ -20964,6 +20921,7 @@
         <w:bidi w:val="0"/>
         <w:adjustRightInd w:val="0"/>
         <w:spacing w:after="0" w:line="240" w:lineRule="auto"/>
+        <w:ind w:left="1080"/>
         <w:rPr>
           <w:rFonts w:ascii="Courier New" w:hAnsi="Courier New" w:cs="Courier New"/>
           <w:color w:val="000000"/>
@@ -20995,16 +20953,6 @@
       <w:r>
         <w:rPr>
           <w:rFonts w:ascii="Courier New" w:hAnsi="Courier New" w:cs="Courier New"/>
-          <w:color w:val="000000"/>
-          <w:sz w:val="20"/>
-          <w:szCs w:val="20"/>
-          <w:highlight w:val="white"/>
-        </w:rPr>
-        <w:tab/>
-      </w:r>
-      <w:r>
-        <w:rPr>
-          <w:rFonts w:ascii="Courier New" w:hAnsi="Courier New" w:cs="Courier New"/>
           <w:b/>
           <w:bCs/>
           <w:color w:val="0000FF"/>
@@ -21022,48 +20970,6 @@
           <w:szCs w:val="20"/>
           <w:highlight w:val="white"/>
         </w:rPr>
-        <w:t xml:space="preserve"> h1_v </w:t>
-      </w:r>
-      <w:r>
-        <w:rPr>
-          <w:rFonts w:ascii="Courier New" w:hAnsi="Courier New" w:cs="Courier New"/>
-          <w:b/>
-          <w:bCs/>
-          <w:color w:val="000080"/>
-          <w:sz w:val="20"/>
-          <w:szCs w:val="20"/>
-          <w:highlight w:val="white"/>
-        </w:rPr>
-        <w:t>==</w:t>
-      </w:r>
-      <w:r>
-        <w:rPr>
-          <w:rFonts w:ascii="Courier New" w:hAnsi="Courier New" w:cs="Courier New"/>
-          <w:color w:val="000000"/>
-          <w:sz w:val="20"/>
-          <w:szCs w:val="20"/>
-          <w:highlight w:val="white"/>
-        </w:rPr>
-        <w:t xml:space="preserve"> </w:t>
-      </w:r>
-      <w:r>
-        <w:rPr>
-          <w:rFonts w:ascii="Courier New" w:hAnsi="Courier New" w:cs="Courier New"/>
-          <w:color w:val="FF0000"/>
-          <w:sz w:val="20"/>
-          <w:szCs w:val="20"/>
-          <w:highlight w:val="white"/>
-        </w:rPr>
-        <w:t>0</w:t>
-      </w:r>
-      <w:r>
-        <w:rPr>
-          <w:rFonts w:ascii="Courier New" w:hAnsi="Courier New" w:cs="Courier New"/>
-          <w:color w:val="000000"/>
-          <w:sz w:val="20"/>
-          <w:szCs w:val="20"/>
-          <w:highlight w:val="white"/>
-        </w:rPr>
         <w:t xml:space="preserve"> </w:t>
       </w:r>
       <w:r>
@@ -21076,7 +20982,7 @@
           <w:szCs w:val="20"/>
           <w:highlight w:val="white"/>
         </w:rPr>
-        <w:t>or</w:t>
+        <w:t>not</w:t>
       </w:r>
       <w:r>
         <w:rPr>
@@ -21097,52 +21003,44 @@
           <w:szCs w:val="20"/>
           <w:highlight w:val="white"/>
         </w:rPr>
-        <w:t>h_v_succ</w:t>
+        <w:t>ApplicableH</w:t>
       </w:r>
       <w:proofErr w:type="spellEnd"/>
       <w:r>
         <w:rPr>
           <w:rFonts w:ascii="Courier New" w:hAnsi="Courier New" w:cs="Courier New"/>
-          <w:color w:val="000000"/>
-          <w:sz w:val="20"/>
-          <w:szCs w:val="20"/>
-          <w:highlight w:val="white"/>
-        </w:rPr>
-        <w:t xml:space="preserve"> </w:t>
-      </w:r>
-      <w:r>
-        <w:rPr>
-          <w:rFonts w:ascii="Courier New" w:hAnsi="Courier New" w:cs="Courier New"/>
-          <w:b/>
-          <w:bCs/>
-          <w:color w:val="000080"/>
-          <w:sz w:val="20"/>
-          <w:szCs w:val="20"/>
-          <w:highlight w:val="white"/>
-        </w:rPr>
-        <w:t>&lt;</w:t>
-      </w:r>
-      <w:r>
-        <w:rPr>
-          <w:rFonts w:ascii="Courier New" w:hAnsi="Courier New" w:cs="Courier New"/>
-          <w:color w:val="000000"/>
-          <w:sz w:val="20"/>
-          <w:szCs w:val="20"/>
-          <w:highlight w:val="white"/>
-        </w:rPr>
-        <w:t xml:space="preserve"> h1_v</w:t>
-      </w:r>
-      <w:r>
-        <w:rPr>
-          <w:rFonts w:ascii="Courier New" w:hAnsi="Courier New" w:cs="Courier New"/>
-          <w:b/>
-          <w:bCs/>
-          <w:color w:val="000080"/>
-          <w:sz w:val="20"/>
-          <w:szCs w:val="20"/>
-          <w:highlight w:val="white"/>
-        </w:rPr>
-        <w:t>:</w:t>
+          <w:b/>
+          <w:bCs/>
+          <w:color w:val="000080"/>
+          <w:sz w:val="20"/>
+          <w:szCs w:val="20"/>
+          <w:highlight w:val="white"/>
+        </w:rPr>
+        <w:t>(</w:t>
+      </w:r>
+      <w:proofErr w:type="spellStart"/>
+      <w:r>
+        <w:rPr>
+          <w:rFonts w:ascii="Courier New" w:hAnsi="Courier New" w:cs="Courier New"/>
+          <w:color w:val="000000"/>
+          <w:sz w:val="20"/>
+          <w:szCs w:val="20"/>
+          <w:highlight w:val="white"/>
+        </w:rPr>
+        <w:t>curr_succ</w:t>
+      </w:r>
+      <w:proofErr w:type="spellEnd"/>
+      <w:r>
+        <w:rPr>
+          <w:rFonts w:ascii="Courier New" w:hAnsi="Courier New" w:cs="Courier New"/>
+          <w:b/>
+          <w:bCs/>
+          <w:color w:val="000080"/>
+          <w:sz w:val="20"/>
+          <w:szCs w:val="20"/>
+          <w:highlight w:val="white"/>
+        </w:rPr>
+        <w:t>):</w:t>
       </w:r>
     </w:p>
     <w:p>
@@ -21152,6 +21050,7 @@
         <w:bidi w:val="0"/>
         <w:adjustRightInd w:val="0"/>
         <w:spacing w:after="0" w:line="240" w:lineRule="auto"/>
+        <w:ind w:left="1080"/>
         <w:rPr>
           <w:rFonts w:ascii="Courier New" w:hAnsi="Courier New" w:cs="Courier New"/>
           <w:color w:val="000000"/>
@@ -21160,16 +21059,6 @@
           <w:highlight w:val="white"/>
         </w:rPr>
       </w:pPr>
-      <w:r>
-        <w:rPr>
-          <w:rFonts w:ascii="Courier New" w:hAnsi="Courier New" w:cs="Courier New"/>
-          <w:color w:val="000000"/>
-          <w:sz w:val="20"/>
-          <w:szCs w:val="20"/>
-          <w:highlight w:val="white"/>
-        </w:rPr>
-        <w:tab/>
-      </w:r>
       <w:r>
         <w:rPr>
           <w:rFonts w:ascii="Courier New" w:hAnsi="Courier New" w:cs="Courier New"/>
@@ -21223,6 +21112,210 @@
         </w:rPr>
         <w:t xml:space="preserve"> </w:t>
       </w:r>
+      <w:r>
+        <w:rPr>
+          <w:rFonts w:ascii="Courier New" w:hAnsi="Courier New" w:cs="Courier New"/>
+          <w:color w:val="FF0000"/>
+          <w:sz w:val="20"/>
+          <w:szCs w:val="20"/>
+          <w:highlight w:val="white"/>
+        </w:rPr>
+        <w:t>0</w:t>
+      </w:r>
+    </w:p>
+    <w:p>
+      <w:pPr>
+        <w:autoSpaceDE w:val="0"/>
+        <w:autoSpaceDN w:val="0"/>
+        <w:bidi w:val="0"/>
+        <w:adjustRightInd w:val="0"/>
+        <w:spacing w:after="0" w:line="240" w:lineRule="auto"/>
+        <w:ind w:left="1080"/>
+        <w:rPr>
+          <w:rFonts w:ascii="Courier New" w:hAnsi="Courier New" w:cs="Courier New"/>
+          <w:color w:val="000000"/>
+          <w:sz w:val="20"/>
+          <w:szCs w:val="20"/>
+          <w:highlight w:val="white"/>
+        </w:rPr>
+      </w:pPr>
+      <w:r>
+        <w:rPr>
+          <w:rFonts w:ascii="Courier New" w:hAnsi="Courier New" w:cs="Courier New"/>
+          <w:color w:val="000000"/>
+          <w:sz w:val="20"/>
+          <w:szCs w:val="20"/>
+          <w:highlight w:val="white"/>
+        </w:rPr>
+        <w:tab/>
+      </w:r>
+      <w:r>
+        <w:rPr>
+          <w:rFonts w:ascii="Courier New" w:hAnsi="Courier New" w:cs="Courier New"/>
+          <w:color w:val="000000"/>
+          <w:sz w:val="20"/>
+          <w:szCs w:val="20"/>
+          <w:highlight w:val="white"/>
+        </w:rPr>
+        <w:tab/>
+      </w:r>
+      <w:r>
+        <w:rPr>
+          <w:rFonts w:ascii="Courier New" w:hAnsi="Courier New" w:cs="Courier New"/>
+          <w:color w:val="000000"/>
+          <w:sz w:val="20"/>
+          <w:szCs w:val="20"/>
+          <w:highlight w:val="white"/>
+        </w:rPr>
+        <w:tab/>
+      </w:r>
+      <w:r>
+        <w:rPr>
+          <w:rFonts w:ascii="Courier New" w:hAnsi="Courier New" w:cs="Courier New"/>
+          <w:b/>
+          <w:bCs/>
+          <w:color w:val="0000FF"/>
+          <w:sz w:val="20"/>
+          <w:szCs w:val="20"/>
+          <w:highlight w:val="white"/>
+        </w:rPr>
+        <w:t>break</w:t>
+      </w:r>
+    </w:p>
+    <w:p>
+      <w:pPr>
+        <w:autoSpaceDE w:val="0"/>
+        <w:autoSpaceDN w:val="0"/>
+        <w:bidi w:val="0"/>
+        <w:adjustRightInd w:val="0"/>
+        <w:spacing w:after="0" w:line="240" w:lineRule="auto"/>
+        <w:ind w:left="1080"/>
+        <w:rPr>
+          <w:rFonts w:ascii="Courier New" w:hAnsi="Courier New" w:cs="Courier New"/>
+          <w:color w:val="000000"/>
+          <w:sz w:val="20"/>
+          <w:szCs w:val="20"/>
+          <w:highlight w:val="white"/>
+        </w:rPr>
+      </w:pPr>
+      <w:r>
+        <w:rPr>
+          <w:rFonts w:ascii="Courier New" w:hAnsi="Courier New" w:cs="Courier New"/>
+          <w:color w:val="000000"/>
+          <w:sz w:val="20"/>
+          <w:szCs w:val="20"/>
+          <w:highlight w:val="white"/>
+        </w:rPr>
+        <w:tab/>
+      </w:r>
+      <w:r>
+        <w:rPr>
+          <w:rFonts w:ascii="Courier New" w:hAnsi="Courier New" w:cs="Courier New"/>
+          <w:color w:val="000000"/>
+          <w:sz w:val="20"/>
+          <w:szCs w:val="20"/>
+          <w:highlight w:val="white"/>
+        </w:rPr>
+        <w:tab/>
+      </w:r>
+      <w:r>
+        <w:rPr>
+          <w:rFonts w:ascii="Courier New" w:hAnsi="Courier New" w:cs="Courier New"/>
+          <w:b/>
+          <w:bCs/>
+          <w:color w:val="0000FF"/>
+          <w:sz w:val="20"/>
+          <w:szCs w:val="20"/>
+          <w:highlight w:val="white"/>
+        </w:rPr>
+        <w:t>if</w:t>
+      </w:r>
+      <w:r>
+        <w:rPr>
+          <w:rFonts w:ascii="Courier New" w:hAnsi="Courier New" w:cs="Courier New"/>
+          <w:color w:val="000000"/>
+          <w:sz w:val="20"/>
+          <w:szCs w:val="20"/>
+          <w:highlight w:val="white"/>
+        </w:rPr>
+        <w:t xml:space="preserve"> h1_v </w:t>
+      </w:r>
+      <w:r>
+        <w:rPr>
+          <w:rFonts w:ascii="Courier New" w:hAnsi="Courier New" w:cs="Courier New"/>
+          <w:b/>
+          <w:bCs/>
+          <w:color w:val="000080"/>
+          <w:sz w:val="20"/>
+          <w:szCs w:val="20"/>
+          <w:highlight w:val="white"/>
+        </w:rPr>
+        <w:t>==</w:t>
+      </w:r>
+      <w:r>
+        <w:rPr>
+          <w:rFonts w:ascii="Courier New" w:hAnsi="Courier New" w:cs="Courier New"/>
+          <w:color w:val="000000"/>
+          <w:sz w:val="20"/>
+          <w:szCs w:val="20"/>
+          <w:highlight w:val="white"/>
+        </w:rPr>
+        <w:t xml:space="preserve"> </w:t>
+      </w:r>
+      <w:r>
+        <w:rPr>
+          <w:rFonts w:ascii="Courier New" w:hAnsi="Courier New" w:cs="Courier New"/>
+          <w:color w:val="FF0000"/>
+          <w:sz w:val="20"/>
+          <w:szCs w:val="20"/>
+          <w:highlight w:val="white"/>
+        </w:rPr>
+        <w:t>0</w:t>
+      </w:r>
+      <w:r>
+        <w:rPr>
+          <w:rFonts w:ascii="Courier New" w:hAnsi="Courier New" w:cs="Courier New"/>
+          <w:color w:val="000000"/>
+          <w:sz w:val="20"/>
+          <w:szCs w:val="20"/>
+          <w:highlight w:val="white"/>
+        </w:rPr>
+        <w:t xml:space="preserve"> </w:t>
+      </w:r>
+      <w:r>
+        <w:rPr>
+          <w:rFonts w:ascii="Courier New" w:hAnsi="Courier New" w:cs="Courier New"/>
+          <w:b/>
+          <w:bCs/>
+          <w:color w:val="0000FF"/>
+          <w:sz w:val="20"/>
+          <w:szCs w:val="20"/>
+          <w:highlight w:val="white"/>
+        </w:rPr>
+        <w:t>or</w:t>
+      </w:r>
+      <w:r>
+        <w:rPr>
+          <w:rFonts w:ascii="Courier New" w:hAnsi="Courier New" w:cs="Courier New"/>
+          <w:color w:val="000000"/>
+          <w:sz w:val="20"/>
+          <w:szCs w:val="20"/>
+          <w:highlight w:val="white"/>
+        </w:rPr>
+        <w:t xml:space="preserve"> h</w:t>
+      </w:r>
+      <w:r>
+        <w:rPr>
+          <w:rFonts w:ascii="Courier New" w:hAnsi="Courier New" w:cs="Courier New"/>
+          <w:b/>
+          <w:bCs/>
+          <w:color w:val="000080"/>
+          <w:sz w:val="20"/>
+          <w:szCs w:val="20"/>
+          <w:highlight w:val="white"/>
+        </w:rPr>
+        <w:t>(</w:t>
+      </w:r>
       <w:proofErr w:type="spellStart"/>
       <w:r>
         <w:rPr>
@@ -21232,30 +21325,193 @@
           <w:szCs w:val="20"/>
           <w:highlight w:val="white"/>
         </w:rPr>
-        <w:t>h_v_succ</w:t>
+        <w:t>curr_succ</w:t>
       </w:r>
       <w:proofErr w:type="spellEnd"/>
+      <w:r>
+        <w:rPr>
+          <w:rFonts w:ascii="Courier New" w:hAnsi="Courier New" w:cs="Courier New"/>
+          <w:b/>
+          <w:bCs/>
+          <w:color w:val="000080"/>
+          <w:sz w:val="20"/>
+          <w:szCs w:val="20"/>
+          <w:highlight w:val="white"/>
+        </w:rPr>
+        <w:t>)</w:t>
+      </w:r>
+      <w:r>
+        <w:rPr>
+          <w:rFonts w:ascii="Courier New" w:hAnsi="Courier New" w:cs="Courier New"/>
+          <w:color w:val="000000"/>
+          <w:sz w:val="20"/>
+          <w:szCs w:val="20"/>
+          <w:highlight w:val="white"/>
+        </w:rPr>
+        <w:t xml:space="preserve"> </w:t>
+      </w:r>
+      <w:r>
+        <w:rPr>
+          <w:rFonts w:ascii="Courier New" w:hAnsi="Courier New" w:cs="Courier New"/>
+          <w:b/>
+          <w:bCs/>
+          <w:color w:val="000080"/>
+          <w:sz w:val="20"/>
+          <w:szCs w:val="20"/>
+          <w:highlight w:val="white"/>
+        </w:rPr>
+        <w:t>&lt;</w:t>
+      </w:r>
+      <w:r>
+        <w:rPr>
+          <w:rFonts w:ascii="Courier New" w:hAnsi="Courier New" w:cs="Courier New"/>
+          <w:color w:val="000000"/>
+          <w:sz w:val="20"/>
+          <w:szCs w:val="20"/>
+          <w:highlight w:val="white"/>
+        </w:rPr>
+        <w:t xml:space="preserve"> h1_v</w:t>
+      </w:r>
+      <w:r>
+        <w:rPr>
+          <w:rFonts w:ascii="Courier New" w:hAnsi="Courier New" w:cs="Courier New"/>
+          <w:b/>
+          <w:bCs/>
+          <w:color w:val="000080"/>
+          <w:sz w:val="20"/>
+          <w:szCs w:val="20"/>
+          <w:highlight w:val="white"/>
+        </w:rPr>
+        <w:t>:</w:t>
+      </w:r>
+    </w:p>
+    <w:p>
+      <w:pPr>
+        <w:autoSpaceDE w:val="0"/>
+        <w:autoSpaceDN w:val="0"/>
+        <w:bidi w:val="0"/>
+        <w:adjustRightInd w:val="0"/>
+        <w:spacing w:after="0" w:line="240" w:lineRule="auto"/>
+        <w:ind w:left="1080"/>
+        <w:rPr>
+          <w:rFonts w:ascii="Courier New" w:hAnsi="Courier New" w:cs="Courier New"/>
+          <w:color w:val="000000"/>
+          <w:sz w:val="20"/>
+          <w:szCs w:val="20"/>
+          <w:highlight w:val="white"/>
+        </w:rPr>
+      </w:pPr>
+      <w:r>
+        <w:rPr>
+          <w:rFonts w:ascii="Courier New" w:hAnsi="Courier New" w:cs="Courier New"/>
+          <w:color w:val="000000"/>
+          <w:sz w:val="20"/>
+          <w:szCs w:val="20"/>
+          <w:highlight w:val="white"/>
+        </w:rPr>
+        <w:tab/>
+      </w:r>
+      <w:r>
+        <w:rPr>
+          <w:rFonts w:ascii="Courier New" w:hAnsi="Courier New" w:cs="Courier New"/>
+          <w:color w:val="000000"/>
+          <w:sz w:val="20"/>
+          <w:szCs w:val="20"/>
+          <w:highlight w:val="white"/>
+        </w:rPr>
+        <w:tab/>
+      </w:r>
+      <w:r>
+        <w:rPr>
+          <w:rFonts w:ascii="Courier New" w:hAnsi="Courier New" w:cs="Courier New"/>
+          <w:color w:val="000000"/>
+          <w:sz w:val="20"/>
+          <w:szCs w:val="20"/>
+          <w:highlight w:val="white"/>
+        </w:rPr>
+        <w:tab/>
+      </w:r>
+      <w:r>
+        <w:rPr>
+          <w:rFonts w:ascii="Courier New" w:hAnsi="Courier New" w:cs="Courier New"/>
+          <w:color w:val="000000"/>
+          <w:sz w:val="20"/>
+          <w:szCs w:val="20"/>
+          <w:highlight w:val="white"/>
+        </w:rPr>
+        <w:tab/>
+        <w:t xml:space="preserve">h1_v </w:t>
+      </w:r>
+      <w:r>
+        <w:rPr>
+          <w:rFonts w:ascii="Courier New" w:hAnsi="Courier New" w:cs="Courier New"/>
+          <w:b/>
+          <w:bCs/>
+          <w:color w:val="000080"/>
+          <w:sz w:val="20"/>
+          <w:szCs w:val="20"/>
+          <w:highlight w:val="white"/>
+        </w:rPr>
+        <w:t>=</w:t>
+      </w:r>
+      <w:r>
+        <w:rPr>
+          <w:rFonts w:ascii="Courier New" w:hAnsi="Courier New" w:cs="Courier New"/>
+          <w:color w:val="000000"/>
+          <w:sz w:val="20"/>
+          <w:szCs w:val="20"/>
+          <w:highlight w:val="white"/>
+        </w:rPr>
+        <w:t xml:space="preserve"> h</w:t>
+      </w:r>
+      <w:r>
+        <w:rPr>
+          <w:rFonts w:ascii="Courier New" w:hAnsi="Courier New" w:cs="Courier New"/>
+          <w:b/>
+          <w:bCs/>
+          <w:color w:val="000080"/>
+          <w:sz w:val="20"/>
+          <w:szCs w:val="20"/>
+          <w:highlight w:val="white"/>
+        </w:rPr>
+        <w:t>(</w:t>
+      </w:r>
+      <w:proofErr w:type="spellStart"/>
+      <w:r>
+        <w:rPr>
+          <w:rFonts w:ascii="Courier New" w:hAnsi="Courier New" w:cs="Courier New"/>
+          <w:color w:val="000000"/>
+          <w:sz w:val="20"/>
+          <w:szCs w:val="20"/>
+          <w:highlight w:val="white"/>
+        </w:rPr>
+        <w:t>curr_succ</w:t>
+      </w:r>
+      <w:proofErr w:type="spellEnd"/>
+      <w:r>
+        <w:rPr>
+          <w:rFonts w:ascii="Courier New" w:hAnsi="Courier New" w:cs="Courier New"/>
+          <w:b/>
+          <w:bCs/>
+          <w:color w:val="000080"/>
+          <w:sz w:val="20"/>
+          <w:szCs w:val="20"/>
+          <w:highlight w:val="white"/>
+        </w:rPr>
+        <w:t>)</w:t>
+      </w:r>
     </w:p>
     <w:p>
       <w:pPr>
         <w:bidi w:val="0"/>
-        <w:rPr>
-          <w:rFonts w:cstheme="minorHAnsi"/>
-          <w:b/>
-          <w:sz w:val="28"/>
-          <w:szCs w:val="28"/>
+        <w:ind w:left="1080"/>
+        <w:rPr>
+          <w:rFonts w:cstheme="minorHAnsi"/>
+          <w:b/>
+          <w:sz w:val="6"/>
+          <w:szCs w:val="6"/>
         </w:rPr>
       </w:pPr>
-      <w:r>
-        <w:rPr>
-          <w:rFonts w:ascii="Courier New" w:hAnsi="Courier New" w:cs="Courier New"/>
-          <w:color w:val="000000"/>
-          <w:sz w:val="20"/>
-          <w:szCs w:val="20"/>
-          <w:highlight w:val="white"/>
-        </w:rPr>
-        <w:tab/>
-      </w:r>
       <w:r>
         <w:rPr>
           <w:rFonts w:ascii="Courier New" w:hAnsi="Courier New" w:cs="Courier New"/>
@@ -21311,7 +21567,27 @@
           <w:szCs w:val="28"/>
           <w:rtl/>
         </w:rPr>
-        <w:t xml:space="preserve">נשיב לי כי האלגוריתם עומד בתנאי הסיבוכיות כי אנו מבצעים לולאות בעלת סיבוכיות של </w:t>
+        <w:t xml:space="preserve">האלגוריתם עומד בתנאי הסיבוכיות כי אנו מבצעים </w:t>
+      </w:r>
+      <w:r>
+        <w:rPr>
+          <w:rFonts w:cstheme="minorHAnsi" w:hint="cs"/>
+          <w:b/>
+          <w:sz w:val="28"/>
+          <w:szCs w:val="28"/>
+          <w:rtl/>
+        </w:rPr>
+        <w:t>לולאה</w:t>
+      </w:r>
+      <w:r>
+        <w:rPr>
+          <w:rFonts w:cstheme="minorHAnsi" w:hint="cs"/>
+          <w:b/>
+          <w:sz w:val="28"/>
+          <w:szCs w:val="28"/>
+          <w:rtl/>
+        </w:rPr>
+        <w:t xml:space="preserve"> בעלת סיבוכיות של </w:t>
       </w:r>
       <w:r>
         <w:rPr>
@@ -21321,10 +21597,10 @@
           <w:szCs w:val="28"/>
         </w:rPr>
         <w:object w:dxaOrig="540" w:dyaOrig="320" w14:anchorId="1023E208">
-          <v:shape id="_x0000_i1072" type="#_x0000_t75" style="width:27.05pt;height:15.8pt" o:ole="">
+          <v:shape id="_x0000_i1133" type="#_x0000_t75" style="width:27.05pt;height:15.8pt" o:ole="">
             <v:imagedata r:id="rId97" o:title=""/>
           </v:shape>
-          <o:OLEObject Type="Embed" ProgID="Equation.DSMT4" ShapeID="_x0000_i1072" DrawAspect="Content" ObjectID="_1604593276" r:id="rId98"/>
+          <o:OLEObject Type="Embed" ProgID="Equation.DSMT4" ShapeID="_x0000_i1133" DrawAspect="Content" ObjectID="_1604606760" r:id="rId98"/>
         </w:object>
       </w:r>
       <w:r>
@@ -21373,7 +21649,7 @@
           <v:shape id="_x0000_i1073" type="#_x0000_t75" style="width:12.9pt;height:17.9pt" o:ole="">
             <v:imagedata r:id="rId84" o:title=""/>
           </v:shape>
-          <o:OLEObject Type="Embed" ProgID="Equation.DSMT4" ShapeID="_x0000_i1073" DrawAspect="Content" ObjectID="_1604593277" r:id="rId99"/>
+          <o:OLEObject Type="Embed" ProgID="Equation.DSMT4" ShapeID="_x0000_i1073" DrawAspect="Content" ObjectID="_1604606761" r:id="rId99"/>
         </w:object>
       </w:r>
       <w:r>
@@ -21404,7 +21680,7 @@
           <v:shape id="_x0000_i1074" type="#_x0000_t75" style="width:10pt;height:14.15pt" o:ole="">
             <v:imagedata r:id="rId100" o:title=""/>
           </v:shape>
-          <o:OLEObject Type="Embed" ProgID="Equation.DSMT4" ShapeID="_x0000_i1074" DrawAspect="Content" ObjectID="_1604593278" r:id="rId101"/>
+          <o:OLEObject Type="Embed" ProgID="Equation.DSMT4" ShapeID="_x0000_i1074" DrawAspect="Content" ObjectID="_1604606762" r:id="rId101"/>
         </w:object>
       </w:r>
       <w:r>
@@ -21428,7 +21704,7 @@
           <v:shape id="_x0000_i1075" type="#_x0000_t75" style="width:12.9pt;height:17.9pt" o:ole="">
             <v:imagedata r:id="rId84" o:title=""/>
           </v:shape>
-          <o:OLEObject Type="Embed" ProgID="Equation.DSMT4" ShapeID="_x0000_i1075" DrawAspect="Content" ObjectID="_1604593279" r:id="rId102"/>
+          <o:OLEObject Type="Embed" ProgID="Equation.DSMT4" ShapeID="_x0000_i1075" DrawAspect="Content" ObjectID="_1604606763" r:id="rId102"/>
         </w:object>
       </w:r>
       <w:r>
@@ -21481,7 +21757,7 @@
           <v:shape id="_x0000_i1076" type="#_x0000_t75" style="width:10pt;height:14.15pt" o:ole="">
             <v:imagedata r:id="rId100" o:title=""/>
           </v:shape>
-          <o:OLEObject Type="Embed" ProgID="Equation.DSMT4" ShapeID="_x0000_i1076" DrawAspect="Content" ObjectID="_1604593280" r:id="rId103"/>
+          <o:OLEObject Type="Embed" ProgID="Equation.DSMT4" ShapeID="_x0000_i1076" DrawAspect="Content" ObjectID="_1604606764" r:id="rId103"/>
         </w:object>
       </w:r>
       <w:r>
@@ -21505,7 +21781,7 @@
           <v:shape id="_x0000_i1077" type="#_x0000_t75" style="width:12.9pt;height:17.9pt" o:ole="">
             <v:imagedata r:id="rId84" o:title=""/>
           </v:shape>
-          <o:OLEObject Type="Embed" ProgID="Equation.DSMT4" ShapeID="_x0000_i1077" DrawAspect="Content" ObjectID="_1604593281" r:id="rId104"/>
+          <o:OLEObject Type="Embed" ProgID="Equation.DSMT4" ShapeID="_x0000_i1077" DrawAspect="Content" ObjectID="_1604606765" r:id="rId104"/>
         </w:object>
       </w:r>
       <w:r>
@@ -21631,7 +21907,7 @@
           <v:shape id="_x0000_i1078" type="#_x0000_t75" style="width:10pt;height:14.15pt" o:ole="">
             <v:imagedata r:id="rId100" o:title=""/>
           </v:shape>
-          <o:OLEObject Type="Embed" ProgID="Equation.DSMT4" ShapeID="_x0000_i1078" DrawAspect="Content" ObjectID="_1604593282" r:id="rId105"/>
+          <o:OLEObject Type="Embed" ProgID="Equation.DSMT4" ShapeID="_x0000_i1078" DrawAspect="Content" ObjectID="_1604606766" r:id="rId105"/>
         </w:object>
       </w:r>
       <w:r>
@@ -21671,7 +21947,18 @@
           <w:szCs w:val="28"/>
           <w:rtl/>
         </w:rPr>
-        <w:t xml:space="preserve"> מכיוון שגרף המצבים הינו עץ המצב נוכחי בפרט רחוק יותר ממצב המטרה מאשר המצבים היורשים שלו.</w:t>
+        <w:t xml:space="preserve"> </w:t>
+      </w:r>
+      <w:r>
+        <w:rPr>
+          <w:rFonts w:cstheme="minorHAnsi" w:hint="cs"/>
+          <w:b/>
+          <w:sz w:val="28"/>
+          <w:szCs w:val="28"/>
+          <w:rtl/>
+        </w:rPr>
+        <w:lastRenderedPageBreak/>
+        <w:t>מכיוון שגרף המצבים הינו עץ המצב נוכחי בפרט רחוק יותר ממצב המטרה מאשר המצבים היורשים שלו.</w:t>
       </w:r>
     </w:p>
     <w:p>
@@ -21708,7 +21995,6 @@
           <w:szCs w:val="28"/>
           <w:rtl/>
         </w:rPr>
-        <w:lastRenderedPageBreak/>
         <w:t xml:space="preserve">היוריסטיקה הנדרשת לסעיף </w:t>
       </w:r>
       <w:r>
@@ -21802,7 +22088,7 @@
           <v:shape id="_x0000_i1079" type="#_x0000_t75" style="width:10pt;height:14.15pt" o:ole="">
             <v:imagedata r:id="rId100" o:title=""/>
           </v:shape>
-          <o:OLEObject Type="Embed" ProgID="Equation.DSMT4" ShapeID="_x0000_i1079" DrawAspect="Content" ObjectID="_1604593283" r:id="rId106"/>
+          <o:OLEObject Type="Embed" ProgID="Equation.DSMT4" ShapeID="_x0000_i1079" DrawAspect="Content" ObjectID="_1604606767" r:id="rId106"/>
         </w:object>
       </w:r>
       <w:r>
@@ -21832,7 +22118,6 @@
         <w:bidi w:val="0"/>
         <w:adjustRightInd w:val="0"/>
         <w:spacing w:after="0" w:line="240" w:lineRule="auto"/>
-        <w:ind w:left="360"/>
         <w:rPr>
           <w:rFonts w:ascii="Courier New" w:hAnsi="Courier New" w:cs="Courier New"/>
           <w:color w:val="000000"/>
@@ -21927,7 +22212,6 @@
         <w:bidi w:val="0"/>
         <w:adjustRightInd w:val="0"/>
         <w:spacing w:after="0" w:line="240" w:lineRule="auto"/>
-        <w:ind w:left="360"/>
         <w:rPr>
           <w:rFonts w:ascii="Courier New" w:hAnsi="Courier New" w:cs="Courier New"/>
           <w:color w:val="000000"/>
@@ -22022,7 +22306,6 @@
         <w:bidi w:val="0"/>
         <w:adjustRightInd w:val="0"/>
         <w:spacing w:after="0" w:line="240" w:lineRule="auto"/>
-        <w:ind w:left="360"/>
         <w:rPr>
           <w:rFonts w:ascii="Courier New" w:hAnsi="Courier New" w:cs="Courier New"/>
           <w:color w:val="000000"/>
@@ -22091,7 +22374,6 @@
         <w:bidi w:val="0"/>
         <w:adjustRightInd w:val="0"/>
         <w:spacing w:after="0" w:line="240" w:lineRule="auto"/>
-        <w:ind w:left="360"/>
         <w:rPr>
           <w:rFonts w:ascii="Courier New" w:hAnsi="Courier New" w:cs="Courier New"/>
           <w:color w:val="000000"/>
@@ -22151,9 +22433,10 @@
         <w:bidi w:val="0"/>
         <w:adjustRightInd w:val="0"/>
         <w:spacing w:after="0" w:line="240" w:lineRule="auto"/>
-        <w:ind w:left="360"/>
-        <w:rPr>
-          <w:rFonts w:ascii="Courier New" w:hAnsi="Courier New" w:cs="Courier New"/>
+        <w:rPr>
+          <w:rFonts w:ascii="Courier New" w:hAnsi="Courier New" w:cs="Courier New"/>
+          <w:b/>
+          <w:bCs/>
           <w:color w:val="000000"/>
           <w:sz w:val="20"/>
           <w:szCs w:val="20"/>
@@ -22370,7 +22653,6 @@
         <w:bidi w:val="0"/>
         <w:adjustRightInd w:val="0"/>
         <w:spacing w:after="0" w:line="240" w:lineRule="auto"/>
-        <w:ind w:left="360"/>
         <w:rPr>
           <w:rFonts w:ascii="Courier New" w:hAnsi="Courier New" w:cs="Courier New"/>
           <w:color w:val="000000"/>
@@ -22430,7 +22712,7 @@
           <w:szCs w:val="20"/>
           <w:highlight w:val="white"/>
         </w:rPr>
-        <w:t>ApplicableH</w:t>
+        <w:t>is_goal</w:t>
       </w:r>
       <w:proofErr w:type="spellEnd"/>
       <w:r>
@@ -22477,7 +22759,6 @@
         <w:bidi w:val="0"/>
         <w:adjustRightInd w:val="0"/>
         <w:spacing w:after="0" w:line="240" w:lineRule="auto"/>
-        <w:ind w:left="360"/>
         <w:rPr>
           <w:rFonts w:ascii="Courier New" w:hAnsi="Courier New" w:cs="Courier New"/>
           <w:color w:val="000000"/>
@@ -22516,85 +22797,37 @@
         </w:rPr>
         <w:tab/>
       </w:r>
-      <w:proofErr w:type="spellStart"/>
-      <w:r>
-        <w:rPr>
-          <w:rFonts w:ascii="Courier New" w:hAnsi="Courier New" w:cs="Courier New"/>
-          <w:color w:val="000000"/>
-          <w:sz w:val="20"/>
-          <w:szCs w:val="20"/>
-          <w:highlight w:val="white"/>
-        </w:rPr>
-        <w:t>h_v_succ</w:t>
-      </w:r>
-      <w:proofErr w:type="spellEnd"/>
-      <w:r>
-        <w:rPr>
-          <w:rFonts w:ascii="Courier New" w:hAnsi="Courier New" w:cs="Courier New"/>
-          <w:color w:val="000000"/>
-          <w:sz w:val="20"/>
-          <w:szCs w:val="20"/>
-          <w:highlight w:val="white"/>
-        </w:rPr>
-        <w:t xml:space="preserve"> </w:t>
-      </w:r>
-      <w:r>
-        <w:rPr>
-          <w:rFonts w:ascii="Courier New" w:hAnsi="Courier New" w:cs="Courier New"/>
-          <w:b/>
-          <w:bCs/>
-          <w:color w:val="000080"/>
-          <w:sz w:val="20"/>
-          <w:szCs w:val="20"/>
-          <w:highlight w:val="white"/>
-        </w:rPr>
-        <w:t>+=</w:t>
-      </w:r>
-      <w:r>
-        <w:rPr>
-          <w:rFonts w:ascii="Courier New" w:hAnsi="Courier New" w:cs="Courier New"/>
-          <w:color w:val="000000"/>
-          <w:sz w:val="20"/>
-          <w:szCs w:val="20"/>
-          <w:highlight w:val="white"/>
-        </w:rPr>
-        <w:t xml:space="preserve"> h</w:t>
-      </w:r>
-      <w:r>
-        <w:rPr>
-          <w:rFonts w:ascii="Courier New" w:hAnsi="Courier New" w:cs="Courier New"/>
-          <w:b/>
-          <w:bCs/>
-          <w:color w:val="000080"/>
-          <w:sz w:val="20"/>
-          <w:szCs w:val="20"/>
-          <w:highlight w:val="white"/>
-        </w:rPr>
-        <w:t>(</w:t>
-      </w:r>
-      <w:proofErr w:type="spellStart"/>
-      <w:r>
-        <w:rPr>
-          <w:rFonts w:ascii="Courier New" w:hAnsi="Courier New" w:cs="Courier New"/>
-          <w:color w:val="000000"/>
-          <w:sz w:val="20"/>
-          <w:szCs w:val="20"/>
-          <w:highlight w:val="white"/>
-        </w:rPr>
-        <w:t>curr_succ</w:t>
-      </w:r>
-      <w:proofErr w:type="spellEnd"/>
-      <w:r>
-        <w:rPr>
-          <w:rFonts w:ascii="Courier New" w:hAnsi="Courier New" w:cs="Courier New"/>
-          <w:b/>
-          <w:bCs/>
-          <w:color w:val="000080"/>
-          <w:sz w:val="20"/>
-          <w:szCs w:val="20"/>
-          <w:highlight w:val="white"/>
-        </w:rPr>
-        <w:t>)</w:t>
+      <w:r>
+        <w:rPr>
+          <w:rFonts w:ascii="Courier New" w:hAnsi="Courier New" w:cs="Courier New"/>
+          <w:b/>
+          <w:bCs/>
+          <w:color w:val="0000FF"/>
+          <w:sz w:val="20"/>
+          <w:szCs w:val="20"/>
+          <w:highlight w:val="white"/>
+        </w:rPr>
+        <w:t>return</w:t>
+      </w:r>
+      <w:r>
+        <w:rPr>
+          <w:rFonts w:ascii="Courier New" w:hAnsi="Courier New" w:cs="Courier New"/>
+          <w:color w:val="000000"/>
+          <w:sz w:val="20"/>
+          <w:szCs w:val="20"/>
+          <w:highlight w:val="white"/>
+        </w:rPr>
+        <w:t xml:space="preserve"> </w:t>
+      </w:r>
+      <w:r>
+        <w:rPr>
+          <w:rFonts w:ascii="Courier New" w:hAnsi="Courier New" w:cs="Courier New"/>
+          <w:color w:val="FF0000"/>
+          <w:sz w:val="20"/>
+          <w:szCs w:val="20"/>
+          <w:highlight w:val="white"/>
+        </w:rPr>
+        <w:t>0</w:t>
       </w:r>
     </w:p>
     <w:p>
@@ -22604,7 +22837,6 @@
         <w:bidi w:val="0"/>
         <w:adjustRightInd w:val="0"/>
         <w:spacing w:after="0" w:line="240" w:lineRule="auto"/>
-        <w:ind w:left="360"/>
         <w:rPr>
           <w:rFonts w:ascii="Courier New" w:hAnsi="Courier New" w:cs="Courier New"/>
           <w:color w:val="000000"/>
@@ -22636,16 +22868,6 @@
       <w:r>
         <w:rPr>
           <w:rFonts w:ascii="Courier New" w:hAnsi="Courier New" w:cs="Courier New"/>
-          <w:color w:val="000000"/>
-          <w:sz w:val="20"/>
-          <w:szCs w:val="20"/>
-          <w:highlight w:val="white"/>
-        </w:rPr>
-        <w:tab/>
-      </w:r>
-      <w:r>
-        <w:rPr>
-          <w:rFonts w:ascii="Courier New" w:hAnsi="Courier New" w:cs="Courier New"/>
           <w:b/>
           <w:bCs/>
           <w:color w:val="0000FF"/>
@@ -22663,48 +22885,6 @@
           <w:szCs w:val="20"/>
           <w:highlight w:val="white"/>
         </w:rPr>
-        <w:t xml:space="preserve"> h1_v </w:t>
-      </w:r>
-      <w:r>
-        <w:rPr>
-          <w:rFonts w:ascii="Courier New" w:hAnsi="Courier New" w:cs="Courier New"/>
-          <w:b/>
-          <w:bCs/>
-          <w:color w:val="000080"/>
-          <w:sz w:val="20"/>
-          <w:szCs w:val="20"/>
-          <w:highlight w:val="white"/>
-        </w:rPr>
-        <w:t>==</w:t>
-      </w:r>
-      <w:r>
-        <w:rPr>
-          <w:rFonts w:ascii="Courier New" w:hAnsi="Courier New" w:cs="Courier New"/>
-          <w:color w:val="000000"/>
-          <w:sz w:val="20"/>
-          <w:szCs w:val="20"/>
-          <w:highlight w:val="white"/>
-        </w:rPr>
-        <w:t xml:space="preserve"> </w:t>
-      </w:r>
-      <w:r>
-        <w:rPr>
-          <w:rFonts w:ascii="Courier New" w:hAnsi="Courier New" w:cs="Courier New"/>
-          <w:color w:val="FF0000"/>
-          <w:sz w:val="20"/>
-          <w:szCs w:val="20"/>
-          <w:highlight w:val="white"/>
-        </w:rPr>
-        <w:t>0</w:t>
-      </w:r>
-      <w:r>
-        <w:rPr>
-          <w:rFonts w:ascii="Courier New" w:hAnsi="Courier New" w:cs="Courier New"/>
-          <w:color w:val="000000"/>
-          <w:sz w:val="20"/>
-          <w:szCs w:val="20"/>
-          <w:highlight w:val="white"/>
-        </w:rPr>
         <w:t xml:space="preserve"> </w:t>
       </w:r>
       <w:r>
@@ -22717,7 +22897,7 @@
           <w:szCs w:val="20"/>
           <w:highlight w:val="white"/>
         </w:rPr>
-        <w:t>or</w:t>
+        <w:t>not</w:t>
       </w:r>
       <w:r>
         <w:rPr>
@@ -22738,52 +22918,44 @@
           <w:szCs w:val="20"/>
           <w:highlight w:val="white"/>
         </w:rPr>
-        <w:t>h_v_succ</w:t>
+        <w:t>ApplicableH</w:t>
       </w:r>
       <w:proofErr w:type="spellEnd"/>
       <w:r>
         <w:rPr>
           <w:rFonts w:ascii="Courier New" w:hAnsi="Courier New" w:cs="Courier New"/>
-          <w:color w:val="000000"/>
-          <w:sz w:val="20"/>
-          <w:szCs w:val="20"/>
-          <w:highlight w:val="white"/>
-        </w:rPr>
-        <w:t xml:space="preserve"> </w:t>
-      </w:r>
-      <w:r>
-        <w:rPr>
-          <w:rFonts w:ascii="Courier New" w:hAnsi="Courier New" w:cs="Courier New"/>
-          <w:b/>
-          <w:bCs/>
-          <w:color w:val="000080"/>
-          <w:sz w:val="20"/>
-          <w:szCs w:val="20"/>
-          <w:highlight w:val="white"/>
-        </w:rPr>
-        <w:t>&lt;</w:t>
-      </w:r>
-      <w:r>
-        <w:rPr>
-          <w:rFonts w:ascii="Courier New" w:hAnsi="Courier New" w:cs="Courier New"/>
-          <w:color w:val="000000"/>
-          <w:sz w:val="20"/>
-          <w:szCs w:val="20"/>
-          <w:highlight w:val="white"/>
-        </w:rPr>
-        <w:t xml:space="preserve"> h1_v</w:t>
-      </w:r>
-      <w:r>
-        <w:rPr>
-          <w:rFonts w:ascii="Courier New" w:hAnsi="Courier New" w:cs="Courier New"/>
-          <w:b/>
-          <w:bCs/>
-          <w:color w:val="000080"/>
-          <w:sz w:val="20"/>
-          <w:szCs w:val="20"/>
-          <w:highlight w:val="white"/>
-        </w:rPr>
-        <w:t>:</w:t>
+          <w:b/>
+          <w:bCs/>
+          <w:color w:val="000080"/>
+          <w:sz w:val="20"/>
+          <w:szCs w:val="20"/>
+          <w:highlight w:val="white"/>
+        </w:rPr>
+        <w:t>(</w:t>
+      </w:r>
+      <w:proofErr w:type="spellStart"/>
+      <w:r>
+        <w:rPr>
+          <w:rFonts w:ascii="Courier New" w:hAnsi="Courier New" w:cs="Courier New"/>
+          <w:color w:val="000000"/>
+          <w:sz w:val="20"/>
+          <w:szCs w:val="20"/>
+          <w:highlight w:val="white"/>
+        </w:rPr>
+        <w:t>curr_succ</w:t>
+      </w:r>
+      <w:proofErr w:type="spellEnd"/>
+      <w:r>
+        <w:rPr>
+          <w:rFonts w:ascii="Courier New" w:hAnsi="Courier New" w:cs="Courier New"/>
+          <w:b/>
+          <w:bCs/>
+          <w:color w:val="000080"/>
+          <w:sz w:val="20"/>
+          <w:szCs w:val="20"/>
+          <w:highlight w:val="white"/>
+        </w:rPr>
+        <w:t>):</w:t>
       </w:r>
     </w:p>
     <w:p>
@@ -22793,7 +22965,6 @@
         <w:bidi w:val="0"/>
         <w:adjustRightInd w:val="0"/>
         <w:spacing w:after="0" w:line="240" w:lineRule="auto"/>
-        <w:ind w:left="360"/>
         <w:rPr>
           <w:rFonts w:ascii="Courier New" w:hAnsi="Courier New" w:cs="Courier New"/>
           <w:color w:val="000000"/>
@@ -22802,16 +22973,6 @@
           <w:highlight w:val="white"/>
         </w:rPr>
       </w:pPr>
-      <w:r>
-        <w:rPr>
-          <w:rFonts w:ascii="Courier New" w:hAnsi="Courier New" w:cs="Courier New"/>
-          <w:color w:val="000000"/>
-          <w:sz w:val="20"/>
-          <w:szCs w:val="20"/>
-          <w:highlight w:val="white"/>
-        </w:rPr>
-        <w:tab/>
-      </w:r>
       <w:r>
         <w:rPr>
           <w:rFonts w:ascii="Courier New" w:hAnsi="Courier New" w:cs="Courier New"/>
@@ -22865,29 +23026,30 @@
         </w:rPr>
         <w:t xml:space="preserve"> </w:t>
       </w:r>
-      <w:proofErr w:type="spellStart"/>
-      <w:r>
-        <w:rPr>
-          <w:rFonts w:ascii="Courier New" w:hAnsi="Courier New" w:cs="Courier New"/>
-          <w:color w:val="000000"/>
-          <w:sz w:val="20"/>
-          <w:szCs w:val="20"/>
-          <w:highlight w:val="white"/>
-        </w:rPr>
-        <w:t>h_v_succ</w:t>
-      </w:r>
-      <w:proofErr w:type="spellEnd"/>
+      <w:r>
+        <w:rPr>
+          <w:rFonts w:ascii="Courier New" w:hAnsi="Courier New" w:cs="Courier New"/>
+          <w:color w:val="FF0000"/>
+          <w:sz w:val="20"/>
+          <w:szCs w:val="20"/>
+          <w:highlight w:val="white"/>
+        </w:rPr>
+        <w:t>0</w:t>
+      </w:r>
     </w:p>
     <w:p>
       <w:pPr>
+        <w:autoSpaceDE w:val="0"/>
+        <w:autoSpaceDN w:val="0"/>
         <w:bidi w:val="0"/>
-        <w:ind w:left="360"/>
-        <w:rPr>
-          <w:rFonts w:cstheme="minorHAnsi"/>
-          <w:b/>
-          <w:sz w:val="28"/>
-          <w:szCs w:val="28"/>
-          <w:rtl/>
+        <w:adjustRightInd w:val="0"/>
+        <w:spacing w:after="0" w:line="240" w:lineRule="auto"/>
+        <w:rPr>
+          <w:rFonts w:ascii="Courier New" w:hAnsi="Courier New" w:cs="Courier New"/>
+          <w:color w:val="000000"/>
+          <w:sz w:val="20"/>
+          <w:szCs w:val="20"/>
+          <w:highlight w:val="white"/>
         </w:rPr>
       </w:pPr>
       <w:r>
@@ -22903,6 +23065,26 @@
       <w:r>
         <w:rPr>
           <w:rFonts w:ascii="Courier New" w:hAnsi="Courier New" w:cs="Courier New"/>
+          <w:color w:val="000000"/>
+          <w:sz w:val="20"/>
+          <w:szCs w:val="20"/>
+          <w:highlight w:val="white"/>
+        </w:rPr>
+        <w:tab/>
+      </w:r>
+      <w:r>
+        <w:rPr>
+          <w:rFonts w:ascii="Courier New" w:hAnsi="Courier New" w:cs="Courier New"/>
+          <w:color w:val="000000"/>
+          <w:sz w:val="20"/>
+          <w:szCs w:val="20"/>
+          <w:highlight w:val="white"/>
+        </w:rPr>
+        <w:tab/>
+      </w:r>
+      <w:r>
+        <w:rPr>
+          <w:rFonts w:ascii="Courier New" w:hAnsi="Courier New" w:cs="Courier New"/>
           <w:b/>
           <w:bCs/>
           <w:color w:val="0000FF"/>
@@ -22910,22 +23092,386 @@
           <w:szCs w:val="20"/>
           <w:highlight w:val="white"/>
         </w:rPr>
-        <w:t>return</w:t>
-      </w:r>
-      <w:r>
-        <w:rPr>
-          <w:rFonts w:ascii="Courier New" w:hAnsi="Courier New" w:cs="Courier New"/>
-          <w:color w:val="000000"/>
-          <w:sz w:val="20"/>
-          <w:szCs w:val="20"/>
-          <w:highlight w:val="white"/>
-        </w:rPr>
-        <w:t xml:space="preserve"> h1_v</w:t>
+        <w:t>break</w:t>
       </w:r>
     </w:p>
     <w:p>
       <w:pPr>
-        <w:ind w:left="720"/>
+        <w:autoSpaceDE w:val="0"/>
+        <w:autoSpaceDN w:val="0"/>
+        <w:bidi w:val="0"/>
+        <w:adjustRightInd w:val="0"/>
+        <w:spacing w:after="0" w:line="240" w:lineRule="auto"/>
+        <w:rPr>
+          <w:rFonts w:ascii="Courier New" w:hAnsi="Courier New" w:cs="Courier New"/>
+          <w:color w:val="000000"/>
+          <w:sz w:val="20"/>
+          <w:szCs w:val="20"/>
+          <w:highlight w:val="white"/>
+        </w:rPr>
+      </w:pPr>
+      <w:r>
+        <w:rPr>
+          <w:rFonts w:ascii="Courier New" w:hAnsi="Courier New" w:cs="Courier New"/>
+          <w:color w:val="000000"/>
+          <w:sz w:val="20"/>
+          <w:szCs w:val="20"/>
+          <w:highlight w:val="white"/>
+        </w:rPr>
+        <w:tab/>
+      </w:r>
+      <w:r>
+        <w:rPr>
+          <w:rFonts w:ascii="Courier New" w:hAnsi="Courier New" w:cs="Courier New"/>
+          <w:color w:val="000000"/>
+          <w:sz w:val="20"/>
+          <w:szCs w:val="20"/>
+          <w:highlight w:val="white"/>
+        </w:rPr>
+        <w:tab/>
+      </w:r>
+      <w:r>
+        <w:rPr>
+          <w:rFonts w:ascii="Courier New" w:hAnsi="Courier New" w:cs="Courier New"/>
+          <w:b/>
+          <w:bCs/>
+          <w:color w:val="0000FF"/>
+          <w:sz w:val="20"/>
+          <w:szCs w:val="20"/>
+          <w:highlight w:val="white"/>
+        </w:rPr>
+        <w:t>if</w:t>
+      </w:r>
+      <w:r>
+        <w:rPr>
+          <w:rFonts w:ascii="Courier New" w:hAnsi="Courier New" w:cs="Courier New"/>
+          <w:color w:val="000000"/>
+          <w:sz w:val="20"/>
+          <w:szCs w:val="20"/>
+          <w:highlight w:val="white"/>
+        </w:rPr>
+        <w:t xml:space="preserve"> h1_v </w:t>
+      </w:r>
+      <w:r>
+        <w:rPr>
+          <w:rFonts w:ascii="Courier New" w:hAnsi="Courier New" w:cs="Courier New"/>
+          <w:b/>
+          <w:bCs/>
+          <w:color w:val="000080"/>
+          <w:sz w:val="20"/>
+          <w:szCs w:val="20"/>
+          <w:highlight w:val="white"/>
+        </w:rPr>
+        <w:t>==</w:t>
+      </w:r>
+      <w:r>
+        <w:rPr>
+          <w:rFonts w:ascii="Courier New" w:hAnsi="Courier New" w:cs="Courier New"/>
+          <w:color w:val="000000"/>
+          <w:sz w:val="20"/>
+          <w:szCs w:val="20"/>
+          <w:highlight w:val="white"/>
+        </w:rPr>
+        <w:t xml:space="preserve"> </w:t>
+      </w:r>
+      <w:r>
+        <w:rPr>
+          <w:rFonts w:ascii="Courier New" w:hAnsi="Courier New" w:cs="Courier New"/>
+          <w:color w:val="FF0000"/>
+          <w:sz w:val="20"/>
+          <w:szCs w:val="20"/>
+          <w:highlight w:val="white"/>
+        </w:rPr>
+        <w:t>0</w:t>
+      </w:r>
+      <w:r>
+        <w:rPr>
+          <w:rFonts w:ascii="Courier New" w:hAnsi="Courier New" w:cs="Courier New"/>
+          <w:color w:val="000000"/>
+          <w:sz w:val="20"/>
+          <w:szCs w:val="20"/>
+          <w:highlight w:val="white"/>
+        </w:rPr>
+        <w:t xml:space="preserve"> </w:t>
+      </w:r>
+      <w:r>
+        <w:rPr>
+          <w:rFonts w:ascii="Courier New" w:hAnsi="Courier New" w:cs="Courier New"/>
+          <w:b/>
+          <w:bCs/>
+          <w:color w:val="0000FF"/>
+          <w:sz w:val="20"/>
+          <w:szCs w:val="20"/>
+          <w:highlight w:val="white"/>
+        </w:rPr>
+        <w:t>or</w:t>
+      </w:r>
+      <w:r>
+        <w:rPr>
+          <w:rFonts w:ascii="Courier New" w:hAnsi="Courier New" w:cs="Courier New"/>
+          <w:color w:val="000000"/>
+          <w:sz w:val="20"/>
+          <w:szCs w:val="20"/>
+          <w:highlight w:val="white"/>
+        </w:rPr>
+        <w:t xml:space="preserve"> h</w:t>
+      </w:r>
+      <w:r>
+        <w:rPr>
+          <w:rFonts w:ascii="Courier New" w:hAnsi="Courier New" w:cs="Courier New"/>
+          <w:b/>
+          <w:bCs/>
+          <w:color w:val="000080"/>
+          <w:sz w:val="20"/>
+          <w:szCs w:val="20"/>
+          <w:highlight w:val="white"/>
+        </w:rPr>
+        <w:t>(</w:t>
+      </w:r>
+      <w:proofErr w:type="spellStart"/>
+      <w:r>
+        <w:rPr>
+          <w:rFonts w:ascii="Courier New" w:hAnsi="Courier New" w:cs="Courier New"/>
+          <w:color w:val="000000"/>
+          <w:sz w:val="20"/>
+          <w:szCs w:val="20"/>
+          <w:highlight w:val="white"/>
+        </w:rPr>
+        <w:t>curr_succ</w:t>
+      </w:r>
+      <w:proofErr w:type="spellEnd"/>
+      <w:r>
+        <w:rPr>
+          <w:rFonts w:ascii="Courier New" w:hAnsi="Courier New" w:cs="Courier New"/>
+          <w:b/>
+          <w:bCs/>
+          <w:color w:val="000080"/>
+          <w:sz w:val="20"/>
+          <w:szCs w:val="20"/>
+          <w:highlight w:val="white"/>
+        </w:rPr>
+        <w:t>)</w:t>
+      </w:r>
+      <w:r>
+        <w:rPr>
+          <w:rFonts w:ascii="Courier New" w:hAnsi="Courier New" w:cs="Courier New"/>
+          <w:color w:val="000000"/>
+          <w:sz w:val="20"/>
+          <w:szCs w:val="20"/>
+          <w:highlight w:val="white"/>
+        </w:rPr>
+        <w:t xml:space="preserve"> </w:t>
+      </w:r>
+      <w:r>
+        <w:rPr>
+          <w:rFonts w:ascii="Courier New" w:hAnsi="Courier New" w:cs="Courier New"/>
+          <w:b/>
+          <w:bCs/>
+          <w:color w:val="000080"/>
+          <w:sz w:val="20"/>
+          <w:szCs w:val="20"/>
+          <w:highlight w:val="white"/>
+        </w:rPr>
+        <w:t>&lt;</w:t>
+      </w:r>
+      <w:r>
+        <w:rPr>
+          <w:rFonts w:ascii="Courier New" w:hAnsi="Courier New" w:cs="Courier New"/>
+          <w:color w:val="000000"/>
+          <w:sz w:val="20"/>
+          <w:szCs w:val="20"/>
+          <w:highlight w:val="white"/>
+        </w:rPr>
+        <w:t xml:space="preserve"> h1_v</w:t>
+      </w:r>
+      <w:r>
+        <w:rPr>
+          <w:rFonts w:ascii="Courier New" w:hAnsi="Courier New" w:cs="Courier New"/>
+          <w:b/>
+          <w:bCs/>
+          <w:color w:val="000080"/>
+          <w:sz w:val="20"/>
+          <w:szCs w:val="20"/>
+          <w:highlight w:val="white"/>
+        </w:rPr>
+        <w:t>:</w:t>
+      </w:r>
+    </w:p>
+    <w:p>
+      <w:pPr>
+        <w:autoSpaceDE w:val="0"/>
+        <w:autoSpaceDN w:val="0"/>
+        <w:bidi w:val="0"/>
+        <w:adjustRightInd w:val="0"/>
+        <w:spacing w:after="0" w:line="240" w:lineRule="auto"/>
+        <w:rPr>
+          <w:rFonts w:ascii="Courier New" w:hAnsi="Courier New" w:cs="Courier New"/>
+          <w:color w:val="000000"/>
+          <w:sz w:val="20"/>
+          <w:szCs w:val="20"/>
+          <w:highlight w:val="white"/>
+        </w:rPr>
+      </w:pPr>
+      <w:r>
+        <w:rPr>
+          <w:rFonts w:ascii="Courier New" w:hAnsi="Courier New" w:cs="Courier New"/>
+          <w:color w:val="000000"/>
+          <w:sz w:val="20"/>
+          <w:szCs w:val="20"/>
+          <w:highlight w:val="white"/>
+        </w:rPr>
+        <w:tab/>
+      </w:r>
+      <w:r>
+        <w:rPr>
+          <w:rFonts w:ascii="Courier New" w:hAnsi="Courier New" w:cs="Courier New"/>
+          <w:color w:val="000000"/>
+          <w:sz w:val="20"/>
+          <w:szCs w:val="20"/>
+          <w:highlight w:val="white"/>
+        </w:rPr>
+        <w:tab/>
+      </w:r>
+      <w:r>
+        <w:rPr>
+          <w:rFonts w:ascii="Courier New" w:hAnsi="Courier New" w:cs="Courier New"/>
+          <w:color w:val="000000"/>
+          <w:sz w:val="20"/>
+          <w:szCs w:val="20"/>
+          <w:highlight w:val="white"/>
+        </w:rPr>
+        <w:tab/>
+      </w:r>
+      <w:r>
+        <w:rPr>
+          <w:rFonts w:ascii="Courier New" w:hAnsi="Courier New" w:cs="Courier New"/>
+          <w:color w:val="000000"/>
+          <w:sz w:val="20"/>
+          <w:szCs w:val="20"/>
+          <w:highlight w:val="white"/>
+        </w:rPr>
+        <w:tab/>
+        <w:t xml:space="preserve">h1_v </w:t>
+      </w:r>
+      <w:r>
+        <w:rPr>
+          <w:rFonts w:ascii="Courier New" w:hAnsi="Courier New" w:cs="Courier New"/>
+          <w:b/>
+          <w:bCs/>
+          <w:color w:val="000080"/>
+          <w:sz w:val="20"/>
+          <w:szCs w:val="20"/>
+          <w:highlight w:val="white"/>
+        </w:rPr>
+        <w:t>=</w:t>
+      </w:r>
+      <w:r>
+        <w:rPr>
+          <w:rFonts w:ascii="Courier New" w:hAnsi="Courier New" w:cs="Courier New"/>
+          <w:color w:val="000000"/>
+          <w:sz w:val="20"/>
+          <w:szCs w:val="20"/>
+          <w:highlight w:val="white"/>
+        </w:rPr>
+        <w:t xml:space="preserve"> h</w:t>
+      </w:r>
+      <w:r>
+        <w:rPr>
+          <w:rFonts w:ascii="Courier New" w:hAnsi="Courier New" w:cs="Courier New"/>
+          <w:b/>
+          <w:bCs/>
+          <w:color w:val="000080"/>
+          <w:sz w:val="20"/>
+          <w:szCs w:val="20"/>
+          <w:highlight w:val="white"/>
+        </w:rPr>
+        <w:t>(</w:t>
+      </w:r>
+      <w:proofErr w:type="spellStart"/>
+      <w:r>
+        <w:rPr>
+          <w:rFonts w:ascii="Courier New" w:hAnsi="Courier New" w:cs="Courier New"/>
+          <w:color w:val="000000"/>
+          <w:sz w:val="20"/>
+          <w:szCs w:val="20"/>
+          <w:highlight w:val="white"/>
+        </w:rPr>
+        <w:t>curr_succ</w:t>
+      </w:r>
+      <w:proofErr w:type="spellEnd"/>
+      <w:r>
+        <w:rPr>
+          <w:rFonts w:ascii="Courier New" w:hAnsi="Courier New" w:cs="Courier New"/>
+          <w:b/>
+          <w:bCs/>
+          <w:color w:val="000080"/>
+          <w:sz w:val="20"/>
+          <w:szCs w:val="20"/>
+          <w:highlight w:val="white"/>
+        </w:rPr>
+        <w:t>)</w:t>
+      </w:r>
+    </w:p>
+    <w:p>
+      <w:pPr>
+        <w:pStyle w:val="a8"/>
+        <w:jc w:val="right"/>
+        <w:rPr>
+          <w:rFonts w:ascii="Courier New" w:hAnsi="Courier New" w:cs="Courier New"/>
+          <w:color w:val="000000"/>
+          <w:sz w:val="20"/>
+          <w:szCs w:val="20"/>
+          <w:rtl/>
+        </w:rPr>
+      </w:pPr>
+      <w:r>
+        <w:rPr>
+          <w:rFonts w:ascii="Courier New" w:hAnsi="Courier New" w:cs="Courier New"/>
+          <w:color w:val="000000"/>
+          <w:sz w:val="20"/>
+          <w:szCs w:val="20"/>
+          <w:highlight w:val="white"/>
+        </w:rPr>
+        <w:tab/>
+      </w:r>
+      <w:r>
+        <w:rPr>
+          <w:rFonts w:ascii="Courier New" w:hAnsi="Courier New" w:cs="Courier New"/>
+          <w:b/>
+          <w:bCs/>
+          <w:color w:val="0000FF"/>
+          <w:sz w:val="20"/>
+          <w:szCs w:val="20"/>
+          <w:highlight w:val="white"/>
+        </w:rPr>
+        <w:t>return</w:t>
+      </w:r>
+      <w:r>
+        <w:rPr>
+          <w:rFonts w:ascii="Courier New" w:hAnsi="Courier New" w:cs="Courier New"/>
+          <w:color w:val="000000"/>
+          <w:sz w:val="20"/>
+          <w:szCs w:val="20"/>
+          <w:highlight w:val="white"/>
+        </w:rPr>
+        <w:t xml:space="preserve"> h1_v</w:t>
+      </w:r>
+    </w:p>
+    <w:p>
+      <w:pPr>
+        <w:pStyle w:val="a8"/>
+        <w:jc w:val="right"/>
+        <w:rPr>
+          <w:rFonts w:cstheme="minorHAnsi" w:hint="cs"/>
+          <w:b/>
+          <w:sz w:val="28"/>
+          <w:szCs w:val="28"/>
+        </w:rPr>
+      </w:pPr>
+    </w:p>
+    <w:p>
+      <w:pPr>
+        <w:pStyle w:val="a8"/>
         <w:rPr>
           <w:rFonts w:cstheme="minorHAnsi"/>
           <w:b/>
@@ -22954,7 +23500,7 @@
           <v:shape id="_x0000_i1080" type="#_x0000_t75" style="width:10pt;height:14.15pt" o:ole="">
             <v:imagedata r:id="rId100" o:title=""/>
           </v:shape>
-          <o:OLEObject Type="Embed" ProgID="Equation.DSMT4" ShapeID="_x0000_i1080" DrawAspect="Content" ObjectID="_1604593284" r:id="rId107"/>
+          <o:OLEObject Type="Embed" ProgID="Equation.DSMT4" ShapeID="_x0000_i1080" DrawAspect="Content" ObjectID="_1604606768" r:id="rId107"/>
         </w:object>
       </w:r>
       <w:r>
@@ -23017,7 +23563,7 @@
           <v:shape id="_x0000_i1081" type="#_x0000_t75" style="width:12.9pt;height:17.9pt" o:ole="">
             <v:imagedata r:id="rId84" o:title=""/>
           </v:shape>
-          <o:OLEObject Type="Embed" ProgID="Equation.DSMT4" ShapeID="_x0000_i1081" DrawAspect="Content" ObjectID="_1604593285" r:id="rId108"/>
+          <o:OLEObject Type="Embed" ProgID="Equation.DSMT4" ShapeID="_x0000_i1081" DrawAspect="Content" ObjectID="_1604606769" r:id="rId108"/>
         </w:object>
       </w:r>
       <w:r>
@@ -23046,6 +23592,8 @@
           <w:rtl/>
         </w:rPr>
       </w:pPr>
+      <w:bookmarkStart w:id="8" w:name="_GoBack"/>
+      <w:bookmarkEnd w:id="8"/>
       <w:r>
         <w:rPr>
           <w:rFonts w:cstheme="minorHAnsi" w:hint="cs"/>
@@ -23415,17 +23963,7 @@
           <w:szCs w:val="28"/>
           <w:rtl/>
         </w:rPr>
-        <w:t xml:space="preserve"> </w:t>
-      </w:r>
-      <w:r>
-        <w:rPr>
-          <w:rFonts w:cstheme="minorHAnsi" w:hint="cs"/>
-          <w:b/>
-          <w:sz w:val="28"/>
-          <w:szCs w:val="28"/>
-          <w:rtl/>
-        </w:rPr>
-        <w:t xml:space="preserve">ימשיך לעבוד גם כאשר הגיע למצב מטרה כי הוא לא מודע שמצא כבר מסלול הכי טוב כי לא בהכרח שמצב המטרה הוא ראשון בתור </w:t>
+        <w:t xml:space="preserve"> ימשיך לעבוד גם כאשר הגיע למצב מטרה כי הוא לא מודע שמצא כבר מסלול הכי טוב כי לא בהכרח שמצב המטרה הוא ראשון בתור </w:t>
       </w:r>
       <w:r>
         <w:rPr>
@@ -23873,9 +24411,101 @@
     </w:lvl>
   </w:abstractNum>
   <w:abstractNum w:abstractNumId="3" w15:restartNumberingAfterBreak="0">
+    <w:nsid w:val="46D526BD"/>
+    <w:multiLevelType w:val="hybridMultilevel"/>
+    <w:tmpl w:val="DC4E57BA"/>
+    <w:lvl w:ilvl="0" w:tplc="FD321E92">
+      <w:start w:val="1"/>
+      <w:numFmt w:val="hebrew1"/>
+      <w:lvlText w:val="%1."/>
+      <w:lvlJc w:val="left"/>
+      <w:pPr>
+        <w:ind w:left="720" w:hanging="360"/>
+      </w:pPr>
+      <w:rPr>
+        <w:rFonts w:hint="default"/>
+        <w:color w:val="auto"/>
+        <w:sz w:val="28"/>
+        <w:szCs w:val="28"/>
+      </w:rPr>
+    </w:lvl>
+    <w:lvl w:ilvl="1" w:tplc="04090019" w:tentative="1">
+      <w:start w:val="1"/>
+      <w:numFmt w:val="lowerLetter"/>
+      <w:lvlText w:val="%2."/>
+      <w:lvlJc w:val="left"/>
+      <w:pPr>
+        <w:ind w:left="1440" w:hanging="360"/>
+      </w:pPr>
+    </w:lvl>
+    <w:lvl w:ilvl="2" w:tplc="0409001B" w:tentative="1">
+      <w:start w:val="1"/>
+      <w:numFmt w:val="lowerRoman"/>
+      <w:lvlText w:val="%3."/>
+      <w:lvlJc w:val="right"/>
+      <w:pPr>
+        <w:ind w:left="2160" w:hanging="180"/>
+      </w:pPr>
+    </w:lvl>
+    <w:lvl w:ilvl="3" w:tplc="0409000F" w:tentative="1">
+      <w:start w:val="1"/>
+      <w:numFmt w:val="decimal"/>
+      <w:lvlText w:val="%4."/>
+      <w:lvlJc w:val="left"/>
+      <w:pPr>
+        <w:ind w:left="2880" w:hanging="360"/>
+      </w:pPr>
+    </w:lvl>
+    <w:lvl w:ilvl="4" w:tplc="04090019" w:tentative="1">
+      <w:start w:val="1"/>
+      <w:numFmt w:val="lowerLetter"/>
+      <w:lvlText w:val="%5."/>
+      <w:lvlJc w:val="left"/>
+      <w:pPr>
+        <w:ind w:left="3600" w:hanging="360"/>
+      </w:pPr>
+    </w:lvl>
+    <w:lvl w:ilvl="5" w:tplc="0409001B" w:tentative="1">
+      <w:start w:val="1"/>
+      <w:numFmt w:val="lowerRoman"/>
+      <w:lvlText w:val="%6."/>
+      <w:lvlJc w:val="right"/>
+      <w:pPr>
+        <w:ind w:left="4320" w:hanging="180"/>
+      </w:pPr>
+    </w:lvl>
+    <w:lvl w:ilvl="6" w:tplc="0409000F" w:tentative="1">
+      <w:start w:val="1"/>
+      <w:numFmt w:val="decimal"/>
+      <w:lvlText w:val="%7."/>
+      <w:lvlJc w:val="left"/>
+      <w:pPr>
+        <w:ind w:left="5040" w:hanging="360"/>
+      </w:pPr>
+    </w:lvl>
+    <w:lvl w:ilvl="7" w:tplc="04090019" w:tentative="1">
+      <w:start w:val="1"/>
+      <w:numFmt w:val="lowerLetter"/>
+      <w:lvlText w:val="%8."/>
+      <w:lvlJc w:val="left"/>
+      <w:pPr>
+        <w:ind w:left="5760" w:hanging="360"/>
+      </w:pPr>
+    </w:lvl>
+    <w:lvl w:ilvl="8" w:tplc="0409001B" w:tentative="1">
+      <w:start w:val="1"/>
+      <w:numFmt w:val="lowerRoman"/>
+      <w:lvlText w:val="%9."/>
+      <w:lvlJc w:val="right"/>
+      <w:pPr>
+        <w:ind w:left="6480" w:hanging="180"/>
+      </w:pPr>
+    </w:lvl>
+  </w:abstractNum>
+  <w:abstractNum w:abstractNumId="4" w15:restartNumberingAfterBreak="0">
     <w:nsid w:val="646008DA"/>
     <w:multiLevelType w:val="hybridMultilevel"/>
-    <w:tmpl w:val="7DA82418"/>
+    <w:tmpl w:val="81807122"/>
     <w:lvl w:ilvl="0" w:tplc="04090001">
       <w:start w:val="1"/>
       <w:numFmt w:val="bullet"/>
@@ -23985,7 +24615,7 @@
       </w:rPr>
     </w:lvl>
   </w:abstractNum>
-  <w:abstractNum w:abstractNumId="4" w15:restartNumberingAfterBreak="0">
+  <w:abstractNum w:abstractNumId="5" w15:restartNumberingAfterBreak="0">
     <w:nsid w:val="7E670CA8"/>
     <w:multiLevelType w:val="hybridMultilevel"/>
     <w:tmpl w:val="555AD19E"/>
@@ -24098,7 +24728,7 @@
       </w:rPr>
     </w:lvl>
   </w:abstractNum>
-  <w:abstractNum w:abstractNumId="5" w15:restartNumberingAfterBreak="0">
+  <w:abstractNum w:abstractNumId="6" w15:restartNumberingAfterBreak="0">
     <w:nsid w:val="7F8C0417"/>
     <w:multiLevelType w:val="hybridMultilevel"/>
     <w:tmpl w:val="2578C570"/>
@@ -24215,19 +24845,22 @@
     <w:abstractNumId w:val="0"/>
   </w:num>
   <w:num w:numId="2">
-    <w:abstractNumId w:val="5"/>
+    <w:abstractNumId w:val="6"/>
   </w:num>
   <w:num w:numId="3">
     <w:abstractNumId w:val="1"/>
   </w:num>
   <w:num w:numId="4">
-    <w:abstractNumId w:val="4"/>
+    <w:abstractNumId w:val="5"/>
   </w:num>
   <w:num w:numId="5">
-    <w:abstractNumId w:val="3"/>
+    <w:abstractNumId w:val="4"/>
   </w:num>
   <w:num w:numId="6">
     <w:abstractNumId w:val="2"/>
+  </w:num>
+  <w:num w:numId="7">
+    <w:abstractNumId w:val="3"/>
   </w:num>
 </w:numbering>
 </file>

</xml_diff>